<commit_message>
added tags to docx template
</commit_message>
<xml_diff>
--- a/public/orderTemplate.docx
+++ b/public/orderTemplate.docx
@@ -1,6 +1,6 @@
 
 <file path=word/document.xml><?xml version="1.0" encoding="utf-8"?>
-<w:document xmlns:wpc="http://schemas.microsoft.com/office/word/2010/wordprocessingCanvas" xmlns:cx="http://schemas.microsoft.com/office/drawing/2014/chartex" xmlns:cx1="http://schemas.microsoft.com/office/drawing/2015/9/8/chartex" xmlns:cx2="http://schemas.microsoft.com/office/drawing/2015/10/21/chartex" xmlns:cx3="http://schemas.microsoft.com/office/drawing/2016/5/9/chartex" xmlns:cx4="http://schemas.microsoft.com/office/drawing/2016/5/10/chartex" xmlns:cx5="http://schemas.microsoft.com/office/drawing/2016/5/11/chartex" xmlns:cx6="http://schemas.microsoft.com/office/drawing/2016/5/12/chartex" xmlns:cx7="http://schemas.microsoft.com/office/drawing/2016/5/13/chartex" xmlns:cx8="http://schemas.microsoft.com/office/drawing/2016/5/14/chartex" xmlns:mc="http://schemas.openxmlformats.org/markup-compatibility/2006" xmlns:aink="http://schemas.microsoft.com/office/drawing/2016/ink" xmlns:am3d="http://schemas.microsoft.com/office/drawing/2017/model3d" xmlns:o="urn:schemas-microsoft-com:office:office" xmlns:r="http://schemas.openxmlformats.org/officeDocument/2006/relationships" xmlns:m="http://schemas.openxmlformats.org/officeDocument/2006/math" xmlns:v="urn:schemas-microsoft-com:vml" xmlns:wp14="http://schemas.microsoft.com/office/word/2010/wordprocessingDrawing" xmlns:wp="http://schemas.openxmlformats.org/drawingml/2006/wordprocessingDrawing" xmlns:w10="urn:schemas-microsoft-com:office:word" xmlns:w="http://schemas.openxmlformats.org/wordprocessingml/2006/main" xmlns:w14="http://schemas.microsoft.com/office/word/2010/wordml" xmlns:w15="http://schemas.microsoft.com/office/word/2012/wordml" xmlns:w16cex="http://schemas.microsoft.com/office/word/2018/wordml/cex" xmlns:w16cid="http://schemas.microsoft.com/office/word/2016/wordml/cid" xmlns:w16="http://schemas.microsoft.com/office/word/2018/wordml" xmlns:w16sdtdh="http://schemas.microsoft.com/office/word/2020/wordml/sdtdatahash" xmlns:w16se="http://schemas.microsoft.com/office/word/2015/wordml/symex" xmlns:wpg="http://schemas.microsoft.com/office/word/2010/wordprocessingGroup" xmlns:wpi="http://schemas.microsoft.com/office/word/2010/wordprocessingInk" xmlns:wne="http://schemas.microsoft.com/office/word/2006/wordml" xmlns:wps="http://schemas.microsoft.com/office/word/2010/wordprocessingShape" mc:Ignorable="w14 w15 w16se w16cid w16 w16cex w16sdtdh wp14">
+<w:document xmlns:wpc="http://schemas.microsoft.com/office/word/2010/wordprocessingCanvas" xmlns:mc="http://schemas.openxmlformats.org/markup-compatibility/2006" xmlns:o="urn:schemas-microsoft-com:office:office" xmlns:r="http://schemas.openxmlformats.org/officeDocument/2006/relationships" xmlns:m="http://schemas.openxmlformats.org/officeDocument/2006/math" xmlns:v="urn:schemas-microsoft-com:vml" xmlns:wp14="http://schemas.microsoft.com/office/word/2010/wordprocessingDrawing" xmlns:wp="http://schemas.openxmlformats.org/drawingml/2006/wordprocessingDrawing" xmlns:w10="urn:schemas-microsoft-com:office:word" xmlns:w="http://schemas.openxmlformats.org/wordprocessingml/2006/main" xmlns:w14="http://schemas.microsoft.com/office/word/2010/wordml" xmlns:wpg="http://schemas.microsoft.com/office/word/2010/wordprocessingGroup" xmlns:wpi="http://schemas.microsoft.com/office/word/2010/wordprocessingInk" xmlns:wne="http://schemas.microsoft.com/office/word/2006/wordml" xmlns:wps="http://schemas.microsoft.com/office/word/2010/wordprocessingShape" mc:Ignorable="w14 wp14">
   <w:body>
     <w:tbl>
       <w:tblPr>
@@ -55,10 +55,10 @@
                   <v:path o:extrusionok="f" gradientshapeok="t" o:connecttype="rect"/>
                   <o:lock v:ext="edit" aspectratio="t"/>
                 </v:shapetype>
-                <v:shape id="_x0000_i1078" type="#_x0000_t75" style="width:62.35pt;height:74.15pt" o:ole="" fillcolor="window">
-                  <v:imagedata r:id="rId8" o:title=""/>
+                <v:shape id="_x0000_i1025" type="#_x0000_t75" style="width:62.35pt;height:74.15pt" o:ole="" fillcolor="window">
+                  <v:imagedata r:id="rId9" o:title=""/>
                 </v:shape>
-                <o:OLEObject Type="Embed" ProgID="Word.Picture.8" ShapeID="_x0000_i1078" DrawAspect="Content" ObjectID="_1715245723" r:id="rId9"/>
+                <o:OLEObject Type="Embed" ProgID="Word.Picture.8" ShapeID="_x0000_i1025" DrawAspect="Content" ObjectID="_1715699476" r:id="rId10"/>
               </w:object>
             </w:r>
           </w:p>
@@ -69,38 +69,46 @@
           </w:tcPr>
           <w:p>
             <w:pPr>
-              <w:pStyle w:val="Heading8"/>
+              <w:pStyle w:val="8"/>
               <w:rPr>
                 <w:i/>
                 <w:sz w:val="36"/>
+                <w:lang w:val="en-US"/>
+              </w:rPr>
+            </w:pPr>
+          </w:p>
+          <w:p>
+            <w:pPr>
+              <w:pStyle w:val="8"/>
+              <w:rPr>
+                <w:lang w:val="en-US"/>
               </w:rPr>
             </w:pPr>
             <w:r>
               <w:rPr>
                 <w:i/>
                 <w:sz w:val="36"/>
-                <w:lang w:val="uk-UA"/>
-              </w:rPr>
-              <w:t>Науково-інженерне об'єднання</w:t>
-            </w:r>
+                <w:lang w:val="en-US"/>
+              </w:rPr>
+              <w:t>{</w:t>
+            </w:r>
+            <w:proofErr w:type="spellStart"/>
             <w:r>
               <w:rPr>
                 <w:i/>
                 <w:sz w:val="36"/>
-              </w:rPr>
-              <w:t xml:space="preserve"> </w:t>
-            </w:r>
-          </w:p>
-          <w:p>
-            <w:pPr>
-              <w:pStyle w:val="Heading8"/>
-            </w:pPr>
-            <w:r>
-              <w:rPr>
-                <w:i/>
-                <w:sz w:val="56"/>
-              </w:rPr>
-              <w:t>Холод</w:t>
+                <w:lang w:val="en-US"/>
+              </w:rPr>
+              <w:t>company_name</w:t>
+            </w:r>
+            <w:proofErr w:type="spellEnd"/>
+            <w:r>
+              <w:rPr>
+                <w:i/>
+                <w:sz w:val="36"/>
+                <w:lang w:val="en-US"/>
+              </w:rPr>
+              <w:t>}</w:t>
             </w:r>
           </w:p>
         </w:tc>
@@ -177,15 +185,13 @@
               </w:rPr>
               <w:t>{</w:t>
             </w:r>
-            <w:proofErr w:type="spellStart"/>
             <w:r>
               <w:rPr>
                 <w:sz w:val="22"/>
                 <w:lang w:val="en-US"/>
               </w:rPr>
-              <w:t>orderDate</w:t>
-            </w:r>
-            <w:proofErr w:type="spellEnd"/>
+              <w:t>order_date</w:t>
+            </w:r>
             <w:r>
               <w:rPr>
                 <w:sz w:val="22"/>
@@ -280,7 +286,7 @@
                 <w:sz w:val="24"/>
                 <w:lang w:val="en-US"/>
               </w:rPr>
-              <w:t>orderNumber</w:t>
+              <w:t>order_number</w:t>
             </w:r>
             <w:proofErr w:type="spellEnd"/>
             <w:r>
@@ -307,7 +313,7 @@
           </w:tcPr>
           <w:p>
             <w:pPr>
-              <w:pStyle w:val="Heading3"/>
+              <w:pStyle w:val="3"/>
               <w:rPr>
                 <w:noProof w:val="0"/>
                 <w:szCs w:val="24"/>
@@ -368,7 +374,7 @@
           </w:tcPr>
           <w:p>
             <w:pPr>
-              <w:pStyle w:val="Heading3"/>
+              <w:pStyle w:val="3"/>
               <w:rPr>
                 <w:noProof w:val="0"/>
                 <w:szCs w:val="24"/>
@@ -385,7 +391,7 @@
           </w:tcPr>
           <w:p>
             <w:pPr>
-              <w:pStyle w:val="Heading3"/>
+              <w:pStyle w:val="3"/>
               <w:rPr>
                 <w:b w:val="0"/>
                 <w:noProof w:val="0"/>
@@ -405,7 +411,7 @@
           </w:tcPr>
           <w:p>
             <w:pPr>
-              <w:pStyle w:val="Heading3"/>
+              <w:pStyle w:val="3"/>
               <w:rPr>
                 <w:noProof w:val="0"/>
                 <w:szCs w:val="24"/>
@@ -422,7 +428,7 @@
           </w:tcPr>
           <w:p>
             <w:pPr>
-              <w:pStyle w:val="Heading3"/>
+              <w:pStyle w:val="3"/>
               <w:rPr>
                 <w:noProof w:val="0"/>
                 <w:szCs w:val="24"/>
@@ -436,7 +442,7 @@
           </w:tcPr>
           <w:p>
             <w:pPr>
-              <w:pStyle w:val="Heading3"/>
+              <w:pStyle w:val="3"/>
               <w:rPr>
                 <w:noProof w:val="0"/>
                 <w:szCs w:val="24"/>
@@ -450,7 +456,7 @@
           </w:tcPr>
           <w:p>
             <w:pPr>
-              <w:pStyle w:val="Heading9"/>
+              <w:pStyle w:val="9"/>
               <w:rPr>
                 <w:szCs w:val="24"/>
               </w:rPr>
@@ -519,1024 +525,95 @@
     </w:tbl>
     <w:p>
       <w:pPr>
-        <w:pStyle w:val="ListParagraph"/>
-        <w:numPr>
-          <w:ilvl w:val="0"/>
-          <w:numId w:val="11"/>
-        </w:numPr>
-        <w:ind w:left="1418" w:right="708" w:hanging="709"/>
+        <w:ind w:left="1418" w:hanging="567"/>
         <w:jc w:val="both"/>
         <w:rPr>
           <w:sz w:val="22"/>
           <w:szCs w:val="24"/>
-          <w:lang w:val="uk-UA"/>
+          <w:lang w:val="en-US"/>
         </w:rPr>
       </w:pPr>
       <w:r>
         <w:rPr>
           <w:sz w:val="22"/>
-          <w:szCs w:val="22"/>
-          <w:lang w:val="uk-UA"/>
-        </w:rPr>
-        <w:t xml:space="preserve">Відрядити </w:t>
-      </w:r>
+          <w:szCs w:val="24"/>
+          <w:lang w:val="en-US"/>
+        </w:rPr>
+        <w:t>{</w:t>
+      </w:r>
+      <w:proofErr w:type="spellStart"/>
       <w:r>
         <w:rPr>
           <w:sz w:val="22"/>
-          <w:szCs w:val="22"/>
-          <w:lang w:val="uk-UA"/>
-        </w:rPr>
-        <w:t>н</w:t>
-      </w:r>
+          <w:szCs w:val="24"/>
+          <w:lang w:val="en-US"/>
+        </w:rPr>
+        <w:t>order_list</w:t>
+      </w:r>
+      <w:proofErr w:type="spellEnd"/>
       <w:r>
         <w:rPr>
           <w:sz w:val="22"/>
-          <w:szCs w:val="22"/>
-          <w:lang w:val="uk-UA"/>
-        </w:rPr>
-        <w:t>ачальник</w:t>
-      </w:r>
-      <w:r>
-        <w:rPr>
-          <w:sz w:val="22"/>
-          <w:szCs w:val="22"/>
-          <w:lang w:val="uk-UA"/>
-        </w:rPr>
-        <w:t>а</w:t>
-      </w:r>
-      <w:r>
-        <w:rPr>
-          <w:sz w:val="22"/>
-          <w:szCs w:val="22"/>
-          <w:lang w:val="uk-UA"/>
-        </w:rPr>
-        <w:t xml:space="preserve"> комерційного відділення</w:t>
-      </w:r>
-      <w:r>
-        <w:rPr>
-          <w:sz w:val="22"/>
-          <w:szCs w:val="22"/>
-          <w:lang w:val="uk-UA"/>
-        </w:rPr>
-        <w:t xml:space="preserve"> </w:t>
-      </w:r>
-      <w:proofErr w:type="spellStart"/>
-      <w:r>
-        <w:rPr>
-          <w:sz w:val="22"/>
-          <w:szCs w:val="22"/>
-          <w:lang w:val="uk-UA"/>
-        </w:rPr>
-        <w:t>Желібу</w:t>
-      </w:r>
-      <w:proofErr w:type="spellEnd"/>
-      <w:r>
-        <w:rPr>
-          <w:sz w:val="22"/>
-          <w:szCs w:val="22"/>
-          <w:lang w:val="uk-UA"/>
-        </w:rPr>
-        <w:t xml:space="preserve"> Т.О. в</w:t>
-      </w:r>
-      <w:r>
-        <w:rPr>
-          <w:sz w:val="22"/>
-          <w:szCs w:val="22"/>
-          <w:lang w:val="uk-UA"/>
-        </w:rPr>
-        <w:t xml:space="preserve"> </w:t>
-      </w:r>
-      <w:proofErr w:type="spellStart"/>
-      <w:r>
-        <w:rPr>
-          <w:sz w:val="22"/>
-          <w:szCs w:val="22"/>
-          <w:lang w:val="uk-UA"/>
-        </w:rPr>
-        <w:t>с.Роздольне</w:t>
-      </w:r>
-      <w:proofErr w:type="spellEnd"/>
-      <w:r>
-        <w:rPr>
-          <w:sz w:val="22"/>
-          <w:szCs w:val="22"/>
-          <w:lang w:val="uk-UA"/>
-        </w:rPr>
-        <w:t xml:space="preserve"> , </w:t>
-      </w:r>
-      <w:r>
-        <w:rPr>
-          <w:sz w:val="22"/>
-          <w:szCs w:val="22"/>
-          <w:lang w:val="uk-UA"/>
-        </w:rPr>
-        <w:t xml:space="preserve">ПП Фаворит ІІІ </w:t>
-      </w:r>
-      <w:r>
-        <w:rPr>
-          <w:sz w:val="22"/>
-          <w:szCs w:val="22"/>
-          <w:lang w:val="uk-UA"/>
-        </w:rPr>
-        <w:t xml:space="preserve">  з </w:t>
-      </w:r>
-      <w:r>
-        <w:rPr>
-          <w:sz w:val="22"/>
-          <w:szCs w:val="22"/>
-          <w:lang w:val="uk-UA"/>
-        </w:rPr>
-        <w:t>10.01.22</w:t>
-      </w:r>
-      <w:r>
-        <w:rPr>
-          <w:sz w:val="22"/>
-          <w:szCs w:val="22"/>
-          <w:lang w:val="uk-UA"/>
-        </w:rPr>
-        <w:t xml:space="preserve"> р. по </w:t>
-      </w:r>
-      <w:r>
-        <w:rPr>
-          <w:sz w:val="22"/>
-          <w:szCs w:val="22"/>
-          <w:lang w:val="uk-UA"/>
-        </w:rPr>
-        <w:t>10.01.22</w:t>
-      </w:r>
-      <w:r>
-        <w:rPr>
-          <w:sz w:val="22"/>
-          <w:szCs w:val="22"/>
-          <w:lang w:val="uk-UA"/>
-        </w:rPr>
-        <w:t xml:space="preserve"> р. </w:t>
-      </w:r>
-      <w:r>
-        <w:rPr>
-          <w:sz w:val="22"/>
-          <w:szCs w:val="22"/>
-          <w:lang w:val="uk-UA"/>
-        </w:rPr>
-        <w:t>Т</w:t>
-      </w:r>
-      <w:r>
-        <w:rPr>
-          <w:sz w:val="22"/>
-          <w:szCs w:val="22"/>
-          <w:lang w:val="uk-UA"/>
-        </w:rPr>
-        <w:t>ехнічне переоснащення АХУ холодильника</w:t>
-      </w:r>
-      <w:r>
-        <w:rPr>
-          <w:sz w:val="22"/>
-          <w:szCs w:val="22"/>
-          <w:lang w:val="uk-UA"/>
-        </w:rPr>
-        <w:t>.</w:t>
+          <w:szCs w:val="24"/>
+          <w:lang w:val="en-US"/>
+        </w:rPr>
+        <w:t>}</w:t>
       </w:r>
     </w:p>
     <w:p>
       <w:pPr>
-        <w:pStyle w:val="ListParagraph"/>
-        <w:numPr>
-          <w:ilvl w:val="0"/>
-          <w:numId w:val="11"/>
-        </w:numPr>
-        <w:ind w:left="1418" w:right="708" w:hanging="709"/>
+        <w:ind w:left="1418" w:hanging="567"/>
         <w:jc w:val="both"/>
         <w:rPr>
           <w:sz w:val="22"/>
           <w:szCs w:val="24"/>
-          <w:lang w:val="uk-UA"/>
-        </w:rPr>
-      </w:pPr>
-      <w:r>
-        <w:rPr>
-          <w:sz w:val="22"/>
-          <w:szCs w:val="22"/>
-          <w:lang w:val="uk-UA"/>
-        </w:rPr>
-        <w:t>Відрядити начальник</w:t>
-      </w:r>
-      <w:r>
-        <w:rPr>
-          <w:sz w:val="22"/>
-          <w:szCs w:val="22"/>
-          <w:lang w:val="uk-UA"/>
-        </w:rPr>
-        <w:t>а</w:t>
-      </w:r>
-      <w:r>
-        <w:rPr>
-          <w:sz w:val="22"/>
-          <w:szCs w:val="22"/>
-          <w:lang w:val="uk-UA"/>
-        </w:rPr>
-        <w:t xml:space="preserve"> технічного відділення </w:t>
-      </w:r>
-      <w:proofErr w:type="spellStart"/>
-      <w:r>
-        <w:rPr>
-          <w:sz w:val="22"/>
-          <w:szCs w:val="22"/>
-          <w:lang w:val="uk-UA"/>
-        </w:rPr>
-        <w:t>Войтко</w:t>
-      </w:r>
-      <w:proofErr w:type="spellEnd"/>
-      <w:r>
-        <w:rPr>
-          <w:sz w:val="22"/>
-          <w:szCs w:val="22"/>
-          <w:lang w:val="uk-UA"/>
-        </w:rPr>
-        <w:t xml:space="preserve"> Д.А.</w:t>
-      </w:r>
-      <w:r>
-        <w:rPr>
-          <w:sz w:val="22"/>
-          <w:szCs w:val="22"/>
-          <w:lang w:val="uk-UA"/>
-        </w:rPr>
-        <w:t>,</w:t>
-      </w:r>
-      <w:r>
-        <w:rPr>
-          <w:sz w:val="22"/>
-          <w:szCs w:val="22"/>
-          <w:lang w:val="uk-UA"/>
-        </w:rPr>
-        <w:t xml:space="preserve"> </w:t>
-      </w:r>
-      <w:r>
-        <w:rPr>
-          <w:sz w:val="22"/>
-          <w:szCs w:val="22"/>
-          <w:lang w:val="uk-UA"/>
-        </w:rPr>
-        <w:t>керівник</w:t>
-      </w:r>
-      <w:r>
-        <w:rPr>
-          <w:sz w:val="22"/>
-          <w:szCs w:val="22"/>
-          <w:lang w:val="uk-UA"/>
-        </w:rPr>
-        <w:t>а</w:t>
-      </w:r>
-      <w:r>
-        <w:rPr>
-          <w:sz w:val="22"/>
-          <w:szCs w:val="22"/>
-          <w:lang w:val="uk-UA"/>
-        </w:rPr>
-        <w:t xml:space="preserve"> групи ВКП </w:t>
-      </w:r>
-      <w:proofErr w:type="spellStart"/>
-      <w:r>
-        <w:rPr>
-          <w:sz w:val="22"/>
-          <w:szCs w:val="22"/>
-          <w:lang w:val="uk-UA"/>
-        </w:rPr>
-        <w:t>Рімашевського</w:t>
-      </w:r>
-      <w:proofErr w:type="spellEnd"/>
-      <w:r>
-        <w:rPr>
-          <w:sz w:val="22"/>
-          <w:szCs w:val="22"/>
-          <w:lang w:val="uk-UA"/>
-        </w:rPr>
-        <w:t xml:space="preserve"> Ю.С.</w:t>
-      </w:r>
-      <w:r>
-        <w:rPr>
-          <w:sz w:val="22"/>
-          <w:szCs w:val="22"/>
-          <w:lang w:val="uk-UA"/>
-        </w:rPr>
-        <w:t>,</w:t>
-      </w:r>
-      <w:r>
-        <w:rPr>
-          <w:sz w:val="22"/>
-          <w:szCs w:val="22"/>
-          <w:lang w:val="uk-UA"/>
-        </w:rPr>
-        <w:t xml:space="preserve"> </w:t>
-      </w:r>
-      <w:r>
-        <w:rPr>
-          <w:sz w:val="22"/>
-          <w:szCs w:val="22"/>
-          <w:lang w:val="uk-UA"/>
-        </w:rPr>
-        <w:t>н</w:t>
-      </w:r>
-      <w:r>
-        <w:rPr>
-          <w:sz w:val="22"/>
-          <w:szCs w:val="22"/>
-          <w:lang w:val="uk-UA"/>
-        </w:rPr>
-        <w:t>ачальник</w:t>
-      </w:r>
-      <w:r>
-        <w:rPr>
-          <w:sz w:val="22"/>
-          <w:szCs w:val="22"/>
-          <w:lang w:val="uk-UA"/>
-        </w:rPr>
-        <w:t>а</w:t>
-      </w:r>
-      <w:r>
-        <w:rPr>
-          <w:sz w:val="22"/>
-          <w:szCs w:val="22"/>
-          <w:lang w:val="uk-UA"/>
-        </w:rPr>
-        <w:t xml:space="preserve"> відділу комплексного проектування</w:t>
-      </w:r>
-      <w:r>
-        <w:rPr>
-          <w:sz w:val="22"/>
-          <w:szCs w:val="22"/>
-          <w:lang w:val="uk-UA"/>
-        </w:rPr>
-        <w:t xml:space="preserve"> </w:t>
-      </w:r>
-      <w:proofErr w:type="spellStart"/>
-      <w:r>
-        <w:rPr>
-          <w:sz w:val="22"/>
-          <w:szCs w:val="22"/>
-          <w:lang w:val="uk-UA"/>
-        </w:rPr>
-        <w:t>Сливинську</w:t>
-      </w:r>
-      <w:proofErr w:type="spellEnd"/>
-      <w:r>
-        <w:rPr>
-          <w:sz w:val="22"/>
-          <w:szCs w:val="22"/>
-          <w:lang w:val="uk-UA"/>
-        </w:rPr>
-        <w:t xml:space="preserve"> М.В.,</w:t>
-      </w:r>
-      <w:r>
-        <w:rPr>
-          <w:sz w:val="22"/>
-          <w:szCs w:val="22"/>
-          <w:lang w:val="uk-UA"/>
-        </w:rPr>
-        <w:t xml:space="preserve"> </w:t>
-      </w:r>
-      <w:r>
-        <w:rPr>
-          <w:sz w:val="22"/>
-          <w:szCs w:val="22"/>
-          <w:lang w:val="uk-UA"/>
-        </w:rPr>
-        <w:t>в</w:t>
-      </w:r>
-      <w:r>
-        <w:rPr>
-          <w:sz w:val="22"/>
-          <w:szCs w:val="22"/>
-          <w:lang w:val="uk-UA"/>
-        </w:rPr>
-        <w:t xml:space="preserve"> </w:t>
-      </w:r>
-      <w:proofErr w:type="spellStart"/>
-      <w:r>
-        <w:rPr>
-          <w:sz w:val="22"/>
-          <w:szCs w:val="22"/>
-          <w:lang w:val="uk-UA"/>
-        </w:rPr>
-        <w:t>с.Роздольне</w:t>
-      </w:r>
-      <w:proofErr w:type="spellEnd"/>
-      <w:r>
-        <w:rPr>
-          <w:sz w:val="22"/>
-          <w:szCs w:val="22"/>
-          <w:lang w:val="uk-UA"/>
-        </w:rPr>
-        <w:t xml:space="preserve"> , </w:t>
-      </w:r>
-      <w:r>
-        <w:rPr>
-          <w:sz w:val="22"/>
-          <w:szCs w:val="22"/>
-          <w:lang w:val="uk-UA"/>
-        </w:rPr>
-        <w:t xml:space="preserve">ПП Фаворит ІІІ </w:t>
-      </w:r>
-      <w:r>
-        <w:rPr>
-          <w:sz w:val="22"/>
-          <w:szCs w:val="22"/>
-          <w:lang w:val="uk-UA"/>
-        </w:rPr>
-        <w:t xml:space="preserve">  з </w:t>
-      </w:r>
-      <w:r>
-        <w:rPr>
-          <w:sz w:val="22"/>
-          <w:szCs w:val="22"/>
-          <w:lang w:val="uk-UA"/>
-        </w:rPr>
-        <w:t>10.01.22</w:t>
-      </w:r>
-      <w:r>
-        <w:rPr>
-          <w:sz w:val="22"/>
-          <w:szCs w:val="22"/>
-          <w:lang w:val="uk-UA"/>
-        </w:rPr>
-        <w:t xml:space="preserve"> р. по </w:t>
-      </w:r>
-      <w:r>
-        <w:rPr>
-          <w:sz w:val="22"/>
-          <w:szCs w:val="22"/>
-          <w:lang w:val="uk-UA"/>
-        </w:rPr>
-        <w:t>14.01.22</w:t>
-      </w:r>
-      <w:r>
-        <w:rPr>
-          <w:sz w:val="22"/>
-          <w:szCs w:val="22"/>
-          <w:lang w:val="uk-UA"/>
-        </w:rPr>
-        <w:t xml:space="preserve"> р. </w:t>
-      </w:r>
-      <w:r>
-        <w:rPr>
-          <w:sz w:val="22"/>
-          <w:szCs w:val="22"/>
-          <w:lang w:val="uk-UA"/>
-        </w:rPr>
-        <w:t>Т</w:t>
-      </w:r>
-      <w:r>
-        <w:rPr>
-          <w:sz w:val="22"/>
-          <w:szCs w:val="22"/>
-          <w:lang w:val="uk-UA"/>
-        </w:rPr>
-        <w:t>ехнічне переоснащення АХУ холодильника</w:t>
-      </w:r>
-      <w:r>
-        <w:rPr>
-          <w:sz w:val="22"/>
-          <w:szCs w:val="22"/>
-          <w:lang w:val="uk-UA"/>
-        </w:rPr>
-        <w:t>.</w:t>
-      </w:r>
+          <w:lang w:val="en-US"/>
+        </w:rPr>
+      </w:pPr>
     </w:p>
     <w:p>
       <w:pPr>
-        <w:pStyle w:val="ListParagraph"/>
-        <w:numPr>
-          <w:ilvl w:val="0"/>
-          <w:numId w:val="11"/>
-        </w:numPr>
-        <w:ind w:left="1418" w:right="708" w:hanging="709"/>
+        <w:ind w:left="1418" w:hanging="567"/>
         <w:jc w:val="both"/>
         <w:rPr>
           <w:sz w:val="22"/>
           <w:szCs w:val="24"/>
-          <w:lang w:val="uk-UA"/>
-        </w:rPr>
-      </w:pPr>
-      <w:r>
-        <w:rPr>
-          <w:sz w:val="22"/>
-          <w:szCs w:val="22"/>
-          <w:lang w:val="uk-UA"/>
-        </w:rPr>
-        <w:t>Відрядити</w:t>
-      </w:r>
-      <w:r>
-        <w:rPr>
-          <w:sz w:val="22"/>
-          <w:szCs w:val="22"/>
-          <w:lang w:val="uk-UA"/>
-        </w:rPr>
-        <w:t xml:space="preserve"> д</w:t>
-      </w:r>
-      <w:r>
-        <w:rPr>
-          <w:sz w:val="22"/>
-          <w:szCs w:val="22"/>
-          <w:lang w:val="uk-UA"/>
-        </w:rPr>
-        <w:t>иректор</w:t>
-      </w:r>
-      <w:r>
-        <w:rPr>
-          <w:sz w:val="22"/>
-          <w:szCs w:val="22"/>
-          <w:lang w:val="uk-UA"/>
-        </w:rPr>
-        <w:t xml:space="preserve">а </w:t>
-      </w:r>
-      <w:proofErr w:type="spellStart"/>
-      <w:r>
-        <w:rPr>
-          <w:sz w:val="22"/>
-          <w:szCs w:val="22"/>
-          <w:lang w:val="uk-UA"/>
-        </w:rPr>
-        <w:t>Желібу</w:t>
-      </w:r>
-      <w:proofErr w:type="spellEnd"/>
-      <w:r>
-        <w:rPr>
-          <w:sz w:val="22"/>
-          <w:szCs w:val="22"/>
-          <w:lang w:val="uk-UA"/>
-        </w:rPr>
-        <w:t xml:space="preserve"> Ю.О., в </w:t>
-      </w:r>
-      <w:proofErr w:type="spellStart"/>
-      <w:r>
-        <w:rPr>
-          <w:sz w:val="22"/>
-          <w:szCs w:val="22"/>
-          <w:lang w:val="uk-UA"/>
-        </w:rPr>
-        <w:t>м.Черкаси</w:t>
-      </w:r>
-      <w:proofErr w:type="spellEnd"/>
-      <w:r>
-        <w:rPr>
-          <w:sz w:val="22"/>
-          <w:szCs w:val="22"/>
-          <w:lang w:val="uk-UA"/>
-        </w:rPr>
-        <w:t xml:space="preserve">, </w:t>
-      </w:r>
-      <w:r>
-        <w:rPr>
-          <w:sz w:val="22"/>
-          <w:szCs w:val="22"/>
-          <w:lang w:val="uk-UA"/>
-        </w:rPr>
-        <w:t>ПАТ Юрія</w:t>
-      </w:r>
-      <w:r>
-        <w:rPr>
-          <w:sz w:val="22"/>
-          <w:szCs w:val="22"/>
-          <w:lang w:val="uk-UA"/>
-        </w:rPr>
-        <w:t xml:space="preserve"> з 10.01.22</w:t>
-      </w:r>
-      <w:r>
-        <w:rPr>
-          <w:sz w:val="22"/>
-          <w:szCs w:val="22"/>
-          <w:lang w:val="uk-UA"/>
-        </w:rPr>
-        <w:t xml:space="preserve"> р. по </w:t>
-      </w:r>
-      <w:r>
-        <w:rPr>
-          <w:sz w:val="22"/>
-          <w:szCs w:val="22"/>
-          <w:lang w:val="uk-UA"/>
-        </w:rPr>
-        <w:t>11.01.22</w:t>
-      </w:r>
-      <w:r>
-        <w:rPr>
-          <w:sz w:val="22"/>
-          <w:szCs w:val="22"/>
-          <w:lang w:val="uk-UA"/>
-        </w:rPr>
-        <w:t xml:space="preserve"> р.</w:t>
-      </w:r>
-      <w:r>
-        <w:rPr>
-          <w:sz w:val="22"/>
-          <w:szCs w:val="22"/>
-          <w:lang w:val="uk-UA"/>
-        </w:rPr>
-        <w:t xml:space="preserve"> </w:t>
-      </w:r>
-      <w:r>
-        <w:rPr>
-          <w:sz w:val="22"/>
-          <w:szCs w:val="22"/>
-          <w:lang w:val="uk-UA"/>
-        </w:rPr>
-        <w:t xml:space="preserve">Обстеження об'єкта </w:t>
-      </w:r>
-      <w:proofErr w:type="spellStart"/>
-      <w:r>
-        <w:rPr>
-          <w:sz w:val="22"/>
-          <w:szCs w:val="22"/>
-          <w:lang w:val="uk-UA"/>
-        </w:rPr>
-        <w:t>проєктування</w:t>
-      </w:r>
-      <w:proofErr w:type="spellEnd"/>
-      <w:r>
-        <w:rPr>
-          <w:sz w:val="22"/>
-          <w:szCs w:val="22"/>
-          <w:lang w:val="uk-UA"/>
-        </w:rPr>
-        <w:t>.</w:t>
-      </w:r>
-    </w:p>
-    <w:p>
-      <w:pPr>
-        <w:pStyle w:val="ListParagraph"/>
-        <w:numPr>
-          <w:ilvl w:val="0"/>
-          <w:numId w:val="11"/>
-        </w:numPr>
-        <w:ind w:left="1418" w:right="708" w:hanging="709"/>
-        <w:jc w:val="both"/>
+          <w:lang w:val="en-US"/>
+        </w:rPr>
+      </w:pPr>
+      <w:r>
         <w:rPr>
           <w:sz w:val="22"/>
           <w:szCs w:val="24"/>
           <w:lang w:val="uk-UA"/>
         </w:rPr>
-      </w:pPr>
-      <w:r>
-        <w:rPr>
-          <w:sz w:val="22"/>
-          <w:szCs w:val="22"/>
-          <w:lang w:val="uk-UA"/>
-        </w:rPr>
-        <w:t>Відрядити</w:t>
-      </w:r>
-      <w:r>
-        <w:rPr>
-          <w:sz w:val="22"/>
-          <w:szCs w:val="22"/>
-          <w:lang w:val="uk-UA"/>
-        </w:rPr>
-        <w:t xml:space="preserve"> д</w:t>
-      </w:r>
-      <w:r>
-        <w:rPr>
-          <w:sz w:val="22"/>
-          <w:szCs w:val="22"/>
-          <w:lang w:val="uk-UA"/>
-        </w:rPr>
-        <w:t>иректор</w:t>
-      </w:r>
-      <w:r>
-        <w:rPr>
-          <w:sz w:val="22"/>
-          <w:szCs w:val="22"/>
-          <w:lang w:val="uk-UA"/>
-        </w:rPr>
-        <w:t xml:space="preserve">а </w:t>
-      </w:r>
-      <w:proofErr w:type="spellStart"/>
-      <w:r>
-        <w:rPr>
-          <w:sz w:val="22"/>
-          <w:szCs w:val="22"/>
-          <w:lang w:val="uk-UA"/>
-        </w:rPr>
-        <w:t>Желібу</w:t>
-      </w:r>
-      <w:proofErr w:type="spellEnd"/>
-      <w:r>
-        <w:rPr>
-          <w:sz w:val="22"/>
-          <w:szCs w:val="22"/>
-          <w:lang w:val="uk-UA"/>
-        </w:rPr>
-        <w:t xml:space="preserve"> Ю.О., в </w:t>
-      </w:r>
-      <w:proofErr w:type="spellStart"/>
-      <w:r>
-        <w:rPr>
-          <w:sz w:val="22"/>
-          <w:szCs w:val="22"/>
-          <w:lang w:val="uk-UA"/>
-        </w:rPr>
-        <w:t>с.Роздольне</w:t>
-      </w:r>
-      <w:proofErr w:type="spellEnd"/>
-      <w:r>
-        <w:rPr>
-          <w:sz w:val="22"/>
-          <w:szCs w:val="22"/>
-          <w:lang w:val="uk-UA"/>
-        </w:rPr>
-        <w:t xml:space="preserve">, </w:t>
-      </w:r>
-      <w:r>
-        <w:rPr>
-          <w:sz w:val="22"/>
-          <w:szCs w:val="22"/>
-          <w:lang w:val="uk-UA"/>
-        </w:rPr>
-        <w:t xml:space="preserve">ПП Фаворит ІІІ </w:t>
-      </w:r>
-      <w:r>
-        <w:rPr>
-          <w:sz w:val="22"/>
-          <w:szCs w:val="22"/>
-          <w:lang w:val="uk-UA"/>
-        </w:rPr>
-        <w:t xml:space="preserve">з </w:t>
-      </w:r>
-      <w:r>
-        <w:rPr>
-          <w:sz w:val="22"/>
-          <w:szCs w:val="22"/>
-          <w:lang w:val="uk-UA"/>
-        </w:rPr>
-        <w:t>14</w:t>
-      </w:r>
-      <w:r>
-        <w:rPr>
-          <w:sz w:val="22"/>
-          <w:szCs w:val="22"/>
-          <w:lang w:val="uk-UA"/>
-        </w:rPr>
-        <w:t>.01.22</w:t>
-      </w:r>
-      <w:r>
-        <w:rPr>
-          <w:sz w:val="22"/>
-          <w:szCs w:val="22"/>
-          <w:lang w:val="uk-UA"/>
-        </w:rPr>
-        <w:t xml:space="preserve"> р. по </w:t>
-      </w:r>
-      <w:r>
-        <w:rPr>
-          <w:sz w:val="22"/>
-          <w:szCs w:val="22"/>
-          <w:lang w:val="uk-UA"/>
-        </w:rPr>
-        <w:t>14</w:t>
-      </w:r>
-      <w:r>
-        <w:rPr>
-          <w:sz w:val="22"/>
-          <w:szCs w:val="22"/>
-          <w:lang w:val="uk-UA"/>
-        </w:rPr>
-        <w:t>.01.22</w:t>
-      </w:r>
-      <w:r>
-        <w:rPr>
-          <w:sz w:val="22"/>
-          <w:szCs w:val="22"/>
-          <w:lang w:val="uk-UA"/>
-        </w:rPr>
-        <w:t xml:space="preserve"> р. </w:t>
-      </w:r>
-      <w:r>
-        <w:rPr>
-          <w:sz w:val="22"/>
-          <w:szCs w:val="22"/>
-          <w:lang w:val="uk-UA"/>
-        </w:rPr>
-        <w:t>Т</w:t>
-      </w:r>
-      <w:r>
-        <w:rPr>
-          <w:sz w:val="22"/>
-          <w:szCs w:val="22"/>
-          <w:lang w:val="uk-UA"/>
-        </w:rPr>
-        <w:t>ехнічне переоснащення АХУ холодильника</w:t>
-      </w:r>
-      <w:r>
-        <w:rPr>
-          <w:sz w:val="22"/>
-          <w:szCs w:val="22"/>
-          <w:lang w:val="uk-UA"/>
-        </w:rPr>
-        <w:t>.</w:t>
-      </w:r>
-    </w:p>
-    <w:p>
-      <w:pPr>
-        <w:pStyle w:val="ListParagraph"/>
-        <w:numPr>
-          <w:ilvl w:val="0"/>
-          <w:numId w:val="11"/>
-        </w:numPr>
-        <w:ind w:left="1418" w:right="708" w:hanging="709"/>
-        <w:jc w:val="both"/>
+        <w:t xml:space="preserve">Видати посвідчення про відрядження: </w:t>
+      </w:r>
+      <w:r>
         <w:rPr>
           <w:sz w:val="22"/>
           <w:szCs w:val="24"/>
           <w:lang w:val="uk-UA"/>
         </w:rPr>
-      </w:pPr>
-      <w:r>
-        <w:rPr>
-          <w:sz w:val="22"/>
-          <w:szCs w:val="22"/>
-          <w:lang w:val="uk-UA"/>
-        </w:rPr>
-        <w:t>Відрядити</w:t>
-      </w:r>
-      <w:r>
-        <w:rPr>
-          <w:sz w:val="22"/>
-          <w:szCs w:val="22"/>
-          <w:lang w:val="uk-UA"/>
-        </w:rPr>
-        <w:t xml:space="preserve"> головного бухгалтера </w:t>
+        <w:t>{</w:t>
       </w:r>
       <w:proofErr w:type="spellStart"/>
       <w:r>
-        <w:rPr>
-          <w:sz w:val="22"/>
-          <w:szCs w:val="22"/>
-          <w:lang w:val="uk-UA"/>
-        </w:rPr>
-        <w:t>Костюкову</w:t>
-      </w:r>
-      <w:proofErr w:type="spellEnd"/>
-      <w:r>
-        <w:rPr>
-          <w:sz w:val="22"/>
-          <w:szCs w:val="22"/>
-          <w:lang w:val="uk-UA"/>
-        </w:rPr>
-        <w:t xml:space="preserve"> О.С., в </w:t>
-      </w:r>
-      <w:proofErr w:type="spellStart"/>
-      <w:r>
-        <w:rPr>
-          <w:sz w:val="22"/>
-          <w:szCs w:val="22"/>
-          <w:lang w:val="uk-UA"/>
-        </w:rPr>
-        <w:t>м.Чорноморск</w:t>
-      </w:r>
-      <w:proofErr w:type="spellEnd"/>
-      <w:r>
-        <w:rPr>
-          <w:sz w:val="22"/>
-          <w:szCs w:val="22"/>
-          <w:lang w:val="uk-UA"/>
-        </w:rPr>
-        <w:t xml:space="preserve">, </w:t>
-      </w:r>
-      <w:r>
-        <w:rPr>
-          <w:sz w:val="22"/>
-          <w:szCs w:val="22"/>
-          <w:lang w:val="uk-UA"/>
-        </w:rPr>
-        <w:t>ТОВ ЧРП</w:t>
-      </w:r>
-      <w:r>
-        <w:rPr>
-          <w:sz w:val="22"/>
-          <w:szCs w:val="22"/>
-          <w:lang w:val="uk-UA"/>
-        </w:rPr>
-        <w:t xml:space="preserve"> з 14.01.22</w:t>
-      </w:r>
-      <w:r>
-        <w:rPr>
-          <w:sz w:val="22"/>
-          <w:szCs w:val="22"/>
-          <w:lang w:val="uk-UA"/>
-        </w:rPr>
-        <w:t xml:space="preserve"> р. по </w:t>
-      </w:r>
-      <w:r>
-        <w:rPr>
-          <w:sz w:val="22"/>
-          <w:szCs w:val="22"/>
-          <w:lang w:val="uk-UA"/>
-        </w:rPr>
-        <w:t>14.01.22</w:t>
-      </w:r>
-      <w:r>
-        <w:rPr>
-          <w:sz w:val="22"/>
-          <w:szCs w:val="22"/>
-          <w:lang w:val="uk-UA"/>
-        </w:rPr>
-        <w:t xml:space="preserve"> р.</w:t>
-      </w:r>
-      <w:r>
-        <w:rPr>
-          <w:sz w:val="22"/>
-          <w:szCs w:val="22"/>
-          <w:lang w:val="uk-UA"/>
-        </w:rPr>
-        <w:t xml:space="preserve"> </w:t>
-      </w:r>
-      <w:r>
-        <w:rPr>
-          <w:sz w:val="22"/>
-          <w:szCs w:val="22"/>
-          <w:lang w:val="uk-UA"/>
-        </w:rPr>
-        <w:t xml:space="preserve">Акт звірки та </w:t>
-      </w:r>
-      <w:proofErr w:type="spellStart"/>
-      <w:r>
-        <w:rPr>
-          <w:sz w:val="22"/>
-          <w:szCs w:val="22"/>
-          <w:lang w:val="uk-UA"/>
-        </w:rPr>
-        <w:t>інвентаріафція</w:t>
-      </w:r>
-      <w:proofErr w:type="spellEnd"/>
-      <w:r>
-        <w:rPr>
-          <w:sz w:val="22"/>
-          <w:szCs w:val="22"/>
-          <w:lang w:val="uk-UA"/>
-        </w:rPr>
-        <w:t xml:space="preserve"> </w:t>
-      </w:r>
-      <w:proofErr w:type="spellStart"/>
-      <w:r>
-        <w:rPr>
-          <w:sz w:val="22"/>
-          <w:szCs w:val="22"/>
-          <w:lang w:val="uk-UA"/>
-        </w:rPr>
-        <w:t>бухг</w:t>
-      </w:r>
-      <w:proofErr w:type="spellEnd"/>
-      <w:r>
-        <w:rPr>
-          <w:sz w:val="22"/>
-          <w:szCs w:val="22"/>
-          <w:lang w:val="uk-UA"/>
-        </w:rPr>
-        <w:t xml:space="preserve">. </w:t>
-      </w:r>
-      <w:r>
-        <w:rPr>
-          <w:sz w:val="22"/>
-          <w:szCs w:val="22"/>
-          <w:lang w:val="uk-UA"/>
-        </w:rPr>
-        <w:t>д</w:t>
-      </w:r>
-      <w:r>
-        <w:rPr>
-          <w:sz w:val="22"/>
-          <w:szCs w:val="22"/>
-          <w:lang w:val="uk-UA"/>
-        </w:rPr>
-        <w:t>окументації</w:t>
-      </w:r>
-      <w:r>
-        <w:rPr>
-          <w:sz w:val="22"/>
-          <w:szCs w:val="22"/>
-          <w:lang w:val="uk-UA"/>
-        </w:rPr>
-        <w:t>.</w:t>
-      </w:r>
-    </w:p>
-    <w:p>
-      <w:pPr>
-        <w:pStyle w:val="ListParagraph"/>
-        <w:numPr>
-          <w:ilvl w:val="0"/>
-          <w:numId w:val="11"/>
-        </w:numPr>
-        <w:ind w:left="1418" w:right="708" w:hanging="709"/>
-        <w:jc w:val="both"/>
         <w:rPr>
           <w:sz w:val="22"/>
           <w:szCs w:val="24"/>
           <w:lang w:val="uk-UA"/>
         </w:rPr>
-      </w:pPr>
+        <w:t>employe_nameAbr</w:t>
+      </w:r>
+      <w:proofErr w:type="spellEnd"/>
       <w:r>
         <w:rPr>
           <w:sz w:val="22"/>
           <w:szCs w:val="24"/>
           <w:lang w:val="uk-UA"/>
         </w:rPr>
-        <w:t xml:space="preserve">Видати </w:t>
+        <w:t>}</w:t>
       </w:r>
       <w:r>
         <w:rPr>
@@ -1544,7 +621,7 @@
           <w:szCs w:val="24"/>
           <w:lang w:val="uk-UA"/>
         </w:rPr>
-        <w:t>посвідчення про відрядження</w:t>
+        <w:t xml:space="preserve"> </w:t>
       </w:r>
       <w:r>
         <w:rPr>
@@ -1552,300 +629,28 @@
           <w:szCs w:val="24"/>
           <w:lang w:val="uk-UA"/>
         </w:rPr>
-        <w:t>:</w:t>
-      </w:r>
-      <w:r>
-        <w:rPr>
-          <w:sz w:val="22"/>
-          <w:szCs w:val="22"/>
-          <w:lang w:val="uk-UA"/>
-        </w:rPr>
-        <w:t xml:space="preserve"> </w:t>
+        <w:t>{</w:t>
       </w:r>
       <w:proofErr w:type="spellStart"/>
-      <w:r>
-        <w:rPr>
-          <w:sz w:val="22"/>
-          <w:szCs w:val="22"/>
-          <w:lang w:val="uk-UA"/>
-        </w:rPr>
-        <w:t>Желібі</w:t>
-      </w:r>
-      <w:proofErr w:type="spellEnd"/>
-      <w:r>
-        <w:rPr>
-          <w:sz w:val="22"/>
-          <w:szCs w:val="22"/>
-          <w:lang w:val="uk-UA"/>
-        </w:rPr>
-        <w:t xml:space="preserve"> Т.О.</w:t>
-      </w:r>
-      <w:r>
-        <w:rPr>
-          <w:sz w:val="22"/>
-          <w:szCs w:val="22"/>
-          <w:lang w:val="uk-UA"/>
-        </w:rPr>
-        <w:t xml:space="preserve"> </w:t>
-      </w:r>
-      <w:r>
-        <w:rPr>
-          <w:sz w:val="22"/>
-          <w:szCs w:val="22"/>
-          <w:lang w:val="uk-UA"/>
-        </w:rPr>
-        <w:t>-№</w:t>
-      </w:r>
-      <w:r>
-        <w:rPr>
-          <w:sz w:val="22"/>
-          <w:szCs w:val="22"/>
-          <w:lang w:val="uk-UA"/>
-        </w:rPr>
-        <w:t xml:space="preserve">1, </w:t>
-      </w:r>
-      <w:proofErr w:type="spellStart"/>
-      <w:r>
-        <w:rPr>
-          <w:sz w:val="22"/>
-          <w:szCs w:val="22"/>
-          <w:lang w:val="uk-UA"/>
-        </w:rPr>
-        <w:t>Войтко</w:t>
-      </w:r>
-      <w:proofErr w:type="spellEnd"/>
-      <w:r>
-        <w:rPr>
-          <w:sz w:val="22"/>
-          <w:szCs w:val="22"/>
-          <w:lang w:val="uk-UA"/>
-        </w:rPr>
-        <w:t xml:space="preserve"> Д.А.</w:t>
-      </w:r>
-      <w:r>
-        <w:rPr>
-          <w:sz w:val="22"/>
-          <w:szCs w:val="22"/>
-          <w:lang w:val="uk-UA"/>
-        </w:rPr>
-        <w:t xml:space="preserve"> </w:t>
-      </w:r>
-      <w:r>
-        <w:rPr>
-          <w:sz w:val="22"/>
-          <w:szCs w:val="22"/>
-          <w:lang w:val="uk-UA"/>
-        </w:rPr>
-        <w:t>-№</w:t>
-      </w:r>
-      <w:r>
-        <w:rPr>
-          <w:sz w:val="22"/>
-          <w:szCs w:val="22"/>
-          <w:lang w:val="uk-UA"/>
-        </w:rPr>
-        <w:t xml:space="preserve">2, </w:t>
-      </w:r>
-      <w:proofErr w:type="spellStart"/>
-      <w:r>
-        <w:rPr>
-          <w:sz w:val="22"/>
-          <w:szCs w:val="22"/>
-          <w:lang w:val="uk-UA"/>
-        </w:rPr>
-        <w:t>Рімашевському</w:t>
-      </w:r>
-      <w:proofErr w:type="spellEnd"/>
-      <w:r>
-        <w:rPr>
-          <w:sz w:val="22"/>
-          <w:szCs w:val="22"/>
-          <w:lang w:val="uk-UA"/>
-        </w:rPr>
-        <w:t xml:space="preserve"> Ю.С.</w:t>
-      </w:r>
-      <w:r>
-        <w:rPr>
-          <w:sz w:val="22"/>
-          <w:szCs w:val="22"/>
-          <w:lang w:val="uk-UA"/>
-        </w:rPr>
-        <w:t xml:space="preserve"> </w:t>
-      </w:r>
-      <w:r>
-        <w:rPr>
-          <w:sz w:val="22"/>
-          <w:szCs w:val="22"/>
-          <w:lang w:val="uk-UA"/>
-        </w:rPr>
-        <w:t>-№</w:t>
-      </w:r>
-      <w:r>
-        <w:rPr>
-          <w:sz w:val="22"/>
-          <w:szCs w:val="22"/>
-          <w:lang w:val="uk-UA"/>
-        </w:rPr>
-        <w:t xml:space="preserve">3, </w:t>
-      </w:r>
-      <w:proofErr w:type="spellStart"/>
-      <w:r>
-        <w:rPr>
-          <w:sz w:val="22"/>
-          <w:szCs w:val="22"/>
-          <w:lang w:val="uk-UA"/>
-        </w:rPr>
-        <w:t>Сливинській</w:t>
-      </w:r>
-      <w:proofErr w:type="spellEnd"/>
-      <w:r>
-        <w:rPr>
-          <w:sz w:val="22"/>
-          <w:szCs w:val="22"/>
-          <w:lang w:val="uk-UA"/>
-        </w:rPr>
-        <w:t xml:space="preserve"> М.В</w:t>
-      </w:r>
-      <w:r>
-        <w:rPr>
-          <w:sz w:val="22"/>
-          <w:szCs w:val="22"/>
-          <w:lang w:val="uk-UA"/>
-        </w:rPr>
-        <w:t>.</w:t>
-      </w:r>
       <w:r>
         <w:rPr>
           <w:sz w:val="22"/>
           <w:szCs w:val="24"/>
           <w:lang w:val="uk-UA"/>
         </w:rPr>
-        <w:t xml:space="preserve"> </w:t>
-      </w:r>
-      <w:r>
-        <w:rPr>
-          <w:sz w:val="22"/>
-          <w:szCs w:val="22"/>
-          <w:lang w:val="uk-UA"/>
-        </w:rPr>
-        <w:t>-№</w:t>
-      </w:r>
-      <w:r>
-        <w:rPr>
-          <w:sz w:val="22"/>
-          <w:szCs w:val="22"/>
-          <w:lang w:val="uk-UA"/>
-        </w:rPr>
-        <w:t>4,</w:t>
-      </w:r>
-      <w:r>
-        <w:rPr>
-          <w:sz w:val="22"/>
-          <w:szCs w:val="22"/>
-          <w:lang w:val="uk-UA"/>
-        </w:rPr>
-        <w:t xml:space="preserve"> </w:t>
-      </w:r>
-      <w:proofErr w:type="spellStart"/>
-      <w:r>
-        <w:rPr>
-          <w:sz w:val="22"/>
-          <w:szCs w:val="22"/>
-          <w:lang w:val="uk-UA"/>
-        </w:rPr>
-        <w:t>Желібі</w:t>
+        <w:t>trip_number</w:t>
       </w:r>
       <w:proofErr w:type="spellEnd"/>
-      <w:r>
-        <w:rPr>
-          <w:sz w:val="22"/>
-          <w:szCs w:val="22"/>
-          <w:lang w:val="uk-UA"/>
-        </w:rPr>
-        <w:t xml:space="preserve"> Ю.О.</w:t>
-      </w:r>
       <w:r>
         <w:rPr>
           <w:sz w:val="22"/>
           <w:szCs w:val="24"/>
           <w:lang w:val="uk-UA"/>
         </w:rPr>
-        <w:t xml:space="preserve"> </w:t>
-      </w:r>
-      <w:r>
-        <w:rPr>
-          <w:sz w:val="22"/>
-          <w:szCs w:val="22"/>
-          <w:lang w:val="uk-UA"/>
-        </w:rPr>
-        <w:t>-№</w:t>
-      </w:r>
-      <w:r>
-        <w:rPr>
-          <w:sz w:val="22"/>
-          <w:szCs w:val="22"/>
-          <w:lang w:val="uk-UA"/>
-        </w:rPr>
-        <w:t>5,6</w:t>
-      </w:r>
-      <w:r>
-        <w:rPr>
-          <w:sz w:val="22"/>
-          <w:szCs w:val="22"/>
-          <w:lang w:val="uk-UA"/>
-        </w:rPr>
-        <w:t>,</w:t>
-      </w:r>
-      <w:r>
-        <w:rPr>
-          <w:sz w:val="22"/>
-          <w:szCs w:val="22"/>
-          <w:lang w:val="uk-UA"/>
-        </w:rPr>
-        <w:t xml:space="preserve"> </w:t>
-      </w:r>
-      <w:proofErr w:type="spellStart"/>
-      <w:r>
-        <w:rPr>
-          <w:sz w:val="22"/>
-          <w:szCs w:val="22"/>
-          <w:lang w:val="uk-UA"/>
-        </w:rPr>
-        <w:t>Костюковій</w:t>
-      </w:r>
-      <w:proofErr w:type="spellEnd"/>
-      <w:r>
-        <w:rPr>
-          <w:sz w:val="22"/>
-          <w:szCs w:val="22"/>
-          <w:lang w:val="uk-UA"/>
-        </w:rPr>
-        <w:t xml:space="preserve"> О.С.</w:t>
-      </w:r>
-      <w:r>
-        <w:rPr>
-          <w:sz w:val="22"/>
-          <w:szCs w:val="24"/>
-          <w:lang w:val="uk-UA"/>
-        </w:rPr>
-        <w:t xml:space="preserve"> </w:t>
-      </w:r>
-      <w:r>
-        <w:rPr>
-          <w:sz w:val="22"/>
-          <w:szCs w:val="22"/>
-          <w:lang w:val="uk-UA"/>
-        </w:rPr>
-        <w:t>-№</w:t>
-      </w:r>
-      <w:r>
-        <w:rPr>
-          <w:sz w:val="22"/>
-          <w:szCs w:val="22"/>
-          <w:lang w:val="uk-UA"/>
-        </w:rPr>
-        <w:t>7.</w:t>
-      </w:r>
+        <w:t>}.</w:t>
+      </w:r>
+      <w:bookmarkStart w:id="0" w:name="_GoBack"/>
+      <w:bookmarkEnd w:id="0"/>
     </w:p>
     <w:p>
       <w:pPr>
@@ -1957,6 +762,7 @@
         <w:rPr>
           <w:sz w:val="22"/>
           <w:szCs w:val="22"/>
+          <w:lang w:val="uk-UA"/>
         </w:rPr>
       </w:pPr>
       <w:r>
@@ -1980,10 +786,10 @@
         <w:rPr>
           <w:sz w:val="22"/>
           <w:szCs w:val="22"/>
+          <w:lang w:val="uk-UA"/>
         </w:rPr>
         <w:t>Жел</w:t>
       </w:r>
-      <w:proofErr w:type="spellEnd"/>
       <w:r>
         <w:rPr>
           <w:sz w:val="22"/>
@@ -1996,13 +802,16 @@
         <w:rPr>
           <w:sz w:val="22"/>
           <w:szCs w:val="22"/>
+          <w:lang w:val="uk-UA"/>
         </w:rPr>
         <w:t>ба</w:t>
       </w:r>
+      <w:proofErr w:type="spellEnd"/>
       <w:r>
         <w:rPr>
           <w:sz w:val="22"/>
           <w:szCs w:val="22"/>
+          <w:lang w:val="uk-UA"/>
         </w:rPr>
         <w:t xml:space="preserve"> </w:t>
       </w:r>
@@ -2010,6 +819,7 @@
         <w:rPr>
           <w:sz w:val="22"/>
           <w:szCs w:val="22"/>
+          <w:lang w:val="uk-UA"/>
         </w:rPr>
         <w:t>Ю</w:t>
       </w:r>
@@ -2017,6 +827,7 @@
         <w:rPr>
           <w:sz w:val="22"/>
           <w:szCs w:val="22"/>
+          <w:lang w:val="uk-UA"/>
         </w:rPr>
         <w:t>.</w:t>
       </w:r>
@@ -2024,6 +835,7 @@
         <w:rPr>
           <w:sz w:val="22"/>
           <w:szCs w:val="22"/>
+          <w:lang w:val="uk-UA"/>
         </w:rPr>
         <w:t>А</w:t>
       </w:r>
@@ -2031,6 +843,7 @@
         <w:rPr>
           <w:sz w:val="22"/>
           <w:szCs w:val="22"/>
+          <w:lang w:val="uk-UA"/>
         </w:rPr>
         <w:t>.</w:t>
       </w:r>
@@ -2044,6 +857,7 @@
         <w:rPr>
           <w:sz w:val="22"/>
           <w:szCs w:val="22"/>
+          <w:lang w:val="uk-UA"/>
         </w:rPr>
       </w:pPr>
     </w:p>
@@ -2055,6 +869,7 @@
         <w:rPr>
           <w:sz w:val="22"/>
           <w:szCs w:val="22"/>
+          <w:lang w:val="uk-UA"/>
         </w:rPr>
       </w:pPr>
     </w:p>
@@ -2081,6 +896,7 @@
         <w:rPr>
           <w:sz w:val="22"/>
           <w:szCs w:val="24"/>
+          <w:lang w:val="uk-UA"/>
         </w:rPr>
         <w:t>:</w:t>
       </w:r>
@@ -2088,6 +904,7 @@
         <w:rPr>
           <w:sz w:val="22"/>
           <w:szCs w:val="22"/>
+          <w:lang w:val="uk-UA"/>
         </w:rPr>
         <w:t xml:space="preserve"> </w:t>
       </w:r>
@@ -2111,23 +928,57 @@
           <w:lang w:val="uk-UA"/>
         </w:rPr>
       </w:pPr>
-      <w:proofErr w:type="spellStart"/>
       <w:r>
         <w:rPr>
           <w:sz w:val="22"/>
           <w:szCs w:val="22"/>
           <w:lang w:val="uk-UA"/>
         </w:rPr>
-        <w:t>Желіба</w:t>
-      </w:r>
-      <w:proofErr w:type="spellEnd"/>
+        <w:t>{</w:t>
+      </w:r>
+      <w:proofErr w:type="spellStart"/>
       <w:r>
         <w:rPr>
           <w:sz w:val="22"/>
           <w:szCs w:val="22"/>
-          <w:lang w:val="uk-UA"/>
-        </w:rPr>
-        <w:t xml:space="preserve"> Т.О………………….</w:t>
+          <w:lang w:val="en-US"/>
+        </w:rPr>
+        <w:t>employe</w:t>
+      </w:r>
+      <w:proofErr w:type="spellEnd"/>
+      <w:r>
+        <w:rPr>
+          <w:sz w:val="22"/>
+          <w:szCs w:val="22"/>
+          <w:lang w:val="uk-UA"/>
+        </w:rPr>
+        <w:t>_</w:t>
+      </w:r>
+      <w:proofErr w:type="spellStart"/>
+      <w:r>
+        <w:rPr>
+          <w:sz w:val="22"/>
+          <w:szCs w:val="22"/>
+          <w:lang w:val="en-US"/>
+        </w:rPr>
+        <w:t>n</w:t>
+      </w:r>
+      <w:r>
+        <w:rPr>
+          <w:sz w:val="22"/>
+          <w:szCs w:val="22"/>
+          <w:lang w:val="en-US"/>
+        </w:rPr>
+        <w:t>ameAbr</w:t>
+      </w:r>
+      <w:proofErr w:type="spellEnd"/>
+      <w:r>
+        <w:rPr>
+          <w:sz w:val="22"/>
+          <w:szCs w:val="22"/>
+          <w:lang w:val="uk-UA"/>
+        </w:rPr>
+        <w:t>}</w:t>
       </w:r>
     </w:p>
     <w:p>
@@ -2141,202 +992,104 @@
           <w:lang w:val="uk-UA"/>
         </w:rPr>
       </w:pPr>
-      <w:proofErr w:type="spellStart"/>
-      <w:r>
+    </w:p>
+    <w:p>
+      <w:pPr>
         <w:rPr>
           <w:sz w:val="22"/>
           <w:szCs w:val="22"/>
           <w:lang w:val="uk-UA"/>
         </w:rPr>
-        <w:t>Войтко</w:t>
-      </w:r>
-      <w:proofErr w:type="spellEnd"/>
+      </w:pPr>
       <w:r>
         <w:rPr>
           <w:sz w:val="22"/>
           <w:szCs w:val="22"/>
           <w:lang w:val="uk-UA"/>
         </w:rPr>
-        <w:t xml:space="preserve"> Д.А</w:t>
-      </w:r>
-      <w:r>
-        <w:rPr>
-          <w:sz w:val="22"/>
-          <w:szCs w:val="22"/>
-          <w:lang w:val="uk-UA"/>
-        </w:rPr>
-        <w:t>……………….....</w:t>
+        <w:br w:type="page"/>
       </w:r>
     </w:p>
     <w:p>
       <w:pPr>
-        <w:widowControl w:val="0"/>
-        <w:spacing w:line="360" w:lineRule="auto"/>
-        <w:ind w:firstLine="708"/>
-        <w:rPr>
-          <w:sz w:val="22"/>
-          <w:szCs w:val="22"/>
-          <w:lang w:val="uk-UA"/>
-        </w:rPr>
-      </w:pPr>
+        <w:ind w:firstLine="720"/>
+        <w:jc w:val="center"/>
+        <w:rPr>
+          <w:lang w:val="uk-UA"/>
+        </w:rPr>
+      </w:pPr>
+      <w:r>
+        <w:rPr>
+          <w:b/>
+          <w:lang w:val="uk-UA"/>
+        </w:rPr>
+        <w:lastRenderedPageBreak/>
+        <w:t xml:space="preserve">Генеральному директору </w:t>
+      </w:r>
+      <w:r>
+        <w:rPr>
+          <w:b/>
+          <w:lang w:val="uk-UA"/>
+        </w:rPr>
+        <w:t>{</w:t>
+      </w:r>
+      <w:r>
+        <w:rPr>
+          <w:b/>
+          <w:lang w:val="en-US"/>
+        </w:rPr>
+        <w:t>company</w:t>
+      </w:r>
+      <w:r>
+        <w:rPr>
+          <w:b/>
+          <w:lang w:val="uk-UA"/>
+        </w:rPr>
+        <w:t>_</w:t>
+      </w:r>
+      <w:r>
+        <w:rPr>
+          <w:b/>
+          <w:lang w:val="en-US"/>
+        </w:rPr>
+        <w:t>name</w:t>
+      </w:r>
+      <w:r>
+        <w:rPr>
+          <w:b/>
+          <w:lang w:val="uk-UA"/>
+        </w:rPr>
+        <w:t>}</w:t>
+      </w:r>
+      <w:r>
+        <w:rPr>
+          <w:b/>
+          <w:lang w:val="uk-UA"/>
+        </w:rPr>
+        <w:t xml:space="preserve"> </w:t>
+      </w:r>
       <w:proofErr w:type="spellStart"/>
       <w:r>
         <w:rPr>
-          <w:sz w:val="22"/>
-          <w:szCs w:val="22"/>
-          <w:lang w:val="uk-UA"/>
-        </w:rPr>
-        <w:t>Рімашевський</w:t>
+          <w:lang w:val="uk-UA"/>
+        </w:rPr>
+        <w:t>Желібі</w:t>
       </w:r>
       <w:proofErr w:type="spellEnd"/>
       <w:r>
         <w:rPr>
-          <w:sz w:val="22"/>
-          <w:szCs w:val="22"/>
-          <w:lang w:val="uk-UA"/>
-        </w:rPr>
-        <w:t xml:space="preserve"> Ю.С</w:t>
-      </w:r>
-      <w:r>
-        <w:rPr>
-          <w:sz w:val="22"/>
-          <w:szCs w:val="22"/>
-          <w:lang w:val="uk-UA"/>
-        </w:rPr>
-        <w:t>…………</w:t>
+          <w:lang w:val="uk-UA"/>
+        </w:rPr>
+        <w:t xml:space="preserve"> Ю.О.</w:t>
       </w:r>
     </w:p>
     <w:p>
       <w:pPr>
-        <w:widowControl w:val="0"/>
-        <w:spacing w:line="360" w:lineRule="auto"/>
-        <w:ind w:firstLine="708"/>
-        <w:rPr>
-          <w:sz w:val="22"/>
-          <w:szCs w:val="22"/>
-          <w:lang w:val="uk-UA"/>
-        </w:rPr>
-      </w:pPr>
-      <w:proofErr w:type="spellStart"/>
-      <w:r>
-        <w:rPr>
-          <w:sz w:val="22"/>
-          <w:szCs w:val="22"/>
-          <w:lang w:val="uk-UA"/>
-        </w:rPr>
-        <w:t>Сливинська</w:t>
-      </w:r>
-      <w:proofErr w:type="spellEnd"/>
-      <w:r>
-        <w:rPr>
-          <w:sz w:val="22"/>
-          <w:szCs w:val="22"/>
-          <w:lang w:val="uk-UA"/>
-        </w:rPr>
-        <w:t xml:space="preserve"> М.В……………</w:t>
-      </w:r>
-    </w:p>
-    <w:p>
-      <w:pPr>
-        <w:widowControl w:val="0"/>
-        <w:spacing w:line="360" w:lineRule="auto"/>
-        <w:ind w:firstLine="708"/>
-        <w:rPr>
-          <w:sz w:val="22"/>
-          <w:szCs w:val="22"/>
-          <w:lang w:val="uk-UA"/>
-        </w:rPr>
-      </w:pPr>
-      <w:proofErr w:type="spellStart"/>
-      <w:r>
-        <w:rPr>
-          <w:sz w:val="22"/>
-          <w:szCs w:val="22"/>
-          <w:lang w:val="uk-UA"/>
-        </w:rPr>
-        <w:t>Костюкова</w:t>
-      </w:r>
-      <w:proofErr w:type="spellEnd"/>
-      <w:r>
-        <w:rPr>
-          <w:sz w:val="22"/>
-          <w:szCs w:val="22"/>
-          <w:lang w:val="uk-UA"/>
-        </w:rPr>
-        <w:t xml:space="preserve"> О.С……………..</w:t>
-      </w:r>
-    </w:p>
-    <w:p>
-      <w:pPr>
-        <w:widowControl w:val="0"/>
-        <w:spacing w:line="360" w:lineRule="auto"/>
-        <w:ind w:firstLine="708"/>
-        <w:rPr>
-          <w:sz w:val="22"/>
-          <w:szCs w:val="22"/>
-        </w:rPr>
-      </w:pPr>
-    </w:p>
-    <w:p>
-      <w:pPr>
-        <w:rPr>
-          <w:sz w:val="22"/>
-          <w:szCs w:val="22"/>
-        </w:rPr>
-      </w:pPr>
-      <w:r>
-        <w:rPr>
-          <w:sz w:val="22"/>
-          <w:szCs w:val="22"/>
-        </w:rPr>
-        <w:br w:type="page"/>
-      </w:r>
-    </w:p>
-    <w:p>
-      <w:pPr>
         <w:ind w:firstLine="720"/>
         <w:jc w:val="center"/>
-      </w:pPr>
-      <w:r>
-        <w:rPr>
-          <w:b/>
-          <w:lang w:val="uk-UA"/>
-        </w:rPr>
-        <w:lastRenderedPageBreak/>
-        <w:t>Генеральному директору ТОВ</w:t>
-      </w:r>
-      <w:r>
-        <w:rPr>
-          <w:b/>
-        </w:rPr>
-        <w:t xml:space="preserve"> Н</w:t>
-      </w:r>
-      <w:r>
-        <w:rPr>
-          <w:b/>
-          <w:lang w:val="uk-UA"/>
-        </w:rPr>
-        <w:t xml:space="preserve">ІО </w:t>
-      </w:r>
-      <w:r>
-        <w:rPr>
-          <w:b/>
-        </w:rPr>
-        <w:t xml:space="preserve">"ХОЛОД" </w:t>
-      </w:r>
-      <w:proofErr w:type="spellStart"/>
-      <w:r>
-        <w:t>Желібі</w:t>
-      </w:r>
-      <w:proofErr w:type="spellEnd"/>
-      <w:r>
-        <w:t xml:space="preserve"> Ю.О.</w:t>
-      </w:r>
-    </w:p>
-    <w:p>
-      <w:pPr>
-        <w:ind w:firstLine="720"/>
-        <w:jc w:val="center"/>
+        <w:rPr>
+          <w:lang w:val="uk-UA"/>
+        </w:rPr>
       </w:pPr>
     </w:p>
     <w:tbl>
@@ -2361,11 +1114,10 @@
         <w:gridCol w:w="709"/>
         <w:gridCol w:w="283"/>
         <w:gridCol w:w="709"/>
+        <w:gridCol w:w="283"/>
+        <w:gridCol w:w="1560"/>
         <w:gridCol w:w="425"/>
-        <w:gridCol w:w="851"/>
-        <w:gridCol w:w="567"/>
-        <w:gridCol w:w="992"/>
-        <w:gridCol w:w="992"/>
+        <w:gridCol w:w="1559"/>
         <w:gridCol w:w="992"/>
         <w:gridCol w:w="851"/>
       </w:tblGrid>
@@ -2404,7 +1156,7 @@
         <w:tc>
           <w:tcPr>
             <w:tcW w:w="6662" w:type="dxa"/>
-            <w:gridSpan w:val="9"/>
+            <w:gridSpan w:val="8"/>
             <w:tcBorders>
               <w:top w:val="nil"/>
               <w:left w:val="nil"/>
@@ -2419,16 +1171,38 @@
                 <w:i/>
                 <w:sz w:val="24"/>
                 <w:szCs w:val="24"/>
-              </w:rPr>
-            </w:pPr>
-            <w:r>
-              <w:rPr>
-                <w:i/>
-                <w:noProof/>
-                <w:sz w:val="24"/>
-                <w:szCs w:val="24"/>
-              </w:rPr>
-              <w:t>Желібі Тетяні Олександрівній</w:t>
+                <w:lang w:val="en-US"/>
+              </w:rPr>
+            </w:pPr>
+            <w:r>
+              <w:rPr>
+                <w:i/>
+                <w:noProof/>
+                <w:sz w:val="24"/>
+                <w:szCs w:val="24"/>
+                <w:lang w:val="en-US"/>
+              </w:rPr>
+              <w:t>{employe_n</w:t>
+            </w:r>
+            <w:r>
+              <w:rPr>
+                <w:i/>
+                <w:noProof/>
+                <w:sz w:val="24"/>
+                <w:szCs w:val="24"/>
+                <w:lang w:val="en-US"/>
+              </w:rPr>
+              <w:t>ameTo</w:t>
+            </w:r>
+            <w:r>
+              <w:rPr>
+                <w:i/>
+                <w:noProof/>
+                <w:sz w:val="24"/>
+                <w:szCs w:val="24"/>
+                <w:lang w:val="en-US"/>
+              </w:rPr>
+              <w:t>}</w:t>
             </w:r>
           </w:p>
         </w:tc>
@@ -2468,7 +1242,7 @@
         <w:tc>
           <w:tcPr>
             <w:tcW w:w="7371" w:type="dxa"/>
-            <w:gridSpan w:val="10"/>
+            <w:gridSpan w:val="9"/>
             <w:tcBorders>
               <w:top w:val="nil"/>
               <w:left w:val="nil"/>
@@ -2484,24 +1258,38 @@
                 <w:i/>
                 <w:sz w:val="24"/>
                 <w:szCs w:val="24"/>
-              </w:rPr>
-            </w:pPr>
-            <w:r>
-              <w:rPr>
-                <w:i/>
-                <w:sz w:val="24"/>
-                <w:szCs w:val="24"/>
-              </w:rPr>
-              <w:t xml:space="preserve">    </w:t>
-            </w:r>
-            <w:r>
-              <w:rPr>
-                <w:i/>
-                <w:noProof/>
-                <w:sz w:val="24"/>
-                <w:szCs w:val="24"/>
-              </w:rPr>
-              <w:t>Начальник комерційного відділення</w:t>
+                <w:lang w:val="en-US"/>
+              </w:rPr>
+            </w:pPr>
+            <w:r>
+              <w:rPr>
+                <w:i/>
+                <w:noProof/>
+                <w:sz w:val="24"/>
+                <w:szCs w:val="24"/>
+                <w:lang w:val="en-US"/>
+              </w:rPr>
+              <w:t>{</w:t>
+            </w:r>
+            <w:r>
+              <w:rPr>
+                <w:i/>
+                <w:noProof/>
+                <w:sz w:val="24"/>
+                <w:szCs w:val="24"/>
+                <w:lang w:val="en-US"/>
+              </w:rPr>
+              <w:t>employe_position</w:t>
+            </w:r>
+            <w:r>
+              <w:rPr>
+                <w:i/>
+                <w:noProof/>
+                <w:sz w:val="24"/>
+                <w:szCs w:val="24"/>
+                <w:lang w:val="en-US"/>
+              </w:rPr>
+              <w:t>}</w:t>
             </w:r>
           </w:p>
         </w:tc>
@@ -2540,7 +1328,7 @@
         <w:tc>
           <w:tcPr>
             <w:tcW w:w="9072" w:type="dxa"/>
-            <w:gridSpan w:val="13"/>
+            <w:gridSpan w:val="12"/>
             <w:tcBorders>
               <w:top w:val="nil"/>
               <w:left w:val="nil"/>
@@ -2555,51 +1343,76 @@
                 <w:i/>
                 <w:sz w:val="24"/>
                 <w:szCs w:val="24"/>
-              </w:rPr>
-            </w:pPr>
-            <w:r>
-              <w:rPr>
-                <w:i/>
-                <w:sz w:val="24"/>
-                <w:szCs w:val="24"/>
-              </w:rPr>
-              <w:t xml:space="preserve">                          </w:t>
-            </w:r>
-            <w:proofErr w:type="gramStart"/>
-            <w:r>
-              <w:rPr>
-                <w:i/>
-                <w:noProof/>
-                <w:sz w:val="24"/>
-                <w:szCs w:val="24"/>
-              </w:rPr>
-              <w:t>с.Роздольне</w:t>
-            </w:r>
-            <w:r>
-              <w:rPr>
-                <w:i/>
-                <w:sz w:val="24"/>
-                <w:szCs w:val="24"/>
-              </w:rPr>
-              <w:t xml:space="preserve"> ,</w:t>
-            </w:r>
-            <w:proofErr w:type="gramEnd"/>
-            <w:r>
-              <w:rPr>
-                <w:i/>
-                <w:sz w:val="24"/>
-                <w:szCs w:val="24"/>
-              </w:rPr>
-              <w:t xml:space="preserve"> </w:t>
-            </w:r>
-            <w:r>
-              <w:rPr>
-                <w:i/>
-                <w:noProof/>
-                <w:sz w:val="24"/>
-                <w:szCs w:val="24"/>
-              </w:rPr>
-              <w:t>ПП Фаворит III</w:t>
+                <w:lang w:val="en-US"/>
+              </w:rPr>
+            </w:pPr>
+            <w:r>
+              <w:rPr>
+                <w:i/>
+                <w:noProof/>
+                <w:sz w:val="24"/>
+                <w:szCs w:val="24"/>
+                <w:lang w:val="en-US"/>
+              </w:rPr>
+              <w:t>{</w:t>
+            </w:r>
+            <w:r>
+              <w:rPr>
+                <w:i/>
+                <w:noProof/>
+                <w:sz w:val="24"/>
+                <w:szCs w:val="24"/>
+                <w:lang w:val="en-US"/>
+              </w:rPr>
+              <w:t>location</w:t>
+            </w:r>
+            <w:r>
+              <w:rPr>
+                <w:i/>
+                <w:noProof/>
+                <w:sz w:val="24"/>
+                <w:szCs w:val="24"/>
+                <w:lang w:val="en-US"/>
+              </w:rPr>
+              <w:t>}</w:t>
+            </w:r>
+            <w:r>
+              <w:rPr>
+                <w:i/>
+                <w:sz w:val="24"/>
+                <w:szCs w:val="24"/>
+              </w:rPr>
+              <w:t xml:space="preserve">, </w:t>
+            </w:r>
+            <w:r>
+              <w:rPr>
+                <w:i/>
+                <w:noProof/>
+                <w:sz w:val="24"/>
+                <w:szCs w:val="24"/>
+                <w:lang w:val="en-US"/>
+              </w:rPr>
+              <w:t>{</w:t>
+            </w:r>
+            <w:r>
+              <w:rPr>
+                <w:i/>
+                <w:noProof/>
+                <w:sz w:val="24"/>
+                <w:szCs w:val="24"/>
+                <w:lang w:val="en-US"/>
+              </w:rPr>
+              <w:t>companyTo</w:t>
+            </w:r>
+            <w:r>
+              <w:rPr>
+                <w:i/>
+                <w:noProof/>
+                <w:sz w:val="24"/>
+                <w:szCs w:val="24"/>
+                <w:lang w:val="en-US"/>
+              </w:rPr>
+              <w:t>}</w:t>
             </w:r>
           </w:p>
         </w:tc>
@@ -2664,7 +1477,7 @@
         <w:tc>
           <w:tcPr>
             <w:tcW w:w="7938" w:type="dxa"/>
-            <w:gridSpan w:val="12"/>
+            <w:gridSpan w:val="11"/>
             <w:tcBorders>
               <w:left w:val="nil"/>
               <w:bottom w:val="nil"/>
@@ -2680,6 +1493,7 @@
                 <w:i/>
                 <w:sz w:val="22"/>
                 <w:szCs w:val="22"/>
+                <w:lang w:val="en-US"/>
               </w:rPr>
             </w:pPr>
             <w:r>
@@ -2688,8 +1502,29 @@
                 <w:noProof/>
                 <w:sz w:val="22"/>
                 <w:szCs w:val="22"/>
-              </w:rPr>
-              <w:t>Технічне переоснащення АХУ холодильника</w:t>
+                <w:lang w:val="en-US"/>
+              </w:rPr>
+              <w:t>{</w:t>
+            </w:r>
+            <w:r>
+              <w:rPr>
+                <w:i/>
+                <w:noProof/>
+                <w:sz w:val="22"/>
+                <w:szCs w:val="22"/>
+                <w:lang w:val="en-US"/>
+              </w:rPr>
+              <w:t>trip_purposeTask</w:t>
+            </w:r>
+            <w:r>
+              <w:rPr>
+                <w:i/>
+                <w:noProof/>
+                <w:sz w:val="22"/>
+                <w:szCs w:val="22"/>
+                <w:lang w:val="en-US"/>
+              </w:rPr>
+              <w:t>}</w:t>
             </w:r>
           </w:p>
         </w:tc>
@@ -2782,16 +1617,38 @@
                 <w:i/>
                 <w:sz w:val="24"/>
                 <w:szCs w:val="24"/>
-              </w:rPr>
-            </w:pPr>
-            <w:r>
-              <w:rPr>
-                <w:i/>
-                <w:noProof/>
-                <w:sz w:val="24"/>
-                <w:szCs w:val="24"/>
-              </w:rPr>
-              <w:t>1</w:t>
+                <w:lang w:val="en-US"/>
+              </w:rPr>
+            </w:pPr>
+            <w:r>
+              <w:rPr>
+                <w:i/>
+                <w:noProof/>
+                <w:sz w:val="24"/>
+                <w:szCs w:val="24"/>
+                <w:lang w:val="en-US"/>
+              </w:rPr>
+              <w:t>{</w:t>
+            </w:r>
+            <w:r>
+              <w:rPr>
+                <w:i/>
+                <w:noProof/>
+                <w:sz w:val="24"/>
+                <w:szCs w:val="24"/>
+                <w:lang w:val="en-US"/>
+              </w:rPr>
+              <w:t>trip_duration</w:t>
+            </w:r>
+            <w:r>
+              <w:rPr>
+                <w:i/>
+                <w:noProof/>
+                <w:sz w:val="24"/>
+                <w:szCs w:val="24"/>
+                <w:lang w:val="en-US"/>
+              </w:rPr>
+              <w:t>}</w:t>
             </w:r>
           </w:p>
         </w:tc>
@@ -2860,6 +1717,96 @@
         </w:tc>
         <w:tc>
           <w:tcPr>
+            <w:tcW w:w="283" w:type="dxa"/>
+            <w:tcBorders>
+              <w:top w:val="nil"/>
+              <w:left w:val="nil"/>
+              <w:bottom w:val="nil"/>
+              <w:right w:val="nil"/>
+            </w:tcBorders>
+            <w:shd w:val="clear" w:color="auto" w:fill="auto"/>
+            <w:vAlign w:val="bottom"/>
+          </w:tcPr>
+          <w:p>
+            <w:pPr>
+              <w:jc w:val="right"/>
+              <w:rPr>
+                <w:sz w:val="24"/>
+                <w:szCs w:val="24"/>
+              </w:rPr>
+            </w:pPr>
+            <w:r>
+              <w:rPr>
+                <w:sz w:val="24"/>
+                <w:szCs w:val="24"/>
+              </w:rPr>
+              <w:t>з</w:t>
+            </w:r>
+          </w:p>
+        </w:tc>
+        <w:tc>
+          <w:tcPr>
+            <w:tcW w:w="1560" w:type="dxa"/>
+            <w:tcBorders>
+              <w:top w:val="nil"/>
+              <w:left w:val="nil"/>
+              <w:right w:val="nil"/>
+            </w:tcBorders>
+            <w:shd w:val="clear" w:color="auto" w:fill="auto"/>
+            <w:vAlign w:val="bottom"/>
+          </w:tcPr>
+          <w:p>
+            <w:pPr>
+              <w:jc w:val="center"/>
+              <w:rPr>
+                <w:i/>
+                <w:sz w:val="24"/>
+                <w:szCs w:val="24"/>
+              </w:rPr>
+            </w:pPr>
+            <w:r>
+              <w:rPr>
+                <w:i/>
+                <w:noProof/>
+                <w:sz w:val="24"/>
+                <w:szCs w:val="24"/>
+                <w:lang w:val="en-US"/>
+              </w:rPr>
+              <w:t>{</w:t>
+            </w:r>
+            <w:r>
+              <w:rPr>
+                <w:i/>
+                <w:noProof/>
+                <w:sz w:val="24"/>
+                <w:szCs w:val="24"/>
+                <w:lang w:val="en-US"/>
+              </w:rPr>
+              <w:t>trip_start</w:t>
+            </w:r>
+            <w:r>
+              <w:rPr>
+                <w:i/>
+                <w:noProof/>
+                <w:sz w:val="24"/>
+                <w:szCs w:val="24"/>
+                <w:lang w:val="en-US"/>
+              </w:rPr>
+              <w:t>}</w:t>
+            </w:r>
+            <w:r>
+              <w:rPr>
+                <w:i/>
+                <w:noProof/>
+                <w:sz w:val="24"/>
+                <w:szCs w:val="24"/>
+              </w:rPr>
+              <w:t>р.</w:t>
+            </w:r>
+          </w:p>
+        </w:tc>
+        <w:tc>
+          <w:tcPr>
             <w:tcW w:w="425" w:type="dxa"/>
             <w:tcBorders>
               <w:top w:val="nil"/>
@@ -2872,24 +1819,27 @@
           </w:tcPr>
           <w:p>
             <w:pPr>
+              <w:ind w:left="-108"/>
               <w:jc w:val="right"/>
               <w:rPr>
-                <w:sz w:val="24"/>
-                <w:szCs w:val="24"/>
-              </w:rPr>
-            </w:pPr>
-            <w:r>
-              <w:rPr>
-                <w:sz w:val="24"/>
-                <w:szCs w:val="24"/>
-              </w:rPr>
-              <w:t>з</w:t>
-            </w:r>
-          </w:p>
-        </w:tc>
-        <w:tc>
-          <w:tcPr>
-            <w:tcW w:w="851" w:type="dxa"/>
+                <w:i/>
+                <w:sz w:val="22"/>
+                <w:szCs w:val="22"/>
+              </w:rPr>
+            </w:pPr>
+            <w:r>
+              <w:rPr>
+                <w:sz w:val="24"/>
+                <w:szCs w:val="24"/>
+                <w:lang w:val="uk-UA"/>
+              </w:rPr>
+              <w:t>по</w:t>
+            </w:r>
+          </w:p>
+        </w:tc>
+        <w:tc>
+          <w:tcPr>
+            <w:tcW w:w="1559" w:type="dxa"/>
             <w:tcBorders>
               <w:top w:val="nil"/>
               <w:left w:val="nil"/>
@@ -2903,103 +1853,40 @@
               <w:jc w:val="center"/>
               <w:rPr>
                 <w:i/>
-                <w:sz w:val="24"/>
-                <w:szCs w:val="24"/>
-              </w:rPr>
-            </w:pPr>
-            <w:r>
-              <w:rPr>
-                <w:i/>
-                <w:noProof/>
-                <w:sz w:val="24"/>
-                <w:szCs w:val="24"/>
-              </w:rPr>
-              <w:t>10.01</w:t>
-            </w:r>
-          </w:p>
-        </w:tc>
-        <w:tc>
-          <w:tcPr>
-            <w:tcW w:w="567" w:type="dxa"/>
-            <w:tcBorders>
-              <w:top w:val="nil"/>
-              <w:left w:val="nil"/>
-              <w:bottom w:val="nil"/>
-              <w:right w:val="nil"/>
-            </w:tcBorders>
-            <w:shd w:val="clear" w:color="auto" w:fill="auto"/>
-            <w:vAlign w:val="bottom"/>
-          </w:tcPr>
-          <w:p>
-            <w:pPr>
-              <w:jc w:val="right"/>
-              <w:rPr>
-                <w:i/>
                 <w:sz w:val="22"/>
                 <w:szCs w:val="22"/>
               </w:rPr>
             </w:pPr>
             <w:r>
               <w:rPr>
-                <w:sz w:val="24"/>
-                <w:szCs w:val="24"/>
-                <w:lang w:val="uk-UA"/>
-              </w:rPr>
-              <w:t>по</w:t>
-            </w:r>
-          </w:p>
-        </w:tc>
-        <w:tc>
-          <w:tcPr>
-            <w:tcW w:w="992" w:type="dxa"/>
-            <w:tcBorders>
-              <w:top w:val="nil"/>
-              <w:left w:val="nil"/>
-              <w:right w:val="nil"/>
-            </w:tcBorders>
-            <w:shd w:val="clear" w:color="auto" w:fill="auto"/>
-            <w:vAlign w:val="bottom"/>
-          </w:tcPr>
-          <w:p>
-            <w:pPr>
-              <w:jc w:val="center"/>
-              <w:rPr>
-                <w:i/>
-                <w:sz w:val="24"/>
-                <w:szCs w:val="24"/>
-              </w:rPr>
-            </w:pPr>
-            <w:r>
-              <w:rPr>
-                <w:i/>
-                <w:noProof/>
-                <w:sz w:val="24"/>
-                <w:szCs w:val="24"/>
-              </w:rPr>
-              <w:t>10.01</w:t>
-            </w:r>
-          </w:p>
-        </w:tc>
-        <w:tc>
-          <w:tcPr>
-            <w:tcW w:w="992" w:type="dxa"/>
-            <w:tcBorders>
-              <w:top w:val="nil"/>
-              <w:left w:val="nil"/>
-              <w:bottom w:val="nil"/>
-              <w:right w:val="nil"/>
-            </w:tcBorders>
-            <w:shd w:val="clear" w:color="auto" w:fill="auto"/>
-            <w:vAlign w:val="bottom"/>
-          </w:tcPr>
-          <w:p>
-            <w:pPr>
-              <w:rPr>
-                <w:i/>
-                <w:sz w:val="22"/>
-                <w:szCs w:val="22"/>
-              </w:rPr>
-            </w:pPr>
+                <w:i/>
+                <w:noProof/>
+                <w:sz w:val="24"/>
+                <w:szCs w:val="24"/>
+                <w:lang w:val="en-US"/>
+              </w:rPr>
+              <w:t>{</w:t>
+            </w:r>
+            <w:r>
+              <w:rPr>
+                <w:i/>
+                <w:noProof/>
+                <w:sz w:val="24"/>
+                <w:szCs w:val="24"/>
+                <w:lang w:val="en-US"/>
+              </w:rPr>
+              <w:t>trip_end</w:t>
+            </w:r>
+            <w:r>
+              <w:rPr>
+                <w:i/>
+                <w:noProof/>
+                <w:sz w:val="24"/>
+                <w:szCs w:val="24"/>
+                <w:lang w:val="en-US"/>
+              </w:rPr>
+              <w:t>}</w:t>
+            </w:r>
             <w:r>
               <w:rPr>
                 <w:noProof/>
@@ -3007,7 +1894,7 @@
                 <w:szCs w:val="24"/>
                 <w:lang w:eastAsia="ru-RU"/>
               </w:rPr>
-              <w:t>2022 р.</w:t>
+              <w:t>р.</w:t>
             </w:r>
           </w:p>
         </w:tc>
@@ -3094,9 +1981,9 @@
       </w:tblPr>
       <w:tblGrid>
         <w:gridCol w:w="1418"/>
-        <w:gridCol w:w="707"/>
+        <w:gridCol w:w="1663"/>
         <w:gridCol w:w="710"/>
-        <w:gridCol w:w="1176"/>
+        <w:gridCol w:w="1370"/>
         <w:gridCol w:w="383"/>
       </w:tblGrid>
       <w:tr>
@@ -3149,6 +2036,7 @@
                 <w:i/>
                 <w:sz w:val="22"/>
                 <w:szCs w:val="22"/>
+                <w:lang w:val="en-US"/>
               </w:rPr>
             </w:pPr>
             <w:r>
@@ -3156,8 +2044,29 @@
                 <w:i/>
                 <w:sz w:val="22"/>
                 <w:szCs w:val="22"/>
-              </w:rPr>
-              <w:t>22/1</w:t>
+                <w:lang w:val="en-US"/>
+              </w:rPr>
+              <w:t>{</w:t>
+            </w:r>
+            <w:proofErr w:type="spellStart"/>
+            <w:r>
+              <w:rPr>
+                <w:i/>
+                <w:sz w:val="22"/>
+                <w:szCs w:val="22"/>
+                <w:lang w:val="en-US"/>
+              </w:rPr>
+              <w:t>order_number</w:t>
+            </w:r>
+            <w:proofErr w:type="spellEnd"/>
+            <w:r>
+              <w:rPr>
+                <w:i/>
+                <w:sz w:val="22"/>
+                <w:szCs w:val="22"/>
+                <w:lang w:val="en-US"/>
+              </w:rPr>
+              <w:t>}</w:t>
             </w:r>
           </w:p>
         </w:tc>
@@ -3209,6 +2118,7 @@
                 <w:i/>
                 <w:sz w:val="22"/>
                 <w:szCs w:val="22"/>
+                <w:lang w:val="en-US"/>
               </w:rPr>
             </w:pPr>
             <w:r>
@@ -3216,8 +2126,29 @@
                 <w:i/>
                 <w:sz w:val="22"/>
                 <w:szCs w:val="22"/>
-              </w:rPr>
-              <w:t>6.01.2022</w:t>
+                <w:lang w:val="en-US"/>
+              </w:rPr>
+              <w:t>{</w:t>
+            </w:r>
+            <w:proofErr w:type="spellStart"/>
+            <w:r>
+              <w:rPr>
+                <w:i/>
+                <w:sz w:val="22"/>
+                <w:szCs w:val="22"/>
+                <w:lang w:val="en-US"/>
+              </w:rPr>
+              <w:t>order_date</w:t>
+            </w:r>
+            <w:proofErr w:type="spellEnd"/>
+            <w:r>
+              <w:rPr>
+                <w:i/>
+                <w:sz w:val="22"/>
+                <w:szCs w:val="22"/>
+                <w:lang w:val="en-US"/>
+              </w:rPr>
+              <w:t>}</w:t>
             </w:r>
           </w:p>
         </w:tc>
@@ -3275,10 +2206,10 @@
         <w:tblLook w:val="04A0" w:firstRow="1" w:lastRow="0" w:firstColumn="1" w:lastColumn="0" w:noHBand="0" w:noVBand="1"/>
       </w:tblPr>
       <w:tblGrid>
-        <w:gridCol w:w="1176"/>
+        <w:gridCol w:w="1224"/>
         <w:gridCol w:w="396"/>
         <w:gridCol w:w="2789"/>
-        <w:gridCol w:w="850"/>
+        <w:gridCol w:w="1608"/>
       </w:tblGrid>
       <w:tr>
         <w:tc>
@@ -3331,17 +2262,35 @@
               <w:rPr>
                 <w:i/>
                 <w:sz w:val="24"/>
-                <w:lang w:val="uk-UA"/>
-              </w:rPr>
-            </w:pPr>
-            <w:r>
-              <w:rPr>
-                <w:i/>
-                <w:noProof/>
-                <w:sz w:val="24"/>
-                <w:lang w:val="uk-UA"/>
-              </w:rPr>
-              <w:t>1</w:t>
+                <w:lang w:val="en-US"/>
+              </w:rPr>
+            </w:pPr>
+            <w:r>
+              <w:rPr>
+                <w:i/>
+                <w:noProof/>
+                <w:sz w:val="24"/>
+                <w:lang w:val="en-US"/>
+              </w:rPr>
+              <w:t>{</w:t>
+            </w:r>
+            <w:r>
+              <w:rPr>
+                <w:i/>
+                <w:noProof/>
+                <w:sz w:val="24"/>
+                <w:lang w:val="en-US"/>
+              </w:rPr>
+              <w:t>trip_number</w:t>
+            </w:r>
+            <w:r>
+              <w:rPr>
+                <w:i/>
+                <w:noProof/>
+                <w:sz w:val="24"/>
+                <w:lang w:val="en-US"/>
+              </w:rPr>
+              <w:t>}</w:t>
             </w:r>
           </w:p>
         </w:tc>
@@ -3379,7 +2328,25 @@
                 <w:sz w:val="22"/>
                 <w:szCs w:val="22"/>
               </w:rPr>
-              <w:t>6.01.2022</w:t>
+              <w:t>{</w:t>
+            </w:r>
+            <w:proofErr w:type="spellStart"/>
+            <w:r>
+              <w:rPr>
+                <w:i/>
+                <w:sz w:val="22"/>
+                <w:szCs w:val="22"/>
+              </w:rPr>
+              <w:t>trip_start</w:t>
+            </w:r>
+            <w:proofErr w:type="spellEnd"/>
+            <w:r>
+              <w:rPr>
+                <w:i/>
+                <w:sz w:val="22"/>
+                <w:szCs w:val="22"/>
+              </w:rPr>
+              <w:t>}</w:t>
             </w:r>
           </w:p>
         </w:tc>
@@ -3446,10 +2413,28 @@
         <w:rPr>
           <w:lang w:val="uk-UA"/>
         </w:rPr>
-        <w:t xml:space="preserve"> НІО </w:t>
-      </w:r>
-      <w:r>
-        <w:t>"ХОЛОД"</w:t>
+        <w:t xml:space="preserve"> </w:t>
+      </w:r>
+      <w:r>
+        <w:t>{</w:t>
+      </w:r>
+      <w:r>
+        <w:rPr>
+          <w:lang w:val="en-US"/>
+        </w:rPr>
+        <w:t>company</w:t>
+      </w:r>
+      <w:r>
+        <w:t>_</w:t>
+      </w:r>
+      <w:r>
+        <w:rPr>
+          <w:lang w:val="en-US"/>
+        </w:rPr>
+        <w:t>name</w:t>
+      </w:r>
+      <w:r>
+        <w:t>}</w:t>
       </w:r>
       <w:r>
         <w:rPr>
@@ -3585,7 +2570,25 @@
                 <w:sz w:val="24"/>
                 <w:lang w:val="en-AU"/>
               </w:rPr>
-              <w:t>Желіба Тетяна Олександрівна</w:t>
+              <w:t>{</w:t>
+            </w:r>
+            <w:r>
+              <w:rPr>
+                <w:i/>
+                <w:noProof/>
+                <w:sz w:val="24"/>
+                <w:lang w:val="en-AU"/>
+              </w:rPr>
+              <w:t>employe_name</w:t>
+            </w:r>
+            <w:r>
+              <w:rPr>
+                <w:i/>
+                <w:noProof/>
+                <w:sz w:val="24"/>
+                <w:lang w:val="en-AU"/>
+              </w:rPr>
+              <w:t>}</w:t>
             </w:r>
           </w:p>
         </w:tc>
@@ -3633,45 +2636,20 @@
           </w:tcPr>
           <w:p>
             <w:pPr>
-              <w:jc w:val="both"/>
-              <w:rPr>
-                <w:i/>
-                <w:sz w:val="24"/>
-                <w:lang w:val="uk-UA"/>
-              </w:rPr>
-            </w:pPr>
-            <w:r>
-              <w:rPr>
-                <w:i/>
-                <w:sz w:val="24"/>
-                <w:lang w:val="uk-UA"/>
-              </w:rPr>
-              <w:t xml:space="preserve">                                </w:t>
-            </w:r>
-            <w:r>
-              <w:rPr>
-                <w:i/>
-                <w:noProof/>
-                <w:sz w:val="24"/>
-              </w:rPr>
-              <w:t>с.Роздольне</w:t>
-            </w:r>
-            <w:r>
-              <w:rPr>
-                <w:i/>
-                <w:sz w:val="24"/>
-                <w:lang w:val="uk-UA"/>
-              </w:rPr>
-              <w:t xml:space="preserve">, </w:t>
-            </w:r>
-            <w:r>
-              <w:rPr>
-                <w:i/>
-                <w:noProof/>
-                <w:sz w:val="24"/>
-                <w:lang w:val="uk-UA"/>
-              </w:rPr>
-              <w:t>ПП Фаворит III</w:t>
+              <w:jc w:val="center"/>
+              <w:rPr>
+                <w:i/>
+                <w:sz w:val="24"/>
+                <w:lang w:val="uk-UA"/>
+              </w:rPr>
+            </w:pPr>
+            <w:r>
+              <w:rPr>
+                <w:i/>
+                <w:noProof/>
+                <w:sz w:val="24"/>
+              </w:rPr>
+              <w:t>{location}, {companyTo}</w:t>
             </w:r>
           </w:p>
         </w:tc>
@@ -3698,17 +2676,16 @@
           <w:insideH w:val="single" w:sz="4" w:space="0" w:color="auto"/>
           <w:insideV w:val="single" w:sz="4" w:space="0" w:color="auto"/>
         </w:tblBorders>
+        <w:tblLayout w:type="fixed"/>
         <w:tblLook w:val="04A0" w:firstRow="1" w:lastRow="0" w:firstColumn="1" w:lastColumn="0" w:noHBand="0" w:noVBand="1"/>
       </w:tblPr>
       <w:tblGrid>
         <w:gridCol w:w="284"/>
-        <w:gridCol w:w="851"/>
-        <w:gridCol w:w="708"/>
-        <w:gridCol w:w="851"/>
-        <w:gridCol w:w="283"/>
-        <w:gridCol w:w="851"/>
         <w:gridCol w:w="1843"/>
-        <w:gridCol w:w="4218"/>
+        <w:gridCol w:w="425"/>
+        <w:gridCol w:w="1701"/>
+        <w:gridCol w:w="2268"/>
+        <w:gridCol w:w="3368"/>
       </w:tblGrid>
       <w:tr>
         <w:trPr>
@@ -3745,7 +2722,7 @@
         </w:tc>
         <w:tc>
           <w:tcPr>
-            <w:tcW w:w="851" w:type="dxa"/>
+            <w:tcW w:w="1843" w:type="dxa"/>
             <w:tcBorders>
               <w:left w:val="nil"/>
               <w:bottom w:val="single" w:sz="4" w:space="0" w:color="auto"/>
@@ -3770,13 +2747,13 @@
                 <w:sz w:val="24"/>
                 <w:lang w:val="uk-UA"/>
               </w:rPr>
-              <w:t>10.01</w:t>
-            </w:r>
-          </w:p>
-        </w:tc>
-        <w:tc>
-          <w:tcPr>
-            <w:tcW w:w="708" w:type="dxa"/>
+              <w:t>{trip_start}р.</w:t>
+            </w:r>
+          </w:p>
+        </w:tc>
+        <w:tc>
+          <w:tcPr>
+            <w:tcW w:w="425" w:type="dxa"/>
             <w:tcBorders>
               <w:top w:val="single" w:sz="4" w:space="0" w:color="auto"/>
               <w:left w:val="nil"/>
@@ -3788,6 +2765,7 @@
           </w:tcPr>
           <w:p>
             <w:pPr>
+              <w:ind w:left="-108"/>
               <w:jc w:val="right"/>
               <w:rPr>
                 <w:sz w:val="24"/>
@@ -3805,7 +2783,7 @@
         </w:tc>
         <w:tc>
           <w:tcPr>
-            <w:tcW w:w="851" w:type="dxa"/>
+            <w:tcW w:w="1701" w:type="dxa"/>
             <w:tcBorders>
               <w:left w:val="nil"/>
               <w:bottom w:val="single" w:sz="4" w:space="0" w:color="auto"/>
@@ -3816,77 +2794,26 @@
           </w:tcPr>
           <w:p>
             <w:pPr>
-              <w:ind w:right="-73"/>
-              <w:rPr>
-                <w:i/>
-                <w:sz w:val="24"/>
-                <w:lang w:val="uk-UA"/>
-              </w:rPr>
-            </w:pPr>
-            <w:r>
-              <w:rPr>
-                <w:i/>
-                <w:noProof/>
-                <w:sz w:val="24"/>
-                <w:lang w:val="uk-UA"/>
-              </w:rPr>
-              <w:t>10.01</w:t>
-            </w:r>
-          </w:p>
-        </w:tc>
-        <w:tc>
-          <w:tcPr>
-            <w:tcW w:w="283" w:type="dxa"/>
-            <w:tcBorders>
-              <w:top w:val="single" w:sz="4" w:space="0" w:color="auto"/>
-              <w:left w:val="nil"/>
-              <w:bottom w:val="nil"/>
-              <w:right w:val="nil"/>
-            </w:tcBorders>
-            <w:shd w:val="clear" w:color="auto" w:fill="auto"/>
-            <w:vAlign w:val="bottom"/>
-          </w:tcPr>
-          <w:p>
-            <w:pPr>
               <w:ind w:right="-108"/>
               <w:rPr>
                 <w:sz w:val="24"/>
-                <w:lang w:val="en-AU"/>
-              </w:rPr>
-            </w:pPr>
-          </w:p>
-        </w:tc>
-        <w:tc>
-          <w:tcPr>
-            <w:tcW w:w="851" w:type="dxa"/>
-            <w:tcBorders>
-              <w:left w:val="nil"/>
-              <w:bottom w:val="single" w:sz="4" w:space="0" w:color="auto"/>
-              <w:right w:val="nil"/>
-            </w:tcBorders>
-            <w:shd w:val="clear" w:color="auto" w:fill="auto"/>
-            <w:vAlign w:val="bottom"/>
-          </w:tcPr>
-          <w:p>
-            <w:pPr>
-              <w:ind w:right="-108"/>
-              <w:rPr>
-                <w:sz w:val="24"/>
-                <w:lang w:val="uk-UA"/>
-              </w:rPr>
-            </w:pPr>
-            <w:r>
-              <w:rPr>
-                <w:sz w:val="24"/>
-                <w:lang w:val="uk-UA"/>
-              </w:rPr>
-              <w:t>2022 р.</w:t>
-            </w:r>
-          </w:p>
-        </w:tc>
-        <w:tc>
-          <w:tcPr>
-            <w:tcW w:w="6061" w:type="dxa"/>
+                <w:lang w:val="uk-UA"/>
+              </w:rPr>
+            </w:pPr>
+            <w:r>
+              <w:rPr>
+                <w:i/>
+                <w:noProof/>
+                <w:sz w:val="24"/>
+                <w:lang w:val="uk-UA"/>
+              </w:rPr>
+              <w:t>{trip_end}р.</w:t>
+            </w:r>
+          </w:p>
+        </w:tc>
+        <w:tc>
+          <w:tcPr>
+            <w:tcW w:w="5636" w:type="dxa"/>
             <w:gridSpan w:val="2"/>
             <w:tcBorders>
               <w:top w:val="single" w:sz="4" w:space="0" w:color="auto"/>
@@ -3911,13 +2838,13 @@
       <w:tr>
         <w:trPr>
           <w:gridAfter w:val="1"/>
-          <w:wAfter w:w="4218" w:type="dxa"/>
+          <w:wAfter w:w="3368" w:type="dxa"/>
           <w:trHeight w:val="265"/>
         </w:trPr>
         <w:tc>
           <w:tcPr>
-            <w:tcW w:w="3828" w:type="dxa"/>
-            <w:gridSpan w:val="6"/>
+            <w:tcW w:w="4253" w:type="dxa"/>
+            <w:gridSpan w:val="4"/>
             <w:tcBorders>
               <w:top w:val="nil"/>
               <w:left w:val="nil"/>
@@ -3946,7 +2873,7 @@
         </w:tc>
         <w:tc>
           <w:tcPr>
-            <w:tcW w:w="1843" w:type="dxa"/>
+            <w:tcW w:w="2268" w:type="dxa"/>
             <w:tcBorders>
               <w:top w:val="nil"/>
               <w:left w:val="nil"/>
@@ -3972,7 +2899,16 @@
                 <w:sz w:val="24"/>
                 <w:szCs w:val="24"/>
               </w:rPr>
-              <w:t>№20/287</w:t>
+              <w:t>№</w:t>
+            </w:r>
+            <w:r>
+              <w:rPr>
+                <w:i/>
+                <w:noProof/>
+                <w:sz w:val="24"/>
+                <w:szCs w:val="24"/>
+              </w:rPr>
+              <w:t>{order_number}</w:t>
             </w:r>
           </w:p>
         </w:tc>
@@ -4091,16 +3027,78 @@
                 <w:sz w:val="24"/>
                 <w:lang w:val="uk-UA"/>
               </w:rPr>
-              <w:t xml:space="preserve"> Виконання</w:t>
-            </w:r>
-            <w:r>
-              <w:rPr>
-                <w:i/>
-                <w:noProof/>
-                <w:sz w:val="24"/>
-                <w:lang w:val="uk-UA"/>
-              </w:rPr>
-              <w:t xml:space="preserve"> інжинірингових, проєктних, обмірних робіт з  технічного переоснащення АХУ холодильника ПП Фаворит ІІІ</w:t>
+              <w:t xml:space="preserve"> </w:t>
+            </w:r>
+            <w:r>
+              <w:rPr>
+                <w:sz w:val="24"/>
+              </w:rPr>
+              <w:t xml:space="preserve">   </w:t>
+            </w:r>
+            <w:r>
+              <w:rPr>
+                <w:i/>
+                <w:sz w:val="24"/>
+              </w:rPr>
+              <w:t>{</w:t>
+            </w:r>
+            <w:r>
+              <w:rPr>
+                <w:i/>
+                <w:sz w:val="24"/>
+                <w:lang w:val="en-US"/>
+              </w:rPr>
+              <w:t>trip</w:t>
+            </w:r>
+            <w:r>
+              <w:rPr>
+                <w:i/>
+                <w:sz w:val="24"/>
+              </w:rPr>
+              <w:t>_</w:t>
+            </w:r>
+            <w:proofErr w:type="spellStart"/>
+            <w:r>
+              <w:rPr>
+                <w:i/>
+                <w:sz w:val="24"/>
+                <w:lang w:val="en-US"/>
+              </w:rPr>
+              <w:t>purposeTask</w:t>
+            </w:r>
+            <w:proofErr w:type="spellEnd"/>
+            <w:r>
+              <w:rPr>
+                <w:i/>
+                <w:sz w:val="24"/>
+              </w:rPr>
+              <w:t>}</w:t>
+            </w:r>
+            <w:r>
+              <w:rPr>
+                <w:i/>
+                <w:noProof/>
+                <w:sz w:val="24"/>
+              </w:rPr>
+              <w:t xml:space="preserve"> </w:t>
+            </w:r>
+            <w:r>
+              <w:rPr>
+                <w:i/>
+                <w:noProof/>
+                <w:sz w:val="24"/>
+                <w:lang w:val="uk-UA"/>
+              </w:rPr>
+              <w:t xml:space="preserve"> </w:t>
+            </w:r>
+            <w:r>
+              <w:rPr>
+                <w:i/>
+                <w:noProof/>
+                <w:sz w:val="24"/>
+                <w:lang w:val="uk-UA"/>
+              </w:rPr>
+              <w:t>{companyTo}</w:t>
             </w:r>
           </w:p>
         </w:tc>
@@ -4112,6 +3110,7 @@
         <w:jc w:val="both"/>
         <w:rPr>
           <w:sz w:val="24"/>
+          <w:lang w:val="uk-UA"/>
         </w:rPr>
       </w:pPr>
       <w:r>
@@ -4119,7 +3118,49 @@
           <w:sz w:val="24"/>
           <w:lang w:val="uk-UA"/>
         </w:rPr>
-        <w:t xml:space="preserve">                                   Директор  НІО "ХОЛОД"  ............................... / </w:t>
+        <w:t xml:space="preserve">                                   Директор  </w:t>
+      </w:r>
+      <w:r>
+        <w:rPr>
+          <w:sz w:val="24"/>
+          <w:lang w:val="uk-UA"/>
+        </w:rPr>
+        <w:t>{</w:t>
+      </w:r>
+      <w:r>
+        <w:rPr>
+          <w:sz w:val="24"/>
+          <w:lang w:val="en-US"/>
+        </w:rPr>
+        <w:t>company</w:t>
+      </w:r>
+      <w:r>
+        <w:rPr>
+          <w:sz w:val="24"/>
+          <w:lang w:val="uk-UA"/>
+        </w:rPr>
+        <w:t>_</w:t>
+      </w:r>
+      <w:r>
+        <w:rPr>
+          <w:sz w:val="24"/>
+          <w:lang w:val="en-US"/>
+        </w:rPr>
+        <w:t>name</w:t>
+      </w:r>
+      <w:r>
+        <w:rPr>
+          <w:sz w:val="24"/>
+          <w:lang w:val="uk-UA"/>
+        </w:rPr>
+        <w:t>}</w:t>
+      </w:r>
+      <w:r>
+        <w:rPr>
+          <w:sz w:val="24"/>
+          <w:lang w:val="uk-UA"/>
+        </w:rPr>
+        <w:t xml:space="preserve">  ............................... / </w:t>
       </w:r>
       <w:proofErr w:type="spellStart"/>
       <w:r>
@@ -4143,6 +3184,7 @@
         <w:ind w:right="-993"/>
         <w:rPr>
           <w:sz w:val="24"/>
+          <w:lang w:val="uk-UA"/>
         </w:rPr>
       </w:pPr>
     </w:p>
@@ -4158,16 +3200,16 @@
           <w:insideH w:val="single" w:sz="4" w:space="0" w:color="auto"/>
           <w:insideV w:val="single" w:sz="4" w:space="0" w:color="auto"/>
         </w:tblBorders>
+        <w:tblLayout w:type="fixed"/>
         <w:tblLook w:val="04A0" w:firstRow="1" w:lastRow="0" w:firstColumn="1" w:lastColumn="0" w:noHBand="0" w:noVBand="1"/>
       </w:tblPr>
       <w:tblGrid>
         <w:gridCol w:w="2410"/>
         <w:gridCol w:w="567"/>
-        <w:gridCol w:w="851"/>
-        <w:gridCol w:w="850"/>
-        <w:gridCol w:w="851"/>
-        <w:gridCol w:w="992"/>
-        <w:gridCol w:w="3686"/>
+        <w:gridCol w:w="2127"/>
+        <w:gridCol w:w="567"/>
+        <w:gridCol w:w="1701"/>
+        <w:gridCol w:w="2835"/>
       </w:tblGrid>
       <w:tr>
         <w:trPr>
@@ -4176,7 +3218,7 @@
         <w:tc>
           <w:tcPr>
             <w:tcW w:w="10207" w:type="dxa"/>
-            <w:gridSpan w:val="7"/>
+            <w:gridSpan w:val="6"/>
             <w:tcBorders>
               <w:top w:val="nil"/>
               <w:left w:val="nil"/>
@@ -4236,7 +3278,7 @@
         <w:tc>
           <w:tcPr>
             <w:tcW w:w="10207" w:type="dxa"/>
-            <w:gridSpan w:val="7"/>
+            <w:gridSpan w:val="6"/>
             <w:tcBorders>
               <w:top w:val="nil"/>
               <w:left w:val="nil"/>
@@ -4254,7 +3296,7 @@
                 <w:b/>
                 <w:i/>
                 <w:szCs w:val="26"/>
-                <w:lang w:val="uk-UA"/>
+                <w:lang w:val="en-US"/>
               </w:rPr>
             </w:pPr>
             <w:r>
@@ -4264,9 +3306,31 @@
                 <w:i/>
                 <w:noProof/>
                 <w:szCs w:val="26"/>
-                <w:lang w:val="uk-UA"/>
-              </w:rPr>
-              <w:t>Желіба Тетяна Олександрівна</w:t>
+                <w:lang w:val="en-US"/>
+              </w:rPr>
+              <w:t>{</w:t>
+            </w:r>
+            <w:r>
+              <w:rPr>
+                <w:rFonts w:ascii="Kobzar KS" w:hAnsi="Kobzar KS"/>
+                <w:b/>
+                <w:i/>
+                <w:noProof/>
+                <w:szCs w:val="26"/>
+                <w:lang w:val="en-US"/>
+              </w:rPr>
+              <w:t>employe_name</w:t>
+            </w:r>
+            <w:r>
+              <w:rPr>
+                <w:rFonts w:ascii="Kobzar KS" w:hAnsi="Kobzar KS"/>
+                <w:b/>
+                <w:i/>
+                <w:noProof/>
+                <w:szCs w:val="26"/>
+                <w:lang w:val="en-US"/>
+              </w:rPr>
+              <w:t>}</w:t>
             </w:r>
           </w:p>
         </w:tc>
@@ -4278,7 +3342,7 @@
         <w:tc>
           <w:tcPr>
             <w:tcW w:w="10207" w:type="dxa"/>
-            <w:gridSpan w:val="7"/>
+            <w:gridSpan w:val="6"/>
             <w:tcBorders>
               <w:top w:val="single" w:sz="6" w:space="0" w:color="auto"/>
               <w:left w:val="nil"/>
@@ -4353,7 +3417,7 @@
         <w:tc>
           <w:tcPr>
             <w:tcW w:w="10207" w:type="dxa"/>
-            <w:gridSpan w:val="7"/>
+            <w:gridSpan w:val="6"/>
             <w:tcBorders>
               <w:top w:val="nil"/>
               <w:left w:val="nil"/>
@@ -4384,28 +3448,7 @@
                 <w:szCs w:val="26"/>
                 <w:lang w:val="uk-UA"/>
               </w:rPr>
-              <w:t>с.Роздольне</w:t>
-            </w:r>
-            <w:r>
-              <w:rPr>
-                <w:rFonts w:ascii="Kobzar KS" w:hAnsi="Kobzar KS"/>
-                <w:b/>
-                <w:i/>
-                <w:szCs w:val="26"/>
-                <w:lang w:val="uk-UA"/>
-              </w:rPr>
-              <w:t xml:space="preserve"> , </w:t>
-            </w:r>
-            <w:r>
-              <w:rPr>
-                <w:rFonts w:ascii="Kobzar KS" w:hAnsi="Kobzar KS"/>
-                <w:b/>
-                <w:i/>
-                <w:noProof/>
-                <w:szCs w:val="26"/>
-                <w:lang w:val="uk-UA"/>
-              </w:rPr>
-              <w:t>ПП Фаворит ///</w:t>
+              <w:t>{location}, {companyTo}</w:t>
             </w:r>
           </w:p>
         </w:tc>
@@ -4417,7 +3460,7 @@
         <w:tc>
           <w:tcPr>
             <w:tcW w:w="10207" w:type="dxa"/>
-            <w:gridSpan w:val="7"/>
+            <w:gridSpan w:val="6"/>
             <w:tcBorders>
               <w:top w:val="single" w:sz="6" w:space="0" w:color="auto"/>
               <w:left w:val="nil"/>
@@ -4488,7 +3531,7 @@
       <w:tr>
         <w:trPr>
           <w:gridAfter w:val="1"/>
-          <w:wAfter w:w="3686" w:type="dxa"/>
+          <w:wAfter w:w="2835" w:type="dxa"/>
           <w:trHeight w:val="419"/>
         </w:trPr>
         <w:tc>
@@ -4550,7 +3593,7 @@
         </w:tc>
         <w:tc>
           <w:tcPr>
-            <w:tcW w:w="851" w:type="dxa"/>
+            <w:tcW w:w="2127" w:type="dxa"/>
             <w:tcBorders>
               <w:top w:val="nil"/>
               <w:left w:val="nil"/>
@@ -4578,13 +3621,13 @@
                 <w:sz w:val="24"/>
                 <w:lang w:val="uk-UA"/>
               </w:rPr>
-              <w:t>10.01</w:t>
-            </w:r>
-          </w:p>
-        </w:tc>
-        <w:tc>
-          <w:tcPr>
-            <w:tcW w:w="850" w:type="dxa"/>
+              <w:t>{trip_start}р.</w:t>
+            </w:r>
+          </w:p>
+        </w:tc>
+        <w:tc>
+          <w:tcPr>
+            <w:tcW w:w="567" w:type="dxa"/>
             <w:tcBorders>
               <w:top w:val="nil"/>
               <w:left w:val="nil"/>
@@ -4613,7 +3656,7 @@
         </w:tc>
         <w:tc>
           <w:tcPr>
-            <w:tcW w:w="851" w:type="dxa"/>
+            <w:tcW w:w="1701" w:type="dxa"/>
             <w:tcBorders>
               <w:top w:val="nil"/>
               <w:left w:val="nil"/>
@@ -4625,51 +3668,20 @@
           </w:tcPr>
           <w:p>
             <w:pPr>
-              <w:jc w:val="center"/>
+              <w:rPr>
+                <w:sz w:val="24"/>
+                <w:lang w:val="uk-UA"/>
+              </w:rPr>
+            </w:pPr>
+            <w:r>
               <w:rPr>
                 <w:rFonts w:ascii="Kobzar KS" w:hAnsi="Kobzar KS"/>
                 <w:b/>
-                <w:sz w:val="24"/>
-                <w:lang w:val="uk-UA"/>
-              </w:rPr>
-            </w:pPr>
-            <w:r>
-              <w:rPr>
-                <w:rFonts w:ascii="Kobzar KS" w:hAnsi="Kobzar KS"/>
-                <w:b/>
-                <w:noProof/>
-                <w:sz w:val="24"/>
-                <w:lang w:val="uk-UA"/>
-              </w:rPr>
-              <w:t>10.01</w:t>
-            </w:r>
-          </w:p>
-        </w:tc>
-        <w:tc>
-          <w:tcPr>
-            <w:tcW w:w="992" w:type="dxa"/>
-            <w:tcBorders>
-              <w:top w:val="nil"/>
-              <w:left w:val="nil"/>
-              <w:bottom w:val="nil"/>
-              <w:right w:val="nil"/>
-            </w:tcBorders>
-            <w:shd w:val="clear" w:color="auto" w:fill="auto"/>
-            <w:vAlign w:val="bottom"/>
-          </w:tcPr>
-          <w:p>
-            <w:pPr>
-              <w:rPr>
-                <w:sz w:val="24"/>
-                <w:lang w:val="uk-UA"/>
-              </w:rPr>
-            </w:pPr>
-            <w:r>
-              <w:rPr>
-                <w:sz w:val="24"/>
-                <w:lang w:val="uk-UA"/>
-              </w:rPr>
-              <w:t>2022 р.</w:t>
+                <w:noProof/>
+                <w:sz w:val="24"/>
+                <w:lang w:val="uk-UA"/>
+              </w:rPr>
+              <w:t>{trip_end}р.</w:t>
             </w:r>
           </w:p>
         </w:tc>
@@ -4710,8 +3722,10 @@
       </w:tblPr>
       <w:tblGrid>
         <w:gridCol w:w="1702"/>
-        <w:gridCol w:w="567"/>
-        <w:gridCol w:w="5845"/>
+        <w:gridCol w:w="141"/>
+        <w:gridCol w:w="426"/>
+        <w:gridCol w:w="141"/>
+        <w:gridCol w:w="5704"/>
         <w:gridCol w:w="2093"/>
       </w:tblGrid>
       <w:tr>
@@ -4721,7 +3735,7 @@
         <w:tc>
           <w:tcPr>
             <w:tcW w:w="10207" w:type="dxa"/>
-            <w:gridSpan w:val="4"/>
+            <w:gridSpan w:val="6"/>
             <w:shd w:val="clear" w:color="auto" w:fill="auto"/>
           </w:tcPr>
           <w:p>
@@ -4780,7 +3794,7 @@
         <w:tc>
           <w:tcPr>
             <w:tcW w:w="10207" w:type="dxa"/>
-            <w:gridSpan w:val="4"/>
+            <w:gridSpan w:val="6"/>
             <w:shd w:val="clear" w:color="auto" w:fill="auto"/>
           </w:tcPr>
           <w:p>
@@ -4791,32 +3805,9 @@
                 <w:i/>
                 <w:sz w:val="24"/>
                 <w:szCs w:val="24"/>
-                <w:lang w:val="uk-UA"/>
-              </w:rPr>
-            </w:pPr>
-            <w:r>
-              <w:rPr>
-                <w:rFonts w:ascii="Kobzar KS" w:hAnsi="Kobzar KS"/>
-                <w:b/>
-                <w:i/>
-                <w:noProof/>
-                <w:sz w:val="24"/>
-                <w:szCs w:val="24"/>
-                <w:lang w:val="uk-UA"/>
-              </w:rPr>
-              <w:t xml:space="preserve">Виконанно інжинірингові, проєктні, обмірні роботи з  технічного переоснащення АХУ холодильника ПП Фаворит </w:t>
-            </w:r>
-            <w:r>
-              <w:rPr>
-                <w:rFonts w:ascii="Kobzar KS" w:hAnsi="Kobzar KS"/>
-                <w:b/>
-                <w:i/>
-                <w:noProof/>
-                <w:szCs w:val="26"/>
-                <w:lang w:val="uk-UA"/>
-              </w:rPr>
-              <w:t>///</w:t>
-            </w:r>
+                <w:lang w:val="en-US"/>
+              </w:rPr>
+            </w:pPr>
             <w:r>
               <w:rPr>
                 <w:noProof/>
@@ -4831,10 +3822,35 @@
                 <w:b/>
                 <w:i/>
                 <w:noProof/>
-                <w:szCs w:val="26"/>
-                <w:lang w:val="uk-UA"/>
-              </w:rPr>
-              <w:t>.</w:t>
+                <w:sz w:val="24"/>
+                <w:szCs w:val="24"/>
+                <w:lang w:val="en-US"/>
+              </w:rPr>
+              <w:t>{</w:t>
+            </w:r>
+            <w:r>
+              <w:rPr>
+                <w:rFonts w:ascii="Kobzar KS" w:hAnsi="Kobzar KS"/>
+                <w:b/>
+                <w:i/>
+                <w:noProof/>
+                <w:sz w:val="24"/>
+                <w:szCs w:val="24"/>
+                <w:lang w:val="en-US"/>
+              </w:rPr>
+              <w:t>trip_purposeDone</w:t>
+            </w:r>
+            <w:r>
+              <w:rPr>
+                <w:rFonts w:ascii="Kobzar KS" w:hAnsi="Kobzar KS"/>
+                <w:b/>
+                <w:i/>
+                <w:noProof/>
+                <w:sz w:val="24"/>
+                <w:szCs w:val="24"/>
+                <w:lang w:val="en-US"/>
+              </w:rPr>
+              <w:t xml:space="preserve">} </w:t>
             </w:r>
           </w:p>
         </w:tc>
@@ -4845,7 +3861,8 @@
         </w:trPr>
         <w:tc>
           <w:tcPr>
-            <w:tcW w:w="1702" w:type="dxa"/>
+            <w:tcW w:w="1843" w:type="dxa"/>
+            <w:gridSpan w:val="2"/>
             <w:tcBorders>
               <w:bottom w:val="single" w:sz="6" w:space="0" w:color="auto"/>
             </w:tcBorders>
@@ -4860,7 +3877,7 @@
                 <w:b/>
                 <w:sz w:val="24"/>
                 <w:szCs w:val="24"/>
-                <w:lang w:val="uk-UA"/>
+                <w:lang w:val="en-US"/>
               </w:rPr>
             </w:pPr>
             <w:r>
@@ -4869,15 +3886,36 @@
                 <w:b/>
                 <w:sz w:val="24"/>
                 <w:szCs w:val="24"/>
-                <w:lang w:val="uk-UA"/>
-              </w:rPr>
-              <w:t>11.01.2022</w:t>
+                <w:lang w:val="en-US"/>
+              </w:rPr>
+              <w:t>{</w:t>
+            </w:r>
+            <w:r>
+              <w:rPr>
+                <w:rFonts w:ascii="Kobzar KS" w:hAnsi="Kobzar KS"/>
+                <w:b/>
+                <w:sz w:val="24"/>
+                <w:szCs w:val="24"/>
+                <w:lang w:val="en-US"/>
+              </w:rPr>
+              <w:t>trip_doneDate</w:t>
+            </w:r>
+            <w:r>
+              <w:rPr>
+                <w:rFonts w:ascii="Kobzar KS" w:hAnsi="Kobzar KS"/>
+                <w:b/>
+                <w:sz w:val="24"/>
+                <w:szCs w:val="24"/>
+                <w:lang w:val="en-US"/>
+              </w:rPr>
+              <w:t>}</w:t>
             </w:r>
           </w:p>
         </w:tc>
         <w:tc>
           <w:tcPr>
             <w:tcW w:w="567" w:type="dxa"/>
+            <w:gridSpan w:val="2"/>
             <w:shd w:val="clear" w:color="auto" w:fill="auto"/>
             <w:vAlign w:val="bottom"/>
           </w:tcPr>
@@ -4903,7 +3941,7 @@
         </w:tc>
         <w:tc>
           <w:tcPr>
-            <w:tcW w:w="5845" w:type="dxa"/>
+            <w:tcW w:w="5704" w:type="dxa"/>
             <w:shd w:val="clear" w:color="auto" w:fill="auto"/>
             <w:vAlign w:val="bottom"/>
           </w:tcPr>
@@ -4958,7 +3996,7 @@
         <w:tc>
           <w:tcPr>
             <w:tcW w:w="10207" w:type="dxa"/>
-            <w:gridSpan w:val="4"/>
+            <w:gridSpan w:val="6"/>
             <w:shd w:val="clear" w:color="auto" w:fill="auto"/>
             <w:vAlign w:val="bottom"/>
           </w:tcPr>
@@ -5029,7 +4067,7 @@
         <w:tc>
           <w:tcPr>
             <w:tcW w:w="10207" w:type="dxa"/>
-            <w:gridSpan w:val="4"/>
+            <w:gridSpan w:val="6"/>
             <w:shd w:val="clear" w:color="auto" w:fill="auto"/>
             <w:vAlign w:val="bottom"/>
           </w:tcPr>
@@ -5085,6 +4123,7 @@
         <w:tc>
           <w:tcPr>
             <w:tcW w:w="567" w:type="dxa"/>
+            <w:gridSpan w:val="2"/>
             <w:shd w:val="clear" w:color="auto" w:fill="auto"/>
             <w:vAlign w:val="bottom"/>
           </w:tcPr>
@@ -5111,6 +4150,7 @@
         <w:tc>
           <w:tcPr>
             <w:tcW w:w="5845" w:type="dxa"/>
+            <w:gridSpan w:val="2"/>
             <w:shd w:val="clear" w:color="auto" w:fill="auto"/>
             <w:vAlign w:val="bottom"/>
           </w:tcPr>
@@ -5196,7 +4236,7 @@
 </file>
 
 <file path=word/endnotes.xml><?xml version="1.0" encoding="utf-8"?>
-<w:endnotes xmlns:wpc="http://schemas.microsoft.com/office/word/2010/wordprocessingCanvas" xmlns:cx="http://schemas.microsoft.com/office/drawing/2014/chartex" xmlns:cx1="http://schemas.microsoft.com/office/drawing/2015/9/8/chartex" xmlns:cx2="http://schemas.microsoft.com/office/drawing/2015/10/21/chartex" xmlns:cx3="http://schemas.microsoft.com/office/drawing/2016/5/9/chartex" xmlns:cx4="http://schemas.microsoft.com/office/drawing/2016/5/10/chartex" xmlns:cx5="http://schemas.microsoft.com/office/drawing/2016/5/11/chartex" xmlns:cx6="http://schemas.microsoft.com/office/drawing/2016/5/12/chartex" xmlns:cx7="http://schemas.microsoft.com/office/drawing/2016/5/13/chartex" xmlns:cx8="http://schemas.microsoft.com/office/drawing/2016/5/14/chartex" xmlns:mc="http://schemas.openxmlformats.org/markup-compatibility/2006" xmlns:aink="http://schemas.microsoft.com/office/drawing/2016/ink" xmlns:am3d="http://schemas.microsoft.com/office/drawing/2017/model3d" xmlns:o="urn:schemas-microsoft-com:office:office" xmlns:r="http://schemas.openxmlformats.org/officeDocument/2006/relationships" xmlns:m="http://schemas.openxmlformats.org/officeDocument/2006/math" xmlns:v="urn:schemas-microsoft-com:vml" xmlns:wp14="http://schemas.microsoft.com/office/word/2010/wordprocessingDrawing" xmlns:wp="http://schemas.openxmlformats.org/drawingml/2006/wordprocessingDrawing" xmlns:w10="urn:schemas-microsoft-com:office:word" xmlns:w="http://schemas.openxmlformats.org/wordprocessingml/2006/main" xmlns:w14="http://schemas.microsoft.com/office/word/2010/wordml" xmlns:w15="http://schemas.microsoft.com/office/word/2012/wordml" xmlns:w16cex="http://schemas.microsoft.com/office/word/2018/wordml/cex" xmlns:w16cid="http://schemas.microsoft.com/office/word/2016/wordml/cid" xmlns:w16="http://schemas.microsoft.com/office/word/2018/wordml" xmlns:w16sdtdh="http://schemas.microsoft.com/office/word/2020/wordml/sdtdatahash" xmlns:w16se="http://schemas.microsoft.com/office/word/2015/wordml/symex" xmlns:wpg="http://schemas.microsoft.com/office/word/2010/wordprocessingGroup" xmlns:wpi="http://schemas.microsoft.com/office/word/2010/wordprocessingInk" xmlns:wne="http://schemas.microsoft.com/office/word/2006/wordml" xmlns:wps="http://schemas.microsoft.com/office/word/2010/wordprocessingShape" mc:Ignorable="w14 w15 w16se w16cid w16 w16cex w16sdtdh wp14">
+<w:endnotes xmlns:wpc="http://schemas.microsoft.com/office/word/2010/wordprocessingCanvas" xmlns:mc="http://schemas.openxmlformats.org/markup-compatibility/2006" xmlns:o="urn:schemas-microsoft-com:office:office" xmlns:r="http://schemas.openxmlformats.org/officeDocument/2006/relationships" xmlns:m="http://schemas.openxmlformats.org/officeDocument/2006/math" xmlns:v="urn:schemas-microsoft-com:vml" xmlns:wp14="http://schemas.microsoft.com/office/word/2010/wordprocessingDrawing" xmlns:wp="http://schemas.openxmlformats.org/drawingml/2006/wordprocessingDrawing" xmlns:w10="urn:schemas-microsoft-com:office:word" xmlns:w="http://schemas.openxmlformats.org/wordprocessingml/2006/main" xmlns:w14="http://schemas.microsoft.com/office/word/2010/wordml" xmlns:wpg="http://schemas.microsoft.com/office/word/2010/wordprocessingGroup" xmlns:wpi="http://schemas.microsoft.com/office/word/2010/wordprocessingInk" xmlns:wne="http://schemas.microsoft.com/office/word/2006/wordml" xmlns:wps="http://schemas.microsoft.com/office/word/2010/wordprocessingShape" mc:Ignorable="w14 wp14">
   <w:endnote w:type="separator" w:id="-1">
     <w:p>
       <w:r>
@@ -5215,7 +4255,7 @@
 </file>
 
 <file path=word/footnotes.xml><?xml version="1.0" encoding="utf-8"?>
-<w:footnotes xmlns:wpc="http://schemas.microsoft.com/office/word/2010/wordprocessingCanvas" xmlns:cx="http://schemas.microsoft.com/office/drawing/2014/chartex" xmlns:cx1="http://schemas.microsoft.com/office/drawing/2015/9/8/chartex" xmlns:cx2="http://schemas.microsoft.com/office/drawing/2015/10/21/chartex" xmlns:cx3="http://schemas.microsoft.com/office/drawing/2016/5/9/chartex" xmlns:cx4="http://schemas.microsoft.com/office/drawing/2016/5/10/chartex" xmlns:cx5="http://schemas.microsoft.com/office/drawing/2016/5/11/chartex" xmlns:cx6="http://schemas.microsoft.com/office/drawing/2016/5/12/chartex" xmlns:cx7="http://schemas.microsoft.com/office/drawing/2016/5/13/chartex" xmlns:cx8="http://schemas.microsoft.com/office/drawing/2016/5/14/chartex" xmlns:mc="http://schemas.openxmlformats.org/markup-compatibility/2006" xmlns:aink="http://schemas.microsoft.com/office/drawing/2016/ink" xmlns:am3d="http://schemas.microsoft.com/office/drawing/2017/model3d" xmlns:o="urn:schemas-microsoft-com:office:office" xmlns:r="http://schemas.openxmlformats.org/officeDocument/2006/relationships" xmlns:m="http://schemas.openxmlformats.org/officeDocument/2006/math" xmlns:v="urn:schemas-microsoft-com:vml" xmlns:wp14="http://schemas.microsoft.com/office/word/2010/wordprocessingDrawing" xmlns:wp="http://schemas.openxmlformats.org/drawingml/2006/wordprocessingDrawing" xmlns:w10="urn:schemas-microsoft-com:office:word" xmlns:w="http://schemas.openxmlformats.org/wordprocessingml/2006/main" xmlns:w14="http://schemas.microsoft.com/office/word/2010/wordml" xmlns:w15="http://schemas.microsoft.com/office/word/2012/wordml" xmlns:w16cex="http://schemas.microsoft.com/office/word/2018/wordml/cex" xmlns:w16cid="http://schemas.microsoft.com/office/word/2016/wordml/cid" xmlns:w16="http://schemas.microsoft.com/office/word/2018/wordml" xmlns:w16sdtdh="http://schemas.microsoft.com/office/word/2020/wordml/sdtdatahash" xmlns:w16se="http://schemas.microsoft.com/office/word/2015/wordml/symex" xmlns:wpg="http://schemas.microsoft.com/office/word/2010/wordprocessingGroup" xmlns:wpi="http://schemas.microsoft.com/office/word/2010/wordprocessingInk" xmlns:wne="http://schemas.microsoft.com/office/word/2006/wordml" xmlns:wps="http://schemas.microsoft.com/office/word/2010/wordprocessingShape" mc:Ignorable="w14 w15 w16se w16cid w16 w16cex w16sdtdh wp14">
+<w:footnotes xmlns:wpc="http://schemas.microsoft.com/office/word/2010/wordprocessingCanvas" xmlns:mc="http://schemas.openxmlformats.org/markup-compatibility/2006" xmlns:o="urn:schemas-microsoft-com:office:office" xmlns:r="http://schemas.openxmlformats.org/officeDocument/2006/relationships" xmlns:m="http://schemas.openxmlformats.org/officeDocument/2006/math" xmlns:v="urn:schemas-microsoft-com:vml" xmlns:wp14="http://schemas.microsoft.com/office/word/2010/wordprocessingDrawing" xmlns:wp="http://schemas.openxmlformats.org/drawingml/2006/wordprocessingDrawing" xmlns:w10="urn:schemas-microsoft-com:office:word" xmlns:w="http://schemas.openxmlformats.org/wordprocessingml/2006/main" xmlns:w14="http://schemas.microsoft.com/office/word/2010/wordml" xmlns:wpg="http://schemas.microsoft.com/office/word/2010/wordprocessingGroup" xmlns:wpi="http://schemas.microsoft.com/office/word/2010/wordprocessingInk" xmlns:wne="http://schemas.microsoft.com/office/word/2006/wordml" xmlns:wps="http://schemas.microsoft.com/office/word/2010/wordprocessingShape" mc:Ignorable="w14 wp14">
   <w:footnote w:type="separator" w:id="-1">
     <w:p>
       <w:r>
@@ -5234,8 +4274,8 @@
 </file>
 
 <file path=word/numbering.xml><?xml version="1.0" encoding="utf-8"?>
-<w:numbering xmlns:wpc="http://schemas.microsoft.com/office/word/2010/wordprocessingCanvas" xmlns:cx="http://schemas.microsoft.com/office/drawing/2014/chartex" xmlns:cx1="http://schemas.microsoft.com/office/drawing/2015/9/8/chartex" xmlns:cx2="http://schemas.microsoft.com/office/drawing/2015/10/21/chartex" xmlns:cx3="http://schemas.microsoft.com/office/drawing/2016/5/9/chartex" xmlns:cx4="http://schemas.microsoft.com/office/drawing/2016/5/10/chartex" xmlns:cx5="http://schemas.microsoft.com/office/drawing/2016/5/11/chartex" xmlns:cx6="http://schemas.microsoft.com/office/drawing/2016/5/12/chartex" xmlns:cx7="http://schemas.microsoft.com/office/drawing/2016/5/13/chartex" xmlns:cx8="http://schemas.microsoft.com/office/drawing/2016/5/14/chartex" xmlns:mc="http://schemas.openxmlformats.org/markup-compatibility/2006" xmlns:aink="http://schemas.microsoft.com/office/drawing/2016/ink" xmlns:am3d="http://schemas.microsoft.com/office/drawing/2017/model3d" xmlns:o="urn:schemas-microsoft-com:office:office" xmlns:r="http://schemas.openxmlformats.org/officeDocument/2006/relationships" xmlns:m="http://schemas.openxmlformats.org/officeDocument/2006/math" xmlns:v="urn:schemas-microsoft-com:vml" xmlns:wp14="http://schemas.microsoft.com/office/word/2010/wordprocessingDrawing" xmlns:wp="http://schemas.openxmlformats.org/drawingml/2006/wordprocessingDrawing" xmlns:w10="urn:schemas-microsoft-com:office:word" xmlns:w="http://schemas.openxmlformats.org/wordprocessingml/2006/main" xmlns:w14="http://schemas.microsoft.com/office/word/2010/wordml" xmlns:w15="http://schemas.microsoft.com/office/word/2012/wordml" xmlns:w16cex="http://schemas.microsoft.com/office/word/2018/wordml/cex" xmlns:w16cid="http://schemas.microsoft.com/office/word/2016/wordml/cid" xmlns:w16="http://schemas.microsoft.com/office/word/2018/wordml" xmlns:w16sdtdh="http://schemas.microsoft.com/office/word/2020/wordml/sdtdatahash" xmlns:w16se="http://schemas.microsoft.com/office/word/2015/wordml/symex" xmlns:wpg="http://schemas.microsoft.com/office/word/2010/wordprocessingGroup" xmlns:wpi="http://schemas.microsoft.com/office/word/2010/wordprocessingInk" xmlns:wne="http://schemas.microsoft.com/office/word/2006/wordml" xmlns:wps="http://schemas.microsoft.com/office/word/2010/wordprocessingShape" mc:Ignorable="w14 w15 w16se w16cid w16 w16cex w16sdtdh wp14">
-  <w:abstractNum w:abstractNumId="0" w15:restartNumberingAfterBreak="0">
+<w:numbering xmlns:wpc="http://schemas.microsoft.com/office/word/2010/wordprocessingCanvas" xmlns:mc="http://schemas.openxmlformats.org/markup-compatibility/2006" xmlns:o="urn:schemas-microsoft-com:office:office" xmlns:r="http://schemas.openxmlformats.org/officeDocument/2006/relationships" xmlns:m="http://schemas.openxmlformats.org/officeDocument/2006/math" xmlns:v="urn:schemas-microsoft-com:vml" xmlns:wp14="http://schemas.microsoft.com/office/word/2010/wordprocessingDrawing" xmlns:wp="http://schemas.openxmlformats.org/drawingml/2006/wordprocessingDrawing" xmlns:w10="urn:schemas-microsoft-com:office:word" xmlns:w="http://schemas.openxmlformats.org/wordprocessingml/2006/main" xmlns:w14="http://schemas.microsoft.com/office/word/2010/wordml" xmlns:wpg="http://schemas.microsoft.com/office/word/2010/wordprocessingGroup" xmlns:wpi="http://schemas.microsoft.com/office/word/2010/wordprocessingInk" xmlns:wne="http://schemas.microsoft.com/office/word/2006/wordml" xmlns:wps="http://schemas.microsoft.com/office/word/2010/wordprocessingShape" mc:Ignorable="w14 wp14">
+  <w:abstractNum w:abstractNumId="0">
     <w:nsid w:val="0271607F"/>
     <w:multiLevelType w:val="singleLevel"/>
     <w:tmpl w:val="1DB2AB02"/>
@@ -5254,7 +4294,7 @@
       </w:rPr>
     </w:lvl>
   </w:abstractNum>
-  <w:abstractNum w:abstractNumId="1" w15:restartNumberingAfterBreak="0">
+  <w:abstractNum w:abstractNumId="1">
     <w:nsid w:val="06DB2FDA"/>
     <w:multiLevelType w:val="hybridMultilevel"/>
     <w:tmpl w:val="1278E160"/>
@@ -5343,7 +4383,7 @@
       </w:pPr>
     </w:lvl>
   </w:abstractNum>
-  <w:abstractNum w:abstractNumId="2" w15:restartNumberingAfterBreak="0">
+  <w:abstractNum w:abstractNumId="2">
     <w:nsid w:val="0AB31DF9"/>
     <w:multiLevelType w:val="singleLevel"/>
     <w:tmpl w:val="4328CC6E"/>
@@ -5363,7 +4403,7 @@
       </w:rPr>
     </w:lvl>
   </w:abstractNum>
-  <w:abstractNum w:abstractNumId="3" w15:restartNumberingAfterBreak="0">
+  <w:abstractNum w:abstractNumId="3">
     <w:nsid w:val="0D0777A7"/>
     <w:multiLevelType w:val="singleLevel"/>
     <w:tmpl w:val="1DB2AB02"/>
@@ -5382,7 +4422,7 @@
       </w:rPr>
     </w:lvl>
   </w:abstractNum>
-  <w:abstractNum w:abstractNumId="4" w15:restartNumberingAfterBreak="0">
+  <w:abstractNum w:abstractNumId="4">
     <w:nsid w:val="0DB35002"/>
     <w:multiLevelType w:val="singleLevel"/>
     <w:tmpl w:val="52863DA2"/>
@@ -5401,7 +4441,7 @@
       </w:rPr>
     </w:lvl>
   </w:abstractNum>
-  <w:abstractNum w:abstractNumId="5" w15:restartNumberingAfterBreak="0">
+  <w:abstractNum w:abstractNumId="5">
     <w:nsid w:val="10F114C3"/>
     <w:multiLevelType w:val="hybridMultilevel"/>
     <w:tmpl w:val="FD50754E"/>
@@ -5490,7 +4530,7 @@
       </w:pPr>
     </w:lvl>
   </w:abstractNum>
-  <w:abstractNum w:abstractNumId="6" w15:restartNumberingAfterBreak="0">
+  <w:abstractNum w:abstractNumId="6">
     <w:nsid w:val="20A217A9"/>
     <w:multiLevelType w:val="singleLevel"/>
     <w:tmpl w:val="202C9DAA"/>
@@ -5510,7 +4550,7 @@
       </w:rPr>
     </w:lvl>
   </w:abstractNum>
-  <w:abstractNum w:abstractNumId="7" w15:restartNumberingAfterBreak="0">
+  <w:abstractNum w:abstractNumId="7">
     <w:nsid w:val="2B1B754E"/>
     <w:multiLevelType w:val="singleLevel"/>
     <w:tmpl w:val="0419000F"/>
@@ -5530,7 +4570,7 @@
       </w:rPr>
     </w:lvl>
   </w:abstractNum>
-  <w:abstractNum w:abstractNumId="8" w15:restartNumberingAfterBreak="0">
+  <w:abstractNum w:abstractNumId="8">
     <w:nsid w:val="3F820D27"/>
     <w:multiLevelType w:val="hybridMultilevel"/>
     <w:tmpl w:val="FD50754E"/>
@@ -5619,7 +4659,7 @@
       </w:pPr>
     </w:lvl>
   </w:abstractNum>
-  <w:abstractNum w:abstractNumId="9" w15:restartNumberingAfterBreak="0">
+  <w:abstractNum w:abstractNumId="9">
     <w:nsid w:val="468E733C"/>
     <w:multiLevelType w:val="singleLevel"/>
     <w:tmpl w:val="50C60BA2"/>
@@ -5639,7 +4679,7 @@
       </w:rPr>
     </w:lvl>
   </w:abstractNum>
-  <w:abstractNum w:abstractNumId="10" w15:restartNumberingAfterBreak="0">
+  <w:abstractNum w:abstractNumId="10">
     <w:nsid w:val="51A20B56"/>
     <w:multiLevelType w:val="singleLevel"/>
     <w:tmpl w:val="1DB2AB02"/>
@@ -5658,7 +4698,7 @@
       </w:rPr>
     </w:lvl>
   </w:abstractNum>
-  <w:abstractNum w:abstractNumId="11" w15:restartNumberingAfterBreak="0">
+  <w:abstractNum w:abstractNumId="11">
     <w:nsid w:val="62D96846"/>
     <w:multiLevelType w:val="hybridMultilevel"/>
     <w:tmpl w:val="FD50754E"/>
@@ -5747,7 +4787,7 @@
       </w:pPr>
     </w:lvl>
   </w:abstractNum>
-  <w:abstractNum w:abstractNumId="12" w15:restartNumberingAfterBreak="0">
+  <w:abstractNum w:abstractNumId="12">
     <w:nsid w:val="73F25F3A"/>
     <w:multiLevelType w:val="hybridMultilevel"/>
     <w:tmpl w:val="FD50754E"/>
@@ -5836,7 +4876,7 @@
       </w:pPr>
     </w:lvl>
   </w:abstractNum>
-  <w:abstractNum w:abstractNumId="13" w15:restartNumberingAfterBreak="0">
+  <w:abstractNum w:abstractNumId="13">
     <w:nsid w:val="75627DD4"/>
     <w:multiLevelType w:val="singleLevel"/>
     <w:tmpl w:val="EE280B2C"/>
@@ -5856,7 +4896,7 @@
       </w:rPr>
     </w:lvl>
   </w:abstractNum>
-  <w:abstractNum w:abstractNumId="14" w15:restartNumberingAfterBreak="0">
+  <w:abstractNum w:abstractNumId="14">
     <w:nsid w:val="7D0D28A1"/>
     <w:multiLevelType w:val="singleLevel"/>
     <w:tmpl w:val="B74C5034"/>
@@ -5925,7 +4965,7 @@
 </file>
 
 <file path=word/styles.xml><?xml version="1.0" encoding="utf-8"?>
-<w:styles xmlns:mc="http://schemas.openxmlformats.org/markup-compatibility/2006" xmlns:r="http://schemas.openxmlformats.org/officeDocument/2006/relationships" xmlns:w="http://schemas.openxmlformats.org/wordprocessingml/2006/main" xmlns:w14="http://schemas.microsoft.com/office/word/2010/wordml" xmlns:w15="http://schemas.microsoft.com/office/word/2012/wordml" xmlns:w16cex="http://schemas.microsoft.com/office/word/2018/wordml/cex" xmlns:w16cid="http://schemas.microsoft.com/office/word/2016/wordml/cid" xmlns:w16="http://schemas.microsoft.com/office/word/2018/wordml" xmlns:w16sdtdh="http://schemas.microsoft.com/office/word/2020/wordml/sdtdatahash" xmlns:w16se="http://schemas.microsoft.com/office/word/2015/wordml/symex" mc:Ignorable="w14 w15 w16se w16cid w16 w16cex w16sdtdh">
+<w:styles xmlns:mc="http://schemas.openxmlformats.org/markup-compatibility/2006" xmlns:r="http://schemas.openxmlformats.org/officeDocument/2006/relationships" xmlns:w="http://schemas.openxmlformats.org/wordprocessingml/2006/main" xmlns:w14="http://schemas.microsoft.com/office/word/2010/wordml" mc:Ignorable="w14">
   <w:docDefaults>
     <w:rPrDefault>
       <w:rPr>
@@ -5935,381 +4975,150 @@
     </w:rPrDefault>
     <w:pPrDefault/>
   </w:docDefaults>
-  <w:latentStyles w:defLockedState="0" w:defUIPriority="99" w:defSemiHidden="0" w:defUnhideWhenUsed="0" w:defQFormat="0" w:count="376">
-    <w:lsdException w:name="Normal" w:uiPriority="0" w:qFormat="1"/>
-    <w:lsdException w:name="heading 1" w:uiPriority="9" w:qFormat="1"/>
-    <w:lsdException w:name="heading 2" w:uiPriority="9" w:qFormat="1"/>
-    <w:lsdException w:name="heading 3" w:uiPriority="9" w:qFormat="1"/>
-    <w:lsdException w:name="heading 4" w:uiPriority="9" w:qFormat="1"/>
-    <w:lsdException w:name="heading 5" w:uiPriority="9" w:qFormat="1"/>
-    <w:lsdException w:name="heading 6" w:uiPriority="9" w:qFormat="1"/>
-    <w:lsdException w:name="heading 7" w:uiPriority="9" w:qFormat="1"/>
-    <w:lsdException w:name="heading 8" w:uiPriority="9" w:qFormat="1"/>
-    <w:lsdException w:name="heading 9" w:uiPriority="9" w:qFormat="1"/>
-    <w:lsdException w:name="index 1" w:semiHidden="1" w:unhideWhenUsed="1"/>
-    <w:lsdException w:name="index 2" w:semiHidden="1" w:unhideWhenUsed="1"/>
-    <w:lsdException w:name="index 3" w:semiHidden="1" w:unhideWhenUsed="1"/>
-    <w:lsdException w:name="index 4" w:semiHidden="1" w:unhideWhenUsed="1"/>
-    <w:lsdException w:name="index 5" w:semiHidden="1" w:unhideWhenUsed="1"/>
-    <w:lsdException w:name="index 6" w:semiHidden="1" w:unhideWhenUsed="1"/>
-    <w:lsdException w:name="index 7" w:semiHidden="1" w:unhideWhenUsed="1"/>
-    <w:lsdException w:name="index 8" w:semiHidden="1" w:unhideWhenUsed="1"/>
-    <w:lsdException w:name="index 9" w:semiHidden="1" w:unhideWhenUsed="1"/>
-    <w:lsdException w:name="toc 1" w:semiHidden="1" w:uiPriority="39" w:unhideWhenUsed="1"/>
-    <w:lsdException w:name="toc 2" w:semiHidden="1" w:uiPriority="39" w:unhideWhenUsed="1"/>
-    <w:lsdException w:name="toc 3" w:semiHidden="1" w:uiPriority="39" w:unhideWhenUsed="1"/>
-    <w:lsdException w:name="toc 4" w:semiHidden="1" w:uiPriority="39" w:unhideWhenUsed="1"/>
-    <w:lsdException w:name="toc 5" w:semiHidden="1" w:uiPriority="39" w:unhideWhenUsed="1"/>
-    <w:lsdException w:name="toc 6" w:semiHidden="1" w:uiPriority="39" w:unhideWhenUsed="1"/>
-    <w:lsdException w:name="toc 7" w:semiHidden="1" w:uiPriority="39" w:unhideWhenUsed="1"/>
-    <w:lsdException w:name="toc 8" w:semiHidden="1" w:uiPriority="39" w:unhideWhenUsed="1"/>
-    <w:lsdException w:name="toc 9" w:semiHidden="1" w:uiPriority="39" w:unhideWhenUsed="1"/>
-    <w:lsdException w:name="Normal Indent" w:semiHidden="1" w:unhideWhenUsed="1"/>
-    <w:lsdException w:name="footnote text" w:semiHidden="1" w:unhideWhenUsed="1"/>
-    <w:lsdException w:name="annotation text" w:semiHidden="1" w:unhideWhenUsed="1"/>
-    <w:lsdException w:name="header" w:semiHidden="1" w:unhideWhenUsed="1"/>
-    <w:lsdException w:name="footer" w:semiHidden="1" w:unhideWhenUsed="1"/>
-    <w:lsdException w:name="index heading" w:semiHidden="1" w:unhideWhenUsed="1"/>
-    <w:lsdException w:name="caption" w:semiHidden="1" w:uiPriority="35" w:unhideWhenUsed="1" w:qFormat="1"/>
-    <w:lsdException w:name="table of figures" w:semiHidden="1" w:unhideWhenUsed="1"/>
-    <w:lsdException w:name="envelope address" w:semiHidden="1" w:unhideWhenUsed="1"/>
-    <w:lsdException w:name="envelope return" w:semiHidden="1" w:unhideWhenUsed="1"/>
-    <w:lsdException w:name="footnote reference" w:semiHidden="1" w:unhideWhenUsed="1"/>
-    <w:lsdException w:name="annotation reference" w:semiHidden="1" w:unhideWhenUsed="1"/>
-    <w:lsdException w:name="line number" w:semiHidden="1" w:unhideWhenUsed="1"/>
-    <w:lsdException w:name="page number" w:semiHidden="1" w:unhideWhenUsed="1"/>
-    <w:lsdException w:name="endnote reference" w:semiHidden="1" w:unhideWhenUsed="1"/>
-    <w:lsdException w:name="endnote text" w:semiHidden="1" w:unhideWhenUsed="1"/>
-    <w:lsdException w:name="table of authorities" w:semiHidden="1" w:unhideWhenUsed="1"/>
-    <w:lsdException w:name="macro" w:semiHidden="1" w:unhideWhenUsed="1"/>
-    <w:lsdException w:name="toa heading" w:semiHidden="1" w:unhideWhenUsed="1"/>
-    <w:lsdException w:name="List" w:semiHidden="1" w:unhideWhenUsed="1"/>
-    <w:lsdException w:name="List Bullet" w:semiHidden="1" w:unhideWhenUsed="1"/>
-    <w:lsdException w:name="List Number" w:semiHidden="1" w:unhideWhenUsed="1"/>
-    <w:lsdException w:name="List 2" w:semiHidden="1" w:unhideWhenUsed="1"/>
-    <w:lsdException w:name="List 3" w:semiHidden="1" w:unhideWhenUsed="1"/>
-    <w:lsdException w:name="List 4" w:semiHidden="1" w:unhideWhenUsed="1"/>
-    <w:lsdException w:name="List 5" w:semiHidden="1" w:unhideWhenUsed="1"/>
-    <w:lsdException w:name="List Bullet 2" w:semiHidden="1" w:unhideWhenUsed="1"/>
-    <w:lsdException w:name="List Bullet 3" w:semiHidden="1" w:unhideWhenUsed="1"/>
-    <w:lsdException w:name="List Bullet 4" w:semiHidden="1" w:unhideWhenUsed="1"/>
-    <w:lsdException w:name="List Bullet 5" w:semiHidden="1" w:unhideWhenUsed="1"/>
-    <w:lsdException w:name="List Number 2" w:semiHidden="1" w:unhideWhenUsed="1"/>
-    <w:lsdException w:name="List Number 3" w:semiHidden="1" w:unhideWhenUsed="1"/>
-    <w:lsdException w:name="List Number 4" w:semiHidden="1" w:unhideWhenUsed="1"/>
-    <w:lsdException w:name="List Number 5" w:semiHidden="1" w:unhideWhenUsed="1"/>
-    <w:lsdException w:name="Title" w:uiPriority="10" w:qFormat="1"/>
-    <w:lsdException w:name="Closing" w:semiHidden="1" w:unhideWhenUsed="1"/>
-    <w:lsdException w:name="Signature" w:semiHidden="1" w:unhideWhenUsed="1"/>
-    <w:lsdException w:name="Default Paragraph Font" w:semiHidden="1" w:uiPriority="1" w:unhideWhenUsed="1"/>
-    <w:lsdException w:name="Body Text" w:semiHidden="1" w:unhideWhenUsed="1"/>
-    <w:lsdException w:name="Body Text Indent" w:semiHidden="1" w:unhideWhenUsed="1"/>
-    <w:lsdException w:name="List Continue" w:semiHidden="1" w:unhideWhenUsed="1"/>
-    <w:lsdException w:name="List Continue 2" w:semiHidden="1" w:unhideWhenUsed="1"/>
-    <w:lsdException w:name="List Continue 3" w:semiHidden="1" w:unhideWhenUsed="1"/>
-    <w:lsdException w:name="List Continue 4" w:semiHidden="1" w:unhideWhenUsed="1"/>
-    <w:lsdException w:name="List Continue 5" w:semiHidden="1" w:unhideWhenUsed="1"/>
-    <w:lsdException w:name="Message Header" w:semiHidden="1" w:unhideWhenUsed="1"/>
-    <w:lsdException w:name="Subtitle" w:uiPriority="11" w:qFormat="1"/>
-    <w:lsdException w:name="Salutation" w:semiHidden="1" w:unhideWhenUsed="1"/>
-    <w:lsdException w:name="Date" w:semiHidden="1" w:unhideWhenUsed="1"/>
-    <w:lsdException w:name="Body Text First Indent" w:semiHidden="1" w:unhideWhenUsed="1"/>
-    <w:lsdException w:name="Body Text First Indent 2" w:semiHidden="1" w:unhideWhenUsed="1"/>
-    <w:lsdException w:name="Note Heading" w:semiHidden="1" w:unhideWhenUsed="1"/>
-    <w:lsdException w:name="Body Text 2" w:semiHidden="1" w:unhideWhenUsed="1"/>
-    <w:lsdException w:name="Body Text 3" w:semiHidden="1" w:unhideWhenUsed="1"/>
-    <w:lsdException w:name="Body Text Indent 2" w:semiHidden="1" w:unhideWhenUsed="1"/>
-    <w:lsdException w:name="Body Text Indent 3" w:semiHidden="1" w:unhideWhenUsed="1"/>
-    <w:lsdException w:name="Block Text" w:semiHidden="1" w:unhideWhenUsed="1"/>
-    <w:lsdException w:name="Hyperlink" w:semiHidden="1" w:unhideWhenUsed="1"/>
-    <w:lsdException w:name="FollowedHyperlink" w:semiHidden="1" w:unhideWhenUsed="1"/>
-    <w:lsdException w:name="Strong" w:uiPriority="22" w:qFormat="1"/>
-    <w:lsdException w:name="Emphasis" w:uiPriority="20" w:qFormat="1"/>
-    <w:lsdException w:name="Document Map" w:semiHidden="1" w:unhideWhenUsed="1"/>
-    <w:lsdException w:name="Plain Text" w:semiHidden="1" w:unhideWhenUsed="1"/>
-    <w:lsdException w:name="E-mail Signature" w:semiHidden="1" w:unhideWhenUsed="1"/>
-    <w:lsdException w:name="HTML Top of Form" w:semiHidden="1" w:unhideWhenUsed="1"/>
-    <w:lsdException w:name="HTML Bottom of Form" w:semiHidden="1" w:unhideWhenUsed="1"/>
-    <w:lsdException w:name="Normal (Web)" w:semiHidden="1" w:unhideWhenUsed="1"/>
-    <w:lsdException w:name="HTML Acronym" w:semiHidden="1" w:unhideWhenUsed="1"/>
-    <w:lsdException w:name="HTML Address" w:semiHidden="1" w:unhideWhenUsed="1"/>
-    <w:lsdException w:name="HTML Cite" w:semiHidden="1" w:unhideWhenUsed="1"/>
-    <w:lsdException w:name="HTML Code" w:semiHidden="1" w:unhideWhenUsed="1"/>
-    <w:lsdException w:name="HTML Definition" w:semiHidden="1" w:unhideWhenUsed="1"/>
-    <w:lsdException w:name="HTML Keyboard" w:semiHidden="1" w:unhideWhenUsed="1"/>
-    <w:lsdException w:name="HTML Preformatted" w:semiHidden="1" w:unhideWhenUsed="1"/>
-    <w:lsdException w:name="HTML Sample" w:semiHidden="1" w:unhideWhenUsed="1"/>
-    <w:lsdException w:name="HTML Typewriter" w:semiHidden="1" w:unhideWhenUsed="1"/>
-    <w:lsdException w:name="HTML Variable" w:semiHidden="1" w:unhideWhenUsed="1"/>
-    <w:lsdException w:name="annotation subject" w:semiHidden="1" w:unhideWhenUsed="1"/>
-    <w:lsdException w:name="No List" w:semiHidden="1" w:unhideWhenUsed="1"/>
-    <w:lsdException w:name="Outline List 1" w:semiHidden="1" w:unhideWhenUsed="1"/>
-    <w:lsdException w:name="Outline List 2" w:semiHidden="1" w:unhideWhenUsed="1"/>
-    <w:lsdException w:name="Outline List 3" w:semiHidden="1" w:unhideWhenUsed="1"/>
-    <w:lsdException w:name="Table Simple 1" w:semiHidden="1" w:unhideWhenUsed="1"/>
-    <w:lsdException w:name="Table Simple 2" w:semiHidden="1" w:unhideWhenUsed="1"/>
-    <w:lsdException w:name="Table Simple 3" w:semiHidden="1" w:unhideWhenUsed="1"/>
-    <w:lsdException w:name="Table Classic 1" w:semiHidden="1" w:unhideWhenUsed="1"/>
-    <w:lsdException w:name="Table Classic 2" w:semiHidden="1" w:unhideWhenUsed="1"/>
-    <w:lsdException w:name="Table Classic 3" w:semiHidden="1" w:unhideWhenUsed="1"/>
-    <w:lsdException w:name="Table Classic 4" w:semiHidden="1" w:unhideWhenUsed="1"/>
-    <w:lsdException w:name="Table Colorful 1" w:semiHidden="1" w:unhideWhenUsed="1"/>
-    <w:lsdException w:name="Table Colorful 2" w:semiHidden="1" w:unhideWhenUsed="1"/>
-    <w:lsdException w:name="Table Colorful 3" w:semiHidden="1" w:unhideWhenUsed="1"/>
-    <w:lsdException w:name="Table Columns 1" w:semiHidden="1" w:unhideWhenUsed="1"/>
-    <w:lsdException w:name="Table Columns 2" w:semiHidden="1" w:unhideWhenUsed="1"/>
-    <w:lsdException w:name="Table Columns 3" w:semiHidden="1" w:unhideWhenUsed="1"/>
-    <w:lsdException w:name="Table Columns 4" w:semiHidden="1" w:unhideWhenUsed="1"/>
-    <w:lsdException w:name="Table Columns 5" w:semiHidden="1" w:unhideWhenUsed="1"/>
-    <w:lsdException w:name="Table Grid 1" w:semiHidden="1" w:unhideWhenUsed="1"/>
-    <w:lsdException w:name="Table Grid 2" w:semiHidden="1" w:unhideWhenUsed="1"/>
-    <w:lsdException w:name="Table Grid 3" w:semiHidden="1" w:unhideWhenUsed="1"/>
-    <w:lsdException w:name="Table Grid 4" w:semiHidden="1" w:unhideWhenUsed="1"/>
-    <w:lsdException w:name="Table Grid 5" w:semiHidden="1" w:unhideWhenUsed="1"/>
-    <w:lsdException w:name="Table Grid 6" w:semiHidden="1" w:unhideWhenUsed="1"/>
-    <w:lsdException w:name="Table Grid 7" w:semiHidden="1" w:unhideWhenUsed="1"/>
-    <w:lsdException w:name="Table Grid 8" w:semiHidden="1" w:unhideWhenUsed="1"/>
-    <w:lsdException w:name="Table List 1" w:semiHidden="1" w:unhideWhenUsed="1"/>
-    <w:lsdException w:name="Table List 2" w:semiHidden="1" w:unhideWhenUsed="1"/>
-    <w:lsdException w:name="Table List 3" w:semiHidden="1" w:unhideWhenUsed="1"/>
-    <w:lsdException w:name="Table List 4" w:semiHidden="1" w:unhideWhenUsed="1"/>
-    <w:lsdException w:name="Table List 5" w:semiHidden="1" w:unhideWhenUsed="1"/>
-    <w:lsdException w:name="Table List 6" w:semiHidden="1" w:unhideWhenUsed="1"/>
-    <w:lsdException w:name="Table List 7" w:semiHidden="1" w:unhideWhenUsed="1"/>
-    <w:lsdException w:name="Table List 8" w:semiHidden="1" w:unhideWhenUsed="1"/>
-    <w:lsdException w:name="Table 3D effects 1" w:semiHidden="1" w:unhideWhenUsed="1"/>
-    <w:lsdException w:name="Table 3D effects 2" w:semiHidden="1" w:unhideWhenUsed="1"/>
-    <w:lsdException w:name="Table 3D effects 3" w:semiHidden="1" w:unhideWhenUsed="1"/>
-    <w:lsdException w:name="Table Contemporary" w:semiHidden="1" w:unhideWhenUsed="1"/>
-    <w:lsdException w:name="Table Elegant" w:semiHidden="1" w:unhideWhenUsed="1"/>
-    <w:lsdException w:name="Table Professional" w:semiHidden="1" w:unhideWhenUsed="1"/>
-    <w:lsdException w:name="Table Subtle 2" w:semiHidden="1" w:unhideWhenUsed="1"/>
-    <w:lsdException w:name="Table Web 1" w:semiHidden="1" w:unhideWhenUsed="1"/>
-    <w:lsdException w:name="Balloon Text" w:semiHidden="1" w:unhideWhenUsed="1"/>
-    <w:lsdException w:name="Table Grid" w:uiPriority="59"/>
-    <w:lsdException w:name="Table Theme" w:semiHidden="1" w:unhideWhenUsed="1"/>
-    <w:lsdException w:name="Placeholder Text" w:semiHidden="1"/>
-    <w:lsdException w:name="No Spacing" w:uiPriority="1" w:qFormat="1"/>
-    <w:lsdException w:name="Light Shading" w:uiPriority="60"/>
-    <w:lsdException w:name="Light List" w:uiPriority="61"/>
-    <w:lsdException w:name="Light Grid" w:uiPriority="62"/>
-    <w:lsdException w:name="Medium Shading 1" w:uiPriority="63"/>
-    <w:lsdException w:name="Medium Shading 2" w:uiPriority="64"/>
-    <w:lsdException w:name="Medium List 1" w:uiPriority="65"/>
-    <w:lsdException w:name="Medium List 2" w:uiPriority="66"/>
-    <w:lsdException w:name="Medium Grid 1" w:uiPriority="67"/>
-    <w:lsdException w:name="Medium Grid 2" w:uiPriority="68"/>
-    <w:lsdException w:name="Medium Grid 3" w:uiPriority="69"/>
-    <w:lsdException w:name="Dark List" w:uiPriority="70"/>
-    <w:lsdException w:name="Colorful Shading" w:uiPriority="71"/>
-    <w:lsdException w:name="Colorful List" w:uiPriority="72"/>
-    <w:lsdException w:name="Colorful Grid" w:uiPriority="73"/>
-    <w:lsdException w:name="Light Shading Accent 1" w:uiPriority="60"/>
-    <w:lsdException w:name="Light List Accent 1" w:uiPriority="61"/>
-    <w:lsdException w:name="Light Grid Accent 1" w:uiPriority="62"/>
-    <w:lsdException w:name="Medium Shading 1 Accent 1" w:uiPriority="63"/>
-    <w:lsdException w:name="Medium Shading 2 Accent 1" w:uiPriority="64"/>
-    <w:lsdException w:name="Medium List 1 Accent 1" w:uiPriority="65"/>
-    <w:lsdException w:name="Revision" w:semiHidden="1"/>
-    <w:lsdException w:name="List Paragraph" w:uiPriority="34" w:qFormat="1"/>
-    <w:lsdException w:name="Quote" w:uiPriority="29" w:qFormat="1"/>
-    <w:lsdException w:name="Intense Quote" w:uiPriority="30" w:qFormat="1"/>
-    <w:lsdException w:name="Medium List 2 Accent 1" w:uiPriority="66"/>
-    <w:lsdException w:name="Medium Grid 1 Accent 1" w:uiPriority="67"/>
-    <w:lsdException w:name="Medium Grid 2 Accent 1" w:uiPriority="68"/>
-    <w:lsdException w:name="Medium Grid 3 Accent 1" w:uiPriority="69"/>
-    <w:lsdException w:name="Dark List Accent 1" w:uiPriority="70"/>
-    <w:lsdException w:name="Colorful Shading Accent 1" w:uiPriority="71"/>
-    <w:lsdException w:name="Colorful List Accent 1" w:uiPriority="72"/>
-    <w:lsdException w:name="Colorful Grid Accent 1" w:uiPriority="73"/>
-    <w:lsdException w:name="Light Shading Accent 2" w:uiPriority="60"/>
-    <w:lsdException w:name="Light List Accent 2" w:uiPriority="61"/>
-    <w:lsdException w:name="Light Grid Accent 2" w:uiPriority="62"/>
-    <w:lsdException w:name="Medium Shading 1 Accent 2" w:uiPriority="63"/>
-    <w:lsdException w:name="Medium Shading 2 Accent 2" w:uiPriority="64"/>
-    <w:lsdException w:name="Medium List 1 Accent 2" w:uiPriority="65"/>
-    <w:lsdException w:name="Medium List 2 Accent 2" w:uiPriority="66"/>
-    <w:lsdException w:name="Medium Grid 1 Accent 2" w:uiPriority="67"/>
-    <w:lsdException w:name="Medium Grid 2 Accent 2" w:uiPriority="68"/>
-    <w:lsdException w:name="Medium Grid 3 Accent 2" w:uiPriority="69"/>
-    <w:lsdException w:name="Dark List Accent 2" w:uiPriority="70"/>
-    <w:lsdException w:name="Colorful Shading Accent 2" w:uiPriority="71"/>
-    <w:lsdException w:name="Colorful List Accent 2" w:uiPriority="72"/>
-    <w:lsdException w:name="Colorful Grid Accent 2" w:uiPriority="73"/>
-    <w:lsdException w:name="Light Shading Accent 3" w:uiPriority="60"/>
-    <w:lsdException w:name="Light List Accent 3" w:uiPriority="61"/>
-    <w:lsdException w:name="Light Grid Accent 3" w:uiPriority="62"/>
-    <w:lsdException w:name="Medium Shading 1 Accent 3" w:uiPriority="63"/>
-    <w:lsdException w:name="Medium Shading 2 Accent 3" w:uiPriority="64"/>
-    <w:lsdException w:name="Medium List 1 Accent 3" w:uiPriority="65"/>
-    <w:lsdException w:name="Medium List 2 Accent 3" w:uiPriority="66"/>
-    <w:lsdException w:name="Medium Grid 1 Accent 3" w:uiPriority="67"/>
-    <w:lsdException w:name="Medium Grid 2 Accent 3" w:uiPriority="68"/>
-    <w:lsdException w:name="Medium Grid 3 Accent 3" w:uiPriority="69"/>
-    <w:lsdException w:name="Dark List Accent 3" w:uiPriority="70"/>
-    <w:lsdException w:name="Colorful Shading Accent 3" w:uiPriority="71"/>
-    <w:lsdException w:name="Colorful List Accent 3" w:uiPriority="72"/>
-    <w:lsdException w:name="Colorful Grid Accent 3" w:uiPriority="73"/>
-    <w:lsdException w:name="Light Shading Accent 4" w:uiPriority="60"/>
-    <w:lsdException w:name="Light List Accent 4" w:uiPriority="61"/>
-    <w:lsdException w:name="Light Grid Accent 4" w:uiPriority="62"/>
-    <w:lsdException w:name="Medium Shading 1 Accent 4" w:uiPriority="63"/>
-    <w:lsdException w:name="Medium Shading 2 Accent 4" w:uiPriority="64"/>
-    <w:lsdException w:name="Medium List 1 Accent 4" w:uiPriority="65"/>
-    <w:lsdException w:name="Medium List 2 Accent 4" w:uiPriority="66"/>
-    <w:lsdException w:name="Medium Grid 1 Accent 4" w:uiPriority="67"/>
-    <w:lsdException w:name="Medium Grid 2 Accent 4" w:uiPriority="68"/>
-    <w:lsdException w:name="Medium Grid 3 Accent 4" w:uiPriority="69"/>
-    <w:lsdException w:name="Dark List Accent 4" w:uiPriority="70"/>
-    <w:lsdException w:name="Colorful Shading Accent 4" w:uiPriority="71"/>
-    <w:lsdException w:name="Colorful List Accent 4" w:uiPriority="72"/>
-    <w:lsdException w:name="Colorful Grid Accent 4" w:uiPriority="73"/>
-    <w:lsdException w:name="Light Shading Accent 5" w:uiPriority="60"/>
-    <w:lsdException w:name="Light List Accent 5" w:uiPriority="61"/>
-    <w:lsdException w:name="Light Grid Accent 5" w:uiPriority="62"/>
-    <w:lsdException w:name="Medium Shading 1 Accent 5" w:uiPriority="63"/>
-    <w:lsdException w:name="Medium Shading 2 Accent 5" w:uiPriority="64"/>
-    <w:lsdException w:name="Medium List 1 Accent 5" w:uiPriority="65"/>
-    <w:lsdException w:name="Medium List 2 Accent 5" w:uiPriority="66"/>
-    <w:lsdException w:name="Medium Grid 1 Accent 5" w:uiPriority="67"/>
-    <w:lsdException w:name="Medium Grid 2 Accent 5" w:uiPriority="68"/>
-    <w:lsdException w:name="Medium Grid 3 Accent 5" w:uiPriority="69"/>
-    <w:lsdException w:name="Dark List Accent 5" w:uiPriority="70"/>
-    <w:lsdException w:name="Colorful Shading Accent 5" w:uiPriority="71"/>
-    <w:lsdException w:name="Colorful List Accent 5" w:uiPriority="72"/>
-    <w:lsdException w:name="Colorful Grid Accent 5" w:uiPriority="73"/>
-    <w:lsdException w:name="Light Shading Accent 6" w:uiPriority="60"/>
-    <w:lsdException w:name="Light List Accent 6" w:uiPriority="61"/>
-    <w:lsdException w:name="Light Grid Accent 6" w:uiPriority="62"/>
-    <w:lsdException w:name="Medium Shading 1 Accent 6" w:uiPriority="63"/>
-    <w:lsdException w:name="Medium Shading 2 Accent 6" w:uiPriority="64"/>
-    <w:lsdException w:name="Medium List 1 Accent 6" w:uiPriority="65"/>
-    <w:lsdException w:name="Medium List 2 Accent 6" w:uiPriority="66"/>
-    <w:lsdException w:name="Medium Grid 1 Accent 6" w:uiPriority="67"/>
-    <w:lsdException w:name="Medium Grid 2 Accent 6" w:uiPriority="68"/>
-    <w:lsdException w:name="Medium Grid 3 Accent 6" w:uiPriority="69"/>
-    <w:lsdException w:name="Dark List Accent 6" w:uiPriority="70"/>
-    <w:lsdException w:name="Colorful Shading Accent 6" w:uiPriority="71"/>
-    <w:lsdException w:name="Colorful List Accent 6" w:uiPriority="72"/>
-    <w:lsdException w:name="Colorful Grid Accent 6" w:uiPriority="73"/>
-    <w:lsdException w:name="Subtle Emphasis" w:uiPriority="19" w:qFormat="1"/>
-    <w:lsdException w:name="Intense Emphasis" w:uiPriority="21" w:qFormat="1"/>
-    <w:lsdException w:name="Subtle Reference" w:uiPriority="31" w:qFormat="1"/>
-    <w:lsdException w:name="Intense Reference" w:uiPriority="32" w:qFormat="1"/>
-    <w:lsdException w:name="Book Title" w:uiPriority="33" w:qFormat="1"/>
-    <w:lsdException w:name="Bibliography" w:semiHidden="1" w:uiPriority="37" w:unhideWhenUsed="1"/>
-    <w:lsdException w:name="TOC Heading" w:semiHidden="1" w:uiPriority="39" w:unhideWhenUsed="1" w:qFormat="1"/>
-    <w:lsdException w:name="Plain Table 1" w:uiPriority="41"/>
-    <w:lsdException w:name="Plain Table 2" w:uiPriority="42"/>
-    <w:lsdException w:name="Plain Table 3" w:uiPriority="43"/>
-    <w:lsdException w:name="Plain Table 4" w:uiPriority="44"/>
-    <w:lsdException w:name="Plain Table 5" w:uiPriority="45"/>
-    <w:lsdException w:name="Grid Table Light" w:uiPriority="40"/>
-    <w:lsdException w:name="Grid Table 1 Light" w:uiPriority="46"/>
-    <w:lsdException w:name="Grid Table 2" w:uiPriority="47"/>
-    <w:lsdException w:name="Grid Table 3" w:uiPriority="48"/>
-    <w:lsdException w:name="Grid Table 4" w:uiPriority="49"/>
-    <w:lsdException w:name="Grid Table 5 Dark" w:uiPriority="50"/>
-    <w:lsdException w:name="Grid Table 6 Colorful" w:uiPriority="51"/>
-    <w:lsdException w:name="Grid Table 7 Colorful" w:uiPriority="52"/>
-    <w:lsdException w:name="Grid Table 1 Light Accent 1" w:uiPriority="46"/>
-    <w:lsdException w:name="Grid Table 2 Accent 1" w:uiPriority="47"/>
-    <w:lsdException w:name="Grid Table 3 Accent 1" w:uiPriority="48"/>
-    <w:lsdException w:name="Grid Table 4 Accent 1" w:uiPriority="49"/>
-    <w:lsdException w:name="Grid Table 5 Dark Accent 1" w:uiPriority="50"/>
-    <w:lsdException w:name="Grid Table 6 Colorful Accent 1" w:uiPriority="51"/>
-    <w:lsdException w:name="Grid Table 7 Colorful Accent 1" w:uiPriority="52"/>
-    <w:lsdException w:name="Grid Table 1 Light Accent 2" w:uiPriority="46"/>
-    <w:lsdException w:name="Grid Table 2 Accent 2" w:uiPriority="47"/>
-    <w:lsdException w:name="Grid Table 3 Accent 2" w:uiPriority="48"/>
-    <w:lsdException w:name="Grid Table 4 Accent 2" w:uiPriority="49"/>
-    <w:lsdException w:name="Grid Table 5 Dark Accent 2" w:uiPriority="50"/>
-    <w:lsdException w:name="Grid Table 6 Colorful Accent 2" w:uiPriority="51"/>
-    <w:lsdException w:name="Grid Table 7 Colorful Accent 2" w:uiPriority="52"/>
-    <w:lsdException w:name="Grid Table 1 Light Accent 3" w:uiPriority="46"/>
-    <w:lsdException w:name="Grid Table 2 Accent 3" w:uiPriority="47"/>
-    <w:lsdException w:name="Grid Table 3 Accent 3" w:uiPriority="48"/>
-    <w:lsdException w:name="Grid Table 4 Accent 3" w:uiPriority="49"/>
-    <w:lsdException w:name="Grid Table 5 Dark Accent 3" w:uiPriority="50"/>
-    <w:lsdException w:name="Grid Table 6 Colorful Accent 3" w:uiPriority="51"/>
-    <w:lsdException w:name="Grid Table 7 Colorful Accent 3" w:uiPriority="52"/>
-    <w:lsdException w:name="Grid Table 1 Light Accent 4" w:uiPriority="46"/>
-    <w:lsdException w:name="Grid Table 2 Accent 4" w:uiPriority="47"/>
-    <w:lsdException w:name="Grid Table 3 Accent 4" w:uiPriority="48"/>
-    <w:lsdException w:name="Grid Table 4 Accent 4" w:uiPriority="49"/>
-    <w:lsdException w:name="Grid Table 5 Dark Accent 4" w:uiPriority="50"/>
-    <w:lsdException w:name="Grid Table 6 Colorful Accent 4" w:uiPriority="51"/>
-    <w:lsdException w:name="Grid Table 7 Colorful Accent 4" w:uiPriority="52"/>
-    <w:lsdException w:name="Grid Table 1 Light Accent 5" w:uiPriority="46"/>
-    <w:lsdException w:name="Grid Table 2 Accent 5" w:uiPriority="47"/>
-    <w:lsdException w:name="Grid Table 3 Accent 5" w:uiPriority="48"/>
-    <w:lsdException w:name="Grid Table 4 Accent 5" w:uiPriority="49"/>
-    <w:lsdException w:name="Grid Table 5 Dark Accent 5" w:uiPriority="50"/>
-    <w:lsdException w:name="Grid Table 6 Colorful Accent 5" w:uiPriority="51"/>
-    <w:lsdException w:name="Grid Table 7 Colorful Accent 5" w:uiPriority="52"/>
-    <w:lsdException w:name="Grid Table 1 Light Accent 6" w:uiPriority="46"/>
-    <w:lsdException w:name="Grid Table 2 Accent 6" w:uiPriority="47"/>
-    <w:lsdException w:name="Grid Table 3 Accent 6" w:uiPriority="48"/>
-    <w:lsdException w:name="Grid Table 4 Accent 6" w:uiPriority="49"/>
-    <w:lsdException w:name="Grid Table 5 Dark Accent 6" w:uiPriority="50"/>
-    <w:lsdException w:name="Grid Table 6 Colorful Accent 6" w:uiPriority="51"/>
-    <w:lsdException w:name="Grid Table 7 Colorful Accent 6" w:uiPriority="52"/>
-    <w:lsdException w:name="List Table 1 Light" w:uiPriority="46"/>
-    <w:lsdException w:name="List Table 2" w:uiPriority="47"/>
-    <w:lsdException w:name="List Table 3" w:uiPriority="48"/>
-    <w:lsdException w:name="List Table 4" w:uiPriority="49"/>
-    <w:lsdException w:name="List Table 5 Dark" w:uiPriority="50"/>
-    <w:lsdException w:name="List Table 6 Colorful" w:uiPriority="51"/>
-    <w:lsdException w:name="List Table 7 Colorful" w:uiPriority="52"/>
-    <w:lsdException w:name="List Table 1 Light Accent 1" w:uiPriority="46"/>
-    <w:lsdException w:name="List Table 2 Accent 1" w:uiPriority="47"/>
-    <w:lsdException w:name="List Table 3 Accent 1" w:uiPriority="48"/>
-    <w:lsdException w:name="List Table 4 Accent 1" w:uiPriority="49"/>
-    <w:lsdException w:name="List Table 5 Dark Accent 1" w:uiPriority="50"/>
-    <w:lsdException w:name="List Table 6 Colorful Accent 1" w:uiPriority="51"/>
-    <w:lsdException w:name="List Table 7 Colorful Accent 1" w:uiPriority="52"/>
-    <w:lsdException w:name="List Table 1 Light Accent 2" w:uiPriority="46"/>
-    <w:lsdException w:name="List Table 2 Accent 2" w:uiPriority="47"/>
-    <w:lsdException w:name="List Table 3 Accent 2" w:uiPriority="48"/>
-    <w:lsdException w:name="List Table 4 Accent 2" w:uiPriority="49"/>
-    <w:lsdException w:name="List Table 5 Dark Accent 2" w:uiPriority="50"/>
-    <w:lsdException w:name="List Table 6 Colorful Accent 2" w:uiPriority="51"/>
-    <w:lsdException w:name="List Table 7 Colorful Accent 2" w:uiPriority="52"/>
-    <w:lsdException w:name="List Table 1 Light Accent 3" w:uiPriority="46"/>
-    <w:lsdException w:name="List Table 2 Accent 3" w:uiPriority="47"/>
-    <w:lsdException w:name="List Table 3 Accent 3" w:uiPriority="48"/>
-    <w:lsdException w:name="List Table 4 Accent 3" w:uiPriority="49"/>
-    <w:lsdException w:name="List Table 5 Dark Accent 3" w:uiPriority="50"/>
-    <w:lsdException w:name="List Table 6 Colorful Accent 3" w:uiPriority="51"/>
-    <w:lsdException w:name="List Table 7 Colorful Accent 3" w:uiPriority="52"/>
-    <w:lsdException w:name="List Table 1 Light Accent 4" w:uiPriority="46"/>
-    <w:lsdException w:name="List Table 2 Accent 4" w:uiPriority="47"/>
-    <w:lsdException w:name="List Table 3 Accent 4" w:uiPriority="48"/>
-    <w:lsdException w:name="List Table 4 Accent 4" w:uiPriority="49"/>
-    <w:lsdException w:name="List Table 5 Dark Accent 4" w:uiPriority="50"/>
-    <w:lsdException w:name="List Table 6 Colorful Accent 4" w:uiPriority="51"/>
-    <w:lsdException w:name="List Table 7 Colorful Accent 4" w:uiPriority="52"/>
-    <w:lsdException w:name="List Table 1 Light Accent 5" w:uiPriority="46"/>
-    <w:lsdException w:name="List Table 2 Accent 5" w:uiPriority="47"/>
-    <w:lsdException w:name="List Table 3 Accent 5" w:uiPriority="48"/>
-    <w:lsdException w:name="List Table 4 Accent 5" w:uiPriority="49"/>
-    <w:lsdException w:name="List Table 5 Dark Accent 5" w:uiPriority="50"/>
-    <w:lsdException w:name="List Table 6 Colorful Accent 5" w:uiPriority="51"/>
-    <w:lsdException w:name="List Table 7 Colorful Accent 5" w:uiPriority="52"/>
-    <w:lsdException w:name="List Table 1 Light Accent 6" w:uiPriority="46"/>
-    <w:lsdException w:name="List Table 2 Accent 6" w:uiPriority="47"/>
-    <w:lsdException w:name="List Table 3 Accent 6" w:uiPriority="48"/>
-    <w:lsdException w:name="List Table 4 Accent 6" w:uiPriority="49"/>
-    <w:lsdException w:name="List Table 5 Dark Accent 6" w:uiPriority="50"/>
-    <w:lsdException w:name="List Table 6 Colorful Accent 6" w:uiPriority="51"/>
-    <w:lsdException w:name="List Table 7 Colorful Accent 6" w:uiPriority="52"/>
-    <w:lsdException w:name="Mention" w:semiHidden="1" w:unhideWhenUsed="1"/>
-    <w:lsdException w:name="Smart Hyperlink" w:semiHidden="1" w:unhideWhenUsed="1"/>
-    <w:lsdException w:name="Hashtag" w:semiHidden="1" w:unhideWhenUsed="1"/>
-    <w:lsdException w:name="Unresolved Mention" w:semiHidden="1" w:unhideWhenUsed="1"/>
-    <w:lsdException w:name="Smart Link" w:semiHidden="1" w:unhideWhenUsed="1"/>
+  <w:latentStyles w:defLockedState="0" w:defUIPriority="99" w:defSemiHidden="1" w:defUnhideWhenUsed="1" w:defQFormat="0" w:count="267">
+    <w:lsdException w:name="Normal" w:semiHidden="0" w:uiPriority="0" w:unhideWhenUsed="0" w:qFormat="1"/>
+    <w:lsdException w:name="heading 1" w:semiHidden="0" w:uiPriority="9" w:unhideWhenUsed="0" w:qFormat="1"/>
+    <w:lsdException w:name="heading 2" w:semiHidden="0" w:uiPriority="9" w:unhideWhenUsed="0" w:qFormat="1"/>
+    <w:lsdException w:name="heading 3" w:semiHidden="0" w:uiPriority="9" w:unhideWhenUsed="0" w:qFormat="1"/>
+    <w:lsdException w:name="heading 4" w:semiHidden="0" w:uiPriority="9" w:unhideWhenUsed="0" w:qFormat="1"/>
+    <w:lsdException w:name="heading 5" w:semiHidden="0" w:uiPriority="9" w:unhideWhenUsed="0" w:qFormat="1"/>
+    <w:lsdException w:name="heading 6" w:semiHidden="0" w:uiPriority="9" w:unhideWhenUsed="0" w:qFormat="1"/>
+    <w:lsdException w:name="heading 7" w:semiHidden="0" w:uiPriority="9" w:unhideWhenUsed="0" w:qFormat="1"/>
+    <w:lsdException w:name="heading 8" w:semiHidden="0" w:uiPriority="9" w:unhideWhenUsed="0" w:qFormat="1"/>
+    <w:lsdException w:name="heading 9" w:semiHidden="0" w:uiPriority="9" w:unhideWhenUsed="0" w:qFormat="1"/>
+    <w:lsdException w:name="toc 1" w:uiPriority="39"/>
+    <w:lsdException w:name="toc 2" w:uiPriority="39"/>
+    <w:lsdException w:name="toc 3" w:uiPriority="39"/>
+    <w:lsdException w:name="toc 4" w:uiPriority="39"/>
+    <w:lsdException w:name="toc 5" w:uiPriority="39"/>
+    <w:lsdException w:name="toc 6" w:uiPriority="39"/>
+    <w:lsdException w:name="toc 7" w:uiPriority="39"/>
+    <w:lsdException w:name="toc 8" w:uiPriority="39"/>
+    <w:lsdException w:name="toc 9" w:uiPriority="39"/>
+    <w:lsdException w:name="caption" w:uiPriority="35" w:qFormat="1"/>
+    <w:lsdException w:name="Title" w:semiHidden="0" w:uiPriority="10" w:unhideWhenUsed="0" w:qFormat="1"/>
+    <w:lsdException w:name="Default Paragraph Font" w:uiPriority="1"/>
+    <w:lsdException w:name="Subtitle" w:semiHidden="0" w:uiPriority="11" w:unhideWhenUsed="0" w:qFormat="1"/>
+    <w:lsdException w:name="Strong" w:semiHidden="0" w:uiPriority="22" w:unhideWhenUsed="0" w:qFormat="1"/>
+    <w:lsdException w:name="Emphasis" w:semiHidden="0" w:uiPriority="20" w:unhideWhenUsed="0" w:qFormat="1"/>
+    <w:lsdException w:name="Normal Table" w:semiHidden="0" w:unhideWhenUsed="0"/>
+    <w:lsdException w:name="Table Subtle 1" w:semiHidden="0" w:unhideWhenUsed="0"/>
+    <w:lsdException w:name="Table Web 2" w:semiHidden="0" w:unhideWhenUsed="0"/>
+    <w:lsdException w:name="Table Web 3" w:semiHidden="0" w:unhideWhenUsed="0"/>
+    <w:lsdException w:name="Table Grid" w:semiHidden="0" w:uiPriority="59" w:unhideWhenUsed="0"/>
+    <w:lsdException w:name="Placeholder Text" w:unhideWhenUsed="0"/>
+    <w:lsdException w:name="No Spacing" w:semiHidden="0" w:uiPriority="1" w:unhideWhenUsed="0" w:qFormat="1"/>
+    <w:lsdException w:name="Light Shading" w:semiHidden="0" w:uiPriority="60" w:unhideWhenUsed="0"/>
+    <w:lsdException w:name="Light List" w:semiHidden="0" w:uiPriority="61" w:unhideWhenUsed="0"/>
+    <w:lsdException w:name="Light Grid" w:semiHidden="0" w:uiPriority="62" w:unhideWhenUsed="0"/>
+    <w:lsdException w:name="Medium Shading 1" w:semiHidden="0" w:uiPriority="63" w:unhideWhenUsed="0"/>
+    <w:lsdException w:name="Medium Shading 2" w:semiHidden="0" w:uiPriority="64" w:unhideWhenUsed="0"/>
+    <w:lsdException w:name="Medium List 1" w:semiHidden="0" w:uiPriority="65" w:unhideWhenUsed="0"/>
+    <w:lsdException w:name="Medium List 2" w:semiHidden="0" w:uiPriority="66" w:unhideWhenUsed="0"/>
+    <w:lsdException w:name="Medium Grid 1" w:semiHidden="0" w:uiPriority="67" w:unhideWhenUsed="0"/>
+    <w:lsdException w:name="Medium Grid 2" w:semiHidden="0" w:uiPriority="68" w:unhideWhenUsed="0"/>
+    <w:lsdException w:name="Medium Grid 3" w:semiHidden="0" w:uiPriority="69" w:unhideWhenUsed="0"/>
+    <w:lsdException w:name="Dark List" w:semiHidden="0" w:uiPriority="70" w:unhideWhenUsed="0"/>
+    <w:lsdException w:name="Colorful Shading" w:semiHidden="0" w:uiPriority="71" w:unhideWhenUsed="0"/>
+    <w:lsdException w:name="Colorful List" w:semiHidden="0" w:uiPriority="72" w:unhideWhenUsed="0"/>
+    <w:lsdException w:name="Colorful Grid" w:semiHidden="0" w:uiPriority="73" w:unhideWhenUsed="0"/>
+    <w:lsdException w:name="Light Shading Accent 1" w:semiHidden="0" w:uiPriority="60" w:unhideWhenUsed="0"/>
+    <w:lsdException w:name="Light List Accent 1" w:semiHidden="0" w:uiPriority="61" w:unhideWhenUsed="0"/>
+    <w:lsdException w:name="Light Grid Accent 1" w:semiHidden="0" w:uiPriority="62" w:unhideWhenUsed="0"/>
+    <w:lsdException w:name="Medium Shading 1 Accent 1" w:semiHidden="0" w:uiPriority="63" w:unhideWhenUsed="0"/>
+    <w:lsdException w:name="Medium Shading 2 Accent 1" w:semiHidden="0" w:uiPriority="64" w:unhideWhenUsed="0"/>
+    <w:lsdException w:name="Medium List 1 Accent 1" w:semiHidden="0" w:uiPriority="65" w:unhideWhenUsed="0"/>
+    <w:lsdException w:name="Revision" w:unhideWhenUsed="0"/>
+    <w:lsdException w:name="List Paragraph" w:semiHidden="0" w:uiPriority="34" w:unhideWhenUsed="0" w:qFormat="1"/>
+    <w:lsdException w:name="Quote" w:semiHidden="0" w:uiPriority="29" w:unhideWhenUsed="0" w:qFormat="1"/>
+    <w:lsdException w:name="Intense Quote" w:semiHidden="0" w:uiPriority="30" w:unhideWhenUsed="0" w:qFormat="1"/>
+    <w:lsdException w:name="Medium List 2 Accent 1" w:semiHidden="0" w:uiPriority="66" w:unhideWhenUsed="0"/>
+    <w:lsdException w:name="Medium Grid 1 Accent 1" w:semiHidden="0" w:uiPriority="67" w:unhideWhenUsed="0"/>
+    <w:lsdException w:name="Medium Grid 2 Accent 1" w:semiHidden="0" w:uiPriority="68" w:unhideWhenUsed="0"/>
+    <w:lsdException w:name="Medium Grid 3 Accent 1" w:semiHidden="0" w:uiPriority="69" w:unhideWhenUsed="0"/>
+    <w:lsdException w:name="Dark List Accent 1" w:semiHidden="0" w:uiPriority="70" w:unhideWhenUsed="0"/>
+    <w:lsdException w:name="Colorful Shading Accent 1" w:semiHidden="0" w:uiPriority="71" w:unhideWhenUsed="0"/>
+    <w:lsdException w:name="Colorful List Accent 1" w:semiHidden="0" w:uiPriority="72" w:unhideWhenUsed="0"/>
+    <w:lsdException w:name="Colorful Grid Accent 1" w:semiHidden="0" w:uiPriority="73" w:unhideWhenUsed="0"/>
+    <w:lsdException w:name="Light Shading Accent 2" w:semiHidden="0" w:uiPriority="60" w:unhideWhenUsed="0"/>
+    <w:lsdException w:name="Light List Accent 2" w:semiHidden="0" w:uiPriority="61" w:unhideWhenUsed="0"/>
+    <w:lsdException w:name="Light Grid Accent 2" w:semiHidden="0" w:uiPriority="62" w:unhideWhenUsed="0"/>
+    <w:lsdException w:name="Medium Shading 1 Accent 2" w:semiHidden="0" w:uiPriority="63" w:unhideWhenUsed="0"/>
+    <w:lsdException w:name="Medium Shading 2 Accent 2" w:semiHidden="0" w:uiPriority="64" w:unhideWhenUsed="0"/>
+    <w:lsdException w:name="Medium List 1 Accent 2" w:semiHidden="0" w:uiPriority="65" w:unhideWhenUsed="0"/>
+    <w:lsdException w:name="Medium List 2 Accent 2" w:semiHidden="0" w:uiPriority="66" w:unhideWhenUsed="0"/>
+    <w:lsdException w:name="Medium Grid 1 Accent 2" w:semiHidden="0" w:uiPriority="67" w:unhideWhenUsed="0"/>
+    <w:lsdException w:name="Medium Grid 2 Accent 2" w:semiHidden="0" w:uiPriority="68" w:unhideWhenUsed="0"/>
+    <w:lsdException w:name="Medium Grid 3 Accent 2" w:semiHidden="0" w:uiPriority="69" w:unhideWhenUsed="0"/>
+    <w:lsdException w:name="Dark List Accent 2" w:semiHidden="0" w:uiPriority="70" w:unhideWhenUsed="0"/>
+    <w:lsdException w:name="Colorful Shading Accent 2" w:semiHidden="0" w:uiPriority="71" w:unhideWhenUsed="0"/>
+    <w:lsdException w:name="Colorful List Accent 2" w:semiHidden="0" w:uiPriority="72" w:unhideWhenUsed="0"/>
+    <w:lsdException w:name="Colorful Grid Accent 2" w:semiHidden="0" w:uiPriority="73" w:unhideWhenUsed="0"/>
+    <w:lsdException w:name="Light Shading Accent 3" w:semiHidden="0" w:uiPriority="60" w:unhideWhenUsed="0"/>
+    <w:lsdException w:name="Light List Accent 3" w:semiHidden="0" w:uiPriority="61" w:unhideWhenUsed="0"/>
+    <w:lsdException w:name="Light Grid Accent 3" w:semiHidden="0" w:uiPriority="62" w:unhideWhenUsed="0"/>
+    <w:lsdException w:name="Medium Shading 1 Accent 3" w:semiHidden="0" w:uiPriority="63" w:unhideWhenUsed="0"/>
+    <w:lsdException w:name="Medium Shading 2 Accent 3" w:semiHidden="0" w:uiPriority="64" w:unhideWhenUsed="0"/>
+    <w:lsdException w:name="Medium List 1 Accent 3" w:semiHidden="0" w:uiPriority="65" w:unhideWhenUsed="0"/>
+    <w:lsdException w:name="Medium List 2 Accent 3" w:semiHidden="0" w:uiPriority="66" w:unhideWhenUsed="0"/>
+    <w:lsdException w:name="Medium Grid 1 Accent 3" w:semiHidden="0" w:uiPriority="67" w:unhideWhenUsed="0"/>
+    <w:lsdException w:name="Medium Grid 2 Accent 3" w:semiHidden="0" w:uiPriority="68" w:unhideWhenUsed="0"/>
+    <w:lsdException w:name="Medium Grid 3 Accent 3" w:semiHidden="0" w:uiPriority="69" w:unhideWhenUsed="0"/>
+    <w:lsdException w:name="Dark List Accent 3" w:semiHidden="0" w:uiPriority="70" w:unhideWhenUsed="0"/>
+    <w:lsdException w:name="Colorful Shading Accent 3" w:semiHidden="0" w:uiPriority="71" w:unhideWhenUsed="0"/>
+    <w:lsdException w:name="Colorful List Accent 3" w:semiHidden="0" w:uiPriority="72" w:unhideWhenUsed="0"/>
+    <w:lsdException w:name="Colorful Grid Accent 3" w:semiHidden="0" w:uiPriority="73" w:unhideWhenUsed="0"/>
+    <w:lsdException w:name="Light Shading Accent 4" w:semiHidden="0" w:uiPriority="60" w:unhideWhenUsed="0"/>
+    <w:lsdException w:name="Light List Accent 4" w:semiHidden="0" w:uiPriority="61" w:unhideWhenUsed="0"/>
+    <w:lsdException w:name="Light Grid Accent 4" w:semiHidden="0" w:uiPriority="62" w:unhideWhenUsed="0"/>
+    <w:lsdException w:name="Medium Shading 1 Accent 4" w:semiHidden="0" w:uiPriority="63" w:unhideWhenUsed="0"/>
+    <w:lsdException w:name="Medium Shading 2 Accent 4" w:semiHidden="0" w:uiPriority="64" w:unhideWhenUsed="0"/>
+    <w:lsdException w:name="Medium List 1 Accent 4" w:semiHidden="0" w:uiPriority="65" w:unhideWhenUsed="0"/>
+    <w:lsdException w:name="Medium List 2 Accent 4" w:semiHidden="0" w:uiPriority="66" w:unhideWhenUsed="0"/>
+    <w:lsdException w:name="Medium Grid 1 Accent 4" w:semiHidden="0" w:uiPriority="67" w:unhideWhenUsed="0"/>
+    <w:lsdException w:name="Medium Grid 2 Accent 4" w:semiHidden="0" w:uiPriority="68" w:unhideWhenUsed="0"/>
+    <w:lsdException w:name="Medium Grid 3 Accent 4" w:semiHidden="0" w:uiPriority="69" w:unhideWhenUsed="0"/>
+    <w:lsdException w:name="Dark List Accent 4" w:semiHidden="0" w:uiPriority="70" w:unhideWhenUsed="0"/>
+    <w:lsdException w:name="Colorful Shading Accent 4" w:semiHidden="0" w:uiPriority="71" w:unhideWhenUsed="0"/>
+    <w:lsdException w:name="Colorful List Accent 4" w:semiHidden="0" w:uiPriority="72" w:unhideWhenUsed="0"/>
+    <w:lsdException w:name="Colorful Grid Accent 4" w:semiHidden="0" w:uiPriority="73" w:unhideWhenUsed="0"/>
+    <w:lsdException w:name="Light Shading Accent 5" w:semiHidden="0" w:uiPriority="60" w:unhideWhenUsed="0"/>
+    <w:lsdException w:name="Light List Accent 5" w:semiHidden="0" w:uiPriority="61" w:unhideWhenUsed="0"/>
+    <w:lsdException w:name="Light Grid Accent 5" w:semiHidden="0" w:uiPriority="62" w:unhideWhenUsed="0"/>
+    <w:lsdException w:name="Medium Shading 1 Accent 5" w:semiHidden="0" w:uiPriority="63" w:unhideWhenUsed="0"/>
+    <w:lsdException w:name="Medium Shading 2 Accent 5" w:semiHidden="0" w:uiPriority="64" w:unhideWhenUsed="0"/>
+    <w:lsdException w:name="Medium List 1 Accent 5" w:semiHidden="0" w:uiPriority="65" w:unhideWhenUsed="0"/>
+    <w:lsdException w:name="Medium List 2 Accent 5" w:semiHidden="0" w:uiPriority="66" w:unhideWhenUsed="0"/>
+    <w:lsdException w:name="Medium Grid 1 Accent 5" w:semiHidden="0" w:uiPriority="67" w:unhideWhenUsed="0"/>
+    <w:lsdException w:name="Medium Grid 2 Accent 5" w:semiHidden="0" w:uiPriority="68" w:unhideWhenUsed="0"/>
+    <w:lsdException w:name="Medium Grid 3 Accent 5" w:semiHidden="0" w:uiPriority="69" w:unhideWhenUsed="0"/>
+    <w:lsdException w:name="Dark List Accent 5" w:semiHidden="0" w:uiPriority="70" w:unhideWhenUsed="0"/>
+    <w:lsdException w:name="Colorful Shading Accent 5" w:semiHidden="0" w:uiPriority="71" w:unhideWhenUsed="0"/>
+    <w:lsdException w:name="Colorful List Accent 5" w:semiHidden="0" w:uiPriority="72" w:unhideWhenUsed="0"/>
+    <w:lsdException w:name="Colorful Grid Accent 5" w:semiHidden="0" w:uiPriority="73" w:unhideWhenUsed="0"/>
+    <w:lsdException w:name="Light Shading Accent 6" w:semiHidden="0" w:uiPriority="60" w:unhideWhenUsed="0"/>
+    <w:lsdException w:name="Light List Accent 6" w:semiHidden="0" w:uiPriority="61" w:unhideWhenUsed="0"/>
+    <w:lsdException w:name="Light Grid Accent 6" w:semiHidden="0" w:uiPriority="62" w:unhideWhenUsed="0"/>
+    <w:lsdException w:name="Medium Shading 1 Accent 6" w:semiHidden="0" w:uiPriority="63" w:unhideWhenUsed="0"/>
+    <w:lsdException w:name="Medium Shading 2 Accent 6" w:semiHidden="0" w:uiPriority="64" w:unhideWhenUsed="0"/>
+    <w:lsdException w:name="Medium List 1 Accent 6" w:semiHidden="0" w:uiPriority="65" w:unhideWhenUsed="0"/>
+    <w:lsdException w:name="Medium List 2 Accent 6" w:semiHidden="0" w:uiPriority="66" w:unhideWhenUsed="0"/>
+    <w:lsdException w:name="Medium Grid 1 Accent 6" w:semiHidden="0" w:uiPriority="67" w:unhideWhenUsed="0"/>
+    <w:lsdException w:name="Medium Grid 2 Accent 6" w:semiHidden="0" w:uiPriority="68" w:unhideWhenUsed="0"/>
+    <w:lsdException w:name="Medium Grid 3 Accent 6" w:semiHidden="0" w:uiPriority="69" w:unhideWhenUsed="0"/>
+    <w:lsdException w:name="Dark List Accent 6" w:semiHidden="0" w:uiPriority="70" w:unhideWhenUsed="0"/>
+    <w:lsdException w:name="Colorful Shading Accent 6" w:semiHidden="0" w:uiPriority="71" w:unhideWhenUsed="0"/>
+    <w:lsdException w:name="Colorful List Accent 6" w:semiHidden="0" w:uiPriority="72" w:unhideWhenUsed="0"/>
+    <w:lsdException w:name="Colorful Grid Accent 6" w:semiHidden="0" w:uiPriority="73" w:unhideWhenUsed="0"/>
+    <w:lsdException w:name="Subtle Emphasis" w:semiHidden="0" w:uiPriority="19" w:unhideWhenUsed="0" w:qFormat="1"/>
+    <w:lsdException w:name="Intense Emphasis" w:semiHidden="0" w:uiPriority="21" w:unhideWhenUsed="0" w:qFormat="1"/>
+    <w:lsdException w:name="Subtle Reference" w:semiHidden="0" w:uiPriority="31" w:unhideWhenUsed="0" w:qFormat="1"/>
+    <w:lsdException w:name="Intense Reference" w:semiHidden="0" w:uiPriority="32" w:unhideWhenUsed="0" w:qFormat="1"/>
+    <w:lsdException w:name="Book Title" w:semiHidden="0" w:uiPriority="33" w:unhideWhenUsed="0" w:qFormat="1"/>
+    <w:lsdException w:name="Bibliography" w:uiPriority="37"/>
+    <w:lsdException w:name="TOC Heading" w:uiPriority="39" w:qFormat="1"/>
   </w:latentStyles>
-  <w:style w:type="paragraph" w:default="1" w:styleId="Normal">
+  <w:style w:type="paragraph" w:default="1" w:styleId="a">
     <w:name w:val="Normal"/>
     <w:qFormat/>
     <w:rsid w:val="00C03511"/>
@@ -6318,10 +5127,10 @@
       <w:lang w:eastAsia="uk-UA"/>
     </w:rPr>
   </w:style>
-  <w:style w:type="paragraph" w:styleId="Heading1">
+  <w:style w:type="paragraph" w:styleId="1">
     <w:name w:val="heading 1"/>
-    <w:basedOn w:val="Normal"/>
-    <w:next w:val="Normal"/>
+    <w:basedOn w:val="a"/>
+    <w:next w:val="a"/>
     <w:qFormat/>
     <w:rsid w:val="00C03511"/>
     <w:pPr>
@@ -6334,10 +5143,10 @@
       <w:sz w:val="22"/>
     </w:rPr>
   </w:style>
-  <w:style w:type="paragraph" w:styleId="Heading2">
+  <w:style w:type="paragraph" w:styleId="2">
     <w:name w:val="heading 2"/>
-    <w:basedOn w:val="Normal"/>
-    <w:next w:val="Normal"/>
+    <w:basedOn w:val="a"/>
+    <w:next w:val="a"/>
     <w:qFormat/>
     <w:rsid w:val="00C03511"/>
     <w:pPr>
@@ -6355,10 +5164,10 @@
       <w:sz w:val="20"/>
     </w:rPr>
   </w:style>
-  <w:style w:type="paragraph" w:styleId="Heading3">
+  <w:style w:type="paragraph" w:styleId="3">
     <w:name w:val="heading 3"/>
-    <w:basedOn w:val="Normal"/>
-    <w:next w:val="Normal"/>
+    <w:basedOn w:val="a"/>
+    <w:next w:val="a"/>
     <w:qFormat/>
     <w:rsid w:val="00C03511"/>
     <w:pPr>
@@ -6372,10 +5181,10 @@
       <w:sz w:val="24"/>
     </w:rPr>
   </w:style>
-  <w:style w:type="paragraph" w:styleId="Heading4">
+  <w:style w:type="paragraph" w:styleId="4">
     <w:name w:val="heading 4"/>
-    <w:basedOn w:val="Normal"/>
-    <w:next w:val="Normal"/>
+    <w:basedOn w:val="a"/>
+    <w:next w:val="a"/>
     <w:qFormat/>
     <w:rsid w:val="00C03511"/>
     <w:pPr>
@@ -6389,10 +5198,10 @@
       <w:sz w:val="20"/>
     </w:rPr>
   </w:style>
-  <w:style w:type="paragraph" w:styleId="Heading5">
+  <w:style w:type="paragraph" w:styleId="5">
     <w:name w:val="heading 5"/>
-    <w:basedOn w:val="Normal"/>
-    <w:next w:val="Normal"/>
+    <w:basedOn w:val="a"/>
+    <w:next w:val="a"/>
     <w:qFormat/>
     <w:rsid w:val="00C03511"/>
     <w:pPr>
@@ -6404,10 +5213,10 @@
       <w:b/>
     </w:rPr>
   </w:style>
-  <w:style w:type="paragraph" w:styleId="Heading6">
+  <w:style w:type="paragraph" w:styleId="6">
     <w:name w:val="heading 6"/>
-    <w:basedOn w:val="Normal"/>
-    <w:next w:val="Normal"/>
+    <w:basedOn w:val="a"/>
+    <w:next w:val="a"/>
     <w:qFormat/>
     <w:rsid w:val="00C03511"/>
     <w:pPr>
@@ -6419,10 +5228,10 @@
       <w:lang w:val="uk-UA"/>
     </w:rPr>
   </w:style>
-  <w:style w:type="paragraph" w:styleId="Heading7">
+  <w:style w:type="paragraph" w:styleId="7">
     <w:name w:val="heading 7"/>
-    <w:basedOn w:val="Normal"/>
-    <w:next w:val="Normal"/>
+    <w:basedOn w:val="a"/>
+    <w:next w:val="a"/>
     <w:qFormat/>
     <w:rsid w:val="00C03511"/>
     <w:pPr>
@@ -6440,10 +5249,10 @@
       <w:lang w:val="uk-UA"/>
     </w:rPr>
   </w:style>
-  <w:style w:type="paragraph" w:styleId="Heading8">
+  <w:style w:type="paragraph" w:styleId="8">
     <w:name w:val="heading 8"/>
-    <w:basedOn w:val="Normal"/>
-    <w:next w:val="Normal"/>
+    <w:basedOn w:val="a"/>
+    <w:next w:val="a"/>
     <w:qFormat/>
     <w:rsid w:val="00C03511"/>
     <w:pPr>
@@ -6457,10 +5266,10 @@
       <w:sz w:val="60"/>
     </w:rPr>
   </w:style>
-  <w:style w:type="paragraph" w:styleId="Heading9">
+  <w:style w:type="paragraph" w:styleId="9">
     <w:name w:val="heading 9"/>
-    <w:basedOn w:val="Normal"/>
-    <w:next w:val="Normal"/>
+    <w:basedOn w:val="a"/>
+    <w:next w:val="a"/>
     <w:qFormat/>
     <w:rsid w:val="00C03511"/>
     <w:pPr>
@@ -6473,13 +5282,13 @@
       <w:sz w:val="24"/>
     </w:rPr>
   </w:style>
-  <w:style w:type="character" w:default="1" w:styleId="DefaultParagraphFont">
+  <w:style w:type="character" w:default="1" w:styleId="a0">
     <w:name w:val="Default Paragraph Font"/>
     <w:uiPriority w:val="1"/>
     <w:semiHidden/>
     <w:unhideWhenUsed/>
   </w:style>
-  <w:style w:type="table" w:default="1" w:styleId="TableNormal">
+  <w:style w:type="table" w:default="1" w:styleId="a1">
     <w:name w:val="Normal Table"/>
     <w:uiPriority w:val="99"/>
     <w:semiHidden/>
@@ -6494,7 +5303,7 @@
       </w:tblCellMar>
     </w:tblPr>
   </w:style>
-  <w:style w:type="numbering" w:default="1" w:styleId="NoList">
+  <w:style w:type="numbering" w:default="1" w:styleId="a2">
     <w:name w:val="No List"/>
     <w:uiPriority w:val="99"/>
     <w:semiHidden/>
@@ -6513,9 +5322,9 @@
       <w:lang w:val="uk-UA" w:eastAsia="uk-UA"/>
     </w:rPr>
   </w:style>
-  <w:style w:type="paragraph" w:styleId="BodyTextIndent">
+  <w:style w:type="paragraph" w:styleId="a3">
     <w:name w:val="Body Text Indent"/>
-    <w:basedOn w:val="Normal"/>
+    <w:basedOn w:val="a"/>
     <w:rsid w:val="00C03511"/>
     <w:pPr>
       <w:ind w:left="708"/>
@@ -6525,9 +5334,9 @@
       <w:b/>
     </w:rPr>
   </w:style>
-  <w:style w:type="paragraph" w:styleId="BodyTextIndent2">
+  <w:style w:type="paragraph" w:styleId="20">
     <w:name w:val="Body Text Indent 2"/>
-    <w:basedOn w:val="Normal"/>
+    <w:basedOn w:val="a"/>
     <w:rsid w:val="00C03511"/>
     <w:pPr>
       <w:ind w:firstLine="705"/>
@@ -6537,9 +5346,9 @@
       <w:b/>
     </w:rPr>
   </w:style>
-  <w:style w:type="paragraph" w:styleId="BodyTextIndent3">
+  <w:style w:type="paragraph" w:styleId="30">
     <w:name w:val="Body Text Indent 3"/>
-    <w:basedOn w:val="Normal"/>
+    <w:basedOn w:val="a"/>
     <w:rsid w:val="00C03511"/>
     <w:pPr>
       <w:widowControl w:val="0"/>
@@ -6547,9 +5356,9 @@
       <w:ind w:left="5680" w:firstLine="284"/>
     </w:pPr>
   </w:style>
-  <w:style w:type="paragraph" w:styleId="BodyText">
+  <w:style w:type="paragraph" w:styleId="a4">
     <w:name w:val="Body Text"/>
-    <w:basedOn w:val="Normal"/>
+    <w:basedOn w:val="a"/>
     <w:rsid w:val="00C03511"/>
     <w:pPr>
       <w:widowControl w:val="0"/>
@@ -6560,17 +5369,17 @@
       <w:lang w:val="uk-UA"/>
     </w:rPr>
   </w:style>
-  <w:style w:type="paragraph" w:styleId="BodyText2">
+  <w:style w:type="paragraph" w:styleId="21">
     <w:name w:val="Body Text 2"/>
-    <w:basedOn w:val="Normal"/>
+    <w:basedOn w:val="a"/>
     <w:rsid w:val="00C03511"/>
     <w:pPr>
       <w:jc w:val="center"/>
     </w:pPr>
   </w:style>
-  <w:style w:type="paragraph" w:styleId="Header">
+  <w:style w:type="paragraph" w:styleId="a5">
     <w:name w:val="header"/>
-    <w:basedOn w:val="Normal"/>
+    <w:basedOn w:val="a"/>
     <w:rsid w:val="00C03511"/>
     <w:pPr>
       <w:tabs>
@@ -6582,9 +5391,9 @@
       <w:sz w:val="20"/>
     </w:rPr>
   </w:style>
-  <w:style w:type="paragraph" w:styleId="BodyText3">
+  <w:style w:type="paragraph" w:styleId="31">
     <w:name w:val="Body Text 3"/>
-    <w:basedOn w:val="Normal"/>
+    <w:basedOn w:val="a"/>
     <w:rsid w:val="00C03511"/>
     <w:pPr>
       <w:jc w:val="center"/>
@@ -6593,9 +5402,9 @@
       <w:b/>
     </w:rPr>
   </w:style>
-  <w:style w:type="paragraph" w:styleId="Footer">
+  <w:style w:type="paragraph" w:styleId="a6">
     <w:name w:val="footer"/>
-    <w:basedOn w:val="Normal"/>
+    <w:basedOn w:val="a"/>
     <w:rsid w:val="00C03511"/>
     <w:pPr>
       <w:tabs>
@@ -6604,9 +5413,9 @@
       </w:tabs>
     </w:pPr>
   </w:style>
-  <w:style w:type="paragraph" w:styleId="PlainText">
+  <w:style w:type="paragraph" w:styleId="a7">
     <w:name w:val="Plain Text"/>
-    <w:basedOn w:val="Normal"/>
+    <w:basedOn w:val="a"/>
     <w:rsid w:val="009F652F"/>
     <w:rPr>
       <w:rFonts w:ascii="Courier New" w:hAnsi="Courier New" w:cs="Courier New"/>
@@ -6614,9 +5423,9 @@
       <w:lang w:eastAsia="ru-RU"/>
     </w:rPr>
   </w:style>
-  <w:style w:type="character" w:styleId="Hyperlink">
+  <w:style w:type="character" w:styleId="a8">
     <w:name w:val="Hyperlink"/>
-    <w:basedOn w:val="DefaultParagraphFont"/>
+    <w:basedOn w:val="a0"/>
     <w:uiPriority w:val="99"/>
     <w:unhideWhenUsed/>
     <w:rsid w:val="008C363A"/>
@@ -6625,9 +5434,9 @@
       <w:u w:val="single"/>
     </w:rPr>
   </w:style>
-  <w:style w:type="paragraph" w:styleId="ListParagraph">
+  <w:style w:type="paragraph" w:styleId="a9">
     <w:name w:val="List Paragraph"/>
-    <w:basedOn w:val="Normal"/>
+    <w:basedOn w:val="a"/>
     <w:uiPriority w:val="34"/>
     <w:qFormat/>
     <w:rsid w:val="00FB6A83"/>
@@ -6636,10 +5445,10 @@
       <w:contextualSpacing/>
     </w:pPr>
   </w:style>
-  <w:style w:type="paragraph" w:styleId="BalloonText">
+  <w:style w:type="paragraph" w:styleId="aa">
     <w:name w:val="Balloon Text"/>
-    <w:basedOn w:val="Normal"/>
-    <w:link w:val="BalloonTextChar"/>
+    <w:basedOn w:val="a"/>
+    <w:link w:val="ab"/>
     <w:uiPriority w:val="99"/>
     <w:semiHidden/>
     <w:unhideWhenUsed/>
@@ -6650,10 +5459,10 @@
       <w:szCs w:val="18"/>
     </w:rPr>
   </w:style>
-  <w:style w:type="character" w:customStyle="1" w:styleId="BalloonTextChar">
-    <w:name w:val="Balloon Text Char"/>
-    <w:basedOn w:val="DefaultParagraphFont"/>
-    <w:link w:val="BalloonText"/>
+  <w:style w:type="character" w:customStyle="1" w:styleId="ab">
+    <w:name w:val="Текст выноски Знак"/>
+    <w:basedOn w:val="a0"/>
+    <w:link w:val="aa"/>
     <w:uiPriority w:val="99"/>
     <w:semiHidden/>
     <w:rsid w:val="009F2D83"/>
@@ -6663,6 +5472,196 @@
       <w:szCs w:val="18"/>
       <w:lang w:eastAsia="uk-UA"/>
     </w:rPr>
+  </w:style>
+</w:styles>
+</file>
+
+<file path=word/stylesWithEffects.xml><?xml version="1.0" encoding="utf-8"?>
+<w:styles xmlns:wpc="http://schemas.microsoft.com/office/word/2010/wordprocessingCanvas" xmlns:mc="http://schemas.openxmlformats.org/markup-compatibility/2006" xmlns:o="urn:schemas-microsoft-com:office:office" xmlns:r="http://schemas.openxmlformats.org/officeDocument/2006/relationships" xmlns:m="http://schemas.openxmlformats.org/officeDocument/2006/math" xmlns:v="urn:schemas-microsoft-com:vml" xmlns:wp14="http://schemas.microsoft.com/office/word/2010/wordprocessingDrawing" xmlns:wp="http://schemas.openxmlformats.org/drawingml/2006/wordprocessingDrawing" xmlns:w10="urn:schemas-microsoft-com:office:word" xmlns:w="http://schemas.openxmlformats.org/wordprocessingml/2006/main" xmlns:w14="http://schemas.microsoft.com/office/word/2010/wordml" xmlns:wpg="http://schemas.microsoft.com/office/word/2010/wordprocessingGroup" xmlns:wpi="http://schemas.microsoft.com/office/word/2010/wordprocessingInk" xmlns:wne="http://schemas.microsoft.com/office/word/2006/wordml" xmlns:wps="http://schemas.microsoft.com/office/word/2010/wordprocessingShape" mc:Ignorable="w14 wp14">
+  <w:docDefaults>
+    <w:rPrDefault>
+      <w:rPr>
+        <w:rFonts w:asciiTheme="minorHAnsi" w:eastAsiaTheme="minorEastAsia" w:hAnsiTheme="minorHAnsi" w:cstheme="minorBidi"/>
+        <w:sz w:val="22"/>
+        <w:szCs w:val="22"/>
+        <w:lang w:val="ru-RU" w:eastAsia="ru-RU" w:bidi="ar-SA"/>
+      </w:rPr>
+    </w:rPrDefault>
+    <w:pPrDefault>
+      <w:pPr>
+        <w:spacing w:after="200" w:line="276" w:lineRule="auto"/>
+      </w:pPr>
+    </w:pPrDefault>
+  </w:docDefaults>
+  <w:latentStyles w:defLockedState="0" w:defUIPriority="99" w:defSemiHidden="1" w:defUnhideWhenUsed="1" w:defQFormat="0" w:count="267">
+    <w:lsdException w:name="Normal" w:semiHidden="0" w:uiPriority="0" w:unhideWhenUsed="0" w:qFormat="1"/>
+    <w:lsdException w:name="heading 1" w:semiHidden="0" w:uiPriority="9" w:unhideWhenUsed="0" w:qFormat="1"/>
+    <w:lsdException w:name="heading 2" w:uiPriority="9" w:qFormat="1"/>
+    <w:lsdException w:name="heading 3" w:uiPriority="9" w:qFormat="1"/>
+    <w:lsdException w:name="heading 4" w:uiPriority="9" w:qFormat="1"/>
+    <w:lsdException w:name="heading 5" w:uiPriority="9" w:qFormat="1"/>
+    <w:lsdException w:name="heading 6" w:uiPriority="9" w:qFormat="1"/>
+    <w:lsdException w:name="heading 7" w:uiPriority="9" w:qFormat="1"/>
+    <w:lsdException w:name="heading 8" w:uiPriority="9" w:qFormat="1"/>
+    <w:lsdException w:name="heading 9" w:uiPriority="9" w:qFormat="1"/>
+    <w:lsdException w:name="toc 1" w:uiPriority="39"/>
+    <w:lsdException w:name="toc 2" w:uiPriority="39"/>
+    <w:lsdException w:name="toc 3" w:uiPriority="39"/>
+    <w:lsdException w:name="toc 4" w:uiPriority="39"/>
+    <w:lsdException w:name="toc 5" w:uiPriority="39"/>
+    <w:lsdException w:name="toc 6" w:uiPriority="39"/>
+    <w:lsdException w:name="toc 7" w:uiPriority="39"/>
+    <w:lsdException w:name="toc 8" w:uiPriority="39"/>
+    <w:lsdException w:name="toc 9" w:uiPriority="39"/>
+    <w:lsdException w:name="caption" w:uiPriority="35" w:qFormat="1"/>
+    <w:lsdException w:name="Title" w:semiHidden="0" w:uiPriority="10" w:unhideWhenUsed="0" w:qFormat="1"/>
+    <w:lsdException w:name="Default Paragraph Font" w:uiPriority="1"/>
+    <w:lsdException w:name="Subtitle" w:semiHidden="0" w:uiPriority="11" w:unhideWhenUsed="0" w:qFormat="1"/>
+    <w:lsdException w:name="Strong" w:semiHidden="0" w:uiPriority="22" w:unhideWhenUsed="0" w:qFormat="1"/>
+    <w:lsdException w:name="Emphasis" w:semiHidden="0" w:uiPriority="20" w:unhideWhenUsed="0" w:qFormat="1"/>
+    <w:lsdException w:name="Table Grid" w:semiHidden="0" w:uiPriority="59" w:unhideWhenUsed="0"/>
+    <w:lsdException w:name="Placeholder Text" w:unhideWhenUsed="0"/>
+    <w:lsdException w:name="No Spacing" w:semiHidden="0" w:uiPriority="1" w:unhideWhenUsed="0" w:qFormat="1"/>
+    <w:lsdException w:name="Light Shading" w:semiHidden="0" w:uiPriority="60" w:unhideWhenUsed="0"/>
+    <w:lsdException w:name="Light List" w:semiHidden="0" w:uiPriority="61" w:unhideWhenUsed="0"/>
+    <w:lsdException w:name="Light Grid" w:semiHidden="0" w:uiPriority="62" w:unhideWhenUsed="0"/>
+    <w:lsdException w:name="Medium Shading 1" w:semiHidden="0" w:uiPriority="63" w:unhideWhenUsed="0"/>
+    <w:lsdException w:name="Medium Shading 2" w:semiHidden="0" w:uiPriority="64" w:unhideWhenUsed="0"/>
+    <w:lsdException w:name="Medium List 1" w:semiHidden="0" w:uiPriority="65" w:unhideWhenUsed="0"/>
+    <w:lsdException w:name="Medium List 2" w:semiHidden="0" w:uiPriority="66" w:unhideWhenUsed="0"/>
+    <w:lsdException w:name="Medium Grid 1" w:semiHidden="0" w:uiPriority="67" w:unhideWhenUsed="0"/>
+    <w:lsdException w:name="Medium Grid 2" w:semiHidden="0" w:uiPriority="68" w:unhideWhenUsed="0"/>
+    <w:lsdException w:name="Medium Grid 3" w:semiHidden="0" w:uiPriority="69" w:unhideWhenUsed="0"/>
+    <w:lsdException w:name="Dark List" w:semiHidden="0" w:uiPriority="70" w:unhideWhenUsed="0"/>
+    <w:lsdException w:name="Colorful Shading" w:semiHidden="0" w:uiPriority="71" w:unhideWhenUsed="0"/>
+    <w:lsdException w:name="Colorful List" w:semiHidden="0" w:uiPriority="72" w:unhideWhenUsed="0"/>
+    <w:lsdException w:name="Colorful Grid" w:semiHidden="0" w:uiPriority="73" w:unhideWhenUsed="0"/>
+    <w:lsdException w:name="Light Shading Accent 1" w:semiHidden="0" w:uiPriority="60" w:unhideWhenUsed="0"/>
+    <w:lsdException w:name="Light List Accent 1" w:semiHidden="0" w:uiPriority="61" w:unhideWhenUsed="0"/>
+    <w:lsdException w:name="Light Grid Accent 1" w:semiHidden="0" w:uiPriority="62" w:unhideWhenUsed="0"/>
+    <w:lsdException w:name="Medium Shading 1 Accent 1" w:semiHidden="0" w:uiPriority="63" w:unhideWhenUsed="0"/>
+    <w:lsdException w:name="Medium Shading 2 Accent 1" w:semiHidden="0" w:uiPriority="64" w:unhideWhenUsed="0"/>
+    <w:lsdException w:name="Medium List 1 Accent 1" w:semiHidden="0" w:uiPriority="65" w:unhideWhenUsed="0"/>
+    <w:lsdException w:name="Revision" w:unhideWhenUsed="0"/>
+    <w:lsdException w:name="List Paragraph" w:semiHidden="0" w:uiPriority="34" w:unhideWhenUsed="0" w:qFormat="1"/>
+    <w:lsdException w:name="Quote" w:semiHidden="0" w:uiPriority="29" w:unhideWhenUsed="0" w:qFormat="1"/>
+    <w:lsdException w:name="Intense Quote" w:semiHidden="0" w:uiPriority="30" w:unhideWhenUsed="0" w:qFormat="1"/>
+    <w:lsdException w:name="Medium List 2 Accent 1" w:semiHidden="0" w:uiPriority="66" w:unhideWhenUsed="0"/>
+    <w:lsdException w:name="Medium Grid 1 Accent 1" w:semiHidden="0" w:uiPriority="67" w:unhideWhenUsed="0"/>
+    <w:lsdException w:name="Medium Grid 2 Accent 1" w:semiHidden="0" w:uiPriority="68" w:unhideWhenUsed="0"/>
+    <w:lsdException w:name="Medium Grid 3 Accent 1" w:semiHidden="0" w:uiPriority="69" w:unhideWhenUsed="0"/>
+    <w:lsdException w:name="Dark List Accent 1" w:semiHidden="0" w:uiPriority="70" w:unhideWhenUsed="0"/>
+    <w:lsdException w:name="Colorful Shading Accent 1" w:semiHidden="0" w:uiPriority="71" w:unhideWhenUsed="0"/>
+    <w:lsdException w:name="Colorful List Accent 1" w:semiHidden="0" w:uiPriority="72" w:unhideWhenUsed="0"/>
+    <w:lsdException w:name="Colorful Grid Accent 1" w:semiHidden="0" w:uiPriority="73" w:unhideWhenUsed="0"/>
+    <w:lsdException w:name="Light Shading Accent 2" w:semiHidden="0" w:uiPriority="60" w:unhideWhenUsed="0"/>
+    <w:lsdException w:name="Light List Accent 2" w:semiHidden="0" w:uiPriority="61" w:unhideWhenUsed="0"/>
+    <w:lsdException w:name="Light Grid Accent 2" w:semiHidden="0" w:uiPriority="62" w:unhideWhenUsed="0"/>
+    <w:lsdException w:name="Medium Shading 1 Accent 2" w:semiHidden="0" w:uiPriority="63" w:unhideWhenUsed="0"/>
+    <w:lsdException w:name="Medium Shading 2 Accent 2" w:semiHidden="0" w:uiPriority="64" w:unhideWhenUsed="0"/>
+    <w:lsdException w:name="Medium List 1 Accent 2" w:semiHidden="0" w:uiPriority="65" w:unhideWhenUsed="0"/>
+    <w:lsdException w:name="Medium List 2 Accent 2" w:semiHidden="0" w:uiPriority="66" w:unhideWhenUsed="0"/>
+    <w:lsdException w:name="Medium Grid 1 Accent 2" w:semiHidden="0" w:uiPriority="67" w:unhideWhenUsed="0"/>
+    <w:lsdException w:name="Medium Grid 2 Accent 2" w:semiHidden="0" w:uiPriority="68" w:unhideWhenUsed="0"/>
+    <w:lsdException w:name="Medium Grid 3 Accent 2" w:semiHidden="0" w:uiPriority="69" w:unhideWhenUsed="0"/>
+    <w:lsdException w:name="Dark List Accent 2" w:semiHidden="0" w:uiPriority="70" w:unhideWhenUsed="0"/>
+    <w:lsdException w:name="Colorful Shading Accent 2" w:semiHidden="0" w:uiPriority="71" w:unhideWhenUsed="0"/>
+    <w:lsdException w:name="Colorful List Accent 2" w:semiHidden="0" w:uiPriority="72" w:unhideWhenUsed="0"/>
+    <w:lsdException w:name="Colorful Grid Accent 2" w:semiHidden="0" w:uiPriority="73" w:unhideWhenUsed="0"/>
+    <w:lsdException w:name="Light Shading Accent 3" w:semiHidden="0" w:uiPriority="60" w:unhideWhenUsed="0"/>
+    <w:lsdException w:name="Light List Accent 3" w:semiHidden="0" w:uiPriority="61" w:unhideWhenUsed="0"/>
+    <w:lsdException w:name="Light Grid Accent 3" w:semiHidden="0" w:uiPriority="62" w:unhideWhenUsed="0"/>
+    <w:lsdException w:name="Medium Shading 1 Accent 3" w:semiHidden="0" w:uiPriority="63" w:unhideWhenUsed="0"/>
+    <w:lsdException w:name="Medium Shading 2 Accent 3" w:semiHidden="0" w:uiPriority="64" w:unhideWhenUsed="0"/>
+    <w:lsdException w:name="Medium List 1 Accent 3" w:semiHidden="0" w:uiPriority="65" w:unhideWhenUsed="0"/>
+    <w:lsdException w:name="Medium List 2 Accent 3" w:semiHidden="0" w:uiPriority="66" w:unhideWhenUsed="0"/>
+    <w:lsdException w:name="Medium Grid 1 Accent 3" w:semiHidden="0" w:uiPriority="67" w:unhideWhenUsed="0"/>
+    <w:lsdException w:name="Medium Grid 2 Accent 3" w:semiHidden="0" w:uiPriority="68" w:unhideWhenUsed="0"/>
+    <w:lsdException w:name="Medium Grid 3 Accent 3" w:semiHidden="0" w:uiPriority="69" w:unhideWhenUsed="0"/>
+    <w:lsdException w:name="Dark List Accent 3" w:semiHidden="0" w:uiPriority="70" w:unhideWhenUsed="0"/>
+    <w:lsdException w:name="Colorful Shading Accent 3" w:semiHidden="0" w:uiPriority="71" w:unhideWhenUsed="0"/>
+    <w:lsdException w:name="Colorful List Accent 3" w:semiHidden="0" w:uiPriority="72" w:unhideWhenUsed="0"/>
+    <w:lsdException w:name="Colorful Grid Accent 3" w:semiHidden="0" w:uiPriority="73" w:unhideWhenUsed="0"/>
+    <w:lsdException w:name="Light Shading Accent 4" w:semiHidden="0" w:uiPriority="60" w:unhideWhenUsed="0"/>
+    <w:lsdException w:name="Light List Accent 4" w:semiHidden="0" w:uiPriority="61" w:unhideWhenUsed="0"/>
+    <w:lsdException w:name="Light Grid Accent 4" w:semiHidden="0" w:uiPriority="62" w:unhideWhenUsed="0"/>
+    <w:lsdException w:name="Medium Shading 1 Accent 4" w:semiHidden="0" w:uiPriority="63" w:unhideWhenUsed="0"/>
+    <w:lsdException w:name="Medium Shading 2 Accent 4" w:semiHidden="0" w:uiPriority="64" w:unhideWhenUsed="0"/>
+    <w:lsdException w:name="Medium List 1 Accent 4" w:semiHidden="0" w:uiPriority="65" w:unhideWhenUsed="0"/>
+    <w:lsdException w:name="Medium List 2 Accent 4" w:semiHidden="0" w:uiPriority="66" w:unhideWhenUsed="0"/>
+    <w:lsdException w:name="Medium Grid 1 Accent 4" w:semiHidden="0" w:uiPriority="67" w:unhideWhenUsed="0"/>
+    <w:lsdException w:name="Medium Grid 2 Accent 4" w:semiHidden="0" w:uiPriority="68" w:unhideWhenUsed="0"/>
+    <w:lsdException w:name="Medium Grid 3 Accent 4" w:semiHidden="0" w:uiPriority="69" w:unhideWhenUsed="0"/>
+    <w:lsdException w:name="Dark List Accent 4" w:semiHidden="0" w:uiPriority="70" w:unhideWhenUsed="0"/>
+    <w:lsdException w:name="Colorful Shading Accent 4" w:semiHidden="0" w:uiPriority="71" w:unhideWhenUsed="0"/>
+    <w:lsdException w:name="Colorful List Accent 4" w:semiHidden="0" w:uiPriority="72" w:unhideWhenUsed="0"/>
+    <w:lsdException w:name="Colorful Grid Accent 4" w:semiHidden="0" w:uiPriority="73" w:unhideWhenUsed="0"/>
+    <w:lsdException w:name="Light Shading Accent 5" w:semiHidden="0" w:uiPriority="60" w:unhideWhenUsed="0"/>
+    <w:lsdException w:name="Light List Accent 5" w:semiHidden="0" w:uiPriority="61" w:unhideWhenUsed="0"/>
+    <w:lsdException w:name="Light Grid Accent 5" w:semiHidden="0" w:uiPriority="62" w:unhideWhenUsed="0"/>
+    <w:lsdException w:name="Medium Shading 1 Accent 5" w:semiHidden="0" w:uiPriority="63" w:unhideWhenUsed="0"/>
+    <w:lsdException w:name="Medium Shading 2 Accent 5" w:semiHidden="0" w:uiPriority="64" w:unhideWhenUsed="0"/>
+    <w:lsdException w:name="Medium List 1 Accent 5" w:semiHidden="0" w:uiPriority="65" w:unhideWhenUsed="0"/>
+    <w:lsdException w:name="Medium List 2 Accent 5" w:semiHidden="0" w:uiPriority="66" w:unhideWhenUsed="0"/>
+    <w:lsdException w:name="Medium Grid 1 Accent 5" w:semiHidden="0" w:uiPriority="67" w:unhideWhenUsed="0"/>
+    <w:lsdException w:name="Medium Grid 2 Accent 5" w:semiHidden="0" w:uiPriority="68" w:unhideWhenUsed="0"/>
+    <w:lsdException w:name="Medium Grid 3 Accent 5" w:semiHidden="0" w:uiPriority="69" w:unhideWhenUsed="0"/>
+    <w:lsdException w:name="Dark List Accent 5" w:semiHidden="0" w:uiPriority="70" w:unhideWhenUsed="0"/>
+    <w:lsdException w:name="Colorful Shading Accent 5" w:semiHidden="0" w:uiPriority="71" w:unhideWhenUsed="0"/>
+    <w:lsdException w:name="Colorful List Accent 5" w:semiHidden="0" w:uiPriority="72" w:unhideWhenUsed="0"/>
+    <w:lsdException w:name="Colorful Grid Accent 5" w:semiHidden="0" w:uiPriority="73" w:unhideWhenUsed="0"/>
+    <w:lsdException w:name="Light Shading Accent 6" w:semiHidden="0" w:uiPriority="60" w:unhideWhenUsed="0"/>
+    <w:lsdException w:name="Light List Accent 6" w:semiHidden="0" w:uiPriority="61" w:unhideWhenUsed="0"/>
+    <w:lsdException w:name="Light Grid Accent 6" w:semiHidden="0" w:uiPriority="62" w:unhideWhenUsed="0"/>
+    <w:lsdException w:name="Medium Shading 1 Accent 6" w:semiHidden="0" w:uiPriority="63" w:unhideWhenUsed="0"/>
+    <w:lsdException w:name="Medium Shading 2 Accent 6" w:semiHidden="0" w:uiPriority="64" w:unhideWhenUsed="0"/>
+    <w:lsdException w:name="Medium List 1 Accent 6" w:semiHidden="0" w:uiPriority="65" w:unhideWhenUsed="0"/>
+    <w:lsdException w:name="Medium List 2 Accent 6" w:semiHidden="0" w:uiPriority="66" w:unhideWhenUsed="0"/>
+    <w:lsdException w:name="Medium Grid 1 Accent 6" w:semiHidden="0" w:uiPriority="67" w:unhideWhenUsed="0"/>
+    <w:lsdException w:name="Medium Grid 2 Accent 6" w:semiHidden="0" w:uiPriority="68" w:unhideWhenUsed="0"/>
+    <w:lsdException w:name="Medium Grid 3 Accent 6" w:semiHidden="0" w:uiPriority="69" w:unhideWhenUsed="0"/>
+    <w:lsdException w:name="Dark List Accent 6" w:semiHidden="0" w:uiPriority="70" w:unhideWhenUsed="0"/>
+    <w:lsdException w:name="Colorful Shading Accent 6" w:semiHidden="0" w:uiPriority="71" w:unhideWhenUsed="0"/>
+    <w:lsdException w:name="Colorful List Accent 6" w:semiHidden="0" w:uiPriority="72" w:unhideWhenUsed="0"/>
+    <w:lsdException w:name="Colorful Grid Accent 6" w:semiHidden="0" w:uiPriority="73" w:unhideWhenUsed="0"/>
+    <w:lsdException w:name="Subtle Emphasis" w:semiHidden="0" w:uiPriority="19" w:unhideWhenUsed="0" w:qFormat="1"/>
+    <w:lsdException w:name="Intense Emphasis" w:semiHidden="0" w:uiPriority="21" w:unhideWhenUsed="0" w:qFormat="1"/>
+    <w:lsdException w:name="Subtle Reference" w:semiHidden="0" w:uiPriority="31" w:unhideWhenUsed="0" w:qFormat="1"/>
+    <w:lsdException w:name="Intense Reference" w:semiHidden="0" w:uiPriority="32" w:unhideWhenUsed="0" w:qFormat="1"/>
+    <w:lsdException w:name="Book Title" w:semiHidden="0" w:uiPriority="33" w:unhideWhenUsed="0" w:qFormat="1"/>
+    <w:lsdException w:name="Bibliography" w:uiPriority="37"/>
+    <w:lsdException w:name="TOC Heading" w:uiPriority="39" w:qFormat="1"/>
+  </w:latentStyles>
+  <w:style w:type="paragraph" w:default="1" w:styleId="a">
+    <w:name w:val="Normal"/>
+    <w:qFormat/>
+  </w:style>
+  <w:style w:type="character" w:default="1" w:styleId="a0">
+    <w:name w:val="Default Paragraph Font"/>
+    <w:uiPriority w:val="1"/>
+    <w:semiHidden/>
+    <w:unhideWhenUsed/>
+  </w:style>
+  <w:style w:type="table" w:default="1" w:styleId="a1">
+    <w:name w:val="Normal Table"/>
+    <w:uiPriority w:val="99"/>
+    <w:semiHidden/>
+    <w:unhideWhenUsed/>
+    <w:tblPr>
+      <w:tblInd w:w="0" w:type="dxa"/>
+      <w:tblCellMar>
+        <w:top w:w="0" w:type="dxa"/>
+        <w:left w:w="108" w:type="dxa"/>
+        <w:bottom w:w="0" w:type="dxa"/>
+        <w:right w:w="108" w:type="dxa"/>
+      </w:tblCellMar>
+    </w:tblPr>
+  </w:style>
+  <w:style w:type="numbering" w:default="1" w:styleId="a2">
+    <w:name w:val="No List"/>
+    <w:uiPriority w:val="99"/>
+    <w:semiHidden/>
+    <w:unhideWhenUsed/>
   </w:style>
 </w:styles>
 </file>
@@ -6955,7 +5954,7 @@
 </file>
 
 <file path=customXml/itemProps1.xml><?xml version="1.0" encoding="utf-8"?>
-<ds:datastoreItem xmlns:ds="http://schemas.openxmlformats.org/officeDocument/2006/customXml" ds:itemID="{09A2CB83-14FD-43A8-8AC8-B3D179EB5564}">
+<ds:datastoreItem xmlns:ds="http://schemas.openxmlformats.org/officeDocument/2006/customXml" ds:itemID="{6C5758FC-8D31-4B83-8C55-B12042F20D51}">
   <ds:schemaRefs>
     <ds:schemaRef ds:uri="http://schemas.openxmlformats.org/officeDocument/2006/bibliography"/>
   </ds:schemaRefs>

</xml_diff>

<commit_message>
created data lists on order page in docx template
</commit_message>
<xml_diff>
--- a/public/orderTemplate.docx
+++ b/public/orderTemplate.docx
@@ -1,6 +1,6 @@
 
 <file path=word/document.xml><?xml version="1.0" encoding="utf-8"?>
-<w:document xmlns:wpc="http://schemas.microsoft.com/office/word/2010/wordprocessingCanvas" xmlns:mc="http://schemas.openxmlformats.org/markup-compatibility/2006" xmlns:o="urn:schemas-microsoft-com:office:office" xmlns:r="http://schemas.openxmlformats.org/officeDocument/2006/relationships" xmlns:m="http://schemas.openxmlformats.org/officeDocument/2006/math" xmlns:v="urn:schemas-microsoft-com:vml" xmlns:wp14="http://schemas.microsoft.com/office/word/2010/wordprocessingDrawing" xmlns:wp="http://schemas.openxmlformats.org/drawingml/2006/wordprocessingDrawing" xmlns:w10="urn:schemas-microsoft-com:office:word" xmlns:w="http://schemas.openxmlformats.org/wordprocessingml/2006/main" xmlns:w14="http://schemas.microsoft.com/office/word/2010/wordml" xmlns:wpg="http://schemas.microsoft.com/office/word/2010/wordprocessingGroup" xmlns:wpi="http://schemas.microsoft.com/office/word/2010/wordprocessingInk" xmlns:wne="http://schemas.microsoft.com/office/word/2006/wordml" xmlns:wps="http://schemas.microsoft.com/office/word/2010/wordprocessingShape" mc:Ignorable="w14 wp14">
+<w:document xmlns:wpc="http://schemas.microsoft.com/office/word/2010/wordprocessingCanvas" xmlns:cx="http://schemas.microsoft.com/office/drawing/2014/chartex" xmlns:cx1="http://schemas.microsoft.com/office/drawing/2015/9/8/chartex" xmlns:cx2="http://schemas.microsoft.com/office/drawing/2015/10/21/chartex" xmlns:cx3="http://schemas.microsoft.com/office/drawing/2016/5/9/chartex" xmlns:cx4="http://schemas.microsoft.com/office/drawing/2016/5/10/chartex" xmlns:cx5="http://schemas.microsoft.com/office/drawing/2016/5/11/chartex" xmlns:cx6="http://schemas.microsoft.com/office/drawing/2016/5/12/chartex" xmlns:cx7="http://schemas.microsoft.com/office/drawing/2016/5/13/chartex" xmlns:cx8="http://schemas.microsoft.com/office/drawing/2016/5/14/chartex" xmlns:mc="http://schemas.openxmlformats.org/markup-compatibility/2006" xmlns:aink="http://schemas.microsoft.com/office/drawing/2016/ink" xmlns:am3d="http://schemas.microsoft.com/office/drawing/2017/model3d" xmlns:o="urn:schemas-microsoft-com:office:office" xmlns:r="http://schemas.openxmlformats.org/officeDocument/2006/relationships" xmlns:m="http://schemas.openxmlformats.org/officeDocument/2006/math" xmlns:v="urn:schemas-microsoft-com:vml" xmlns:wp14="http://schemas.microsoft.com/office/word/2010/wordprocessingDrawing" xmlns:wp="http://schemas.openxmlformats.org/drawingml/2006/wordprocessingDrawing" xmlns:w10="urn:schemas-microsoft-com:office:word" xmlns:w="http://schemas.openxmlformats.org/wordprocessingml/2006/main" xmlns:w14="http://schemas.microsoft.com/office/word/2010/wordml" xmlns:w15="http://schemas.microsoft.com/office/word/2012/wordml" xmlns:w16cex="http://schemas.microsoft.com/office/word/2018/wordml/cex" xmlns:w16cid="http://schemas.microsoft.com/office/word/2016/wordml/cid" xmlns:w16="http://schemas.microsoft.com/office/word/2018/wordml" xmlns:w16sdtdh="http://schemas.microsoft.com/office/word/2020/wordml/sdtdatahash" xmlns:w16se="http://schemas.microsoft.com/office/word/2015/wordml/symex" xmlns:wpg="http://schemas.microsoft.com/office/word/2010/wordprocessingGroup" xmlns:wpi="http://schemas.microsoft.com/office/word/2010/wordprocessingInk" xmlns:wne="http://schemas.microsoft.com/office/word/2006/wordml" xmlns:wps="http://schemas.microsoft.com/office/word/2010/wordprocessingShape" mc:Ignorable="w14 w15 w16se w16cid w16 w16cex w16sdtdh wp14">
   <w:body>
     <w:tbl>
       <w:tblPr>
@@ -55,10 +55,10 @@
                   <v:path o:extrusionok="f" gradientshapeok="t" o:connecttype="rect"/>
                   <o:lock v:ext="edit" aspectratio="t"/>
                 </v:shapetype>
-                <v:shape id="_x0000_i1025" type="#_x0000_t75" style="width:62.35pt;height:74.15pt" o:ole="" fillcolor="window">
-                  <v:imagedata r:id="rId9" o:title=""/>
+                <v:shape id="_x0000_i1025" type="#_x0000_t75" style="width:62.25pt;height:74.25pt" o:ole="" fillcolor="window">
+                  <v:imagedata r:id="rId8" o:title=""/>
                 </v:shape>
-                <o:OLEObject Type="Embed" ProgID="Word.Picture.8" ShapeID="_x0000_i1025" DrawAspect="Content" ObjectID="_1715699476" r:id="rId10"/>
+                <o:OLEObject Type="Embed" ProgID="Word.Picture.8" ShapeID="_x0000_i1025" DrawAspect="Content" ObjectID="_1715716846" r:id="rId9"/>
               </w:object>
             </w:r>
           </w:p>
@@ -69,7 +69,7 @@
           </w:tcPr>
           <w:p>
             <w:pPr>
-              <w:pStyle w:val="8"/>
+              <w:pStyle w:val="Heading8"/>
               <w:rPr>
                 <w:i/>
                 <w:sz w:val="36"/>
@@ -79,7 +79,7 @@
           </w:p>
           <w:p>
             <w:pPr>
-              <w:pStyle w:val="8"/>
+              <w:pStyle w:val="Heading8"/>
               <w:rPr>
                 <w:lang w:val="en-US"/>
               </w:rPr>
@@ -99,7 +99,7 @@
                 <w:sz w:val="36"/>
                 <w:lang w:val="en-US"/>
               </w:rPr>
-              <w:t>company_name</w:t>
+              <w:t>company_nameFull</w:t>
             </w:r>
             <w:proofErr w:type="spellEnd"/>
             <w:r>
@@ -313,7 +313,7 @@
           </w:tcPr>
           <w:p>
             <w:pPr>
-              <w:pStyle w:val="3"/>
+              <w:pStyle w:val="Heading3"/>
               <w:rPr>
                 <w:noProof w:val="0"/>
                 <w:szCs w:val="24"/>
@@ -374,7 +374,7 @@
           </w:tcPr>
           <w:p>
             <w:pPr>
-              <w:pStyle w:val="3"/>
+              <w:pStyle w:val="Heading3"/>
               <w:rPr>
                 <w:noProof w:val="0"/>
                 <w:szCs w:val="24"/>
@@ -391,7 +391,7 @@
           </w:tcPr>
           <w:p>
             <w:pPr>
-              <w:pStyle w:val="3"/>
+              <w:pStyle w:val="Heading3"/>
               <w:rPr>
                 <w:b w:val="0"/>
                 <w:noProof w:val="0"/>
@@ -411,7 +411,7 @@
           </w:tcPr>
           <w:p>
             <w:pPr>
-              <w:pStyle w:val="3"/>
+              <w:pStyle w:val="Heading3"/>
               <w:rPr>
                 <w:noProof w:val="0"/>
                 <w:szCs w:val="24"/>
@@ -428,7 +428,7 @@
           </w:tcPr>
           <w:p>
             <w:pPr>
-              <w:pStyle w:val="3"/>
+              <w:pStyle w:val="Heading3"/>
               <w:rPr>
                 <w:noProof w:val="0"/>
                 <w:szCs w:val="24"/>
@@ -442,7 +442,7 @@
           </w:tcPr>
           <w:p>
             <w:pPr>
-              <w:pStyle w:val="3"/>
+              <w:pStyle w:val="Heading3"/>
               <w:rPr>
                 <w:noProof w:val="0"/>
                 <w:szCs w:val="24"/>
@@ -456,7 +456,7 @@
           </w:tcPr>
           <w:p>
             <w:pPr>
-              <w:pStyle w:val="9"/>
+              <w:pStyle w:val="Heading9"/>
               <w:rPr>
                 <w:szCs w:val="24"/>
               </w:rPr>
@@ -517,6 +517,7 @@
               <w:jc w:val="both"/>
               <w:rPr>
                 <w:b/>
+                <w:lang w:val="uk-UA"/>
               </w:rPr>
             </w:pPr>
           </w:p>
@@ -525,7 +526,7 @@
     </w:tbl>
     <w:p>
       <w:pPr>
-        <w:ind w:left="1418" w:hanging="567"/>
+        <w:ind w:left="851"/>
         <w:jc w:val="both"/>
         <w:rPr>
           <w:sz w:val="22"/>
@@ -604,7 +605,7 @@
           <w:szCs w:val="24"/>
           <w:lang w:val="uk-UA"/>
         </w:rPr>
-        <w:t>employe_nameAbr</w:t>
+        <w:t>give_trip_documetnTo</w:t>
       </w:r>
       <w:proofErr w:type="spellEnd"/>
       <w:r>
@@ -613,44 +614,8 @@
           <w:szCs w:val="24"/>
           <w:lang w:val="uk-UA"/>
         </w:rPr>
-        <w:t>}</w:t>
-      </w:r>
-      <w:r>
-        <w:rPr>
-          <w:sz w:val="22"/>
-          <w:szCs w:val="24"/>
-          <w:lang w:val="uk-UA"/>
-        </w:rPr>
-        <w:t xml:space="preserve"> </w:t>
-      </w:r>
-      <w:r>
-        <w:rPr>
-          <w:sz w:val="22"/>
-          <w:szCs w:val="24"/>
-          <w:lang w:val="uk-UA"/>
-        </w:rPr>
-        <w:t>{</w:t>
-      </w:r>
-      <w:proofErr w:type="spellStart"/>
-      <w:r>
-        <w:rPr>
-          <w:sz w:val="22"/>
-          <w:szCs w:val="24"/>
-          <w:lang w:val="uk-UA"/>
-        </w:rPr>
-        <w:t>trip_number</w:t>
-      </w:r>
-      <w:proofErr w:type="spellEnd"/>
-      <w:r>
-        <w:rPr>
-          <w:sz w:val="22"/>
-          <w:szCs w:val="24"/>
-          <w:lang w:val="uk-UA"/>
-        </w:rPr>
         <w:t>}.</w:t>
       </w:r>
-      <w:bookmarkStart w:id="0" w:name="_GoBack"/>
-      <w:bookmarkEnd w:id="0"/>
     </w:p>
     <w:p>
       <w:pPr>
@@ -921,7 +886,7 @@
       <w:pPr>
         <w:widowControl w:val="0"/>
         <w:spacing w:line="360" w:lineRule="auto"/>
-        <w:ind w:firstLine="708"/>
+        <w:ind w:left="709"/>
         <w:rPr>
           <w:sz w:val="22"/>
           <w:szCs w:val="22"/>
@@ -943,33 +908,7 @@
           <w:szCs w:val="22"/>
           <w:lang w:val="en-US"/>
         </w:rPr>
-        <w:t>employe</w:t>
-      </w:r>
-      <w:proofErr w:type="spellEnd"/>
-      <w:r>
-        <w:rPr>
-          <w:sz w:val="22"/>
-          <w:szCs w:val="22"/>
-          <w:lang w:val="uk-UA"/>
-        </w:rPr>
-        <w:t>_</w:t>
-      </w:r>
-      <w:proofErr w:type="spellStart"/>
-      <w:r>
-        <w:rPr>
-          <w:sz w:val="22"/>
-          <w:szCs w:val="22"/>
-          <w:lang w:val="en-US"/>
-        </w:rPr>
-        <w:t>n</w:t>
-      </w:r>
-      <w:r>
-        <w:rPr>
-          <w:sz w:val="22"/>
-          <w:szCs w:val="22"/>
-          <w:lang w:val="en-US"/>
-        </w:rPr>
-        <w:t>ameAbr</w:t>
+        <w:t>sign_list</w:t>
       </w:r>
       <w:proofErr w:type="spellEnd"/>
       <w:r>
@@ -2867,7 +2806,14 @@
                 <w:sz w:val="24"/>
                 <w:lang w:val="uk-UA"/>
               </w:rPr>
-              <w:t>для виконання робіт по договору №</w:t>
+              <w:t>для виконання робіт по договору</w:t>
+            </w:r>
+            <w:r>
+              <w:rPr>
+                <w:sz w:val="24"/>
+                <w:lang w:val="uk-UA"/>
+              </w:rPr>
+              <w:t>:</w:t>
             </w:r>
           </w:p>
         </w:tc>
@@ -2899,16 +2845,25 @@
                 <w:sz w:val="24"/>
                 <w:szCs w:val="24"/>
               </w:rPr>
-              <w:t>№</w:t>
-            </w:r>
-            <w:r>
-              <w:rPr>
-                <w:i/>
-                <w:noProof/>
-                <w:sz w:val="24"/>
-                <w:szCs w:val="24"/>
-              </w:rPr>
-              <w:t>{order_number}</w:t>
+              <w:t>{</w:t>
+            </w:r>
+            <w:r>
+              <w:rPr>
+                <w:i/>
+                <w:noProof/>
+                <w:sz w:val="24"/>
+                <w:szCs w:val="24"/>
+              </w:rPr>
+              <w:t>trip_basis</w:t>
+            </w:r>
+            <w:r>
+              <w:rPr>
+                <w:i/>
+                <w:noProof/>
+                <w:sz w:val="24"/>
+                <w:szCs w:val="24"/>
+              </w:rPr>
+              <w:t>}</w:t>
             </w:r>
           </w:p>
         </w:tc>
@@ -4236,7 +4191,7 @@
 </file>
 
 <file path=word/endnotes.xml><?xml version="1.0" encoding="utf-8"?>
-<w:endnotes xmlns:wpc="http://schemas.microsoft.com/office/word/2010/wordprocessingCanvas" xmlns:mc="http://schemas.openxmlformats.org/markup-compatibility/2006" xmlns:o="urn:schemas-microsoft-com:office:office" xmlns:r="http://schemas.openxmlformats.org/officeDocument/2006/relationships" xmlns:m="http://schemas.openxmlformats.org/officeDocument/2006/math" xmlns:v="urn:schemas-microsoft-com:vml" xmlns:wp14="http://schemas.microsoft.com/office/word/2010/wordprocessingDrawing" xmlns:wp="http://schemas.openxmlformats.org/drawingml/2006/wordprocessingDrawing" xmlns:w10="urn:schemas-microsoft-com:office:word" xmlns:w="http://schemas.openxmlformats.org/wordprocessingml/2006/main" xmlns:w14="http://schemas.microsoft.com/office/word/2010/wordml" xmlns:wpg="http://schemas.microsoft.com/office/word/2010/wordprocessingGroup" xmlns:wpi="http://schemas.microsoft.com/office/word/2010/wordprocessingInk" xmlns:wne="http://schemas.microsoft.com/office/word/2006/wordml" xmlns:wps="http://schemas.microsoft.com/office/word/2010/wordprocessingShape" mc:Ignorable="w14 wp14">
+<w:endnotes xmlns:wpc="http://schemas.microsoft.com/office/word/2010/wordprocessingCanvas" xmlns:cx="http://schemas.microsoft.com/office/drawing/2014/chartex" xmlns:cx1="http://schemas.microsoft.com/office/drawing/2015/9/8/chartex" xmlns:cx2="http://schemas.microsoft.com/office/drawing/2015/10/21/chartex" xmlns:cx3="http://schemas.microsoft.com/office/drawing/2016/5/9/chartex" xmlns:cx4="http://schemas.microsoft.com/office/drawing/2016/5/10/chartex" xmlns:cx5="http://schemas.microsoft.com/office/drawing/2016/5/11/chartex" xmlns:cx6="http://schemas.microsoft.com/office/drawing/2016/5/12/chartex" xmlns:cx7="http://schemas.microsoft.com/office/drawing/2016/5/13/chartex" xmlns:cx8="http://schemas.microsoft.com/office/drawing/2016/5/14/chartex" xmlns:mc="http://schemas.openxmlformats.org/markup-compatibility/2006" xmlns:aink="http://schemas.microsoft.com/office/drawing/2016/ink" xmlns:am3d="http://schemas.microsoft.com/office/drawing/2017/model3d" xmlns:o="urn:schemas-microsoft-com:office:office" xmlns:r="http://schemas.openxmlformats.org/officeDocument/2006/relationships" xmlns:m="http://schemas.openxmlformats.org/officeDocument/2006/math" xmlns:v="urn:schemas-microsoft-com:vml" xmlns:wp14="http://schemas.microsoft.com/office/word/2010/wordprocessingDrawing" xmlns:wp="http://schemas.openxmlformats.org/drawingml/2006/wordprocessingDrawing" xmlns:w10="urn:schemas-microsoft-com:office:word" xmlns:w="http://schemas.openxmlformats.org/wordprocessingml/2006/main" xmlns:w14="http://schemas.microsoft.com/office/word/2010/wordml" xmlns:w15="http://schemas.microsoft.com/office/word/2012/wordml" xmlns:w16cex="http://schemas.microsoft.com/office/word/2018/wordml/cex" xmlns:w16cid="http://schemas.microsoft.com/office/word/2016/wordml/cid" xmlns:w16="http://schemas.microsoft.com/office/word/2018/wordml" xmlns:w16sdtdh="http://schemas.microsoft.com/office/word/2020/wordml/sdtdatahash" xmlns:w16se="http://schemas.microsoft.com/office/word/2015/wordml/symex" xmlns:wpg="http://schemas.microsoft.com/office/word/2010/wordprocessingGroup" xmlns:wpi="http://schemas.microsoft.com/office/word/2010/wordprocessingInk" xmlns:wne="http://schemas.microsoft.com/office/word/2006/wordml" xmlns:wps="http://schemas.microsoft.com/office/word/2010/wordprocessingShape" mc:Ignorable="w14 w15 w16se w16cid w16 w16cex w16sdtdh wp14">
   <w:endnote w:type="separator" w:id="-1">
     <w:p>
       <w:r>
@@ -4255,7 +4210,7 @@
 </file>
 
 <file path=word/footnotes.xml><?xml version="1.0" encoding="utf-8"?>
-<w:footnotes xmlns:wpc="http://schemas.microsoft.com/office/word/2010/wordprocessingCanvas" xmlns:mc="http://schemas.openxmlformats.org/markup-compatibility/2006" xmlns:o="urn:schemas-microsoft-com:office:office" xmlns:r="http://schemas.openxmlformats.org/officeDocument/2006/relationships" xmlns:m="http://schemas.openxmlformats.org/officeDocument/2006/math" xmlns:v="urn:schemas-microsoft-com:vml" xmlns:wp14="http://schemas.microsoft.com/office/word/2010/wordprocessingDrawing" xmlns:wp="http://schemas.openxmlformats.org/drawingml/2006/wordprocessingDrawing" xmlns:w10="urn:schemas-microsoft-com:office:word" xmlns:w="http://schemas.openxmlformats.org/wordprocessingml/2006/main" xmlns:w14="http://schemas.microsoft.com/office/word/2010/wordml" xmlns:wpg="http://schemas.microsoft.com/office/word/2010/wordprocessingGroup" xmlns:wpi="http://schemas.microsoft.com/office/word/2010/wordprocessingInk" xmlns:wne="http://schemas.microsoft.com/office/word/2006/wordml" xmlns:wps="http://schemas.microsoft.com/office/word/2010/wordprocessingShape" mc:Ignorable="w14 wp14">
+<w:footnotes xmlns:wpc="http://schemas.microsoft.com/office/word/2010/wordprocessingCanvas" xmlns:cx="http://schemas.microsoft.com/office/drawing/2014/chartex" xmlns:cx1="http://schemas.microsoft.com/office/drawing/2015/9/8/chartex" xmlns:cx2="http://schemas.microsoft.com/office/drawing/2015/10/21/chartex" xmlns:cx3="http://schemas.microsoft.com/office/drawing/2016/5/9/chartex" xmlns:cx4="http://schemas.microsoft.com/office/drawing/2016/5/10/chartex" xmlns:cx5="http://schemas.microsoft.com/office/drawing/2016/5/11/chartex" xmlns:cx6="http://schemas.microsoft.com/office/drawing/2016/5/12/chartex" xmlns:cx7="http://schemas.microsoft.com/office/drawing/2016/5/13/chartex" xmlns:cx8="http://schemas.microsoft.com/office/drawing/2016/5/14/chartex" xmlns:mc="http://schemas.openxmlformats.org/markup-compatibility/2006" xmlns:aink="http://schemas.microsoft.com/office/drawing/2016/ink" xmlns:am3d="http://schemas.microsoft.com/office/drawing/2017/model3d" xmlns:o="urn:schemas-microsoft-com:office:office" xmlns:r="http://schemas.openxmlformats.org/officeDocument/2006/relationships" xmlns:m="http://schemas.openxmlformats.org/officeDocument/2006/math" xmlns:v="urn:schemas-microsoft-com:vml" xmlns:wp14="http://schemas.microsoft.com/office/word/2010/wordprocessingDrawing" xmlns:wp="http://schemas.openxmlformats.org/drawingml/2006/wordprocessingDrawing" xmlns:w10="urn:schemas-microsoft-com:office:word" xmlns:w="http://schemas.openxmlformats.org/wordprocessingml/2006/main" xmlns:w14="http://schemas.microsoft.com/office/word/2010/wordml" xmlns:w15="http://schemas.microsoft.com/office/word/2012/wordml" xmlns:w16cex="http://schemas.microsoft.com/office/word/2018/wordml/cex" xmlns:w16cid="http://schemas.microsoft.com/office/word/2016/wordml/cid" xmlns:w16="http://schemas.microsoft.com/office/word/2018/wordml" xmlns:w16sdtdh="http://schemas.microsoft.com/office/word/2020/wordml/sdtdatahash" xmlns:w16se="http://schemas.microsoft.com/office/word/2015/wordml/symex" xmlns:wpg="http://schemas.microsoft.com/office/word/2010/wordprocessingGroup" xmlns:wpi="http://schemas.microsoft.com/office/word/2010/wordprocessingInk" xmlns:wne="http://schemas.microsoft.com/office/word/2006/wordml" xmlns:wps="http://schemas.microsoft.com/office/word/2010/wordprocessingShape" mc:Ignorable="w14 w15 w16se w16cid w16 w16cex w16sdtdh wp14">
   <w:footnote w:type="separator" w:id="-1">
     <w:p>
       <w:r>
@@ -4274,8 +4229,8 @@
 </file>
 
 <file path=word/numbering.xml><?xml version="1.0" encoding="utf-8"?>
-<w:numbering xmlns:wpc="http://schemas.microsoft.com/office/word/2010/wordprocessingCanvas" xmlns:mc="http://schemas.openxmlformats.org/markup-compatibility/2006" xmlns:o="urn:schemas-microsoft-com:office:office" xmlns:r="http://schemas.openxmlformats.org/officeDocument/2006/relationships" xmlns:m="http://schemas.openxmlformats.org/officeDocument/2006/math" xmlns:v="urn:schemas-microsoft-com:vml" xmlns:wp14="http://schemas.microsoft.com/office/word/2010/wordprocessingDrawing" xmlns:wp="http://schemas.openxmlformats.org/drawingml/2006/wordprocessingDrawing" xmlns:w10="urn:schemas-microsoft-com:office:word" xmlns:w="http://schemas.openxmlformats.org/wordprocessingml/2006/main" xmlns:w14="http://schemas.microsoft.com/office/word/2010/wordml" xmlns:wpg="http://schemas.microsoft.com/office/word/2010/wordprocessingGroup" xmlns:wpi="http://schemas.microsoft.com/office/word/2010/wordprocessingInk" xmlns:wne="http://schemas.microsoft.com/office/word/2006/wordml" xmlns:wps="http://schemas.microsoft.com/office/word/2010/wordprocessingShape" mc:Ignorable="w14 wp14">
-  <w:abstractNum w:abstractNumId="0">
+<w:numbering xmlns:wpc="http://schemas.microsoft.com/office/word/2010/wordprocessingCanvas" xmlns:cx="http://schemas.microsoft.com/office/drawing/2014/chartex" xmlns:cx1="http://schemas.microsoft.com/office/drawing/2015/9/8/chartex" xmlns:cx2="http://schemas.microsoft.com/office/drawing/2015/10/21/chartex" xmlns:cx3="http://schemas.microsoft.com/office/drawing/2016/5/9/chartex" xmlns:cx4="http://schemas.microsoft.com/office/drawing/2016/5/10/chartex" xmlns:cx5="http://schemas.microsoft.com/office/drawing/2016/5/11/chartex" xmlns:cx6="http://schemas.microsoft.com/office/drawing/2016/5/12/chartex" xmlns:cx7="http://schemas.microsoft.com/office/drawing/2016/5/13/chartex" xmlns:cx8="http://schemas.microsoft.com/office/drawing/2016/5/14/chartex" xmlns:mc="http://schemas.openxmlformats.org/markup-compatibility/2006" xmlns:aink="http://schemas.microsoft.com/office/drawing/2016/ink" xmlns:am3d="http://schemas.microsoft.com/office/drawing/2017/model3d" xmlns:o="urn:schemas-microsoft-com:office:office" xmlns:r="http://schemas.openxmlformats.org/officeDocument/2006/relationships" xmlns:m="http://schemas.openxmlformats.org/officeDocument/2006/math" xmlns:v="urn:schemas-microsoft-com:vml" xmlns:wp14="http://schemas.microsoft.com/office/word/2010/wordprocessingDrawing" xmlns:wp="http://schemas.openxmlformats.org/drawingml/2006/wordprocessingDrawing" xmlns:w10="urn:schemas-microsoft-com:office:word" xmlns:w="http://schemas.openxmlformats.org/wordprocessingml/2006/main" xmlns:w14="http://schemas.microsoft.com/office/word/2010/wordml" xmlns:w15="http://schemas.microsoft.com/office/word/2012/wordml" xmlns:w16cex="http://schemas.microsoft.com/office/word/2018/wordml/cex" xmlns:w16cid="http://schemas.microsoft.com/office/word/2016/wordml/cid" xmlns:w16="http://schemas.microsoft.com/office/word/2018/wordml" xmlns:w16sdtdh="http://schemas.microsoft.com/office/word/2020/wordml/sdtdatahash" xmlns:w16se="http://schemas.microsoft.com/office/word/2015/wordml/symex" xmlns:wpg="http://schemas.microsoft.com/office/word/2010/wordprocessingGroup" xmlns:wpi="http://schemas.microsoft.com/office/word/2010/wordprocessingInk" xmlns:wne="http://schemas.microsoft.com/office/word/2006/wordml" xmlns:wps="http://schemas.microsoft.com/office/word/2010/wordprocessingShape" mc:Ignorable="w14 w15 w16se w16cid w16 w16cex w16sdtdh wp14">
+  <w:abstractNum w:abstractNumId="0" w15:restartNumberingAfterBreak="0">
     <w:nsid w:val="0271607F"/>
     <w:multiLevelType w:val="singleLevel"/>
     <w:tmpl w:val="1DB2AB02"/>
@@ -4294,7 +4249,7 @@
       </w:rPr>
     </w:lvl>
   </w:abstractNum>
-  <w:abstractNum w:abstractNumId="1">
+  <w:abstractNum w:abstractNumId="1" w15:restartNumberingAfterBreak="0">
     <w:nsid w:val="06DB2FDA"/>
     <w:multiLevelType w:val="hybridMultilevel"/>
     <w:tmpl w:val="1278E160"/>
@@ -4383,7 +4338,7 @@
       </w:pPr>
     </w:lvl>
   </w:abstractNum>
-  <w:abstractNum w:abstractNumId="2">
+  <w:abstractNum w:abstractNumId="2" w15:restartNumberingAfterBreak="0">
     <w:nsid w:val="0AB31DF9"/>
     <w:multiLevelType w:val="singleLevel"/>
     <w:tmpl w:val="4328CC6E"/>
@@ -4403,7 +4358,7 @@
       </w:rPr>
     </w:lvl>
   </w:abstractNum>
-  <w:abstractNum w:abstractNumId="3">
+  <w:abstractNum w:abstractNumId="3" w15:restartNumberingAfterBreak="0">
     <w:nsid w:val="0D0777A7"/>
     <w:multiLevelType w:val="singleLevel"/>
     <w:tmpl w:val="1DB2AB02"/>
@@ -4422,7 +4377,7 @@
       </w:rPr>
     </w:lvl>
   </w:abstractNum>
-  <w:abstractNum w:abstractNumId="4">
+  <w:abstractNum w:abstractNumId="4" w15:restartNumberingAfterBreak="0">
     <w:nsid w:val="0DB35002"/>
     <w:multiLevelType w:val="singleLevel"/>
     <w:tmpl w:val="52863DA2"/>
@@ -4441,7 +4396,7 @@
       </w:rPr>
     </w:lvl>
   </w:abstractNum>
-  <w:abstractNum w:abstractNumId="5">
+  <w:abstractNum w:abstractNumId="5" w15:restartNumberingAfterBreak="0">
     <w:nsid w:val="10F114C3"/>
     <w:multiLevelType w:val="hybridMultilevel"/>
     <w:tmpl w:val="FD50754E"/>
@@ -4530,7 +4485,93 @@
       </w:pPr>
     </w:lvl>
   </w:abstractNum>
-  <w:abstractNum w:abstractNumId="6">
+  <w:abstractNum w:abstractNumId="6" w15:restartNumberingAfterBreak="0">
+    <w:nsid w:val="18B6269D"/>
+    <w:multiLevelType w:val="hybridMultilevel"/>
+    <w:tmpl w:val="18189862"/>
+    <w:lvl w:ilvl="0" w:tplc="0409000F">
+      <w:start w:val="1"/>
+      <w:numFmt w:val="decimal"/>
+      <w:lvlText w:val="%1."/>
+      <w:lvlJc w:val="left"/>
+      <w:pPr>
+        <w:ind w:left="1571" w:hanging="360"/>
+      </w:pPr>
+    </w:lvl>
+    <w:lvl w:ilvl="1" w:tplc="04090019" w:tentative="1">
+      <w:start w:val="1"/>
+      <w:numFmt w:val="lowerLetter"/>
+      <w:lvlText w:val="%2."/>
+      <w:lvlJc w:val="left"/>
+      <w:pPr>
+        <w:ind w:left="2291" w:hanging="360"/>
+      </w:pPr>
+    </w:lvl>
+    <w:lvl w:ilvl="2" w:tplc="0409001B" w:tentative="1">
+      <w:start w:val="1"/>
+      <w:numFmt w:val="lowerRoman"/>
+      <w:lvlText w:val="%3."/>
+      <w:lvlJc w:val="right"/>
+      <w:pPr>
+        <w:ind w:left="3011" w:hanging="180"/>
+      </w:pPr>
+    </w:lvl>
+    <w:lvl w:ilvl="3" w:tplc="0409000F" w:tentative="1">
+      <w:start w:val="1"/>
+      <w:numFmt w:val="decimal"/>
+      <w:lvlText w:val="%4."/>
+      <w:lvlJc w:val="left"/>
+      <w:pPr>
+        <w:ind w:left="3731" w:hanging="360"/>
+      </w:pPr>
+    </w:lvl>
+    <w:lvl w:ilvl="4" w:tplc="04090019" w:tentative="1">
+      <w:start w:val="1"/>
+      <w:numFmt w:val="lowerLetter"/>
+      <w:lvlText w:val="%5."/>
+      <w:lvlJc w:val="left"/>
+      <w:pPr>
+        <w:ind w:left="4451" w:hanging="360"/>
+      </w:pPr>
+    </w:lvl>
+    <w:lvl w:ilvl="5" w:tplc="0409001B" w:tentative="1">
+      <w:start w:val="1"/>
+      <w:numFmt w:val="lowerRoman"/>
+      <w:lvlText w:val="%6."/>
+      <w:lvlJc w:val="right"/>
+      <w:pPr>
+        <w:ind w:left="5171" w:hanging="180"/>
+      </w:pPr>
+    </w:lvl>
+    <w:lvl w:ilvl="6" w:tplc="0409000F" w:tentative="1">
+      <w:start w:val="1"/>
+      <w:numFmt w:val="decimal"/>
+      <w:lvlText w:val="%7."/>
+      <w:lvlJc w:val="left"/>
+      <w:pPr>
+        <w:ind w:left="5891" w:hanging="360"/>
+      </w:pPr>
+    </w:lvl>
+    <w:lvl w:ilvl="7" w:tplc="04090019" w:tentative="1">
+      <w:start w:val="1"/>
+      <w:numFmt w:val="lowerLetter"/>
+      <w:lvlText w:val="%8."/>
+      <w:lvlJc w:val="left"/>
+      <w:pPr>
+        <w:ind w:left="6611" w:hanging="360"/>
+      </w:pPr>
+    </w:lvl>
+    <w:lvl w:ilvl="8" w:tplc="0409001B" w:tentative="1">
+      <w:start w:val="1"/>
+      <w:numFmt w:val="lowerRoman"/>
+      <w:lvlText w:val="%9."/>
+      <w:lvlJc w:val="right"/>
+      <w:pPr>
+        <w:ind w:left="7331" w:hanging="180"/>
+      </w:pPr>
+    </w:lvl>
+  </w:abstractNum>
+  <w:abstractNum w:abstractNumId="7" w15:restartNumberingAfterBreak="0">
     <w:nsid w:val="20A217A9"/>
     <w:multiLevelType w:val="singleLevel"/>
     <w:tmpl w:val="202C9DAA"/>
@@ -4550,7 +4591,7 @@
       </w:rPr>
     </w:lvl>
   </w:abstractNum>
-  <w:abstractNum w:abstractNumId="7">
+  <w:abstractNum w:abstractNumId="8" w15:restartNumberingAfterBreak="0">
     <w:nsid w:val="2B1B754E"/>
     <w:multiLevelType w:val="singleLevel"/>
     <w:tmpl w:val="0419000F"/>
@@ -4570,7 +4611,7 @@
       </w:rPr>
     </w:lvl>
   </w:abstractNum>
-  <w:abstractNum w:abstractNumId="8">
+  <w:abstractNum w:abstractNumId="9" w15:restartNumberingAfterBreak="0">
     <w:nsid w:val="3F820D27"/>
     <w:multiLevelType w:val="hybridMultilevel"/>
     <w:tmpl w:val="FD50754E"/>
@@ -4659,7 +4700,7 @@
       </w:pPr>
     </w:lvl>
   </w:abstractNum>
-  <w:abstractNum w:abstractNumId="9">
+  <w:abstractNum w:abstractNumId="10" w15:restartNumberingAfterBreak="0">
     <w:nsid w:val="468E733C"/>
     <w:multiLevelType w:val="singleLevel"/>
     <w:tmpl w:val="50C60BA2"/>
@@ -4679,7 +4720,7 @@
       </w:rPr>
     </w:lvl>
   </w:abstractNum>
-  <w:abstractNum w:abstractNumId="10">
+  <w:abstractNum w:abstractNumId="11" w15:restartNumberingAfterBreak="0">
     <w:nsid w:val="51A20B56"/>
     <w:multiLevelType w:val="singleLevel"/>
     <w:tmpl w:val="1DB2AB02"/>
@@ -4698,7 +4739,7 @@
       </w:rPr>
     </w:lvl>
   </w:abstractNum>
-  <w:abstractNum w:abstractNumId="11">
+  <w:abstractNum w:abstractNumId="12" w15:restartNumberingAfterBreak="0">
     <w:nsid w:val="62D96846"/>
     <w:multiLevelType w:val="hybridMultilevel"/>
     <w:tmpl w:val="FD50754E"/>
@@ -4787,7 +4828,7 @@
       </w:pPr>
     </w:lvl>
   </w:abstractNum>
-  <w:abstractNum w:abstractNumId="12">
+  <w:abstractNum w:abstractNumId="13" w15:restartNumberingAfterBreak="0">
     <w:nsid w:val="73F25F3A"/>
     <w:multiLevelType w:val="hybridMultilevel"/>
     <w:tmpl w:val="FD50754E"/>
@@ -4876,7 +4917,7 @@
       </w:pPr>
     </w:lvl>
   </w:abstractNum>
-  <w:abstractNum w:abstractNumId="13">
+  <w:abstractNum w:abstractNumId="14" w15:restartNumberingAfterBreak="0">
     <w:nsid w:val="75627DD4"/>
     <w:multiLevelType w:val="singleLevel"/>
     <w:tmpl w:val="EE280B2C"/>
@@ -4896,7 +4937,7 @@
       </w:rPr>
     </w:lvl>
   </w:abstractNum>
-  <w:abstractNum w:abstractNumId="14">
+  <w:abstractNum w:abstractNumId="15" w15:restartNumberingAfterBreak="0">
     <w:nsid w:val="7D0D28A1"/>
     <w:multiLevelType w:val="singleLevel"/>
     <w:tmpl w:val="B74C5034"/>
@@ -4917,25 +4958,25 @@
     </w:lvl>
   </w:abstractNum>
   <w:num w:numId="1">
-    <w:abstractNumId w:val="13"/>
+    <w:abstractNumId w:val="14"/>
   </w:num>
   <w:num w:numId="2">
     <w:abstractNumId w:val="2"/>
   </w:num>
   <w:num w:numId="3">
-    <w:abstractNumId w:val="14"/>
+    <w:abstractNumId w:val="15"/>
   </w:num>
   <w:num w:numId="4">
+    <w:abstractNumId w:val="8"/>
+  </w:num>
+  <w:num w:numId="5">
+    <w:abstractNumId w:val="10"/>
+  </w:num>
+  <w:num w:numId="6">
     <w:abstractNumId w:val="7"/>
   </w:num>
-  <w:num w:numId="5">
-    <w:abstractNumId w:val="9"/>
-  </w:num>
-  <w:num w:numId="6">
-    <w:abstractNumId w:val="6"/>
-  </w:num>
   <w:num w:numId="7">
-    <w:abstractNumId w:val="10"/>
+    <w:abstractNumId w:val="11"/>
   </w:num>
   <w:num w:numId="8">
     <w:abstractNumId w:val="3"/>
@@ -4947,13 +4988,13 @@
     <w:abstractNumId w:val="4"/>
   </w:num>
   <w:num w:numId="11">
-    <w:abstractNumId w:val="11"/>
+    <w:abstractNumId w:val="12"/>
   </w:num>
   <w:num w:numId="12">
-    <w:abstractNumId w:val="12"/>
+    <w:abstractNumId w:val="13"/>
   </w:num>
   <w:num w:numId="13">
-    <w:abstractNumId w:val="8"/>
+    <w:abstractNumId w:val="9"/>
   </w:num>
   <w:num w:numId="14">
     <w:abstractNumId w:val="5"/>
@@ -4961,11 +5002,14 @@
   <w:num w:numId="15">
     <w:abstractNumId w:val="1"/>
   </w:num>
+  <w:num w:numId="16">
+    <w:abstractNumId w:val="6"/>
+  </w:num>
 </w:numbering>
 </file>
 
 <file path=word/styles.xml><?xml version="1.0" encoding="utf-8"?>
-<w:styles xmlns:mc="http://schemas.openxmlformats.org/markup-compatibility/2006" xmlns:r="http://schemas.openxmlformats.org/officeDocument/2006/relationships" xmlns:w="http://schemas.openxmlformats.org/wordprocessingml/2006/main" xmlns:w14="http://schemas.microsoft.com/office/word/2010/wordml" mc:Ignorable="w14">
+<w:styles xmlns:mc="http://schemas.openxmlformats.org/markup-compatibility/2006" xmlns:r="http://schemas.openxmlformats.org/officeDocument/2006/relationships" xmlns:w="http://schemas.openxmlformats.org/wordprocessingml/2006/main" xmlns:w14="http://schemas.microsoft.com/office/word/2010/wordml" xmlns:w15="http://schemas.microsoft.com/office/word/2012/wordml" xmlns:w16cex="http://schemas.microsoft.com/office/word/2018/wordml/cex" xmlns:w16cid="http://schemas.microsoft.com/office/word/2016/wordml/cid" xmlns:w16="http://schemas.microsoft.com/office/word/2018/wordml" xmlns:w16sdtdh="http://schemas.microsoft.com/office/word/2020/wordml/sdtdatahash" xmlns:w16se="http://schemas.microsoft.com/office/word/2015/wordml/symex" mc:Ignorable="w14 w15 w16se w16cid w16 w16cex w16sdtdh">
   <w:docDefaults>
     <w:rPrDefault>
       <w:rPr>
@@ -4975,150 +5019,385 @@
     </w:rPrDefault>
     <w:pPrDefault/>
   </w:docDefaults>
-  <w:latentStyles w:defLockedState="0" w:defUIPriority="99" w:defSemiHidden="1" w:defUnhideWhenUsed="1" w:defQFormat="0" w:count="267">
-    <w:lsdException w:name="Normal" w:semiHidden="0" w:uiPriority="0" w:unhideWhenUsed="0" w:qFormat="1"/>
-    <w:lsdException w:name="heading 1" w:semiHidden="0" w:uiPriority="9" w:unhideWhenUsed="0" w:qFormat="1"/>
-    <w:lsdException w:name="heading 2" w:semiHidden="0" w:uiPriority="9" w:unhideWhenUsed="0" w:qFormat="1"/>
-    <w:lsdException w:name="heading 3" w:semiHidden="0" w:uiPriority="9" w:unhideWhenUsed="0" w:qFormat="1"/>
-    <w:lsdException w:name="heading 4" w:semiHidden="0" w:uiPriority="9" w:unhideWhenUsed="0" w:qFormat="1"/>
-    <w:lsdException w:name="heading 5" w:semiHidden="0" w:uiPriority="9" w:unhideWhenUsed="0" w:qFormat="1"/>
-    <w:lsdException w:name="heading 6" w:semiHidden="0" w:uiPriority="9" w:unhideWhenUsed="0" w:qFormat="1"/>
-    <w:lsdException w:name="heading 7" w:semiHidden="0" w:uiPriority="9" w:unhideWhenUsed="0" w:qFormat="1"/>
-    <w:lsdException w:name="heading 8" w:semiHidden="0" w:uiPriority="9" w:unhideWhenUsed="0" w:qFormat="1"/>
-    <w:lsdException w:name="heading 9" w:semiHidden="0" w:uiPriority="9" w:unhideWhenUsed="0" w:qFormat="1"/>
-    <w:lsdException w:name="toc 1" w:uiPriority="39"/>
-    <w:lsdException w:name="toc 2" w:uiPriority="39"/>
-    <w:lsdException w:name="toc 3" w:uiPriority="39"/>
-    <w:lsdException w:name="toc 4" w:uiPriority="39"/>
-    <w:lsdException w:name="toc 5" w:uiPriority="39"/>
-    <w:lsdException w:name="toc 6" w:uiPriority="39"/>
-    <w:lsdException w:name="toc 7" w:uiPriority="39"/>
-    <w:lsdException w:name="toc 8" w:uiPriority="39"/>
-    <w:lsdException w:name="toc 9" w:uiPriority="39"/>
-    <w:lsdException w:name="caption" w:uiPriority="35" w:qFormat="1"/>
-    <w:lsdException w:name="Title" w:semiHidden="0" w:uiPriority="10" w:unhideWhenUsed="0" w:qFormat="1"/>
-    <w:lsdException w:name="Default Paragraph Font" w:uiPriority="1"/>
-    <w:lsdException w:name="Subtitle" w:semiHidden="0" w:uiPriority="11" w:unhideWhenUsed="0" w:qFormat="1"/>
-    <w:lsdException w:name="Strong" w:semiHidden="0" w:uiPriority="22" w:unhideWhenUsed="0" w:qFormat="1"/>
-    <w:lsdException w:name="Emphasis" w:semiHidden="0" w:uiPriority="20" w:unhideWhenUsed="0" w:qFormat="1"/>
-    <w:lsdException w:name="Normal Table" w:semiHidden="0" w:unhideWhenUsed="0"/>
-    <w:lsdException w:name="Table Subtle 1" w:semiHidden="0" w:unhideWhenUsed="0"/>
-    <w:lsdException w:name="Table Web 2" w:semiHidden="0" w:unhideWhenUsed="0"/>
-    <w:lsdException w:name="Table Web 3" w:semiHidden="0" w:unhideWhenUsed="0"/>
-    <w:lsdException w:name="Table Grid" w:semiHidden="0" w:uiPriority="59" w:unhideWhenUsed="0"/>
-    <w:lsdException w:name="Placeholder Text" w:unhideWhenUsed="0"/>
-    <w:lsdException w:name="No Spacing" w:semiHidden="0" w:uiPriority="1" w:unhideWhenUsed="0" w:qFormat="1"/>
-    <w:lsdException w:name="Light Shading" w:semiHidden="0" w:uiPriority="60" w:unhideWhenUsed="0"/>
-    <w:lsdException w:name="Light List" w:semiHidden="0" w:uiPriority="61" w:unhideWhenUsed="0"/>
-    <w:lsdException w:name="Light Grid" w:semiHidden="0" w:uiPriority="62" w:unhideWhenUsed="0"/>
-    <w:lsdException w:name="Medium Shading 1" w:semiHidden="0" w:uiPriority="63" w:unhideWhenUsed="0"/>
-    <w:lsdException w:name="Medium Shading 2" w:semiHidden="0" w:uiPriority="64" w:unhideWhenUsed="0"/>
-    <w:lsdException w:name="Medium List 1" w:semiHidden="0" w:uiPriority="65" w:unhideWhenUsed="0"/>
-    <w:lsdException w:name="Medium List 2" w:semiHidden="0" w:uiPriority="66" w:unhideWhenUsed="0"/>
-    <w:lsdException w:name="Medium Grid 1" w:semiHidden="0" w:uiPriority="67" w:unhideWhenUsed="0"/>
-    <w:lsdException w:name="Medium Grid 2" w:semiHidden="0" w:uiPriority="68" w:unhideWhenUsed="0"/>
-    <w:lsdException w:name="Medium Grid 3" w:semiHidden="0" w:uiPriority="69" w:unhideWhenUsed="0"/>
-    <w:lsdException w:name="Dark List" w:semiHidden="0" w:uiPriority="70" w:unhideWhenUsed="0"/>
-    <w:lsdException w:name="Colorful Shading" w:semiHidden="0" w:uiPriority="71" w:unhideWhenUsed="0"/>
-    <w:lsdException w:name="Colorful List" w:semiHidden="0" w:uiPriority="72" w:unhideWhenUsed="0"/>
-    <w:lsdException w:name="Colorful Grid" w:semiHidden="0" w:uiPriority="73" w:unhideWhenUsed="0"/>
-    <w:lsdException w:name="Light Shading Accent 1" w:semiHidden="0" w:uiPriority="60" w:unhideWhenUsed="0"/>
-    <w:lsdException w:name="Light List Accent 1" w:semiHidden="0" w:uiPriority="61" w:unhideWhenUsed="0"/>
-    <w:lsdException w:name="Light Grid Accent 1" w:semiHidden="0" w:uiPriority="62" w:unhideWhenUsed="0"/>
-    <w:lsdException w:name="Medium Shading 1 Accent 1" w:semiHidden="0" w:uiPriority="63" w:unhideWhenUsed="0"/>
-    <w:lsdException w:name="Medium Shading 2 Accent 1" w:semiHidden="0" w:uiPriority="64" w:unhideWhenUsed="0"/>
-    <w:lsdException w:name="Medium List 1 Accent 1" w:semiHidden="0" w:uiPriority="65" w:unhideWhenUsed="0"/>
-    <w:lsdException w:name="Revision" w:unhideWhenUsed="0"/>
-    <w:lsdException w:name="List Paragraph" w:semiHidden="0" w:uiPriority="34" w:unhideWhenUsed="0" w:qFormat="1"/>
-    <w:lsdException w:name="Quote" w:semiHidden="0" w:uiPriority="29" w:unhideWhenUsed="0" w:qFormat="1"/>
-    <w:lsdException w:name="Intense Quote" w:semiHidden="0" w:uiPriority="30" w:unhideWhenUsed="0" w:qFormat="1"/>
-    <w:lsdException w:name="Medium List 2 Accent 1" w:semiHidden="0" w:uiPriority="66" w:unhideWhenUsed="0"/>
-    <w:lsdException w:name="Medium Grid 1 Accent 1" w:semiHidden="0" w:uiPriority="67" w:unhideWhenUsed="0"/>
-    <w:lsdException w:name="Medium Grid 2 Accent 1" w:semiHidden="0" w:uiPriority="68" w:unhideWhenUsed="0"/>
-    <w:lsdException w:name="Medium Grid 3 Accent 1" w:semiHidden="0" w:uiPriority="69" w:unhideWhenUsed="0"/>
-    <w:lsdException w:name="Dark List Accent 1" w:semiHidden="0" w:uiPriority="70" w:unhideWhenUsed="0"/>
-    <w:lsdException w:name="Colorful Shading Accent 1" w:semiHidden="0" w:uiPriority="71" w:unhideWhenUsed="0"/>
-    <w:lsdException w:name="Colorful List Accent 1" w:semiHidden="0" w:uiPriority="72" w:unhideWhenUsed="0"/>
-    <w:lsdException w:name="Colorful Grid Accent 1" w:semiHidden="0" w:uiPriority="73" w:unhideWhenUsed="0"/>
-    <w:lsdException w:name="Light Shading Accent 2" w:semiHidden="0" w:uiPriority="60" w:unhideWhenUsed="0"/>
-    <w:lsdException w:name="Light List Accent 2" w:semiHidden="0" w:uiPriority="61" w:unhideWhenUsed="0"/>
-    <w:lsdException w:name="Light Grid Accent 2" w:semiHidden="0" w:uiPriority="62" w:unhideWhenUsed="0"/>
-    <w:lsdException w:name="Medium Shading 1 Accent 2" w:semiHidden="0" w:uiPriority="63" w:unhideWhenUsed="0"/>
-    <w:lsdException w:name="Medium Shading 2 Accent 2" w:semiHidden="0" w:uiPriority="64" w:unhideWhenUsed="0"/>
-    <w:lsdException w:name="Medium List 1 Accent 2" w:semiHidden="0" w:uiPriority="65" w:unhideWhenUsed="0"/>
-    <w:lsdException w:name="Medium List 2 Accent 2" w:semiHidden="0" w:uiPriority="66" w:unhideWhenUsed="0"/>
-    <w:lsdException w:name="Medium Grid 1 Accent 2" w:semiHidden="0" w:uiPriority="67" w:unhideWhenUsed="0"/>
-    <w:lsdException w:name="Medium Grid 2 Accent 2" w:semiHidden="0" w:uiPriority="68" w:unhideWhenUsed="0"/>
-    <w:lsdException w:name="Medium Grid 3 Accent 2" w:semiHidden="0" w:uiPriority="69" w:unhideWhenUsed="0"/>
-    <w:lsdException w:name="Dark List Accent 2" w:semiHidden="0" w:uiPriority="70" w:unhideWhenUsed="0"/>
-    <w:lsdException w:name="Colorful Shading Accent 2" w:semiHidden="0" w:uiPriority="71" w:unhideWhenUsed="0"/>
-    <w:lsdException w:name="Colorful List Accent 2" w:semiHidden="0" w:uiPriority="72" w:unhideWhenUsed="0"/>
-    <w:lsdException w:name="Colorful Grid Accent 2" w:semiHidden="0" w:uiPriority="73" w:unhideWhenUsed="0"/>
-    <w:lsdException w:name="Light Shading Accent 3" w:semiHidden="0" w:uiPriority="60" w:unhideWhenUsed="0"/>
-    <w:lsdException w:name="Light List Accent 3" w:semiHidden="0" w:uiPriority="61" w:unhideWhenUsed="0"/>
-    <w:lsdException w:name="Light Grid Accent 3" w:semiHidden="0" w:uiPriority="62" w:unhideWhenUsed="0"/>
-    <w:lsdException w:name="Medium Shading 1 Accent 3" w:semiHidden="0" w:uiPriority="63" w:unhideWhenUsed="0"/>
-    <w:lsdException w:name="Medium Shading 2 Accent 3" w:semiHidden="0" w:uiPriority="64" w:unhideWhenUsed="0"/>
-    <w:lsdException w:name="Medium List 1 Accent 3" w:semiHidden="0" w:uiPriority="65" w:unhideWhenUsed="0"/>
-    <w:lsdException w:name="Medium List 2 Accent 3" w:semiHidden="0" w:uiPriority="66" w:unhideWhenUsed="0"/>
-    <w:lsdException w:name="Medium Grid 1 Accent 3" w:semiHidden="0" w:uiPriority="67" w:unhideWhenUsed="0"/>
-    <w:lsdException w:name="Medium Grid 2 Accent 3" w:semiHidden="0" w:uiPriority="68" w:unhideWhenUsed="0"/>
-    <w:lsdException w:name="Medium Grid 3 Accent 3" w:semiHidden="0" w:uiPriority="69" w:unhideWhenUsed="0"/>
-    <w:lsdException w:name="Dark List Accent 3" w:semiHidden="0" w:uiPriority="70" w:unhideWhenUsed="0"/>
-    <w:lsdException w:name="Colorful Shading Accent 3" w:semiHidden="0" w:uiPriority="71" w:unhideWhenUsed="0"/>
-    <w:lsdException w:name="Colorful List Accent 3" w:semiHidden="0" w:uiPriority="72" w:unhideWhenUsed="0"/>
-    <w:lsdException w:name="Colorful Grid Accent 3" w:semiHidden="0" w:uiPriority="73" w:unhideWhenUsed="0"/>
-    <w:lsdException w:name="Light Shading Accent 4" w:semiHidden="0" w:uiPriority="60" w:unhideWhenUsed="0"/>
-    <w:lsdException w:name="Light List Accent 4" w:semiHidden="0" w:uiPriority="61" w:unhideWhenUsed="0"/>
-    <w:lsdException w:name="Light Grid Accent 4" w:semiHidden="0" w:uiPriority="62" w:unhideWhenUsed="0"/>
-    <w:lsdException w:name="Medium Shading 1 Accent 4" w:semiHidden="0" w:uiPriority="63" w:unhideWhenUsed="0"/>
-    <w:lsdException w:name="Medium Shading 2 Accent 4" w:semiHidden="0" w:uiPriority="64" w:unhideWhenUsed="0"/>
-    <w:lsdException w:name="Medium List 1 Accent 4" w:semiHidden="0" w:uiPriority="65" w:unhideWhenUsed="0"/>
-    <w:lsdException w:name="Medium List 2 Accent 4" w:semiHidden="0" w:uiPriority="66" w:unhideWhenUsed="0"/>
-    <w:lsdException w:name="Medium Grid 1 Accent 4" w:semiHidden="0" w:uiPriority="67" w:unhideWhenUsed="0"/>
-    <w:lsdException w:name="Medium Grid 2 Accent 4" w:semiHidden="0" w:uiPriority="68" w:unhideWhenUsed="0"/>
-    <w:lsdException w:name="Medium Grid 3 Accent 4" w:semiHidden="0" w:uiPriority="69" w:unhideWhenUsed="0"/>
-    <w:lsdException w:name="Dark List Accent 4" w:semiHidden="0" w:uiPriority="70" w:unhideWhenUsed="0"/>
-    <w:lsdException w:name="Colorful Shading Accent 4" w:semiHidden="0" w:uiPriority="71" w:unhideWhenUsed="0"/>
-    <w:lsdException w:name="Colorful List Accent 4" w:semiHidden="0" w:uiPriority="72" w:unhideWhenUsed="0"/>
-    <w:lsdException w:name="Colorful Grid Accent 4" w:semiHidden="0" w:uiPriority="73" w:unhideWhenUsed="0"/>
-    <w:lsdException w:name="Light Shading Accent 5" w:semiHidden="0" w:uiPriority="60" w:unhideWhenUsed="0"/>
-    <w:lsdException w:name="Light List Accent 5" w:semiHidden="0" w:uiPriority="61" w:unhideWhenUsed="0"/>
-    <w:lsdException w:name="Light Grid Accent 5" w:semiHidden="0" w:uiPriority="62" w:unhideWhenUsed="0"/>
-    <w:lsdException w:name="Medium Shading 1 Accent 5" w:semiHidden="0" w:uiPriority="63" w:unhideWhenUsed="0"/>
-    <w:lsdException w:name="Medium Shading 2 Accent 5" w:semiHidden="0" w:uiPriority="64" w:unhideWhenUsed="0"/>
-    <w:lsdException w:name="Medium List 1 Accent 5" w:semiHidden="0" w:uiPriority="65" w:unhideWhenUsed="0"/>
-    <w:lsdException w:name="Medium List 2 Accent 5" w:semiHidden="0" w:uiPriority="66" w:unhideWhenUsed="0"/>
-    <w:lsdException w:name="Medium Grid 1 Accent 5" w:semiHidden="0" w:uiPriority="67" w:unhideWhenUsed="0"/>
-    <w:lsdException w:name="Medium Grid 2 Accent 5" w:semiHidden="0" w:uiPriority="68" w:unhideWhenUsed="0"/>
-    <w:lsdException w:name="Medium Grid 3 Accent 5" w:semiHidden="0" w:uiPriority="69" w:unhideWhenUsed="0"/>
-    <w:lsdException w:name="Dark List Accent 5" w:semiHidden="0" w:uiPriority="70" w:unhideWhenUsed="0"/>
-    <w:lsdException w:name="Colorful Shading Accent 5" w:semiHidden="0" w:uiPriority="71" w:unhideWhenUsed="0"/>
-    <w:lsdException w:name="Colorful List Accent 5" w:semiHidden="0" w:uiPriority="72" w:unhideWhenUsed="0"/>
-    <w:lsdException w:name="Colorful Grid Accent 5" w:semiHidden="0" w:uiPriority="73" w:unhideWhenUsed="0"/>
-    <w:lsdException w:name="Light Shading Accent 6" w:semiHidden="0" w:uiPriority="60" w:unhideWhenUsed="0"/>
-    <w:lsdException w:name="Light List Accent 6" w:semiHidden="0" w:uiPriority="61" w:unhideWhenUsed="0"/>
-    <w:lsdException w:name="Light Grid Accent 6" w:semiHidden="0" w:uiPriority="62" w:unhideWhenUsed="0"/>
-    <w:lsdException w:name="Medium Shading 1 Accent 6" w:semiHidden="0" w:uiPriority="63" w:unhideWhenUsed="0"/>
-    <w:lsdException w:name="Medium Shading 2 Accent 6" w:semiHidden="0" w:uiPriority="64" w:unhideWhenUsed="0"/>
-    <w:lsdException w:name="Medium List 1 Accent 6" w:semiHidden="0" w:uiPriority="65" w:unhideWhenUsed="0"/>
-    <w:lsdException w:name="Medium List 2 Accent 6" w:semiHidden="0" w:uiPriority="66" w:unhideWhenUsed="0"/>
-    <w:lsdException w:name="Medium Grid 1 Accent 6" w:semiHidden="0" w:uiPriority="67" w:unhideWhenUsed="0"/>
-    <w:lsdException w:name="Medium Grid 2 Accent 6" w:semiHidden="0" w:uiPriority="68" w:unhideWhenUsed="0"/>
-    <w:lsdException w:name="Medium Grid 3 Accent 6" w:semiHidden="0" w:uiPriority="69" w:unhideWhenUsed="0"/>
-    <w:lsdException w:name="Dark List Accent 6" w:semiHidden="0" w:uiPriority="70" w:unhideWhenUsed="0"/>
-    <w:lsdException w:name="Colorful Shading Accent 6" w:semiHidden="0" w:uiPriority="71" w:unhideWhenUsed="0"/>
-    <w:lsdException w:name="Colorful List Accent 6" w:semiHidden="0" w:uiPriority="72" w:unhideWhenUsed="0"/>
-    <w:lsdException w:name="Colorful Grid Accent 6" w:semiHidden="0" w:uiPriority="73" w:unhideWhenUsed="0"/>
-    <w:lsdException w:name="Subtle Emphasis" w:semiHidden="0" w:uiPriority="19" w:unhideWhenUsed="0" w:qFormat="1"/>
-    <w:lsdException w:name="Intense Emphasis" w:semiHidden="0" w:uiPriority="21" w:unhideWhenUsed="0" w:qFormat="1"/>
-    <w:lsdException w:name="Subtle Reference" w:semiHidden="0" w:uiPriority="31" w:unhideWhenUsed="0" w:qFormat="1"/>
-    <w:lsdException w:name="Intense Reference" w:semiHidden="0" w:uiPriority="32" w:unhideWhenUsed="0" w:qFormat="1"/>
-    <w:lsdException w:name="Book Title" w:semiHidden="0" w:uiPriority="33" w:unhideWhenUsed="0" w:qFormat="1"/>
-    <w:lsdException w:name="Bibliography" w:uiPriority="37"/>
-    <w:lsdException w:name="TOC Heading" w:uiPriority="39" w:qFormat="1"/>
+  <w:latentStyles w:defLockedState="0" w:defUIPriority="99" w:defSemiHidden="0" w:defUnhideWhenUsed="0" w:defQFormat="0" w:count="376">
+    <w:lsdException w:name="Normal" w:uiPriority="0" w:qFormat="1"/>
+    <w:lsdException w:name="heading 1" w:uiPriority="9" w:qFormat="1"/>
+    <w:lsdException w:name="heading 2" w:uiPriority="9" w:qFormat="1"/>
+    <w:lsdException w:name="heading 3" w:uiPriority="9" w:qFormat="1"/>
+    <w:lsdException w:name="heading 4" w:uiPriority="9" w:qFormat="1"/>
+    <w:lsdException w:name="heading 5" w:uiPriority="9" w:qFormat="1"/>
+    <w:lsdException w:name="heading 6" w:uiPriority="9" w:qFormat="1"/>
+    <w:lsdException w:name="heading 7" w:uiPriority="9" w:qFormat="1"/>
+    <w:lsdException w:name="heading 8" w:uiPriority="9" w:qFormat="1"/>
+    <w:lsdException w:name="heading 9" w:uiPriority="9" w:qFormat="1"/>
+    <w:lsdException w:name="index 1" w:semiHidden="1" w:unhideWhenUsed="1"/>
+    <w:lsdException w:name="index 2" w:semiHidden="1" w:unhideWhenUsed="1"/>
+    <w:lsdException w:name="index 3" w:semiHidden="1" w:unhideWhenUsed="1"/>
+    <w:lsdException w:name="index 4" w:semiHidden="1" w:unhideWhenUsed="1"/>
+    <w:lsdException w:name="index 5" w:semiHidden="1" w:unhideWhenUsed="1"/>
+    <w:lsdException w:name="index 6" w:semiHidden="1" w:unhideWhenUsed="1"/>
+    <w:lsdException w:name="index 7" w:semiHidden="1" w:unhideWhenUsed="1"/>
+    <w:lsdException w:name="index 8" w:semiHidden="1" w:unhideWhenUsed="1"/>
+    <w:lsdException w:name="index 9" w:semiHidden="1" w:unhideWhenUsed="1"/>
+    <w:lsdException w:name="toc 1" w:semiHidden="1" w:uiPriority="39" w:unhideWhenUsed="1"/>
+    <w:lsdException w:name="toc 2" w:semiHidden="1" w:uiPriority="39" w:unhideWhenUsed="1"/>
+    <w:lsdException w:name="toc 3" w:semiHidden="1" w:uiPriority="39" w:unhideWhenUsed="1"/>
+    <w:lsdException w:name="toc 4" w:semiHidden="1" w:uiPriority="39" w:unhideWhenUsed="1"/>
+    <w:lsdException w:name="toc 5" w:semiHidden="1" w:uiPriority="39" w:unhideWhenUsed="1"/>
+    <w:lsdException w:name="toc 6" w:semiHidden="1" w:uiPriority="39" w:unhideWhenUsed="1"/>
+    <w:lsdException w:name="toc 7" w:semiHidden="1" w:uiPriority="39" w:unhideWhenUsed="1"/>
+    <w:lsdException w:name="toc 8" w:semiHidden="1" w:uiPriority="39" w:unhideWhenUsed="1"/>
+    <w:lsdException w:name="toc 9" w:semiHidden="1" w:uiPriority="39" w:unhideWhenUsed="1"/>
+    <w:lsdException w:name="Normal Indent" w:semiHidden="1" w:unhideWhenUsed="1"/>
+    <w:lsdException w:name="footnote text" w:semiHidden="1" w:unhideWhenUsed="1"/>
+    <w:lsdException w:name="annotation text" w:semiHidden="1" w:unhideWhenUsed="1"/>
+    <w:lsdException w:name="header" w:semiHidden="1" w:unhideWhenUsed="1"/>
+    <w:lsdException w:name="footer" w:semiHidden="1" w:unhideWhenUsed="1"/>
+    <w:lsdException w:name="index heading" w:semiHidden="1" w:unhideWhenUsed="1"/>
+    <w:lsdException w:name="caption" w:semiHidden="1" w:uiPriority="35" w:unhideWhenUsed="1" w:qFormat="1"/>
+    <w:lsdException w:name="table of figures" w:semiHidden="1" w:unhideWhenUsed="1"/>
+    <w:lsdException w:name="envelope address" w:semiHidden="1" w:unhideWhenUsed="1"/>
+    <w:lsdException w:name="envelope return" w:semiHidden="1" w:unhideWhenUsed="1"/>
+    <w:lsdException w:name="footnote reference" w:semiHidden="1" w:unhideWhenUsed="1"/>
+    <w:lsdException w:name="annotation reference" w:semiHidden="1" w:unhideWhenUsed="1"/>
+    <w:lsdException w:name="line number" w:semiHidden="1" w:unhideWhenUsed="1"/>
+    <w:lsdException w:name="page number" w:semiHidden="1" w:unhideWhenUsed="1"/>
+    <w:lsdException w:name="endnote reference" w:semiHidden="1" w:unhideWhenUsed="1"/>
+    <w:lsdException w:name="endnote text" w:semiHidden="1" w:unhideWhenUsed="1"/>
+    <w:lsdException w:name="table of authorities" w:semiHidden="1" w:unhideWhenUsed="1"/>
+    <w:lsdException w:name="macro" w:semiHidden="1" w:unhideWhenUsed="1"/>
+    <w:lsdException w:name="toa heading" w:semiHidden="1" w:unhideWhenUsed="1"/>
+    <w:lsdException w:name="List" w:semiHidden="1" w:unhideWhenUsed="1"/>
+    <w:lsdException w:name="List Bullet" w:semiHidden="1" w:unhideWhenUsed="1"/>
+    <w:lsdException w:name="List Number" w:semiHidden="1" w:unhideWhenUsed="1"/>
+    <w:lsdException w:name="List 2" w:semiHidden="1" w:unhideWhenUsed="1"/>
+    <w:lsdException w:name="List 3" w:semiHidden="1" w:unhideWhenUsed="1"/>
+    <w:lsdException w:name="List 4" w:semiHidden="1" w:unhideWhenUsed="1"/>
+    <w:lsdException w:name="List 5" w:semiHidden="1" w:unhideWhenUsed="1"/>
+    <w:lsdException w:name="List Bullet 2" w:semiHidden="1" w:unhideWhenUsed="1"/>
+    <w:lsdException w:name="List Bullet 3" w:semiHidden="1" w:unhideWhenUsed="1"/>
+    <w:lsdException w:name="List Bullet 4" w:semiHidden="1" w:unhideWhenUsed="1"/>
+    <w:lsdException w:name="List Bullet 5" w:semiHidden="1" w:unhideWhenUsed="1"/>
+    <w:lsdException w:name="List Number 2" w:semiHidden="1" w:unhideWhenUsed="1"/>
+    <w:lsdException w:name="List Number 3" w:semiHidden="1" w:unhideWhenUsed="1"/>
+    <w:lsdException w:name="List Number 4" w:semiHidden="1" w:unhideWhenUsed="1"/>
+    <w:lsdException w:name="List Number 5" w:semiHidden="1" w:unhideWhenUsed="1"/>
+    <w:lsdException w:name="Title" w:uiPriority="10" w:qFormat="1"/>
+    <w:lsdException w:name="Closing" w:semiHidden="1" w:unhideWhenUsed="1"/>
+    <w:lsdException w:name="Signature" w:semiHidden="1" w:unhideWhenUsed="1"/>
+    <w:lsdException w:name="Default Paragraph Font" w:semiHidden="1" w:uiPriority="1" w:unhideWhenUsed="1"/>
+    <w:lsdException w:name="Body Text" w:semiHidden="1" w:unhideWhenUsed="1"/>
+    <w:lsdException w:name="Body Text Indent" w:semiHidden="1" w:unhideWhenUsed="1"/>
+    <w:lsdException w:name="List Continue" w:semiHidden="1" w:unhideWhenUsed="1"/>
+    <w:lsdException w:name="List Continue 2" w:semiHidden="1" w:unhideWhenUsed="1"/>
+    <w:lsdException w:name="List Continue 3" w:semiHidden="1" w:unhideWhenUsed="1"/>
+    <w:lsdException w:name="List Continue 4" w:semiHidden="1" w:unhideWhenUsed="1"/>
+    <w:lsdException w:name="List Continue 5" w:semiHidden="1" w:unhideWhenUsed="1"/>
+    <w:lsdException w:name="Message Header" w:semiHidden="1" w:unhideWhenUsed="1"/>
+    <w:lsdException w:name="Subtitle" w:uiPriority="11" w:qFormat="1"/>
+    <w:lsdException w:name="Salutation" w:semiHidden="1" w:unhideWhenUsed="1"/>
+    <w:lsdException w:name="Date" w:semiHidden="1" w:unhideWhenUsed="1"/>
+    <w:lsdException w:name="Body Text First Indent" w:semiHidden="1" w:unhideWhenUsed="1"/>
+    <w:lsdException w:name="Body Text First Indent 2" w:semiHidden="1" w:unhideWhenUsed="1"/>
+    <w:lsdException w:name="Note Heading" w:semiHidden="1" w:unhideWhenUsed="1"/>
+    <w:lsdException w:name="Body Text 2" w:semiHidden="1" w:unhideWhenUsed="1"/>
+    <w:lsdException w:name="Body Text 3" w:semiHidden="1" w:unhideWhenUsed="1"/>
+    <w:lsdException w:name="Body Text Indent 2" w:semiHidden="1" w:unhideWhenUsed="1"/>
+    <w:lsdException w:name="Body Text Indent 3" w:semiHidden="1" w:unhideWhenUsed="1"/>
+    <w:lsdException w:name="Block Text" w:semiHidden="1" w:unhideWhenUsed="1"/>
+    <w:lsdException w:name="Hyperlink" w:semiHidden="1" w:unhideWhenUsed="1"/>
+    <w:lsdException w:name="FollowedHyperlink" w:semiHidden="1" w:unhideWhenUsed="1"/>
+    <w:lsdException w:name="Strong" w:uiPriority="22" w:qFormat="1"/>
+    <w:lsdException w:name="Emphasis" w:uiPriority="20" w:qFormat="1"/>
+    <w:lsdException w:name="Document Map" w:semiHidden="1" w:unhideWhenUsed="1"/>
+    <w:lsdException w:name="Plain Text" w:semiHidden="1" w:unhideWhenUsed="1"/>
+    <w:lsdException w:name="E-mail Signature" w:semiHidden="1" w:unhideWhenUsed="1"/>
+    <w:lsdException w:name="HTML Top of Form" w:semiHidden="1" w:unhideWhenUsed="1"/>
+    <w:lsdException w:name="HTML Bottom of Form" w:semiHidden="1" w:unhideWhenUsed="1"/>
+    <w:lsdException w:name="Normal (Web)" w:semiHidden="1" w:unhideWhenUsed="1"/>
+    <w:lsdException w:name="HTML Acronym" w:semiHidden="1" w:unhideWhenUsed="1"/>
+    <w:lsdException w:name="HTML Address" w:semiHidden="1" w:unhideWhenUsed="1"/>
+    <w:lsdException w:name="HTML Cite" w:semiHidden="1" w:unhideWhenUsed="1"/>
+    <w:lsdException w:name="HTML Code" w:semiHidden="1" w:unhideWhenUsed="1"/>
+    <w:lsdException w:name="HTML Definition" w:semiHidden="1" w:unhideWhenUsed="1"/>
+    <w:lsdException w:name="HTML Keyboard" w:semiHidden="1" w:unhideWhenUsed="1"/>
+    <w:lsdException w:name="HTML Preformatted" w:semiHidden="1" w:unhideWhenUsed="1"/>
+    <w:lsdException w:name="HTML Sample" w:semiHidden="1" w:unhideWhenUsed="1"/>
+    <w:lsdException w:name="HTML Typewriter" w:semiHidden="1" w:unhideWhenUsed="1"/>
+    <w:lsdException w:name="HTML Variable" w:semiHidden="1" w:unhideWhenUsed="1"/>
+    <w:lsdException w:name="Normal Table" w:semiHidden="1" w:unhideWhenUsed="1"/>
+    <w:lsdException w:name="annotation subject" w:semiHidden="1" w:unhideWhenUsed="1"/>
+    <w:lsdException w:name="No List" w:semiHidden="1" w:unhideWhenUsed="1"/>
+    <w:lsdException w:name="Outline List 1" w:semiHidden="1" w:unhideWhenUsed="1"/>
+    <w:lsdException w:name="Outline List 2" w:semiHidden="1" w:unhideWhenUsed="1"/>
+    <w:lsdException w:name="Outline List 3" w:semiHidden="1" w:unhideWhenUsed="1"/>
+    <w:lsdException w:name="Table Simple 1" w:semiHidden="1" w:unhideWhenUsed="1"/>
+    <w:lsdException w:name="Table Simple 2" w:semiHidden="1" w:unhideWhenUsed="1"/>
+    <w:lsdException w:name="Table Simple 3" w:semiHidden="1" w:unhideWhenUsed="1"/>
+    <w:lsdException w:name="Table Classic 1" w:semiHidden="1" w:unhideWhenUsed="1"/>
+    <w:lsdException w:name="Table Classic 2" w:semiHidden="1" w:unhideWhenUsed="1"/>
+    <w:lsdException w:name="Table Classic 3" w:semiHidden="1" w:unhideWhenUsed="1"/>
+    <w:lsdException w:name="Table Classic 4" w:semiHidden="1" w:unhideWhenUsed="1"/>
+    <w:lsdException w:name="Table Colorful 1" w:semiHidden="1" w:unhideWhenUsed="1"/>
+    <w:lsdException w:name="Table Colorful 2" w:semiHidden="1" w:unhideWhenUsed="1"/>
+    <w:lsdException w:name="Table Colorful 3" w:semiHidden="1" w:unhideWhenUsed="1"/>
+    <w:lsdException w:name="Table Columns 1" w:semiHidden="1" w:unhideWhenUsed="1"/>
+    <w:lsdException w:name="Table Columns 2" w:semiHidden="1" w:unhideWhenUsed="1"/>
+    <w:lsdException w:name="Table Columns 3" w:semiHidden="1" w:unhideWhenUsed="1"/>
+    <w:lsdException w:name="Table Columns 4" w:semiHidden="1" w:unhideWhenUsed="1"/>
+    <w:lsdException w:name="Table Columns 5" w:semiHidden="1" w:unhideWhenUsed="1"/>
+    <w:lsdException w:name="Table Grid 1" w:semiHidden="1" w:unhideWhenUsed="1"/>
+    <w:lsdException w:name="Table Grid 2" w:semiHidden="1" w:unhideWhenUsed="1"/>
+    <w:lsdException w:name="Table Grid 3" w:semiHidden="1" w:unhideWhenUsed="1"/>
+    <w:lsdException w:name="Table Grid 4" w:semiHidden="1" w:unhideWhenUsed="1"/>
+    <w:lsdException w:name="Table Grid 5" w:semiHidden="1" w:unhideWhenUsed="1"/>
+    <w:lsdException w:name="Table Grid 6" w:semiHidden="1" w:unhideWhenUsed="1"/>
+    <w:lsdException w:name="Table Grid 7" w:semiHidden="1" w:unhideWhenUsed="1"/>
+    <w:lsdException w:name="Table Grid 8" w:semiHidden="1" w:unhideWhenUsed="1"/>
+    <w:lsdException w:name="Table List 1" w:semiHidden="1" w:unhideWhenUsed="1"/>
+    <w:lsdException w:name="Table List 2" w:semiHidden="1" w:unhideWhenUsed="1"/>
+    <w:lsdException w:name="Table List 3" w:semiHidden="1" w:unhideWhenUsed="1"/>
+    <w:lsdException w:name="Table List 4" w:semiHidden="1" w:unhideWhenUsed="1"/>
+    <w:lsdException w:name="Table List 5" w:semiHidden="1" w:unhideWhenUsed="1"/>
+    <w:lsdException w:name="Table List 6" w:semiHidden="1" w:unhideWhenUsed="1"/>
+    <w:lsdException w:name="Table List 7" w:semiHidden="1" w:unhideWhenUsed="1"/>
+    <w:lsdException w:name="Table List 8" w:semiHidden="1" w:unhideWhenUsed="1"/>
+    <w:lsdException w:name="Table 3D effects 1" w:semiHidden="1" w:unhideWhenUsed="1"/>
+    <w:lsdException w:name="Table 3D effects 2" w:semiHidden="1" w:unhideWhenUsed="1"/>
+    <w:lsdException w:name="Table 3D effects 3" w:semiHidden="1" w:unhideWhenUsed="1"/>
+    <w:lsdException w:name="Table Contemporary" w:semiHidden="1" w:unhideWhenUsed="1"/>
+    <w:lsdException w:name="Table Elegant" w:semiHidden="1" w:unhideWhenUsed="1"/>
+    <w:lsdException w:name="Table Professional" w:semiHidden="1" w:unhideWhenUsed="1"/>
+    <w:lsdException w:name="Table Subtle 1" w:semiHidden="1" w:unhideWhenUsed="1"/>
+    <w:lsdException w:name="Table Subtle 2" w:semiHidden="1" w:unhideWhenUsed="1"/>
+    <w:lsdException w:name="Table Web 1" w:semiHidden="1" w:unhideWhenUsed="1"/>
+    <w:lsdException w:name="Table Web 2" w:semiHidden="1" w:unhideWhenUsed="1"/>
+    <w:lsdException w:name="Table Web 3" w:semiHidden="1" w:unhideWhenUsed="1"/>
+    <w:lsdException w:name="Balloon Text" w:semiHidden="1" w:unhideWhenUsed="1"/>
+    <w:lsdException w:name="Table Grid" w:semiHidden="1" w:uiPriority="59" w:unhideWhenUsed="1"/>
+    <w:lsdException w:name="Table Theme" w:semiHidden="1" w:unhideWhenUsed="1"/>
+    <w:lsdException w:name="Placeholder Text" w:semiHidden="1"/>
+    <w:lsdException w:name="No Spacing" w:uiPriority="1" w:qFormat="1"/>
+    <w:lsdException w:name="Light Shading" w:uiPriority="60"/>
+    <w:lsdException w:name="Light List" w:uiPriority="61"/>
+    <w:lsdException w:name="Light Grid" w:uiPriority="62"/>
+    <w:lsdException w:name="Medium Shading 1" w:uiPriority="63"/>
+    <w:lsdException w:name="Medium Shading 2" w:uiPriority="64"/>
+    <w:lsdException w:name="Medium List 1" w:uiPriority="65"/>
+    <w:lsdException w:name="Medium List 2" w:uiPriority="66"/>
+    <w:lsdException w:name="Medium Grid 1" w:uiPriority="67"/>
+    <w:lsdException w:name="Medium Grid 2" w:uiPriority="68"/>
+    <w:lsdException w:name="Medium Grid 3" w:uiPriority="69"/>
+    <w:lsdException w:name="Dark List" w:uiPriority="70"/>
+    <w:lsdException w:name="Colorful Shading" w:uiPriority="71"/>
+    <w:lsdException w:name="Colorful List" w:uiPriority="72"/>
+    <w:lsdException w:name="Colorful Grid" w:uiPriority="73"/>
+    <w:lsdException w:name="Light Shading Accent 1" w:uiPriority="60"/>
+    <w:lsdException w:name="Light List Accent 1" w:uiPriority="61"/>
+    <w:lsdException w:name="Light Grid Accent 1" w:uiPriority="62"/>
+    <w:lsdException w:name="Medium Shading 1 Accent 1" w:uiPriority="63"/>
+    <w:lsdException w:name="Medium Shading 2 Accent 1" w:uiPriority="64"/>
+    <w:lsdException w:name="Medium List 1 Accent 1" w:uiPriority="65"/>
+    <w:lsdException w:name="Revision" w:semiHidden="1"/>
+    <w:lsdException w:name="List Paragraph" w:uiPriority="34" w:qFormat="1"/>
+    <w:lsdException w:name="Quote" w:uiPriority="29" w:qFormat="1"/>
+    <w:lsdException w:name="Intense Quote" w:uiPriority="30" w:qFormat="1"/>
+    <w:lsdException w:name="Medium List 2 Accent 1" w:uiPriority="66"/>
+    <w:lsdException w:name="Medium Grid 1 Accent 1" w:uiPriority="67"/>
+    <w:lsdException w:name="Medium Grid 2 Accent 1" w:uiPriority="68"/>
+    <w:lsdException w:name="Medium Grid 3 Accent 1" w:uiPriority="69"/>
+    <w:lsdException w:name="Dark List Accent 1" w:uiPriority="70"/>
+    <w:lsdException w:name="Colorful Shading Accent 1" w:uiPriority="71"/>
+    <w:lsdException w:name="Colorful List Accent 1" w:uiPriority="72"/>
+    <w:lsdException w:name="Colorful Grid Accent 1" w:uiPriority="73"/>
+    <w:lsdException w:name="Light Shading Accent 2" w:uiPriority="60"/>
+    <w:lsdException w:name="Light List Accent 2" w:uiPriority="61"/>
+    <w:lsdException w:name="Light Grid Accent 2" w:uiPriority="62"/>
+    <w:lsdException w:name="Medium Shading 1 Accent 2" w:uiPriority="63"/>
+    <w:lsdException w:name="Medium Shading 2 Accent 2" w:uiPriority="64"/>
+    <w:lsdException w:name="Medium List 1 Accent 2" w:uiPriority="65"/>
+    <w:lsdException w:name="Medium List 2 Accent 2" w:uiPriority="66"/>
+    <w:lsdException w:name="Medium Grid 1 Accent 2" w:uiPriority="67"/>
+    <w:lsdException w:name="Medium Grid 2 Accent 2" w:uiPriority="68"/>
+    <w:lsdException w:name="Medium Grid 3 Accent 2" w:uiPriority="69"/>
+    <w:lsdException w:name="Dark List Accent 2" w:uiPriority="70"/>
+    <w:lsdException w:name="Colorful Shading Accent 2" w:uiPriority="71"/>
+    <w:lsdException w:name="Colorful List Accent 2" w:uiPriority="72"/>
+    <w:lsdException w:name="Colorful Grid Accent 2" w:uiPriority="73"/>
+    <w:lsdException w:name="Light Shading Accent 3" w:uiPriority="60"/>
+    <w:lsdException w:name="Light List Accent 3" w:uiPriority="61"/>
+    <w:lsdException w:name="Light Grid Accent 3" w:uiPriority="62"/>
+    <w:lsdException w:name="Medium Shading 1 Accent 3" w:uiPriority="63"/>
+    <w:lsdException w:name="Medium Shading 2 Accent 3" w:uiPriority="64"/>
+    <w:lsdException w:name="Medium List 1 Accent 3" w:uiPriority="65"/>
+    <w:lsdException w:name="Medium List 2 Accent 3" w:uiPriority="66"/>
+    <w:lsdException w:name="Medium Grid 1 Accent 3" w:uiPriority="67"/>
+    <w:lsdException w:name="Medium Grid 2 Accent 3" w:uiPriority="68"/>
+    <w:lsdException w:name="Medium Grid 3 Accent 3" w:uiPriority="69"/>
+    <w:lsdException w:name="Dark List Accent 3" w:uiPriority="70"/>
+    <w:lsdException w:name="Colorful Shading Accent 3" w:uiPriority="71"/>
+    <w:lsdException w:name="Colorful List Accent 3" w:uiPriority="72"/>
+    <w:lsdException w:name="Colorful Grid Accent 3" w:uiPriority="73"/>
+    <w:lsdException w:name="Light Shading Accent 4" w:uiPriority="60"/>
+    <w:lsdException w:name="Light List Accent 4" w:uiPriority="61"/>
+    <w:lsdException w:name="Light Grid Accent 4" w:uiPriority="62"/>
+    <w:lsdException w:name="Medium Shading 1 Accent 4" w:uiPriority="63"/>
+    <w:lsdException w:name="Medium Shading 2 Accent 4" w:uiPriority="64"/>
+    <w:lsdException w:name="Medium List 1 Accent 4" w:uiPriority="65"/>
+    <w:lsdException w:name="Medium List 2 Accent 4" w:uiPriority="66"/>
+    <w:lsdException w:name="Medium Grid 1 Accent 4" w:uiPriority="67"/>
+    <w:lsdException w:name="Medium Grid 2 Accent 4" w:uiPriority="68"/>
+    <w:lsdException w:name="Medium Grid 3 Accent 4" w:uiPriority="69"/>
+    <w:lsdException w:name="Dark List Accent 4" w:uiPriority="70"/>
+    <w:lsdException w:name="Colorful Shading Accent 4" w:uiPriority="71"/>
+    <w:lsdException w:name="Colorful List Accent 4" w:uiPriority="72"/>
+    <w:lsdException w:name="Colorful Grid Accent 4" w:uiPriority="73"/>
+    <w:lsdException w:name="Light Shading Accent 5" w:uiPriority="60"/>
+    <w:lsdException w:name="Light List Accent 5" w:uiPriority="61"/>
+    <w:lsdException w:name="Light Grid Accent 5" w:uiPriority="62"/>
+    <w:lsdException w:name="Medium Shading 1 Accent 5" w:uiPriority="63"/>
+    <w:lsdException w:name="Medium Shading 2 Accent 5" w:uiPriority="64"/>
+    <w:lsdException w:name="Medium List 1 Accent 5" w:uiPriority="65"/>
+    <w:lsdException w:name="Medium List 2 Accent 5" w:uiPriority="66"/>
+    <w:lsdException w:name="Medium Grid 1 Accent 5" w:uiPriority="67"/>
+    <w:lsdException w:name="Medium Grid 2 Accent 5" w:uiPriority="68"/>
+    <w:lsdException w:name="Medium Grid 3 Accent 5" w:uiPriority="69"/>
+    <w:lsdException w:name="Dark List Accent 5" w:uiPriority="70"/>
+    <w:lsdException w:name="Colorful Shading Accent 5" w:uiPriority="71"/>
+    <w:lsdException w:name="Colorful List Accent 5" w:uiPriority="72"/>
+    <w:lsdException w:name="Colorful Grid Accent 5" w:uiPriority="73"/>
+    <w:lsdException w:name="Light Shading Accent 6" w:uiPriority="60"/>
+    <w:lsdException w:name="Light List Accent 6" w:uiPriority="61"/>
+    <w:lsdException w:name="Light Grid Accent 6" w:uiPriority="62"/>
+    <w:lsdException w:name="Medium Shading 1 Accent 6" w:uiPriority="63"/>
+    <w:lsdException w:name="Medium Shading 2 Accent 6" w:uiPriority="64"/>
+    <w:lsdException w:name="Medium List 1 Accent 6" w:uiPriority="65"/>
+    <w:lsdException w:name="Medium List 2 Accent 6" w:uiPriority="66"/>
+    <w:lsdException w:name="Medium Grid 1 Accent 6" w:uiPriority="67"/>
+    <w:lsdException w:name="Medium Grid 2 Accent 6" w:uiPriority="68"/>
+    <w:lsdException w:name="Medium Grid 3 Accent 6" w:uiPriority="69"/>
+    <w:lsdException w:name="Dark List Accent 6" w:uiPriority="70"/>
+    <w:lsdException w:name="Colorful Shading Accent 6" w:uiPriority="71"/>
+    <w:lsdException w:name="Colorful List Accent 6" w:uiPriority="72"/>
+    <w:lsdException w:name="Colorful Grid Accent 6" w:uiPriority="73"/>
+    <w:lsdException w:name="Subtle Emphasis" w:uiPriority="19" w:qFormat="1"/>
+    <w:lsdException w:name="Intense Emphasis" w:uiPriority="21" w:qFormat="1"/>
+    <w:lsdException w:name="Subtle Reference" w:uiPriority="31" w:qFormat="1"/>
+    <w:lsdException w:name="Intense Reference" w:uiPriority="32" w:qFormat="1"/>
+    <w:lsdException w:name="Book Title" w:uiPriority="33" w:qFormat="1"/>
+    <w:lsdException w:name="Bibliography" w:semiHidden="1" w:uiPriority="37" w:unhideWhenUsed="1"/>
+    <w:lsdException w:name="TOC Heading" w:semiHidden="1" w:uiPriority="39" w:unhideWhenUsed="1" w:qFormat="1"/>
+    <w:lsdException w:name="Plain Table 1" w:uiPriority="41"/>
+    <w:lsdException w:name="Plain Table 2" w:uiPriority="42"/>
+    <w:lsdException w:name="Plain Table 3" w:uiPriority="43"/>
+    <w:lsdException w:name="Plain Table 4" w:uiPriority="44"/>
+    <w:lsdException w:name="Plain Table 5" w:uiPriority="45"/>
+    <w:lsdException w:name="Grid Table Light" w:uiPriority="40"/>
+    <w:lsdException w:name="Grid Table 1 Light" w:uiPriority="46"/>
+    <w:lsdException w:name="Grid Table 2" w:uiPriority="47"/>
+    <w:lsdException w:name="Grid Table 3" w:uiPriority="48"/>
+    <w:lsdException w:name="Grid Table 4" w:uiPriority="49"/>
+    <w:lsdException w:name="Grid Table 5 Dark" w:uiPriority="50"/>
+    <w:lsdException w:name="Grid Table 6 Colorful" w:uiPriority="51"/>
+    <w:lsdException w:name="Grid Table 7 Colorful" w:uiPriority="52"/>
+    <w:lsdException w:name="Grid Table 1 Light Accent 1" w:uiPriority="46"/>
+    <w:lsdException w:name="Grid Table 2 Accent 1" w:uiPriority="47"/>
+    <w:lsdException w:name="Grid Table 3 Accent 1" w:uiPriority="48"/>
+    <w:lsdException w:name="Grid Table 4 Accent 1" w:uiPriority="49"/>
+    <w:lsdException w:name="Grid Table 5 Dark Accent 1" w:uiPriority="50"/>
+    <w:lsdException w:name="Grid Table 6 Colorful Accent 1" w:uiPriority="51"/>
+    <w:lsdException w:name="Grid Table 7 Colorful Accent 1" w:uiPriority="52"/>
+    <w:lsdException w:name="Grid Table 1 Light Accent 2" w:uiPriority="46"/>
+    <w:lsdException w:name="Grid Table 2 Accent 2" w:uiPriority="47"/>
+    <w:lsdException w:name="Grid Table 3 Accent 2" w:uiPriority="48"/>
+    <w:lsdException w:name="Grid Table 4 Accent 2" w:uiPriority="49"/>
+    <w:lsdException w:name="Grid Table 5 Dark Accent 2" w:uiPriority="50"/>
+    <w:lsdException w:name="Grid Table 6 Colorful Accent 2" w:uiPriority="51"/>
+    <w:lsdException w:name="Grid Table 7 Colorful Accent 2" w:uiPriority="52"/>
+    <w:lsdException w:name="Grid Table 1 Light Accent 3" w:uiPriority="46"/>
+    <w:lsdException w:name="Grid Table 2 Accent 3" w:uiPriority="47"/>
+    <w:lsdException w:name="Grid Table 3 Accent 3" w:uiPriority="48"/>
+    <w:lsdException w:name="Grid Table 4 Accent 3" w:uiPriority="49"/>
+    <w:lsdException w:name="Grid Table 5 Dark Accent 3" w:uiPriority="50"/>
+    <w:lsdException w:name="Grid Table 6 Colorful Accent 3" w:uiPriority="51"/>
+    <w:lsdException w:name="Grid Table 7 Colorful Accent 3" w:uiPriority="52"/>
+    <w:lsdException w:name="Grid Table 1 Light Accent 4" w:uiPriority="46"/>
+    <w:lsdException w:name="Grid Table 2 Accent 4" w:uiPriority="47"/>
+    <w:lsdException w:name="Grid Table 3 Accent 4" w:uiPriority="48"/>
+    <w:lsdException w:name="Grid Table 4 Accent 4" w:uiPriority="49"/>
+    <w:lsdException w:name="Grid Table 5 Dark Accent 4" w:uiPriority="50"/>
+    <w:lsdException w:name="Grid Table 6 Colorful Accent 4" w:uiPriority="51"/>
+    <w:lsdException w:name="Grid Table 7 Colorful Accent 4" w:uiPriority="52"/>
+    <w:lsdException w:name="Grid Table 1 Light Accent 5" w:uiPriority="46"/>
+    <w:lsdException w:name="Grid Table 2 Accent 5" w:uiPriority="47"/>
+    <w:lsdException w:name="Grid Table 3 Accent 5" w:uiPriority="48"/>
+    <w:lsdException w:name="Grid Table 4 Accent 5" w:uiPriority="49"/>
+    <w:lsdException w:name="Grid Table 5 Dark Accent 5" w:uiPriority="50"/>
+    <w:lsdException w:name="Grid Table 6 Colorful Accent 5" w:uiPriority="51"/>
+    <w:lsdException w:name="Grid Table 7 Colorful Accent 5" w:uiPriority="52"/>
+    <w:lsdException w:name="Grid Table 1 Light Accent 6" w:uiPriority="46"/>
+    <w:lsdException w:name="Grid Table 2 Accent 6" w:uiPriority="47"/>
+    <w:lsdException w:name="Grid Table 3 Accent 6" w:uiPriority="48"/>
+    <w:lsdException w:name="Grid Table 4 Accent 6" w:uiPriority="49"/>
+    <w:lsdException w:name="Grid Table 5 Dark Accent 6" w:uiPriority="50"/>
+    <w:lsdException w:name="Grid Table 6 Colorful Accent 6" w:uiPriority="51"/>
+    <w:lsdException w:name="Grid Table 7 Colorful Accent 6" w:uiPriority="52"/>
+    <w:lsdException w:name="List Table 1 Light" w:uiPriority="46"/>
+    <w:lsdException w:name="List Table 2" w:uiPriority="47"/>
+    <w:lsdException w:name="List Table 3" w:uiPriority="48"/>
+    <w:lsdException w:name="List Table 4" w:uiPriority="49"/>
+    <w:lsdException w:name="List Table 5 Dark" w:uiPriority="50"/>
+    <w:lsdException w:name="List Table 6 Colorful" w:uiPriority="51"/>
+    <w:lsdException w:name="List Table 7 Colorful" w:uiPriority="52"/>
+    <w:lsdException w:name="List Table 1 Light Accent 1" w:uiPriority="46"/>
+    <w:lsdException w:name="List Table 2 Accent 1" w:uiPriority="47"/>
+    <w:lsdException w:name="List Table 3 Accent 1" w:uiPriority="48"/>
+    <w:lsdException w:name="List Table 4 Accent 1" w:uiPriority="49"/>
+    <w:lsdException w:name="List Table 5 Dark Accent 1" w:uiPriority="50"/>
+    <w:lsdException w:name="List Table 6 Colorful Accent 1" w:uiPriority="51"/>
+    <w:lsdException w:name="List Table 7 Colorful Accent 1" w:uiPriority="52"/>
+    <w:lsdException w:name="List Table 1 Light Accent 2" w:uiPriority="46"/>
+    <w:lsdException w:name="List Table 2 Accent 2" w:uiPriority="47"/>
+    <w:lsdException w:name="List Table 3 Accent 2" w:uiPriority="48"/>
+    <w:lsdException w:name="List Table 4 Accent 2" w:uiPriority="49"/>
+    <w:lsdException w:name="List Table 5 Dark Accent 2" w:uiPriority="50"/>
+    <w:lsdException w:name="List Table 6 Colorful Accent 2" w:uiPriority="51"/>
+    <w:lsdException w:name="List Table 7 Colorful Accent 2" w:uiPriority="52"/>
+    <w:lsdException w:name="List Table 1 Light Accent 3" w:uiPriority="46"/>
+    <w:lsdException w:name="List Table 2 Accent 3" w:uiPriority="47"/>
+    <w:lsdException w:name="List Table 3 Accent 3" w:uiPriority="48"/>
+    <w:lsdException w:name="List Table 4 Accent 3" w:uiPriority="49"/>
+    <w:lsdException w:name="List Table 5 Dark Accent 3" w:uiPriority="50"/>
+    <w:lsdException w:name="List Table 6 Colorful Accent 3" w:uiPriority="51"/>
+    <w:lsdException w:name="List Table 7 Colorful Accent 3" w:uiPriority="52"/>
+    <w:lsdException w:name="List Table 1 Light Accent 4" w:uiPriority="46"/>
+    <w:lsdException w:name="List Table 2 Accent 4" w:uiPriority="47"/>
+    <w:lsdException w:name="List Table 3 Accent 4" w:uiPriority="48"/>
+    <w:lsdException w:name="List Table 4 Accent 4" w:uiPriority="49"/>
+    <w:lsdException w:name="List Table 5 Dark Accent 4" w:uiPriority="50"/>
+    <w:lsdException w:name="List Table 6 Colorful Accent 4" w:uiPriority="51"/>
+    <w:lsdException w:name="List Table 7 Colorful Accent 4" w:uiPriority="52"/>
+    <w:lsdException w:name="List Table 1 Light Accent 5" w:uiPriority="46"/>
+    <w:lsdException w:name="List Table 2 Accent 5" w:uiPriority="47"/>
+    <w:lsdException w:name="List Table 3 Accent 5" w:uiPriority="48"/>
+    <w:lsdException w:name="List Table 4 Accent 5" w:uiPriority="49"/>
+    <w:lsdException w:name="List Table 5 Dark Accent 5" w:uiPriority="50"/>
+    <w:lsdException w:name="List Table 6 Colorful Accent 5" w:uiPriority="51"/>
+    <w:lsdException w:name="List Table 7 Colorful Accent 5" w:uiPriority="52"/>
+    <w:lsdException w:name="List Table 1 Light Accent 6" w:uiPriority="46"/>
+    <w:lsdException w:name="List Table 2 Accent 6" w:uiPriority="47"/>
+    <w:lsdException w:name="List Table 3 Accent 6" w:uiPriority="48"/>
+    <w:lsdException w:name="List Table 4 Accent 6" w:uiPriority="49"/>
+    <w:lsdException w:name="List Table 5 Dark Accent 6" w:uiPriority="50"/>
+    <w:lsdException w:name="List Table 6 Colorful Accent 6" w:uiPriority="51"/>
+    <w:lsdException w:name="List Table 7 Colorful Accent 6" w:uiPriority="52"/>
+    <w:lsdException w:name="Mention" w:semiHidden="1" w:unhideWhenUsed="1"/>
+    <w:lsdException w:name="Smart Hyperlink" w:semiHidden="1" w:unhideWhenUsed="1"/>
+    <w:lsdException w:name="Hashtag" w:semiHidden="1" w:unhideWhenUsed="1"/>
+    <w:lsdException w:name="Unresolved Mention" w:semiHidden="1" w:unhideWhenUsed="1"/>
+    <w:lsdException w:name="Smart Link" w:semiHidden="1" w:unhideWhenUsed="1"/>
   </w:latentStyles>
-  <w:style w:type="paragraph" w:default="1" w:styleId="a">
+  <w:style w:type="paragraph" w:default="1" w:styleId="Normal">
     <w:name w:val="Normal"/>
     <w:qFormat/>
     <w:rsid w:val="00C03511"/>
@@ -5127,10 +5406,10 @@
       <w:lang w:eastAsia="uk-UA"/>
     </w:rPr>
   </w:style>
-  <w:style w:type="paragraph" w:styleId="1">
+  <w:style w:type="paragraph" w:styleId="Heading1">
     <w:name w:val="heading 1"/>
-    <w:basedOn w:val="a"/>
-    <w:next w:val="a"/>
+    <w:basedOn w:val="Normal"/>
+    <w:next w:val="Normal"/>
     <w:qFormat/>
     <w:rsid w:val="00C03511"/>
     <w:pPr>
@@ -5143,10 +5422,10 @@
       <w:sz w:val="22"/>
     </w:rPr>
   </w:style>
-  <w:style w:type="paragraph" w:styleId="2">
+  <w:style w:type="paragraph" w:styleId="Heading2">
     <w:name w:val="heading 2"/>
-    <w:basedOn w:val="a"/>
-    <w:next w:val="a"/>
+    <w:basedOn w:val="Normal"/>
+    <w:next w:val="Normal"/>
     <w:qFormat/>
     <w:rsid w:val="00C03511"/>
     <w:pPr>
@@ -5164,10 +5443,10 @@
       <w:sz w:val="20"/>
     </w:rPr>
   </w:style>
-  <w:style w:type="paragraph" w:styleId="3">
+  <w:style w:type="paragraph" w:styleId="Heading3">
     <w:name w:val="heading 3"/>
-    <w:basedOn w:val="a"/>
-    <w:next w:val="a"/>
+    <w:basedOn w:val="Normal"/>
+    <w:next w:val="Normal"/>
     <w:qFormat/>
     <w:rsid w:val="00C03511"/>
     <w:pPr>
@@ -5181,10 +5460,10 @@
       <w:sz w:val="24"/>
     </w:rPr>
   </w:style>
-  <w:style w:type="paragraph" w:styleId="4">
+  <w:style w:type="paragraph" w:styleId="Heading4">
     <w:name w:val="heading 4"/>
-    <w:basedOn w:val="a"/>
-    <w:next w:val="a"/>
+    <w:basedOn w:val="Normal"/>
+    <w:next w:val="Normal"/>
     <w:qFormat/>
     <w:rsid w:val="00C03511"/>
     <w:pPr>
@@ -5198,10 +5477,10 @@
       <w:sz w:val="20"/>
     </w:rPr>
   </w:style>
-  <w:style w:type="paragraph" w:styleId="5">
+  <w:style w:type="paragraph" w:styleId="Heading5">
     <w:name w:val="heading 5"/>
-    <w:basedOn w:val="a"/>
-    <w:next w:val="a"/>
+    <w:basedOn w:val="Normal"/>
+    <w:next w:val="Normal"/>
     <w:qFormat/>
     <w:rsid w:val="00C03511"/>
     <w:pPr>
@@ -5213,10 +5492,10 @@
       <w:b/>
     </w:rPr>
   </w:style>
-  <w:style w:type="paragraph" w:styleId="6">
+  <w:style w:type="paragraph" w:styleId="Heading6">
     <w:name w:val="heading 6"/>
-    <w:basedOn w:val="a"/>
-    <w:next w:val="a"/>
+    <w:basedOn w:val="Normal"/>
+    <w:next w:val="Normal"/>
     <w:qFormat/>
     <w:rsid w:val="00C03511"/>
     <w:pPr>
@@ -5228,10 +5507,10 @@
       <w:lang w:val="uk-UA"/>
     </w:rPr>
   </w:style>
-  <w:style w:type="paragraph" w:styleId="7">
+  <w:style w:type="paragraph" w:styleId="Heading7">
     <w:name w:val="heading 7"/>
-    <w:basedOn w:val="a"/>
-    <w:next w:val="a"/>
+    <w:basedOn w:val="Normal"/>
+    <w:next w:val="Normal"/>
     <w:qFormat/>
     <w:rsid w:val="00C03511"/>
     <w:pPr>
@@ -5249,10 +5528,10 @@
       <w:lang w:val="uk-UA"/>
     </w:rPr>
   </w:style>
-  <w:style w:type="paragraph" w:styleId="8">
+  <w:style w:type="paragraph" w:styleId="Heading8">
     <w:name w:val="heading 8"/>
-    <w:basedOn w:val="a"/>
-    <w:next w:val="a"/>
+    <w:basedOn w:val="Normal"/>
+    <w:next w:val="Normal"/>
     <w:qFormat/>
     <w:rsid w:val="00C03511"/>
     <w:pPr>
@@ -5266,10 +5545,10 @@
       <w:sz w:val="60"/>
     </w:rPr>
   </w:style>
-  <w:style w:type="paragraph" w:styleId="9">
+  <w:style w:type="paragraph" w:styleId="Heading9">
     <w:name w:val="heading 9"/>
-    <w:basedOn w:val="a"/>
-    <w:next w:val="a"/>
+    <w:basedOn w:val="Normal"/>
+    <w:next w:val="Normal"/>
     <w:qFormat/>
     <w:rsid w:val="00C03511"/>
     <w:pPr>
@@ -5282,13 +5561,13 @@
       <w:sz w:val="24"/>
     </w:rPr>
   </w:style>
-  <w:style w:type="character" w:default="1" w:styleId="a0">
+  <w:style w:type="character" w:default="1" w:styleId="DefaultParagraphFont">
     <w:name w:val="Default Paragraph Font"/>
     <w:uiPriority w:val="1"/>
     <w:semiHidden/>
     <w:unhideWhenUsed/>
   </w:style>
-  <w:style w:type="table" w:default="1" w:styleId="a1">
+  <w:style w:type="table" w:default="1" w:styleId="TableNormal">
     <w:name w:val="Normal Table"/>
     <w:uiPriority w:val="99"/>
     <w:semiHidden/>
@@ -5303,7 +5582,7 @@
       </w:tblCellMar>
     </w:tblPr>
   </w:style>
-  <w:style w:type="numbering" w:default="1" w:styleId="a2">
+  <w:style w:type="numbering" w:default="1" w:styleId="NoList">
     <w:name w:val="No List"/>
     <w:uiPriority w:val="99"/>
     <w:semiHidden/>
@@ -5322,9 +5601,9 @@
       <w:lang w:val="uk-UA" w:eastAsia="uk-UA"/>
     </w:rPr>
   </w:style>
-  <w:style w:type="paragraph" w:styleId="a3">
+  <w:style w:type="paragraph" w:styleId="BodyTextIndent">
     <w:name w:val="Body Text Indent"/>
-    <w:basedOn w:val="a"/>
+    <w:basedOn w:val="Normal"/>
     <w:rsid w:val="00C03511"/>
     <w:pPr>
       <w:ind w:left="708"/>
@@ -5334,9 +5613,9 @@
       <w:b/>
     </w:rPr>
   </w:style>
-  <w:style w:type="paragraph" w:styleId="20">
+  <w:style w:type="paragraph" w:styleId="BodyTextIndent2">
     <w:name w:val="Body Text Indent 2"/>
-    <w:basedOn w:val="a"/>
+    <w:basedOn w:val="Normal"/>
     <w:rsid w:val="00C03511"/>
     <w:pPr>
       <w:ind w:firstLine="705"/>
@@ -5346,9 +5625,9 @@
       <w:b/>
     </w:rPr>
   </w:style>
-  <w:style w:type="paragraph" w:styleId="30">
+  <w:style w:type="paragraph" w:styleId="BodyTextIndent3">
     <w:name w:val="Body Text Indent 3"/>
-    <w:basedOn w:val="a"/>
+    <w:basedOn w:val="Normal"/>
     <w:rsid w:val="00C03511"/>
     <w:pPr>
       <w:widowControl w:val="0"/>
@@ -5356,9 +5635,9 @@
       <w:ind w:left="5680" w:firstLine="284"/>
     </w:pPr>
   </w:style>
-  <w:style w:type="paragraph" w:styleId="a4">
+  <w:style w:type="paragraph" w:styleId="BodyText">
     <w:name w:val="Body Text"/>
-    <w:basedOn w:val="a"/>
+    <w:basedOn w:val="Normal"/>
     <w:rsid w:val="00C03511"/>
     <w:pPr>
       <w:widowControl w:val="0"/>
@@ -5369,17 +5648,17 @@
       <w:lang w:val="uk-UA"/>
     </w:rPr>
   </w:style>
-  <w:style w:type="paragraph" w:styleId="21">
+  <w:style w:type="paragraph" w:styleId="BodyText2">
     <w:name w:val="Body Text 2"/>
-    <w:basedOn w:val="a"/>
+    <w:basedOn w:val="Normal"/>
     <w:rsid w:val="00C03511"/>
     <w:pPr>
       <w:jc w:val="center"/>
     </w:pPr>
   </w:style>
-  <w:style w:type="paragraph" w:styleId="a5">
+  <w:style w:type="paragraph" w:styleId="Header">
     <w:name w:val="header"/>
-    <w:basedOn w:val="a"/>
+    <w:basedOn w:val="Normal"/>
     <w:rsid w:val="00C03511"/>
     <w:pPr>
       <w:tabs>
@@ -5391,9 +5670,9 @@
       <w:sz w:val="20"/>
     </w:rPr>
   </w:style>
-  <w:style w:type="paragraph" w:styleId="31">
+  <w:style w:type="paragraph" w:styleId="BodyText3">
     <w:name w:val="Body Text 3"/>
-    <w:basedOn w:val="a"/>
+    <w:basedOn w:val="Normal"/>
     <w:rsid w:val="00C03511"/>
     <w:pPr>
       <w:jc w:val="center"/>
@@ -5402,9 +5681,9 @@
       <w:b/>
     </w:rPr>
   </w:style>
-  <w:style w:type="paragraph" w:styleId="a6">
+  <w:style w:type="paragraph" w:styleId="Footer">
     <w:name w:val="footer"/>
-    <w:basedOn w:val="a"/>
+    <w:basedOn w:val="Normal"/>
     <w:rsid w:val="00C03511"/>
     <w:pPr>
       <w:tabs>
@@ -5413,9 +5692,9 @@
       </w:tabs>
     </w:pPr>
   </w:style>
-  <w:style w:type="paragraph" w:styleId="a7">
+  <w:style w:type="paragraph" w:styleId="PlainText">
     <w:name w:val="Plain Text"/>
-    <w:basedOn w:val="a"/>
+    <w:basedOn w:val="Normal"/>
     <w:rsid w:val="009F652F"/>
     <w:rPr>
       <w:rFonts w:ascii="Courier New" w:hAnsi="Courier New" w:cs="Courier New"/>
@@ -5423,9 +5702,9 @@
       <w:lang w:eastAsia="ru-RU"/>
     </w:rPr>
   </w:style>
-  <w:style w:type="character" w:styleId="a8">
+  <w:style w:type="character" w:styleId="Hyperlink">
     <w:name w:val="Hyperlink"/>
-    <w:basedOn w:val="a0"/>
+    <w:basedOn w:val="DefaultParagraphFont"/>
     <w:uiPriority w:val="99"/>
     <w:unhideWhenUsed/>
     <w:rsid w:val="008C363A"/>
@@ -5434,9 +5713,9 @@
       <w:u w:val="single"/>
     </w:rPr>
   </w:style>
-  <w:style w:type="paragraph" w:styleId="a9">
+  <w:style w:type="paragraph" w:styleId="ListParagraph">
     <w:name w:val="List Paragraph"/>
-    <w:basedOn w:val="a"/>
+    <w:basedOn w:val="Normal"/>
     <w:uiPriority w:val="34"/>
     <w:qFormat/>
     <w:rsid w:val="00FB6A83"/>
@@ -5445,10 +5724,10 @@
       <w:contextualSpacing/>
     </w:pPr>
   </w:style>
-  <w:style w:type="paragraph" w:styleId="aa">
+  <w:style w:type="paragraph" w:styleId="BalloonText">
     <w:name w:val="Balloon Text"/>
-    <w:basedOn w:val="a"/>
-    <w:link w:val="ab"/>
+    <w:basedOn w:val="Normal"/>
+    <w:link w:val="BalloonTextChar"/>
     <w:uiPriority w:val="99"/>
     <w:semiHidden/>
     <w:unhideWhenUsed/>
@@ -5459,10 +5738,10 @@
       <w:szCs w:val="18"/>
     </w:rPr>
   </w:style>
-  <w:style w:type="character" w:customStyle="1" w:styleId="ab">
-    <w:name w:val="Текст выноски Знак"/>
-    <w:basedOn w:val="a0"/>
-    <w:link w:val="aa"/>
+  <w:style w:type="character" w:customStyle="1" w:styleId="BalloonTextChar">
+    <w:name w:val="Balloon Text Char"/>
+    <w:basedOn w:val="DefaultParagraphFont"/>
+    <w:link w:val="BalloonText"/>
     <w:uiPriority w:val="99"/>
     <w:semiHidden/>
     <w:rsid w:val="009F2D83"/>
@@ -5473,195 +5752,18 @@
       <w:lang w:eastAsia="uk-UA"/>
     </w:rPr>
   </w:style>
-</w:styles>
-</file>
-
-<file path=word/stylesWithEffects.xml><?xml version="1.0" encoding="utf-8"?>
-<w:styles xmlns:wpc="http://schemas.microsoft.com/office/word/2010/wordprocessingCanvas" xmlns:mc="http://schemas.openxmlformats.org/markup-compatibility/2006" xmlns:o="urn:schemas-microsoft-com:office:office" xmlns:r="http://schemas.openxmlformats.org/officeDocument/2006/relationships" xmlns:m="http://schemas.openxmlformats.org/officeDocument/2006/math" xmlns:v="urn:schemas-microsoft-com:vml" xmlns:wp14="http://schemas.microsoft.com/office/word/2010/wordprocessingDrawing" xmlns:wp="http://schemas.openxmlformats.org/drawingml/2006/wordprocessingDrawing" xmlns:w10="urn:schemas-microsoft-com:office:word" xmlns:w="http://schemas.openxmlformats.org/wordprocessingml/2006/main" xmlns:w14="http://schemas.microsoft.com/office/word/2010/wordml" xmlns:wpg="http://schemas.microsoft.com/office/word/2010/wordprocessingGroup" xmlns:wpi="http://schemas.microsoft.com/office/word/2010/wordprocessingInk" xmlns:wne="http://schemas.microsoft.com/office/word/2006/wordml" xmlns:wps="http://schemas.microsoft.com/office/word/2010/wordprocessingShape" mc:Ignorable="w14 wp14">
-  <w:docDefaults>
-    <w:rPrDefault>
-      <w:rPr>
-        <w:rFonts w:asciiTheme="minorHAnsi" w:eastAsiaTheme="minorEastAsia" w:hAnsiTheme="minorHAnsi" w:cstheme="minorBidi"/>
-        <w:sz w:val="22"/>
-        <w:szCs w:val="22"/>
-        <w:lang w:val="ru-RU" w:eastAsia="ru-RU" w:bidi="ar-SA"/>
-      </w:rPr>
-    </w:rPrDefault>
-    <w:pPrDefault>
-      <w:pPr>
-        <w:spacing w:after="200" w:line="276" w:lineRule="auto"/>
-      </w:pPr>
-    </w:pPrDefault>
-  </w:docDefaults>
-  <w:latentStyles w:defLockedState="0" w:defUIPriority="99" w:defSemiHidden="1" w:defUnhideWhenUsed="1" w:defQFormat="0" w:count="267">
-    <w:lsdException w:name="Normal" w:semiHidden="0" w:uiPriority="0" w:unhideWhenUsed="0" w:qFormat="1"/>
-    <w:lsdException w:name="heading 1" w:semiHidden="0" w:uiPriority="9" w:unhideWhenUsed="0" w:qFormat="1"/>
-    <w:lsdException w:name="heading 2" w:uiPriority="9" w:qFormat="1"/>
-    <w:lsdException w:name="heading 3" w:uiPriority="9" w:qFormat="1"/>
-    <w:lsdException w:name="heading 4" w:uiPriority="9" w:qFormat="1"/>
-    <w:lsdException w:name="heading 5" w:uiPriority="9" w:qFormat="1"/>
-    <w:lsdException w:name="heading 6" w:uiPriority="9" w:qFormat="1"/>
-    <w:lsdException w:name="heading 7" w:uiPriority="9" w:qFormat="1"/>
-    <w:lsdException w:name="heading 8" w:uiPriority="9" w:qFormat="1"/>
-    <w:lsdException w:name="heading 9" w:uiPriority="9" w:qFormat="1"/>
-    <w:lsdException w:name="toc 1" w:uiPriority="39"/>
-    <w:lsdException w:name="toc 2" w:uiPriority="39"/>
-    <w:lsdException w:name="toc 3" w:uiPriority="39"/>
-    <w:lsdException w:name="toc 4" w:uiPriority="39"/>
-    <w:lsdException w:name="toc 5" w:uiPriority="39"/>
-    <w:lsdException w:name="toc 6" w:uiPriority="39"/>
-    <w:lsdException w:name="toc 7" w:uiPriority="39"/>
-    <w:lsdException w:name="toc 8" w:uiPriority="39"/>
-    <w:lsdException w:name="toc 9" w:uiPriority="39"/>
-    <w:lsdException w:name="caption" w:uiPriority="35" w:qFormat="1"/>
-    <w:lsdException w:name="Title" w:semiHidden="0" w:uiPriority="10" w:unhideWhenUsed="0" w:qFormat="1"/>
-    <w:lsdException w:name="Default Paragraph Font" w:uiPriority="1"/>
-    <w:lsdException w:name="Subtitle" w:semiHidden="0" w:uiPriority="11" w:unhideWhenUsed="0" w:qFormat="1"/>
-    <w:lsdException w:name="Strong" w:semiHidden="0" w:uiPriority="22" w:unhideWhenUsed="0" w:qFormat="1"/>
-    <w:lsdException w:name="Emphasis" w:semiHidden="0" w:uiPriority="20" w:unhideWhenUsed="0" w:qFormat="1"/>
-    <w:lsdException w:name="Table Grid" w:semiHidden="0" w:uiPriority="59" w:unhideWhenUsed="0"/>
-    <w:lsdException w:name="Placeholder Text" w:unhideWhenUsed="0"/>
-    <w:lsdException w:name="No Spacing" w:semiHidden="0" w:uiPriority="1" w:unhideWhenUsed="0" w:qFormat="1"/>
-    <w:lsdException w:name="Light Shading" w:semiHidden="0" w:uiPriority="60" w:unhideWhenUsed="0"/>
-    <w:lsdException w:name="Light List" w:semiHidden="0" w:uiPriority="61" w:unhideWhenUsed="0"/>
-    <w:lsdException w:name="Light Grid" w:semiHidden="0" w:uiPriority="62" w:unhideWhenUsed="0"/>
-    <w:lsdException w:name="Medium Shading 1" w:semiHidden="0" w:uiPriority="63" w:unhideWhenUsed="0"/>
-    <w:lsdException w:name="Medium Shading 2" w:semiHidden="0" w:uiPriority="64" w:unhideWhenUsed="0"/>
-    <w:lsdException w:name="Medium List 1" w:semiHidden="0" w:uiPriority="65" w:unhideWhenUsed="0"/>
-    <w:lsdException w:name="Medium List 2" w:semiHidden="0" w:uiPriority="66" w:unhideWhenUsed="0"/>
-    <w:lsdException w:name="Medium Grid 1" w:semiHidden="0" w:uiPriority="67" w:unhideWhenUsed="0"/>
-    <w:lsdException w:name="Medium Grid 2" w:semiHidden="0" w:uiPriority="68" w:unhideWhenUsed="0"/>
-    <w:lsdException w:name="Medium Grid 3" w:semiHidden="0" w:uiPriority="69" w:unhideWhenUsed="0"/>
-    <w:lsdException w:name="Dark List" w:semiHidden="0" w:uiPriority="70" w:unhideWhenUsed="0"/>
-    <w:lsdException w:name="Colorful Shading" w:semiHidden="0" w:uiPriority="71" w:unhideWhenUsed="0"/>
-    <w:lsdException w:name="Colorful List" w:semiHidden="0" w:uiPriority="72" w:unhideWhenUsed="0"/>
-    <w:lsdException w:name="Colorful Grid" w:semiHidden="0" w:uiPriority="73" w:unhideWhenUsed="0"/>
-    <w:lsdException w:name="Light Shading Accent 1" w:semiHidden="0" w:uiPriority="60" w:unhideWhenUsed="0"/>
-    <w:lsdException w:name="Light List Accent 1" w:semiHidden="0" w:uiPriority="61" w:unhideWhenUsed="0"/>
-    <w:lsdException w:name="Light Grid Accent 1" w:semiHidden="0" w:uiPriority="62" w:unhideWhenUsed="0"/>
-    <w:lsdException w:name="Medium Shading 1 Accent 1" w:semiHidden="0" w:uiPriority="63" w:unhideWhenUsed="0"/>
-    <w:lsdException w:name="Medium Shading 2 Accent 1" w:semiHidden="0" w:uiPriority="64" w:unhideWhenUsed="0"/>
-    <w:lsdException w:name="Medium List 1 Accent 1" w:semiHidden="0" w:uiPriority="65" w:unhideWhenUsed="0"/>
-    <w:lsdException w:name="Revision" w:unhideWhenUsed="0"/>
-    <w:lsdException w:name="List Paragraph" w:semiHidden="0" w:uiPriority="34" w:unhideWhenUsed="0" w:qFormat="1"/>
-    <w:lsdException w:name="Quote" w:semiHidden="0" w:uiPriority="29" w:unhideWhenUsed="0" w:qFormat="1"/>
-    <w:lsdException w:name="Intense Quote" w:semiHidden="0" w:uiPriority="30" w:unhideWhenUsed="0" w:qFormat="1"/>
-    <w:lsdException w:name="Medium List 2 Accent 1" w:semiHidden="0" w:uiPriority="66" w:unhideWhenUsed="0"/>
-    <w:lsdException w:name="Medium Grid 1 Accent 1" w:semiHidden="0" w:uiPriority="67" w:unhideWhenUsed="0"/>
-    <w:lsdException w:name="Medium Grid 2 Accent 1" w:semiHidden="0" w:uiPriority="68" w:unhideWhenUsed="0"/>
-    <w:lsdException w:name="Medium Grid 3 Accent 1" w:semiHidden="0" w:uiPriority="69" w:unhideWhenUsed="0"/>
-    <w:lsdException w:name="Dark List Accent 1" w:semiHidden="0" w:uiPriority="70" w:unhideWhenUsed="0"/>
-    <w:lsdException w:name="Colorful Shading Accent 1" w:semiHidden="0" w:uiPriority="71" w:unhideWhenUsed="0"/>
-    <w:lsdException w:name="Colorful List Accent 1" w:semiHidden="0" w:uiPriority="72" w:unhideWhenUsed="0"/>
-    <w:lsdException w:name="Colorful Grid Accent 1" w:semiHidden="0" w:uiPriority="73" w:unhideWhenUsed="0"/>
-    <w:lsdException w:name="Light Shading Accent 2" w:semiHidden="0" w:uiPriority="60" w:unhideWhenUsed="0"/>
-    <w:lsdException w:name="Light List Accent 2" w:semiHidden="0" w:uiPriority="61" w:unhideWhenUsed="0"/>
-    <w:lsdException w:name="Light Grid Accent 2" w:semiHidden="0" w:uiPriority="62" w:unhideWhenUsed="0"/>
-    <w:lsdException w:name="Medium Shading 1 Accent 2" w:semiHidden="0" w:uiPriority="63" w:unhideWhenUsed="0"/>
-    <w:lsdException w:name="Medium Shading 2 Accent 2" w:semiHidden="0" w:uiPriority="64" w:unhideWhenUsed="0"/>
-    <w:lsdException w:name="Medium List 1 Accent 2" w:semiHidden="0" w:uiPriority="65" w:unhideWhenUsed="0"/>
-    <w:lsdException w:name="Medium List 2 Accent 2" w:semiHidden="0" w:uiPriority="66" w:unhideWhenUsed="0"/>
-    <w:lsdException w:name="Medium Grid 1 Accent 2" w:semiHidden="0" w:uiPriority="67" w:unhideWhenUsed="0"/>
-    <w:lsdException w:name="Medium Grid 2 Accent 2" w:semiHidden="0" w:uiPriority="68" w:unhideWhenUsed="0"/>
-    <w:lsdException w:name="Medium Grid 3 Accent 2" w:semiHidden="0" w:uiPriority="69" w:unhideWhenUsed="0"/>
-    <w:lsdException w:name="Dark List Accent 2" w:semiHidden="0" w:uiPriority="70" w:unhideWhenUsed="0"/>
-    <w:lsdException w:name="Colorful Shading Accent 2" w:semiHidden="0" w:uiPriority="71" w:unhideWhenUsed="0"/>
-    <w:lsdException w:name="Colorful List Accent 2" w:semiHidden="0" w:uiPriority="72" w:unhideWhenUsed="0"/>
-    <w:lsdException w:name="Colorful Grid Accent 2" w:semiHidden="0" w:uiPriority="73" w:unhideWhenUsed="0"/>
-    <w:lsdException w:name="Light Shading Accent 3" w:semiHidden="0" w:uiPriority="60" w:unhideWhenUsed="0"/>
-    <w:lsdException w:name="Light List Accent 3" w:semiHidden="0" w:uiPriority="61" w:unhideWhenUsed="0"/>
-    <w:lsdException w:name="Light Grid Accent 3" w:semiHidden="0" w:uiPriority="62" w:unhideWhenUsed="0"/>
-    <w:lsdException w:name="Medium Shading 1 Accent 3" w:semiHidden="0" w:uiPriority="63" w:unhideWhenUsed="0"/>
-    <w:lsdException w:name="Medium Shading 2 Accent 3" w:semiHidden="0" w:uiPriority="64" w:unhideWhenUsed="0"/>
-    <w:lsdException w:name="Medium List 1 Accent 3" w:semiHidden="0" w:uiPriority="65" w:unhideWhenUsed="0"/>
-    <w:lsdException w:name="Medium List 2 Accent 3" w:semiHidden="0" w:uiPriority="66" w:unhideWhenUsed="0"/>
-    <w:lsdException w:name="Medium Grid 1 Accent 3" w:semiHidden="0" w:uiPriority="67" w:unhideWhenUsed="0"/>
-    <w:lsdException w:name="Medium Grid 2 Accent 3" w:semiHidden="0" w:uiPriority="68" w:unhideWhenUsed="0"/>
-    <w:lsdException w:name="Medium Grid 3 Accent 3" w:semiHidden="0" w:uiPriority="69" w:unhideWhenUsed="0"/>
-    <w:lsdException w:name="Dark List Accent 3" w:semiHidden="0" w:uiPriority="70" w:unhideWhenUsed="0"/>
-    <w:lsdException w:name="Colorful Shading Accent 3" w:semiHidden="0" w:uiPriority="71" w:unhideWhenUsed="0"/>
-    <w:lsdException w:name="Colorful List Accent 3" w:semiHidden="0" w:uiPriority="72" w:unhideWhenUsed="0"/>
-    <w:lsdException w:name="Colorful Grid Accent 3" w:semiHidden="0" w:uiPriority="73" w:unhideWhenUsed="0"/>
-    <w:lsdException w:name="Light Shading Accent 4" w:semiHidden="0" w:uiPriority="60" w:unhideWhenUsed="0"/>
-    <w:lsdException w:name="Light List Accent 4" w:semiHidden="0" w:uiPriority="61" w:unhideWhenUsed="0"/>
-    <w:lsdException w:name="Light Grid Accent 4" w:semiHidden="0" w:uiPriority="62" w:unhideWhenUsed="0"/>
-    <w:lsdException w:name="Medium Shading 1 Accent 4" w:semiHidden="0" w:uiPriority="63" w:unhideWhenUsed="0"/>
-    <w:lsdException w:name="Medium Shading 2 Accent 4" w:semiHidden="0" w:uiPriority="64" w:unhideWhenUsed="0"/>
-    <w:lsdException w:name="Medium List 1 Accent 4" w:semiHidden="0" w:uiPriority="65" w:unhideWhenUsed="0"/>
-    <w:lsdException w:name="Medium List 2 Accent 4" w:semiHidden="0" w:uiPriority="66" w:unhideWhenUsed="0"/>
-    <w:lsdException w:name="Medium Grid 1 Accent 4" w:semiHidden="0" w:uiPriority="67" w:unhideWhenUsed="0"/>
-    <w:lsdException w:name="Medium Grid 2 Accent 4" w:semiHidden="0" w:uiPriority="68" w:unhideWhenUsed="0"/>
-    <w:lsdException w:name="Medium Grid 3 Accent 4" w:semiHidden="0" w:uiPriority="69" w:unhideWhenUsed="0"/>
-    <w:lsdException w:name="Dark List Accent 4" w:semiHidden="0" w:uiPriority="70" w:unhideWhenUsed="0"/>
-    <w:lsdException w:name="Colorful Shading Accent 4" w:semiHidden="0" w:uiPriority="71" w:unhideWhenUsed="0"/>
-    <w:lsdException w:name="Colorful List Accent 4" w:semiHidden="0" w:uiPriority="72" w:unhideWhenUsed="0"/>
-    <w:lsdException w:name="Colorful Grid Accent 4" w:semiHidden="0" w:uiPriority="73" w:unhideWhenUsed="0"/>
-    <w:lsdException w:name="Light Shading Accent 5" w:semiHidden="0" w:uiPriority="60" w:unhideWhenUsed="0"/>
-    <w:lsdException w:name="Light List Accent 5" w:semiHidden="0" w:uiPriority="61" w:unhideWhenUsed="0"/>
-    <w:lsdException w:name="Light Grid Accent 5" w:semiHidden="0" w:uiPriority="62" w:unhideWhenUsed="0"/>
-    <w:lsdException w:name="Medium Shading 1 Accent 5" w:semiHidden="0" w:uiPriority="63" w:unhideWhenUsed="0"/>
-    <w:lsdException w:name="Medium Shading 2 Accent 5" w:semiHidden="0" w:uiPriority="64" w:unhideWhenUsed="0"/>
-    <w:lsdException w:name="Medium List 1 Accent 5" w:semiHidden="0" w:uiPriority="65" w:unhideWhenUsed="0"/>
-    <w:lsdException w:name="Medium List 2 Accent 5" w:semiHidden="0" w:uiPriority="66" w:unhideWhenUsed="0"/>
-    <w:lsdException w:name="Medium Grid 1 Accent 5" w:semiHidden="0" w:uiPriority="67" w:unhideWhenUsed="0"/>
-    <w:lsdException w:name="Medium Grid 2 Accent 5" w:semiHidden="0" w:uiPriority="68" w:unhideWhenUsed="0"/>
-    <w:lsdException w:name="Medium Grid 3 Accent 5" w:semiHidden="0" w:uiPriority="69" w:unhideWhenUsed="0"/>
-    <w:lsdException w:name="Dark List Accent 5" w:semiHidden="0" w:uiPriority="70" w:unhideWhenUsed="0"/>
-    <w:lsdException w:name="Colorful Shading Accent 5" w:semiHidden="0" w:uiPriority="71" w:unhideWhenUsed="0"/>
-    <w:lsdException w:name="Colorful List Accent 5" w:semiHidden="0" w:uiPriority="72" w:unhideWhenUsed="0"/>
-    <w:lsdException w:name="Colorful Grid Accent 5" w:semiHidden="0" w:uiPriority="73" w:unhideWhenUsed="0"/>
-    <w:lsdException w:name="Light Shading Accent 6" w:semiHidden="0" w:uiPriority="60" w:unhideWhenUsed="0"/>
-    <w:lsdException w:name="Light List Accent 6" w:semiHidden="0" w:uiPriority="61" w:unhideWhenUsed="0"/>
-    <w:lsdException w:name="Light Grid Accent 6" w:semiHidden="0" w:uiPriority="62" w:unhideWhenUsed="0"/>
-    <w:lsdException w:name="Medium Shading 1 Accent 6" w:semiHidden="0" w:uiPriority="63" w:unhideWhenUsed="0"/>
-    <w:lsdException w:name="Medium Shading 2 Accent 6" w:semiHidden="0" w:uiPriority="64" w:unhideWhenUsed="0"/>
-    <w:lsdException w:name="Medium List 1 Accent 6" w:semiHidden="0" w:uiPriority="65" w:unhideWhenUsed="0"/>
-    <w:lsdException w:name="Medium List 2 Accent 6" w:semiHidden="0" w:uiPriority="66" w:unhideWhenUsed="0"/>
-    <w:lsdException w:name="Medium Grid 1 Accent 6" w:semiHidden="0" w:uiPriority="67" w:unhideWhenUsed="0"/>
-    <w:lsdException w:name="Medium Grid 2 Accent 6" w:semiHidden="0" w:uiPriority="68" w:unhideWhenUsed="0"/>
-    <w:lsdException w:name="Medium Grid 3 Accent 6" w:semiHidden="0" w:uiPriority="69" w:unhideWhenUsed="0"/>
-    <w:lsdException w:name="Dark List Accent 6" w:semiHidden="0" w:uiPriority="70" w:unhideWhenUsed="0"/>
-    <w:lsdException w:name="Colorful Shading Accent 6" w:semiHidden="0" w:uiPriority="71" w:unhideWhenUsed="0"/>
-    <w:lsdException w:name="Colorful List Accent 6" w:semiHidden="0" w:uiPriority="72" w:unhideWhenUsed="0"/>
-    <w:lsdException w:name="Colorful Grid Accent 6" w:semiHidden="0" w:uiPriority="73" w:unhideWhenUsed="0"/>
-    <w:lsdException w:name="Subtle Emphasis" w:semiHidden="0" w:uiPriority="19" w:unhideWhenUsed="0" w:qFormat="1"/>
-    <w:lsdException w:name="Intense Emphasis" w:semiHidden="0" w:uiPriority="21" w:unhideWhenUsed="0" w:qFormat="1"/>
-    <w:lsdException w:name="Subtle Reference" w:semiHidden="0" w:uiPriority="31" w:unhideWhenUsed="0" w:qFormat="1"/>
-    <w:lsdException w:name="Intense Reference" w:semiHidden="0" w:uiPriority="32" w:unhideWhenUsed="0" w:qFormat="1"/>
-    <w:lsdException w:name="Book Title" w:semiHidden="0" w:uiPriority="33" w:unhideWhenUsed="0" w:qFormat="1"/>
-    <w:lsdException w:name="Bibliography" w:uiPriority="37"/>
-    <w:lsdException w:name="TOC Heading" w:uiPriority="39" w:qFormat="1"/>
-  </w:latentStyles>
-  <w:style w:type="paragraph" w:default="1" w:styleId="a">
-    <w:name w:val="Normal"/>
-    <w:qFormat/>
-  </w:style>
-  <w:style w:type="character" w:default="1" w:styleId="a0">
-    <w:name w:val="Default Paragraph Font"/>
-    <w:uiPriority w:val="1"/>
-    <w:semiHidden/>
-    <w:unhideWhenUsed/>
-  </w:style>
-  <w:style w:type="table" w:default="1" w:styleId="a1">
-    <w:name w:val="Normal Table"/>
+  <w:style w:type="character" w:styleId="HTMLCode">
+    <w:name w:val="HTML Code"/>
+    <w:basedOn w:val="DefaultParagraphFont"/>
     <w:uiPriority w:val="99"/>
     <w:semiHidden/>
     <w:unhideWhenUsed/>
-    <w:tblPr>
-      <w:tblInd w:w="0" w:type="dxa"/>
-      <w:tblCellMar>
-        <w:top w:w="0" w:type="dxa"/>
-        <w:left w:w="108" w:type="dxa"/>
-        <w:bottom w:w="0" w:type="dxa"/>
-        <w:right w:w="108" w:type="dxa"/>
-      </w:tblCellMar>
-    </w:tblPr>
-  </w:style>
-  <w:style w:type="numbering" w:default="1" w:styleId="a2">
-    <w:name w:val="No List"/>
-    <w:uiPriority w:val="99"/>
-    <w:semiHidden/>
-    <w:unhideWhenUsed/>
+    <w:rsid w:val="004B6977"/>
+    <w:rPr>
+      <w:rFonts w:ascii="Courier New" w:eastAsia="Times New Roman" w:hAnsi="Courier New" w:cs="Courier New"/>
+      <w:sz w:val="20"/>
+      <w:szCs w:val="20"/>
+    </w:rPr>
   </w:style>
 </w:styles>
 </file>

</xml_diff>

<commit_message>
accomplished docx template adjustment
</commit_message>
<xml_diff>
--- a/public/orderTemplate.docx
+++ b/public/orderTemplate.docx
@@ -1,6 +1,6 @@
 
 <file path=word/document.xml><?xml version="1.0" encoding="utf-8"?>
-<w:document xmlns:wpc="http://schemas.microsoft.com/office/word/2010/wordprocessingCanvas" xmlns:cx="http://schemas.microsoft.com/office/drawing/2014/chartex" xmlns:cx1="http://schemas.microsoft.com/office/drawing/2015/9/8/chartex" xmlns:cx2="http://schemas.microsoft.com/office/drawing/2015/10/21/chartex" xmlns:cx3="http://schemas.microsoft.com/office/drawing/2016/5/9/chartex" xmlns:cx4="http://schemas.microsoft.com/office/drawing/2016/5/10/chartex" xmlns:cx5="http://schemas.microsoft.com/office/drawing/2016/5/11/chartex" xmlns:cx6="http://schemas.microsoft.com/office/drawing/2016/5/12/chartex" xmlns:cx7="http://schemas.microsoft.com/office/drawing/2016/5/13/chartex" xmlns:cx8="http://schemas.microsoft.com/office/drawing/2016/5/14/chartex" xmlns:mc="http://schemas.openxmlformats.org/markup-compatibility/2006" xmlns:aink="http://schemas.microsoft.com/office/drawing/2016/ink" xmlns:am3d="http://schemas.microsoft.com/office/drawing/2017/model3d" xmlns:o="urn:schemas-microsoft-com:office:office" xmlns:r="http://schemas.openxmlformats.org/officeDocument/2006/relationships" xmlns:m="http://schemas.openxmlformats.org/officeDocument/2006/math" xmlns:v="urn:schemas-microsoft-com:vml" xmlns:wp14="http://schemas.microsoft.com/office/word/2010/wordprocessingDrawing" xmlns:wp="http://schemas.openxmlformats.org/drawingml/2006/wordprocessingDrawing" xmlns:w10="urn:schemas-microsoft-com:office:word" xmlns:w="http://schemas.openxmlformats.org/wordprocessingml/2006/main" xmlns:w14="http://schemas.microsoft.com/office/word/2010/wordml" xmlns:w15="http://schemas.microsoft.com/office/word/2012/wordml" xmlns:w16cex="http://schemas.microsoft.com/office/word/2018/wordml/cex" xmlns:w16cid="http://schemas.microsoft.com/office/word/2016/wordml/cid" xmlns:w16="http://schemas.microsoft.com/office/word/2018/wordml" xmlns:w16sdtdh="http://schemas.microsoft.com/office/word/2020/wordml/sdtdatahash" xmlns:w16se="http://schemas.microsoft.com/office/word/2015/wordml/symex" xmlns:wpg="http://schemas.microsoft.com/office/word/2010/wordprocessingGroup" xmlns:wpi="http://schemas.microsoft.com/office/word/2010/wordprocessingInk" xmlns:wne="http://schemas.microsoft.com/office/word/2006/wordml" xmlns:wps="http://schemas.microsoft.com/office/word/2010/wordprocessingShape" mc:Ignorable="w14 w15 w16se w16cid w16 w16cex w16sdtdh wp14">
+<w:document xmlns:wpc="http://schemas.microsoft.com/office/word/2010/wordprocessingCanvas" xmlns:mc="http://schemas.openxmlformats.org/markup-compatibility/2006" xmlns:o="urn:schemas-microsoft-com:office:office" xmlns:r="http://schemas.openxmlformats.org/officeDocument/2006/relationships" xmlns:m="http://schemas.openxmlformats.org/officeDocument/2006/math" xmlns:v="urn:schemas-microsoft-com:vml" xmlns:wp14="http://schemas.microsoft.com/office/word/2010/wordprocessingDrawing" xmlns:wp="http://schemas.openxmlformats.org/drawingml/2006/wordprocessingDrawing" xmlns:w10="urn:schemas-microsoft-com:office:word" xmlns:w="http://schemas.openxmlformats.org/wordprocessingml/2006/main" xmlns:w14="http://schemas.microsoft.com/office/word/2010/wordml" xmlns:wpg="http://schemas.microsoft.com/office/word/2010/wordprocessingGroup" xmlns:wpi="http://schemas.microsoft.com/office/word/2010/wordprocessingInk" xmlns:wne="http://schemas.microsoft.com/office/word/2006/wordml" xmlns:wps="http://schemas.microsoft.com/office/word/2010/wordprocessingShape" mc:Ignorable="w14 wp14">
   <w:body>
     <w:tbl>
       <w:tblPr>
@@ -55,10 +55,10 @@
                   <v:path o:extrusionok="f" gradientshapeok="t" o:connecttype="rect"/>
                   <o:lock v:ext="edit" aspectratio="t"/>
                 </v:shapetype>
-                <v:shape id="_x0000_i1025" type="#_x0000_t75" style="width:62.25pt;height:74.25pt" o:ole="" fillcolor="window">
-                  <v:imagedata r:id="rId8" o:title=""/>
+                <v:shape id="_x0000_i1025" type="#_x0000_t75" style="width:62.5pt;height:74.05pt" o:ole="" fillcolor="window">
+                  <v:imagedata r:id="rId9" o:title=""/>
                 </v:shape>
-                <o:OLEObject Type="Embed" ProgID="Word.Picture.8" ShapeID="_x0000_i1025" DrawAspect="Content" ObjectID="_1715716846" r:id="rId9"/>
+                <o:OLEObject Type="Embed" ProgID="Word.Picture.8" ShapeID="_x0000_i1025" DrawAspect="Content" ObjectID="_1715775998" r:id="rId10"/>
               </w:object>
             </w:r>
           </w:p>
@@ -69,7 +69,7 @@
           </w:tcPr>
           <w:p>
             <w:pPr>
-              <w:pStyle w:val="Heading8"/>
+              <w:pStyle w:val="8"/>
               <w:rPr>
                 <w:i/>
                 <w:sz w:val="36"/>
@@ -79,7 +79,7 @@
           </w:p>
           <w:p>
             <w:pPr>
-              <w:pStyle w:val="Heading8"/>
+              <w:pStyle w:val="8"/>
               <w:rPr>
                 <w:lang w:val="en-US"/>
               </w:rPr>
@@ -263,36 +263,38 @@
             </w:r>
             <w:r>
               <w:rPr>
-                <w:sz w:val="24"/>
+                <w:sz w:val="32"/>
+                <w:lang w:val="uk-UA"/>
               </w:rPr>
               <w:t>№</w:t>
             </w:r>
             <w:r>
               <w:rPr>
-                <w:sz w:val="24"/>
+                <w:sz w:val="32"/>
+                <w:lang w:val="uk-UA"/>
               </w:rPr>
               <w:t xml:space="preserve"> </w:t>
             </w:r>
             <w:r>
               <w:rPr>
-                <w:sz w:val="24"/>
-                <w:lang w:val="en-US"/>
+                <w:sz w:val="32"/>
+                <w:lang w:val="uk-UA"/>
               </w:rPr>
               <w:t>{</w:t>
             </w:r>
             <w:proofErr w:type="spellStart"/>
             <w:r>
               <w:rPr>
-                <w:sz w:val="24"/>
-                <w:lang w:val="en-US"/>
+                <w:sz w:val="32"/>
+                <w:lang w:val="uk-UA"/>
               </w:rPr>
               <w:t>order_number</w:t>
             </w:r>
             <w:proofErr w:type="spellEnd"/>
             <w:r>
               <w:rPr>
-                <w:sz w:val="24"/>
-                <w:lang w:val="en-US"/>
+                <w:sz w:val="32"/>
+                <w:lang w:val="uk-UA"/>
               </w:rPr>
               <w:t>}</w:t>
             </w:r>
@@ -313,7 +315,7 @@
           </w:tcPr>
           <w:p>
             <w:pPr>
-              <w:pStyle w:val="Heading3"/>
+              <w:pStyle w:val="3"/>
               <w:rPr>
                 <w:noProof w:val="0"/>
                 <w:szCs w:val="24"/>
@@ -374,7 +376,7 @@
           </w:tcPr>
           <w:p>
             <w:pPr>
-              <w:pStyle w:val="Heading3"/>
+              <w:pStyle w:val="3"/>
               <w:rPr>
                 <w:noProof w:val="0"/>
                 <w:szCs w:val="24"/>
@@ -391,7 +393,7 @@
           </w:tcPr>
           <w:p>
             <w:pPr>
-              <w:pStyle w:val="Heading3"/>
+              <w:pStyle w:val="3"/>
               <w:rPr>
                 <w:b w:val="0"/>
                 <w:noProof w:val="0"/>
@@ -411,7 +413,7 @@
           </w:tcPr>
           <w:p>
             <w:pPr>
-              <w:pStyle w:val="Heading3"/>
+              <w:pStyle w:val="3"/>
               <w:rPr>
                 <w:noProof w:val="0"/>
                 <w:szCs w:val="24"/>
@@ -428,7 +430,7 @@
           </w:tcPr>
           <w:p>
             <w:pPr>
-              <w:pStyle w:val="Heading3"/>
+              <w:pStyle w:val="3"/>
               <w:rPr>
                 <w:noProof w:val="0"/>
                 <w:szCs w:val="24"/>
@@ -442,7 +444,7 @@
           </w:tcPr>
           <w:p>
             <w:pPr>
-              <w:pStyle w:val="Heading3"/>
+              <w:pStyle w:val="3"/>
               <w:rPr>
                 <w:noProof w:val="0"/>
                 <w:szCs w:val="24"/>
@@ -456,7 +458,7 @@
           </w:tcPr>
           <w:p>
             <w:pPr>
-              <w:pStyle w:val="Heading9"/>
+              <w:pStyle w:val="9"/>
               <w:rPr>
                 <w:szCs w:val="24"/>
               </w:rPr>
@@ -527,13 +529,13 @@
     <w:p>
       <w:pPr>
         <w:ind w:left="851"/>
-        <w:jc w:val="both"/>
         <w:rPr>
           <w:sz w:val="22"/>
           <w:szCs w:val="24"/>
           <w:lang w:val="en-US"/>
         </w:rPr>
       </w:pPr>
+      <w:bookmarkStart w:id="0" w:name="_GoBack"/>
       <w:r>
         <w:rPr>
           <w:sz w:val="22"/>
@@ -542,25 +544,116 @@
         </w:rPr>
         <w:t>{</w:t>
       </w:r>
-      <w:proofErr w:type="spellStart"/>
       <w:r>
         <w:rPr>
           <w:sz w:val="22"/>
           <w:szCs w:val="24"/>
           <w:lang w:val="en-US"/>
         </w:rPr>
-        <w:t>order_list</w:t>
-      </w:r>
-      <w:proofErr w:type="spellEnd"/>
+        <w:t>#</w:t>
+      </w:r>
+      <w:proofErr w:type="spellStart"/>
       <w:r>
         <w:rPr>
           <w:sz w:val="22"/>
           <w:szCs w:val="24"/>
           <w:lang w:val="en-US"/>
         </w:rPr>
+        <w:t>order_list</w:t>
+      </w:r>
+      <w:proofErr w:type="spellEnd"/>
+      <w:r>
+        <w:rPr>
+          <w:sz w:val="22"/>
+          <w:szCs w:val="24"/>
+          <w:lang w:val="en-US"/>
+        </w:rPr>
         <w:t>}</w:t>
       </w:r>
     </w:p>
+    <w:p>
+      <w:pPr>
+        <w:ind w:left="851"/>
+        <w:rPr>
+          <w:sz w:val="22"/>
+          <w:szCs w:val="24"/>
+          <w:lang w:val="en-US"/>
+        </w:rPr>
+      </w:pPr>
+      <w:r>
+        <w:rPr>
+          <w:sz w:val="22"/>
+          <w:szCs w:val="24"/>
+          <w:lang w:val="en-US"/>
+        </w:rPr>
+        <w:t>{</w:t>
+      </w:r>
+      <w:proofErr w:type="spellStart"/>
+      <w:proofErr w:type="gramStart"/>
+      <w:r>
+        <w:rPr>
+          <w:sz w:val="22"/>
+          <w:szCs w:val="24"/>
+          <w:lang w:val="en-US"/>
+        </w:rPr>
+        <w:t>employeTrip</w:t>
+      </w:r>
+      <w:proofErr w:type="spellEnd"/>
+      <w:proofErr w:type="gramEnd"/>
+      <w:r>
+        <w:rPr>
+          <w:sz w:val="22"/>
+          <w:szCs w:val="24"/>
+          <w:lang w:val="en-US"/>
+        </w:rPr>
+        <w:t>}</w:t>
+      </w:r>
+    </w:p>
+    <w:p>
+      <w:pPr>
+        <w:ind w:left="851"/>
+        <w:rPr>
+          <w:sz w:val="22"/>
+          <w:szCs w:val="24"/>
+          <w:lang w:val="en-US"/>
+        </w:rPr>
+      </w:pPr>
+      <w:r>
+        <w:rPr>
+          <w:sz w:val="22"/>
+          <w:szCs w:val="24"/>
+          <w:lang w:val="en-US"/>
+        </w:rPr>
+        <w:t>{</w:t>
+      </w:r>
+      <w:r>
+        <w:rPr>
+          <w:sz w:val="22"/>
+          <w:szCs w:val="24"/>
+          <w:lang w:val="en-US"/>
+        </w:rPr>
+        <w:t>/</w:t>
+      </w:r>
+      <w:proofErr w:type="spellStart"/>
+      <w:r>
+        <w:rPr>
+          <w:sz w:val="22"/>
+          <w:szCs w:val="24"/>
+          <w:lang w:val="en-US"/>
+        </w:rPr>
+        <w:t>order_list</w:t>
+      </w:r>
+      <w:proofErr w:type="spellEnd"/>
+      <w:r>
+        <w:rPr>
+          <w:sz w:val="22"/>
+          <w:szCs w:val="24"/>
+          <w:lang w:val="en-US"/>
+        </w:rPr>
+        <w:t>}</w:t>
+      </w:r>
+    </w:p>
+    <w:bookmarkEnd w:id="0"/>
     <w:p>
       <w:pPr>
         <w:ind w:left="1418" w:hanging="567"/>
@@ -901,22 +994,36 @@
         </w:rPr>
         <w:t>{</w:t>
       </w:r>
-      <w:proofErr w:type="spellStart"/>
       <w:r>
         <w:rPr>
           <w:sz w:val="22"/>
           <w:szCs w:val="22"/>
           <w:lang w:val="en-US"/>
         </w:rPr>
-        <w:t>sign_list</w:t>
-      </w:r>
-      <w:proofErr w:type="spellEnd"/>
+        <w:t>sign</w:t>
+      </w:r>
       <w:r>
         <w:rPr>
           <w:sz w:val="22"/>
           <w:szCs w:val="22"/>
           <w:lang w:val="uk-UA"/>
         </w:rPr>
+        <w:t>_</w:t>
+      </w:r>
+      <w:r>
+        <w:rPr>
+          <w:sz w:val="22"/>
+          <w:szCs w:val="22"/>
+          <w:lang w:val="en-US"/>
+        </w:rPr>
+        <w:t>list</w:t>
+      </w:r>
+      <w:r>
+        <w:rPr>
+          <w:sz w:val="22"/>
+          <w:szCs w:val="22"/>
+          <w:lang w:val="uk-UA"/>
+        </w:rPr>
         <w:t>}</w:t>
       </w:r>
     </w:p>
@@ -952,6 +1059,43 @@
     <w:p>
       <w:pPr>
         <w:ind w:firstLine="720"/>
+        <w:rPr>
+          <w:sz w:val="24"/>
+          <w:szCs w:val="24"/>
+          <w:lang w:val="uk-UA"/>
+        </w:rPr>
+      </w:pPr>
+      <w:r>
+        <w:rPr>
+          <w:sz w:val="24"/>
+          <w:szCs w:val="24"/>
+          <w:lang w:val="uk-UA"/>
+        </w:rPr>
+        <w:lastRenderedPageBreak/>
+        <w:t>{#</w:t>
+      </w:r>
+      <w:proofErr w:type="spellStart"/>
+      <w:r>
+        <w:rPr>
+          <w:sz w:val="24"/>
+          <w:szCs w:val="24"/>
+          <w:lang w:val="uk-UA"/>
+        </w:rPr>
+        <w:t>trips_arr</w:t>
+      </w:r>
+      <w:proofErr w:type="spellEnd"/>
+      <w:r>
+        <w:rPr>
+          <w:sz w:val="24"/>
+          <w:szCs w:val="24"/>
+          <w:lang w:val="uk-UA"/>
+        </w:rPr>
+        <w:t>}</w:t>
+      </w:r>
+    </w:p>
+    <w:p>
+      <w:pPr>
+        <w:ind w:firstLine="720"/>
         <w:jc w:val="center"/>
         <w:rPr>
           <w:lang w:val="uk-UA"/>
@@ -962,7 +1106,6 @@
           <w:b/>
           <w:lang w:val="uk-UA"/>
         </w:rPr>
-        <w:lastRenderedPageBreak/>
         <w:t xml:space="preserve">Генеральному директору </w:t>
       </w:r>
       <w:r>
@@ -972,27 +1115,15 @@
         </w:rPr>
         <w:t>{</w:t>
       </w:r>
+      <w:proofErr w:type="spellStart"/>
       <w:r>
         <w:rPr>
           <w:b/>
           <w:lang w:val="en-US"/>
         </w:rPr>
-        <w:t>company</w:t>
-      </w:r>
-      <w:r>
-        <w:rPr>
-          <w:b/>
-          <w:lang w:val="uk-UA"/>
-        </w:rPr>
-        <w:t>_</w:t>
-      </w:r>
-      <w:r>
-        <w:rPr>
-          <w:b/>
-          <w:lang w:val="en-US"/>
-        </w:rPr>
-        <w:t>name</w:t>
-      </w:r>
+        <w:t>companyName</w:t>
+      </w:r>
+      <w:proofErr w:type="spellEnd"/>
       <w:r>
         <w:rPr>
           <w:b/>
@@ -1121,7 +1252,7 @@
                 <w:szCs w:val="24"/>
                 <w:lang w:val="en-US"/>
               </w:rPr>
-              <w:t>{employe_n</w:t>
+              <w:t>{</w:t>
             </w:r>
             <w:r>
               <w:rPr>
@@ -1131,7 +1262,7 @@
                 <w:szCs w:val="24"/>
                 <w:lang w:val="en-US"/>
               </w:rPr>
-              <w:t>ameTo</w:t>
+              <w:t>employeNameTo</w:t>
             </w:r>
             <w:r>
               <w:rPr>
@@ -1218,7 +1349,7 @@
                 <w:szCs w:val="24"/>
                 <w:lang w:val="en-US"/>
               </w:rPr>
-              <w:t>employe_position</w:t>
+              <w:t>employePosition</w:t>
             </w:r>
             <w:r>
               <w:rPr>
@@ -1453,7 +1584,7 @@
                 <w:szCs w:val="22"/>
                 <w:lang w:val="en-US"/>
               </w:rPr>
-              <w:t>trip_purposeTask</w:t>
+              <w:t>tripPurposeTask</w:t>
             </w:r>
             <w:r>
               <w:rPr>
@@ -1577,7 +1708,7 @@
                 <w:szCs w:val="24"/>
                 <w:lang w:val="en-US"/>
               </w:rPr>
-              <w:t>trip_duration</w:t>
+              <w:t>tripDuration</w:t>
             </w:r>
             <w:r>
               <w:rPr>
@@ -1721,7 +1852,7 @@
                 <w:szCs w:val="24"/>
                 <w:lang w:val="en-US"/>
               </w:rPr>
-              <w:t>trip_start</w:t>
+              <w:t>tripStartDate</w:t>
             </w:r>
             <w:r>
               <w:rPr>
@@ -1814,7 +1945,7 @@
                 <w:szCs w:val="24"/>
                 <w:lang w:val="en-US"/>
               </w:rPr>
-              <w:t>trip_end</w:t>
+              <w:t>tripEndDate</w:t>
             </w:r>
             <w:r>
               <w:rPr>
@@ -1920,9 +2051,9 @@
       </w:tblPr>
       <w:tblGrid>
         <w:gridCol w:w="1418"/>
-        <w:gridCol w:w="1663"/>
+        <w:gridCol w:w="1590"/>
         <w:gridCol w:w="710"/>
-        <w:gridCol w:w="1370"/>
+        <w:gridCol w:w="1309"/>
         <w:gridCol w:w="383"/>
       </w:tblGrid>
       <w:tr>
@@ -1995,7 +2126,7 @@
                 <w:szCs w:val="22"/>
                 <w:lang w:val="en-US"/>
               </w:rPr>
-              <w:t>order_number</w:t>
+              <w:t>orderNumber</w:t>
             </w:r>
             <w:proofErr w:type="spellEnd"/>
             <w:r>
@@ -2077,7 +2208,7 @@
                 <w:szCs w:val="22"/>
                 <w:lang w:val="en-US"/>
               </w:rPr>
-              <w:t>order_date</w:t>
+              <w:t>orderDate</w:t>
             </w:r>
             <w:proofErr w:type="spellEnd"/>
             <w:r>
@@ -2145,10 +2276,10 @@
         <w:tblLook w:val="04A0" w:firstRow="1" w:lastRow="0" w:firstColumn="1" w:lastColumn="0" w:noHBand="0" w:noVBand="1"/>
       </w:tblPr>
       <w:tblGrid>
-        <w:gridCol w:w="1224"/>
+        <w:gridCol w:w="1566"/>
         <w:gridCol w:w="396"/>
         <w:gridCol w:w="2789"/>
-        <w:gridCol w:w="1608"/>
+        <w:gridCol w:w="1529"/>
       </w:tblGrid>
       <w:tr>
         <w:tc>
@@ -2220,7 +2351,7 @@
                 <w:sz w:val="24"/>
                 <w:lang w:val="en-US"/>
               </w:rPr>
-              <w:t>trip_number</w:t>
+              <w:t>tripNumber</w:t>
             </w:r>
             <w:r>
               <w:rPr>
@@ -2276,7 +2407,7 @@
                 <w:sz w:val="22"/>
                 <w:szCs w:val="22"/>
               </w:rPr>
-              <w:t>trip_start</w:t>
+              <w:t>tripStartDate</w:t>
             </w:r>
             <w:proofErr w:type="spellEnd"/>
             <w:r>
@@ -2357,21 +2488,14 @@
       <w:r>
         <w:t>{</w:t>
       </w:r>
+      <w:proofErr w:type="spellStart"/>
       <w:r>
         <w:rPr>
           <w:lang w:val="en-US"/>
         </w:rPr>
-        <w:t>company</w:t>
-      </w:r>
-      <w:r>
-        <w:t>_</w:t>
-      </w:r>
-      <w:r>
-        <w:rPr>
-          <w:lang w:val="en-US"/>
-        </w:rPr>
-        <w:t>name</w:t>
-      </w:r>
+        <w:t>companyName</w:t>
+      </w:r>
+      <w:proofErr w:type="spellEnd"/>
       <w:r>
         <w:t>}</w:t>
       </w:r>
@@ -2392,9 +2516,17 @@
         <w:rPr>
           <w:sz w:val="24"/>
         </w:rPr>
-        <w:t>Желіба</w:t>
+        <w:t>Желі</w:t>
+      </w:r>
+      <w:proofErr w:type="gramStart"/>
+      <w:r>
+        <w:rPr>
+          <w:sz w:val="24"/>
+        </w:rPr>
+        <w:t>ба</w:t>
       </w:r>
       <w:proofErr w:type="spellEnd"/>
+      <w:proofErr w:type="gramEnd"/>
       <w:r>
         <w:rPr>
           <w:sz w:val="24"/>
@@ -2518,7 +2650,7 @@
                 <w:sz w:val="24"/>
                 <w:lang w:val="en-AU"/>
               </w:rPr>
-              <w:t>employe_name</w:t>
+              <w:t>employeName</w:t>
             </w:r>
             <w:r>
               <w:rPr>
@@ -2686,7 +2818,25 @@
                 <w:sz w:val="24"/>
                 <w:lang w:val="uk-UA"/>
               </w:rPr>
-              <w:t>{trip_start}р.</w:t>
+              <w:t>{</w:t>
+            </w:r>
+            <w:r>
+              <w:rPr>
+                <w:i/>
+                <w:noProof/>
+                <w:sz w:val="24"/>
+                <w:lang w:val="uk-UA"/>
+              </w:rPr>
+              <w:t>tripStartDate</w:t>
+            </w:r>
+            <w:r>
+              <w:rPr>
+                <w:i/>
+                <w:noProof/>
+                <w:sz w:val="24"/>
+                <w:lang w:val="uk-UA"/>
+              </w:rPr>
+              <w:t>}р.</w:t>
             </w:r>
           </w:p>
         </w:tc>
@@ -2746,7 +2896,25 @@
                 <w:sz w:val="24"/>
                 <w:lang w:val="uk-UA"/>
               </w:rPr>
-              <w:t>{trip_end}р.</w:t>
+              <w:t>{</w:t>
+            </w:r>
+            <w:r>
+              <w:rPr>
+                <w:i/>
+                <w:noProof/>
+                <w:sz w:val="24"/>
+                <w:lang w:val="uk-UA"/>
+              </w:rPr>
+              <w:t>tripEndDate</w:t>
+            </w:r>
+            <w:r>
+              <w:rPr>
+                <w:i/>
+                <w:noProof/>
+                <w:sz w:val="24"/>
+                <w:lang w:val="uk-UA"/>
+              </w:rPr>
+              <w:t>}р.</w:t>
             </w:r>
           </w:p>
         </w:tc>
@@ -2854,7 +3022,7 @@
                 <w:sz w:val="24"/>
                 <w:szCs w:val="24"/>
               </w:rPr>
-              <w:t>trip_basis</w:t>
+              <w:t>tripBasis</w:t>
             </w:r>
             <w:r>
               <w:rPr>
@@ -2997,29 +3165,14 @@
               </w:rPr>
               <w:t>{</w:t>
             </w:r>
+            <w:proofErr w:type="spellStart"/>
             <w:r>
               <w:rPr>
                 <w:i/>
                 <w:sz w:val="24"/>
                 <w:lang w:val="en-US"/>
               </w:rPr>
-              <w:t>trip</w:t>
-            </w:r>
-            <w:r>
-              <w:rPr>
-                <w:i/>
-                <w:sz w:val="24"/>
-              </w:rPr>
-              <w:t>_</w:t>
-            </w:r>
-            <w:proofErr w:type="spellStart"/>
-            <w:r>
-              <w:rPr>
-                <w:i/>
-                <w:sz w:val="24"/>
-                <w:lang w:val="en-US"/>
-              </w:rPr>
-              <w:t>purposeTask</w:t>
+              <w:t>tripPurposeTask</w:t>
             </w:r>
             <w:proofErr w:type="spellEnd"/>
             <w:r>
@@ -3082,27 +3235,15 @@
         </w:rPr>
         <w:t>{</w:t>
       </w:r>
+      <w:proofErr w:type="spellStart"/>
       <w:r>
         <w:rPr>
           <w:sz w:val="24"/>
           <w:lang w:val="en-US"/>
         </w:rPr>
-        <w:t>company</w:t>
-      </w:r>
-      <w:r>
-        <w:rPr>
-          <w:sz w:val="24"/>
-          <w:lang w:val="uk-UA"/>
-        </w:rPr>
-        <w:t>_</w:t>
-      </w:r>
-      <w:r>
-        <w:rPr>
-          <w:sz w:val="24"/>
-          <w:lang w:val="en-US"/>
-        </w:rPr>
-        <w:t>name</w:t>
-      </w:r>
+        <w:t>companyName</w:t>
+      </w:r>
+      <w:proofErr w:type="spellEnd"/>
       <w:r>
         <w:rPr>
           <w:sz w:val="24"/>
@@ -3163,8 +3304,8 @@
         <w:gridCol w:w="567"/>
         <w:gridCol w:w="2127"/>
         <w:gridCol w:w="567"/>
-        <w:gridCol w:w="1701"/>
-        <w:gridCol w:w="2835"/>
+        <w:gridCol w:w="1842"/>
+        <w:gridCol w:w="2694"/>
       </w:tblGrid>
       <w:tr>
         <w:trPr>
@@ -3256,34 +3397,28 @@
             </w:pPr>
             <w:r>
               <w:rPr>
-                <w:rFonts w:ascii="Kobzar KS" w:hAnsi="Kobzar KS"/>
-                <w:b/>
-                <w:i/>
-                <w:noProof/>
-                <w:szCs w:val="26"/>
-                <w:lang w:val="en-US"/>
+                <w:i/>
+                <w:noProof/>
+                <w:sz w:val="24"/>
+                <w:lang w:val="en-AU"/>
               </w:rPr>
               <w:t>{</w:t>
             </w:r>
             <w:r>
               <w:rPr>
-                <w:rFonts w:ascii="Kobzar KS" w:hAnsi="Kobzar KS"/>
-                <w:b/>
-                <w:i/>
-                <w:noProof/>
-                <w:szCs w:val="26"/>
-                <w:lang w:val="en-US"/>
-              </w:rPr>
-              <w:t>employe_name</w:t>
-            </w:r>
-            <w:r>
-              <w:rPr>
-                <w:rFonts w:ascii="Kobzar KS" w:hAnsi="Kobzar KS"/>
-                <w:b/>
-                <w:i/>
-                <w:noProof/>
-                <w:szCs w:val="26"/>
-                <w:lang w:val="en-US"/>
+                <w:i/>
+                <w:noProof/>
+                <w:sz w:val="24"/>
+                <w:lang w:val="en-AU"/>
+              </w:rPr>
+              <w:t>employeName</w:t>
+            </w:r>
+            <w:r>
+              <w:rPr>
+                <w:i/>
+                <w:noProof/>
+                <w:sz w:val="24"/>
+                <w:lang w:val="en-AU"/>
               </w:rPr>
               <w:t>}</w:t>
             </w:r>
@@ -3322,13 +3457,23 @@
               </w:rPr>
               <w:t>(</w:t>
             </w:r>
+            <w:proofErr w:type="gramStart"/>
             <w:r>
               <w:rPr>
                 <w:sz w:val="24"/>
                 <w:vertAlign w:val="superscript"/>
                 <w:lang w:val="uk-UA"/>
               </w:rPr>
-              <w:t>ПІБ</w:t>
+              <w:t>П</w:t>
+            </w:r>
+            <w:proofErr w:type="gramEnd"/>
+            <w:r>
+              <w:rPr>
+                <w:sz w:val="24"/>
+                <w:vertAlign w:val="superscript"/>
+                <w:lang w:val="uk-UA"/>
+              </w:rPr>
+              <w:t>ІБ</w:t>
             </w:r>
             <w:r>
               <w:rPr>
@@ -3396,12 +3541,10 @@
             </w:pPr>
             <w:r>
               <w:rPr>
-                <w:rFonts w:ascii="Kobzar KS" w:hAnsi="Kobzar KS"/>
-                <w:b/>
-                <w:i/>
-                <w:noProof/>
-                <w:szCs w:val="26"/>
-                <w:lang w:val="uk-UA"/>
+                <w:i/>
+                <w:noProof/>
+                <w:sz w:val="24"/>
+                <w:lang w:val="en-AU"/>
               </w:rPr>
               <w:t>{location}, {companyTo}</w:t>
             </w:r>
@@ -3486,7 +3629,7 @@
       <w:tr>
         <w:trPr>
           <w:gridAfter w:val="1"/>
-          <w:wAfter w:w="2835" w:type="dxa"/>
+          <w:wAfter w:w="2694" w:type="dxa"/>
           <w:trHeight w:val="419"/>
         </w:trPr>
         <w:tc>
@@ -3560,6 +3703,7 @@
           </w:tcPr>
           <w:p>
             <w:pPr>
+              <w:ind w:firstLine="720"/>
               <w:jc w:val="center"/>
               <w:rPr>
                 <w:rFonts w:ascii="Kobzar KS" w:hAnsi="Kobzar KS"/>
@@ -3570,13 +3714,30 @@
             </w:pPr>
             <w:r>
               <w:rPr>
-                <w:rFonts w:ascii="Kobzar KS" w:hAnsi="Kobzar KS"/>
-                <w:b/>
-                <w:noProof/>
-                <w:sz w:val="24"/>
-                <w:lang w:val="uk-UA"/>
-              </w:rPr>
-              <w:t>{trip_start}р.</w:t>
+                <w:i/>
+                <w:noProof/>
+                <w:sz w:val="24"/>
+                <w:lang w:val="en-AU"/>
+              </w:rPr>
+              <w:t>{</w:t>
+            </w:r>
+            <w:r>
+              <w:rPr>
+                <w:i/>
+                <w:noProof/>
+                <w:sz w:val="24"/>
+                <w:lang w:val="en-AU"/>
+              </w:rPr>
+              <w:t>tripStartDate</w:t>
+            </w:r>
+            <w:r>
+              <w:rPr>
+                <w:i/>
+                <w:noProof/>
+                <w:sz w:val="24"/>
+                <w:lang w:val="en-AU"/>
+              </w:rPr>
+              <w:t>}р.</w:t>
             </w:r>
           </w:p>
         </w:tc>
@@ -3611,7 +3772,7 @@
         </w:tc>
         <w:tc>
           <w:tcPr>
-            <w:tcW w:w="1701" w:type="dxa"/>
+            <w:tcW w:w="1842" w:type="dxa"/>
             <w:tcBorders>
               <w:top w:val="nil"/>
               <w:left w:val="nil"/>
@@ -3630,13 +3791,30 @@
             </w:pPr>
             <w:r>
               <w:rPr>
-                <w:rFonts w:ascii="Kobzar KS" w:hAnsi="Kobzar KS"/>
-                <w:b/>
-                <w:noProof/>
-                <w:sz w:val="24"/>
-                <w:lang w:val="uk-UA"/>
-              </w:rPr>
-              <w:t>{trip_end}р.</w:t>
+                <w:i/>
+                <w:noProof/>
+                <w:sz w:val="24"/>
+                <w:lang w:val="en-AU"/>
+              </w:rPr>
+              <w:t>{</w:t>
+            </w:r>
+            <w:r>
+              <w:rPr>
+                <w:i/>
+                <w:noProof/>
+                <w:sz w:val="24"/>
+                <w:lang w:val="en-AU"/>
+              </w:rPr>
+              <w:t>tripEndDate</w:t>
+            </w:r>
+            <w:r>
+              <w:rPr>
+                <w:i/>
+                <w:noProof/>
+                <w:sz w:val="24"/>
+                <w:lang w:val="en-AU"/>
+              </w:rPr>
+              <w:t>}р.</w:t>
             </w:r>
           </w:p>
         </w:tc>
@@ -3765,7 +3943,10 @@
             </w:pPr>
             <w:r>
               <w:rPr>
-                <w:noProof/>
+                <w:i/>
+                <w:noProof/>
+                <w:sz w:val="24"/>
+                <w:lang w:val="en-AU"/>
               </w:rPr>
               <w:pict w14:anchorId="0D29AC80">
                 <v:shape id="AutoShape 20" o:spid="_x0000_s1039" type="#_x0000_t32" style="position:absolute;left:0;text-align:left;margin-left:-5.25pt;margin-top:29.75pt;width:488.35pt;height:0;z-index:251667456;visibility:visible;mso-wrap-style:square;mso-width-percent:0;mso-height-percent:0;mso-wrap-distance-left:9pt;mso-wrap-distance-top:0;mso-wrap-distance-right:9pt;mso-wrap-distance-bottom:0;mso-position-horizontal:absolute;mso-position-horizontal-relative:text;mso-position-vertical:absolute;mso-position-vertical-relative:text;mso-width-percent:0;mso-height-percent:0;mso-width-relative:page;mso-height-relative:page" o:gfxdata="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"/>
@@ -3773,6 +3954,33 @@
             </w:r>
             <w:r>
               <w:rPr>
+                <w:i/>
+                <w:noProof/>
+                <w:sz w:val="24"/>
+                <w:lang w:val="en-AU"/>
+              </w:rPr>
+              <w:t>{</w:t>
+            </w:r>
+            <w:r>
+              <w:rPr>
+                <w:i/>
+                <w:noProof/>
+                <w:sz w:val="24"/>
+                <w:lang w:val="en-AU"/>
+              </w:rPr>
+              <w:t>tripPurposeDone</w:t>
+            </w:r>
+            <w:r>
+              <w:rPr>
+                <w:i/>
+                <w:noProof/>
+                <w:sz w:val="24"/>
+                <w:lang w:val="en-AU"/>
+              </w:rPr>
+              <w:t>}</w:t>
+            </w:r>
+            <w:r>
+              <w:rPr>
                 <w:rFonts w:ascii="Kobzar KS" w:hAnsi="Kobzar KS"/>
                 <w:b/>
                 <w:i/>
@@ -3781,31 +3989,7 @@
                 <w:szCs w:val="24"/>
                 <w:lang w:val="en-US"/>
               </w:rPr>
-              <w:t>{</w:t>
-            </w:r>
-            <w:r>
-              <w:rPr>
-                <w:rFonts w:ascii="Kobzar KS" w:hAnsi="Kobzar KS"/>
-                <w:b/>
-                <w:i/>
-                <w:noProof/>
-                <w:sz w:val="24"/>
-                <w:szCs w:val="24"/>
-                <w:lang w:val="en-US"/>
-              </w:rPr>
-              <w:t>trip_purposeDone</w:t>
-            </w:r>
-            <w:r>
-              <w:rPr>
-                <w:rFonts w:ascii="Kobzar KS" w:hAnsi="Kobzar KS"/>
-                <w:b/>
-                <w:i/>
-                <w:noProof/>
-                <w:sz w:val="24"/>
-                <w:szCs w:val="24"/>
-                <w:lang w:val="en-US"/>
-              </w:rPr>
-              <w:t xml:space="preserve">} </w:t>
+              <w:t xml:space="preserve"> </w:t>
             </w:r>
           </w:p>
         </w:tc>
@@ -3837,31 +4021,30 @@
             </w:pPr>
             <w:r>
               <w:rPr>
-                <w:rFonts w:ascii="Kobzar KS" w:hAnsi="Kobzar KS"/>
-                <w:b/>
-                <w:sz w:val="24"/>
-                <w:szCs w:val="24"/>
-                <w:lang w:val="en-US"/>
+                <w:i/>
+                <w:noProof/>
+                <w:sz w:val="24"/>
+                <w:lang w:val="en-AU"/>
               </w:rPr>
               <w:t>{</w:t>
             </w:r>
-            <w:r>
-              <w:rPr>
-                <w:rFonts w:ascii="Kobzar KS" w:hAnsi="Kobzar KS"/>
-                <w:b/>
-                <w:sz w:val="24"/>
-                <w:szCs w:val="24"/>
-                <w:lang w:val="en-US"/>
-              </w:rPr>
-              <w:t>trip_doneDate</w:t>
-            </w:r>
-            <w:r>
-              <w:rPr>
-                <w:rFonts w:ascii="Kobzar KS" w:hAnsi="Kobzar KS"/>
-                <w:b/>
-                <w:sz w:val="24"/>
-                <w:szCs w:val="24"/>
-                <w:lang w:val="en-US"/>
+            <w:proofErr w:type="spellStart"/>
+            <w:r>
+              <w:rPr>
+                <w:i/>
+                <w:noProof/>
+                <w:sz w:val="24"/>
+                <w:lang w:val="en-AU"/>
+              </w:rPr>
+              <w:t>tripDoneDate</w:t>
+            </w:r>
+            <w:proofErr w:type="spellEnd"/>
+            <w:r>
+              <w:rPr>
+                <w:i/>
+                <w:noProof/>
+                <w:sz w:val="24"/>
+                <w:lang w:val="en-AU"/>
               </w:rPr>
               <w:t>}</w:t>
             </w:r>
@@ -4177,8 +4360,36 @@
         <w:rPr>
           <w:sz w:val="22"/>
           <w:szCs w:val="22"/>
-        </w:rPr>
-      </w:pPr>
+          <w:lang w:val="en-US"/>
+        </w:rPr>
+      </w:pPr>
+      <w:r>
+        <w:rPr>
+          <w:sz w:val="22"/>
+          <w:szCs w:val="22"/>
+          <w:lang w:val="en-US"/>
+        </w:rPr>
+        <w:lastRenderedPageBreak/>
+        <w:t>{/</w:t>
+      </w:r>
+      <w:proofErr w:type="spellStart"/>
+      <w:r>
+        <w:rPr>
+          <w:sz w:val="22"/>
+          <w:szCs w:val="22"/>
+          <w:lang w:val="en-US"/>
+        </w:rPr>
+        <w:t>trips_arr</w:t>
+      </w:r>
+      <w:proofErr w:type="spellEnd"/>
+      <w:r>
+        <w:rPr>
+          <w:sz w:val="22"/>
+          <w:szCs w:val="22"/>
+          <w:lang w:val="en-US"/>
+        </w:rPr>
+        <w:t>}</w:t>
+      </w:r>
     </w:p>
     <w:sectPr>
       <w:pgSz w:w="11907" w:h="16840" w:code="9"/>
@@ -4191,7 +4402,7 @@
 </file>
 
 <file path=word/endnotes.xml><?xml version="1.0" encoding="utf-8"?>
-<w:endnotes xmlns:wpc="http://schemas.microsoft.com/office/word/2010/wordprocessingCanvas" xmlns:cx="http://schemas.microsoft.com/office/drawing/2014/chartex" xmlns:cx1="http://schemas.microsoft.com/office/drawing/2015/9/8/chartex" xmlns:cx2="http://schemas.microsoft.com/office/drawing/2015/10/21/chartex" xmlns:cx3="http://schemas.microsoft.com/office/drawing/2016/5/9/chartex" xmlns:cx4="http://schemas.microsoft.com/office/drawing/2016/5/10/chartex" xmlns:cx5="http://schemas.microsoft.com/office/drawing/2016/5/11/chartex" xmlns:cx6="http://schemas.microsoft.com/office/drawing/2016/5/12/chartex" xmlns:cx7="http://schemas.microsoft.com/office/drawing/2016/5/13/chartex" xmlns:cx8="http://schemas.microsoft.com/office/drawing/2016/5/14/chartex" xmlns:mc="http://schemas.openxmlformats.org/markup-compatibility/2006" xmlns:aink="http://schemas.microsoft.com/office/drawing/2016/ink" xmlns:am3d="http://schemas.microsoft.com/office/drawing/2017/model3d" xmlns:o="urn:schemas-microsoft-com:office:office" xmlns:r="http://schemas.openxmlformats.org/officeDocument/2006/relationships" xmlns:m="http://schemas.openxmlformats.org/officeDocument/2006/math" xmlns:v="urn:schemas-microsoft-com:vml" xmlns:wp14="http://schemas.microsoft.com/office/word/2010/wordprocessingDrawing" xmlns:wp="http://schemas.openxmlformats.org/drawingml/2006/wordprocessingDrawing" xmlns:w10="urn:schemas-microsoft-com:office:word" xmlns:w="http://schemas.openxmlformats.org/wordprocessingml/2006/main" xmlns:w14="http://schemas.microsoft.com/office/word/2010/wordml" xmlns:w15="http://schemas.microsoft.com/office/word/2012/wordml" xmlns:w16cex="http://schemas.microsoft.com/office/word/2018/wordml/cex" xmlns:w16cid="http://schemas.microsoft.com/office/word/2016/wordml/cid" xmlns:w16="http://schemas.microsoft.com/office/word/2018/wordml" xmlns:w16sdtdh="http://schemas.microsoft.com/office/word/2020/wordml/sdtdatahash" xmlns:w16se="http://schemas.microsoft.com/office/word/2015/wordml/symex" xmlns:wpg="http://schemas.microsoft.com/office/word/2010/wordprocessingGroup" xmlns:wpi="http://schemas.microsoft.com/office/word/2010/wordprocessingInk" xmlns:wne="http://schemas.microsoft.com/office/word/2006/wordml" xmlns:wps="http://schemas.microsoft.com/office/word/2010/wordprocessingShape" mc:Ignorable="w14 w15 w16se w16cid w16 w16cex w16sdtdh wp14">
+<w:endnotes xmlns:wpc="http://schemas.microsoft.com/office/word/2010/wordprocessingCanvas" xmlns:mc="http://schemas.openxmlformats.org/markup-compatibility/2006" xmlns:o="urn:schemas-microsoft-com:office:office" xmlns:r="http://schemas.openxmlformats.org/officeDocument/2006/relationships" xmlns:m="http://schemas.openxmlformats.org/officeDocument/2006/math" xmlns:v="urn:schemas-microsoft-com:vml" xmlns:wp14="http://schemas.microsoft.com/office/word/2010/wordprocessingDrawing" xmlns:wp="http://schemas.openxmlformats.org/drawingml/2006/wordprocessingDrawing" xmlns:w10="urn:schemas-microsoft-com:office:word" xmlns:w="http://schemas.openxmlformats.org/wordprocessingml/2006/main" xmlns:w14="http://schemas.microsoft.com/office/word/2010/wordml" xmlns:wpg="http://schemas.microsoft.com/office/word/2010/wordprocessingGroup" xmlns:wpi="http://schemas.microsoft.com/office/word/2010/wordprocessingInk" xmlns:wne="http://schemas.microsoft.com/office/word/2006/wordml" xmlns:wps="http://schemas.microsoft.com/office/word/2010/wordprocessingShape" mc:Ignorable="w14 wp14">
   <w:endnote w:type="separator" w:id="-1">
     <w:p>
       <w:r>
@@ -4210,7 +4421,7 @@
 </file>
 
 <file path=word/footnotes.xml><?xml version="1.0" encoding="utf-8"?>
-<w:footnotes xmlns:wpc="http://schemas.microsoft.com/office/word/2010/wordprocessingCanvas" xmlns:cx="http://schemas.microsoft.com/office/drawing/2014/chartex" xmlns:cx1="http://schemas.microsoft.com/office/drawing/2015/9/8/chartex" xmlns:cx2="http://schemas.microsoft.com/office/drawing/2015/10/21/chartex" xmlns:cx3="http://schemas.microsoft.com/office/drawing/2016/5/9/chartex" xmlns:cx4="http://schemas.microsoft.com/office/drawing/2016/5/10/chartex" xmlns:cx5="http://schemas.microsoft.com/office/drawing/2016/5/11/chartex" xmlns:cx6="http://schemas.microsoft.com/office/drawing/2016/5/12/chartex" xmlns:cx7="http://schemas.microsoft.com/office/drawing/2016/5/13/chartex" xmlns:cx8="http://schemas.microsoft.com/office/drawing/2016/5/14/chartex" xmlns:mc="http://schemas.openxmlformats.org/markup-compatibility/2006" xmlns:aink="http://schemas.microsoft.com/office/drawing/2016/ink" xmlns:am3d="http://schemas.microsoft.com/office/drawing/2017/model3d" xmlns:o="urn:schemas-microsoft-com:office:office" xmlns:r="http://schemas.openxmlformats.org/officeDocument/2006/relationships" xmlns:m="http://schemas.openxmlformats.org/officeDocument/2006/math" xmlns:v="urn:schemas-microsoft-com:vml" xmlns:wp14="http://schemas.microsoft.com/office/word/2010/wordprocessingDrawing" xmlns:wp="http://schemas.openxmlformats.org/drawingml/2006/wordprocessingDrawing" xmlns:w10="urn:schemas-microsoft-com:office:word" xmlns:w="http://schemas.openxmlformats.org/wordprocessingml/2006/main" xmlns:w14="http://schemas.microsoft.com/office/word/2010/wordml" xmlns:w15="http://schemas.microsoft.com/office/word/2012/wordml" xmlns:w16cex="http://schemas.microsoft.com/office/word/2018/wordml/cex" xmlns:w16cid="http://schemas.microsoft.com/office/word/2016/wordml/cid" xmlns:w16="http://schemas.microsoft.com/office/word/2018/wordml" xmlns:w16sdtdh="http://schemas.microsoft.com/office/word/2020/wordml/sdtdatahash" xmlns:w16se="http://schemas.microsoft.com/office/word/2015/wordml/symex" xmlns:wpg="http://schemas.microsoft.com/office/word/2010/wordprocessingGroup" xmlns:wpi="http://schemas.microsoft.com/office/word/2010/wordprocessingInk" xmlns:wne="http://schemas.microsoft.com/office/word/2006/wordml" xmlns:wps="http://schemas.microsoft.com/office/word/2010/wordprocessingShape" mc:Ignorable="w14 w15 w16se w16cid w16 w16cex w16sdtdh wp14">
+<w:footnotes xmlns:wpc="http://schemas.microsoft.com/office/word/2010/wordprocessingCanvas" xmlns:mc="http://schemas.openxmlformats.org/markup-compatibility/2006" xmlns:o="urn:schemas-microsoft-com:office:office" xmlns:r="http://schemas.openxmlformats.org/officeDocument/2006/relationships" xmlns:m="http://schemas.openxmlformats.org/officeDocument/2006/math" xmlns:v="urn:schemas-microsoft-com:vml" xmlns:wp14="http://schemas.microsoft.com/office/word/2010/wordprocessingDrawing" xmlns:wp="http://schemas.openxmlformats.org/drawingml/2006/wordprocessingDrawing" xmlns:w10="urn:schemas-microsoft-com:office:word" xmlns:w="http://schemas.openxmlformats.org/wordprocessingml/2006/main" xmlns:w14="http://schemas.microsoft.com/office/word/2010/wordml" xmlns:wpg="http://schemas.microsoft.com/office/word/2010/wordprocessingGroup" xmlns:wpi="http://schemas.microsoft.com/office/word/2010/wordprocessingInk" xmlns:wne="http://schemas.microsoft.com/office/word/2006/wordml" xmlns:wps="http://schemas.microsoft.com/office/word/2010/wordprocessingShape" mc:Ignorable="w14 wp14">
   <w:footnote w:type="separator" w:id="-1">
     <w:p>
       <w:r>
@@ -4229,8 +4440,8 @@
 </file>
 
 <file path=word/numbering.xml><?xml version="1.0" encoding="utf-8"?>
-<w:numbering xmlns:wpc="http://schemas.microsoft.com/office/word/2010/wordprocessingCanvas" xmlns:cx="http://schemas.microsoft.com/office/drawing/2014/chartex" xmlns:cx1="http://schemas.microsoft.com/office/drawing/2015/9/8/chartex" xmlns:cx2="http://schemas.microsoft.com/office/drawing/2015/10/21/chartex" xmlns:cx3="http://schemas.microsoft.com/office/drawing/2016/5/9/chartex" xmlns:cx4="http://schemas.microsoft.com/office/drawing/2016/5/10/chartex" xmlns:cx5="http://schemas.microsoft.com/office/drawing/2016/5/11/chartex" xmlns:cx6="http://schemas.microsoft.com/office/drawing/2016/5/12/chartex" xmlns:cx7="http://schemas.microsoft.com/office/drawing/2016/5/13/chartex" xmlns:cx8="http://schemas.microsoft.com/office/drawing/2016/5/14/chartex" xmlns:mc="http://schemas.openxmlformats.org/markup-compatibility/2006" xmlns:aink="http://schemas.microsoft.com/office/drawing/2016/ink" xmlns:am3d="http://schemas.microsoft.com/office/drawing/2017/model3d" xmlns:o="urn:schemas-microsoft-com:office:office" xmlns:r="http://schemas.openxmlformats.org/officeDocument/2006/relationships" xmlns:m="http://schemas.openxmlformats.org/officeDocument/2006/math" xmlns:v="urn:schemas-microsoft-com:vml" xmlns:wp14="http://schemas.microsoft.com/office/word/2010/wordprocessingDrawing" xmlns:wp="http://schemas.openxmlformats.org/drawingml/2006/wordprocessingDrawing" xmlns:w10="urn:schemas-microsoft-com:office:word" xmlns:w="http://schemas.openxmlformats.org/wordprocessingml/2006/main" xmlns:w14="http://schemas.microsoft.com/office/word/2010/wordml" xmlns:w15="http://schemas.microsoft.com/office/word/2012/wordml" xmlns:w16cex="http://schemas.microsoft.com/office/word/2018/wordml/cex" xmlns:w16cid="http://schemas.microsoft.com/office/word/2016/wordml/cid" xmlns:w16="http://schemas.microsoft.com/office/word/2018/wordml" xmlns:w16sdtdh="http://schemas.microsoft.com/office/word/2020/wordml/sdtdatahash" xmlns:w16se="http://schemas.microsoft.com/office/word/2015/wordml/symex" xmlns:wpg="http://schemas.microsoft.com/office/word/2010/wordprocessingGroup" xmlns:wpi="http://schemas.microsoft.com/office/word/2010/wordprocessingInk" xmlns:wne="http://schemas.microsoft.com/office/word/2006/wordml" xmlns:wps="http://schemas.microsoft.com/office/word/2010/wordprocessingShape" mc:Ignorable="w14 w15 w16se w16cid w16 w16cex w16sdtdh wp14">
-  <w:abstractNum w:abstractNumId="0" w15:restartNumberingAfterBreak="0">
+<w:numbering xmlns:wpc="http://schemas.microsoft.com/office/word/2010/wordprocessingCanvas" xmlns:mc="http://schemas.openxmlformats.org/markup-compatibility/2006" xmlns:o="urn:schemas-microsoft-com:office:office" xmlns:r="http://schemas.openxmlformats.org/officeDocument/2006/relationships" xmlns:m="http://schemas.openxmlformats.org/officeDocument/2006/math" xmlns:v="urn:schemas-microsoft-com:vml" xmlns:wp14="http://schemas.microsoft.com/office/word/2010/wordprocessingDrawing" xmlns:wp="http://schemas.openxmlformats.org/drawingml/2006/wordprocessingDrawing" xmlns:w10="urn:schemas-microsoft-com:office:word" xmlns:w="http://schemas.openxmlformats.org/wordprocessingml/2006/main" xmlns:w14="http://schemas.microsoft.com/office/word/2010/wordml" xmlns:wpg="http://schemas.microsoft.com/office/word/2010/wordprocessingGroup" xmlns:wpi="http://schemas.microsoft.com/office/word/2010/wordprocessingInk" xmlns:wne="http://schemas.microsoft.com/office/word/2006/wordml" xmlns:wps="http://schemas.microsoft.com/office/word/2010/wordprocessingShape" mc:Ignorable="w14 wp14">
+  <w:abstractNum w:abstractNumId="0">
     <w:nsid w:val="0271607F"/>
     <w:multiLevelType w:val="singleLevel"/>
     <w:tmpl w:val="1DB2AB02"/>
@@ -4249,7 +4460,7 @@
       </w:rPr>
     </w:lvl>
   </w:abstractNum>
-  <w:abstractNum w:abstractNumId="1" w15:restartNumberingAfterBreak="0">
+  <w:abstractNum w:abstractNumId="1">
     <w:nsid w:val="06DB2FDA"/>
     <w:multiLevelType w:val="hybridMultilevel"/>
     <w:tmpl w:val="1278E160"/>
@@ -4338,7 +4549,7 @@
       </w:pPr>
     </w:lvl>
   </w:abstractNum>
-  <w:abstractNum w:abstractNumId="2" w15:restartNumberingAfterBreak="0">
+  <w:abstractNum w:abstractNumId="2">
     <w:nsid w:val="0AB31DF9"/>
     <w:multiLevelType w:val="singleLevel"/>
     <w:tmpl w:val="4328CC6E"/>
@@ -4358,7 +4569,7 @@
       </w:rPr>
     </w:lvl>
   </w:abstractNum>
-  <w:abstractNum w:abstractNumId="3" w15:restartNumberingAfterBreak="0">
+  <w:abstractNum w:abstractNumId="3">
     <w:nsid w:val="0D0777A7"/>
     <w:multiLevelType w:val="singleLevel"/>
     <w:tmpl w:val="1DB2AB02"/>
@@ -4377,7 +4588,7 @@
       </w:rPr>
     </w:lvl>
   </w:abstractNum>
-  <w:abstractNum w:abstractNumId="4" w15:restartNumberingAfterBreak="0">
+  <w:abstractNum w:abstractNumId="4">
     <w:nsid w:val="0DB35002"/>
     <w:multiLevelType w:val="singleLevel"/>
     <w:tmpl w:val="52863DA2"/>
@@ -4396,7 +4607,7 @@
       </w:rPr>
     </w:lvl>
   </w:abstractNum>
-  <w:abstractNum w:abstractNumId="5" w15:restartNumberingAfterBreak="0">
+  <w:abstractNum w:abstractNumId="5">
     <w:nsid w:val="10F114C3"/>
     <w:multiLevelType w:val="hybridMultilevel"/>
     <w:tmpl w:val="FD50754E"/>
@@ -4485,7 +4696,7 @@
       </w:pPr>
     </w:lvl>
   </w:abstractNum>
-  <w:abstractNum w:abstractNumId="6" w15:restartNumberingAfterBreak="0">
+  <w:abstractNum w:abstractNumId="6">
     <w:nsid w:val="18B6269D"/>
     <w:multiLevelType w:val="hybridMultilevel"/>
     <w:tmpl w:val="18189862"/>
@@ -4571,7 +4782,7 @@
       </w:pPr>
     </w:lvl>
   </w:abstractNum>
-  <w:abstractNum w:abstractNumId="7" w15:restartNumberingAfterBreak="0">
+  <w:abstractNum w:abstractNumId="7">
     <w:nsid w:val="20A217A9"/>
     <w:multiLevelType w:val="singleLevel"/>
     <w:tmpl w:val="202C9DAA"/>
@@ -4591,7 +4802,7 @@
       </w:rPr>
     </w:lvl>
   </w:abstractNum>
-  <w:abstractNum w:abstractNumId="8" w15:restartNumberingAfterBreak="0">
+  <w:abstractNum w:abstractNumId="8">
     <w:nsid w:val="2B1B754E"/>
     <w:multiLevelType w:val="singleLevel"/>
     <w:tmpl w:val="0419000F"/>
@@ -4611,7 +4822,7 @@
       </w:rPr>
     </w:lvl>
   </w:abstractNum>
-  <w:abstractNum w:abstractNumId="9" w15:restartNumberingAfterBreak="0">
+  <w:abstractNum w:abstractNumId="9">
     <w:nsid w:val="3F820D27"/>
     <w:multiLevelType w:val="hybridMultilevel"/>
     <w:tmpl w:val="FD50754E"/>
@@ -4700,7 +4911,7 @@
       </w:pPr>
     </w:lvl>
   </w:abstractNum>
-  <w:abstractNum w:abstractNumId="10" w15:restartNumberingAfterBreak="0">
+  <w:abstractNum w:abstractNumId="10">
     <w:nsid w:val="468E733C"/>
     <w:multiLevelType w:val="singleLevel"/>
     <w:tmpl w:val="50C60BA2"/>
@@ -4720,7 +4931,7 @@
       </w:rPr>
     </w:lvl>
   </w:abstractNum>
-  <w:abstractNum w:abstractNumId="11" w15:restartNumberingAfterBreak="0">
+  <w:abstractNum w:abstractNumId="11">
     <w:nsid w:val="51A20B56"/>
     <w:multiLevelType w:val="singleLevel"/>
     <w:tmpl w:val="1DB2AB02"/>
@@ -4739,7 +4950,7 @@
       </w:rPr>
     </w:lvl>
   </w:abstractNum>
-  <w:abstractNum w:abstractNumId="12" w15:restartNumberingAfterBreak="0">
+  <w:abstractNum w:abstractNumId="12">
     <w:nsid w:val="62D96846"/>
     <w:multiLevelType w:val="hybridMultilevel"/>
     <w:tmpl w:val="FD50754E"/>
@@ -4828,7 +5039,7 @@
       </w:pPr>
     </w:lvl>
   </w:abstractNum>
-  <w:abstractNum w:abstractNumId="13" w15:restartNumberingAfterBreak="0">
+  <w:abstractNum w:abstractNumId="13">
     <w:nsid w:val="73F25F3A"/>
     <w:multiLevelType w:val="hybridMultilevel"/>
     <w:tmpl w:val="FD50754E"/>
@@ -4917,7 +5128,7 @@
       </w:pPr>
     </w:lvl>
   </w:abstractNum>
-  <w:abstractNum w:abstractNumId="14" w15:restartNumberingAfterBreak="0">
+  <w:abstractNum w:abstractNumId="14">
     <w:nsid w:val="75627DD4"/>
     <w:multiLevelType w:val="singleLevel"/>
     <w:tmpl w:val="EE280B2C"/>
@@ -4937,7 +5148,7 @@
       </w:rPr>
     </w:lvl>
   </w:abstractNum>
-  <w:abstractNum w:abstractNumId="15" w15:restartNumberingAfterBreak="0">
+  <w:abstractNum w:abstractNumId="15">
     <w:nsid w:val="7D0D28A1"/>
     <w:multiLevelType w:val="singleLevel"/>
     <w:tmpl w:val="B74C5034"/>
@@ -5009,7 +5220,7 @@
 </file>
 
 <file path=word/styles.xml><?xml version="1.0" encoding="utf-8"?>
-<w:styles xmlns:mc="http://schemas.openxmlformats.org/markup-compatibility/2006" xmlns:r="http://schemas.openxmlformats.org/officeDocument/2006/relationships" xmlns:w="http://schemas.openxmlformats.org/wordprocessingml/2006/main" xmlns:w14="http://schemas.microsoft.com/office/word/2010/wordml" xmlns:w15="http://schemas.microsoft.com/office/word/2012/wordml" xmlns:w16cex="http://schemas.microsoft.com/office/word/2018/wordml/cex" xmlns:w16cid="http://schemas.microsoft.com/office/word/2016/wordml/cid" xmlns:w16="http://schemas.microsoft.com/office/word/2018/wordml" xmlns:w16sdtdh="http://schemas.microsoft.com/office/word/2020/wordml/sdtdatahash" xmlns:w16se="http://schemas.microsoft.com/office/word/2015/wordml/symex" mc:Ignorable="w14 w15 w16se w16cid w16 w16cex w16sdtdh">
+<w:styles xmlns:mc="http://schemas.openxmlformats.org/markup-compatibility/2006" xmlns:r="http://schemas.openxmlformats.org/officeDocument/2006/relationships" xmlns:w="http://schemas.openxmlformats.org/wordprocessingml/2006/main" xmlns:w14="http://schemas.microsoft.com/office/word/2010/wordml" mc:Ignorable="w14">
   <w:docDefaults>
     <w:rPrDefault>
       <w:rPr>
@@ -5019,385 +5230,146 @@
     </w:rPrDefault>
     <w:pPrDefault/>
   </w:docDefaults>
-  <w:latentStyles w:defLockedState="0" w:defUIPriority="99" w:defSemiHidden="0" w:defUnhideWhenUsed="0" w:defQFormat="0" w:count="376">
-    <w:lsdException w:name="Normal" w:uiPriority="0" w:qFormat="1"/>
-    <w:lsdException w:name="heading 1" w:uiPriority="9" w:qFormat="1"/>
-    <w:lsdException w:name="heading 2" w:uiPriority="9" w:qFormat="1"/>
-    <w:lsdException w:name="heading 3" w:uiPriority="9" w:qFormat="1"/>
-    <w:lsdException w:name="heading 4" w:uiPriority="9" w:qFormat="1"/>
-    <w:lsdException w:name="heading 5" w:uiPriority="9" w:qFormat="1"/>
-    <w:lsdException w:name="heading 6" w:uiPriority="9" w:qFormat="1"/>
-    <w:lsdException w:name="heading 7" w:uiPriority="9" w:qFormat="1"/>
-    <w:lsdException w:name="heading 8" w:uiPriority="9" w:qFormat="1"/>
-    <w:lsdException w:name="heading 9" w:uiPriority="9" w:qFormat="1"/>
-    <w:lsdException w:name="index 1" w:semiHidden="1" w:unhideWhenUsed="1"/>
-    <w:lsdException w:name="index 2" w:semiHidden="1" w:unhideWhenUsed="1"/>
-    <w:lsdException w:name="index 3" w:semiHidden="1" w:unhideWhenUsed="1"/>
-    <w:lsdException w:name="index 4" w:semiHidden="1" w:unhideWhenUsed="1"/>
-    <w:lsdException w:name="index 5" w:semiHidden="1" w:unhideWhenUsed="1"/>
-    <w:lsdException w:name="index 6" w:semiHidden="1" w:unhideWhenUsed="1"/>
-    <w:lsdException w:name="index 7" w:semiHidden="1" w:unhideWhenUsed="1"/>
-    <w:lsdException w:name="index 8" w:semiHidden="1" w:unhideWhenUsed="1"/>
-    <w:lsdException w:name="index 9" w:semiHidden="1" w:unhideWhenUsed="1"/>
-    <w:lsdException w:name="toc 1" w:semiHidden="1" w:uiPriority="39" w:unhideWhenUsed="1"/>
-    <w:lsdException w:name="toc 2" w:semiHidden="1" w:uiPriority="39" w:unhideWhenUsed="1"/>
-    <w:lsdException w:name="toc 3" w:semiHidden="1" w:uiPriority="39" w:unhideWhenUsed="1"/>
-    <w:lsdException w:name="toc 4" w:semiHidden="1" w:uiPriority="39" w:unhideWhenUsed="1"/>
-    <w:lsdException w:name="toc 5" w:semiHidden="1" w:uiPriority="39" w:unhideWhenUsed="1"/>
-    <w:lsdException w:name="toc 6" w:semiHidden="1" w:uiPriority="39" w:unhideWhenUsed="1"/>
-    <w:lsdException w:name="toc 7" w:semiHidden="1" w:uiPriority="39" w:unhideWhenUsed="1"/>
-    <w:lsdException w:name="toc 8" w:semiHidden="1" w:uiPriority="39" w:unhideWhenUsed="1"/>
-    <w:lsdException w:name="toc 9" w:semiHidden="1" w:uiPriority="39" w:unhideWhenUsed="1"/>
-    <w:lsdException w:name="Normal Indent" w:semiHidden="1" w:unhideWhenUsed="1"/>
-    <w:lsdException w:name="footnote text" w:semiHidden="1" w:unhideWhenUsed="1"/>
-    <w:lsdException w:name="annotation text" w:semiHidden="1" w:unhideWhenUsed="1"/>
-    <w:lsdException w:name="header" w:semiHidden="1" w:unhideWhenUsed="1"/>
-    <w:lsdException w:name="footer" w:semiHidden="1" w:unhideWhenUsed="1"/>
-    <w:lsdException w:name="index heading" w:semiHidden="1" w:unhideWhenUsed="1"/>
-    <w:lsdException w:name="caption" w:semiHidden="1" w:uiPriority="35" w:unhideWhenUsed="1" w:qFormat="1"/>
-    <w:lsdException w:name="table of figures" w:semiHidden="1" w:unhideWhenUsed="1"/>
-    <w:lsdException w:name="envelope address" w:semiHidden="1" w:unhideWhenUsed="1"/>
-    <w:lsdException w:name="envelope return" w:semiHidden="1" w:unhideWhenUsed="1"/>
-    <w:lsdException w:name="footnote reference" w:semiHidden="1" w:unhideWhenUsed="1"/>
-    <w:lsdException w:name="annotation reference" w:semiHidden="1" w:unhideWhenUsed="1"/>
-    <w:lsdException w:name="line number" w:semiHidden="1" w:unhideWhenUsed="1"/>
-    <w:lsdException w:name="page number" w:semiHidden="1" w:unhideWhenUsed="1"/>
-    <w:lsdException w:name="endnote reference" w:semiHidden="1" w:unhideWhenUsed="1"/>
-    <w:lsdException w:name="endnote text" w:semiHidden="1" w:unhideWhenUsed="1"/>
-    <w:lsdException w:name="table of authorities" w:semiHidden="1" w:unhideWhenUsed="1"/>
-    <w:lsdException w:name="macro" w:semiHidden="1" w:unhideWhenUsed="1"/>
-    <w:lsdException w:name="toa heading" w:semiHidden="1" w:unhideWhenUsed="1"/>
-    <w:lsdException w:name="List" w:semiHidden="1" w:unhideWhenUsed="1"/>
-    <w:lsdException w:name="List Bullet" w:semiHidden="1" w:unhideWhenUsed="1"/>
-    <w:lsdException w:name="List Number" w:semiHidden="1" w:unhideWhenUsed="1"/>
-    <w:lsdException w:name="List 2" w:semiHidden="1" w:unhideWhenUsed="1"/>
-    <w:lsdException w:name="List 3" w:semiHidden="1" w:unhideWhenUsed="1"/>
-    <w:lsdException w:name="List 4" w:semiHidden="1" w:unhideWhenUsed="1"/>
-    <w:lsdException w:name="List 5" w:semiHidden="1" w:unhideWhenUsed="1"/>
-    <w:lsdException w:name="List Bullet 2" w:semiHidden="1" w:unhideWhenUsed="1"/>
-    <w:lsdException w:name="List Bullet 3" w:semiHidden="1" w:unhideWhenUsed="1"/>
-    <w:lsdException w:name="List Bullet 4" w:semiHidden="1" w:unhideWhenUsed="1"/>
-    <w:lsdException w:name="List Bullet 5" w:semiHidden="1" w:unhideWhenUsed="1"/>
-    <w:lsdException w:name="List Number 2" w:semiHidden="1" w:unhideWhenUsed="1"/>
-    <w:lsdException w:name="List Number 3" w:semiHidden="1" w:unhideWhenUsed="1"/>
-    <w:lsdException w:name="List Number 4" w:semiHidden="1" w:unhideWhenUsed="1"/>
-    <w:lsdException w:name="List Number 5" w:semiHidden="1" w:unhideWhenUsed="1"/>
-    <w:lsdException w:name="Title" w:uiPriority="10" w:qFormat="1"/>
-    <w:lsdException w:name="Closing" w:semiHidden="1" w:unhideWhenUsed="1"/>
-    <w:lsdException w:name="Signature" w:semiHidden="1" w:unhideWhenUsed="1"/>
-    <w:lsdException w:name="Default Paragraph Font" w:semiHidden="1" w:uiPriority="1" w:unhideWhenUsed="1"/>
-    <w:lsdException w:name="Body Text" w:semiHidden="1" w:unhideWhenUsed="1"/>
-    <w:lsdException w:name="Body Text Indent" w:semiHidden="1" w:unhideWhenUsed="1"/>
-    <w:lsdException w:name="List Continue" w:semiHidden="1" w:unhideWhenUsed="1"/>
-    <w:lsdException w:name="List Continue 2" w:semiHidden="1" w:unhideWhenUsed="1"/>
-    <w:lsdException w:name="List Continue 3" w:semiHidden="1" w:unhideWhenUsed="1"/>
-    <w:lsdException w:name="List Continue 4" w:semiHidden="1" w:unhideWhenUsed="1"/>
-    <w:lsdException w:name="List Continue 5" w:semiHidden="1" w:unhideWhenUsed="1"/>
-    <w:lsdException w:name="Message Header" w:semiHidden="1" w:unhideWhenUsed="1"/>
-    <w:lsdException w:name="Subtitle" w:uiPriority="11" w:qFormat="1"/>
-    <w:lsdException w:name="Salutation" w:semiHidden="1" w:unhideWhenUsed="1"/>
-    <w:lsdException w:name="Date" w:semiHidden="1" w:unhideWhenUsed="1"/>
-    <w:lsdException w:name="Body Text First Indent" w:semiHidden="1" w:unhideWhenUsed="1"/>
-    <w:lsdException w:name="Body Text First Indent 2" w:semiHidden="1" w:unhideWhenUsed="1"/>
-    <w:lsdException w:name="Note Heading" w:semiHidden="1" w:unhideWhenUsed="1"/>
-    <w:lsdException w:name="Body Text 2" w:semiHidden="1" w:unhideWhenUsed="1"/>
-    <w:lsdException w:name="Body Text 3" w:semiHidden="1" w:unhideWhenUsed="1"/>
-    <w:lsdException w:name="Body Text Indent 2" w:semiHidden="1" w:unhideWhenUsed="1"/>
-    <w:lsdException w:name="Body Text Indent 3" w:semiHidden="1" w:unhideWhenUsed="1"/>
-    <w:lsdException w:name="Block Text" w:semiHidden="1" w:unhideWhenUsed="1"/>
-    <w:lsdException w:name="Hyperlink" w:semiHidden="1" w:unhideWhenUsed="1"/>
-    <w:lsdException w:name="FollowedHyperlink" w:semiHidden="1" w:unhideWhenUsed="1"/>
-    <w:lsdException w:name="Strong" w:uiPriority="22" w:qFormat="1"/>
-    <w:lsdException w:name="Emphasis" w:uiPriority="20" w:qFormat="1"/>
-    <w:lsdException w:name="Document Map" w:semiHidden="1" w:unhideWhenUsed="1"/>
-    <w:lsdException w:name="Plain Text" w:semiHidden="1" w:unhideWhenUsed="1"/>
-    <w:lsdException w:name="E-mail Signature" w:semiHidden="1" w:unhideWhenUsed="1"/>
-    <w:lsdException w:name="HTML Top of Form" w:semiHidden="1" w:unhideWhenUsed="1"/>
-    <w:lsdException w:name="HTML Bottom of Form" w:semiHidden="1" w:unhideWhenUsed="1"/>
-    <w:lsdException w:name="Normal (Web)" w:semiHidden="1" w:unhideWhenUsed="1"/>
-    <w:lsdException w:name="HTML Acronym" w:semiHidden="1" w:unhideWhenUsed="1"/>
-    <w:lsdException w:name="HTML Address" w:semiHidden="1" w:unhideWhenUsed="1"/>
-    <w:lsdException w:name="HTML Cite" w:semiHidden="1" w:unhideWhenUsed="1"/>
-    <w:lsdException w:name="HTML Code" w:semiHidden="1" w:unhideWhenUsed="1"/>
-    <w:lsdException w:name="HTML Definition" w:semiHidden="1" w:unhideWhenUsed="1"/>
-    <w:lsdException w:name="HTML Keyboard" w:semiHidden="1" w:unhideWhenUsed="1"/>
-    <w:lsdException w:name="HTML Preformatted" w:semiHidden="1" w:unhideWhenUsed="1"/>
-    <w:lsdException w:name="HTML Sample" w:semiHidden="1" w:unhideWhenUsed="1"/>
-    <w:lsdException w:name="HTML Typewriter" w:semiHidden="1" w:unhideWhenUsed="1"/>
-    <w:lsdException w:name="HTML Variable" w:semiHidden="1" w:unhideWhenUsed="1"/>
-    <w:lsdException w:name="Normal Table" w:semiHidden="1" w:unhideWhenUsed="1"/>
-    <w:lsdException w:name="annotation subject" w:semiHidden="1" w:unhideWhenUsed="1"/>
-    <w:lsdException w:name="No List" w:semiHidden="1" w:unhideWhenUsed="1"/>
-    <w:lsdException w:name="Outline List 1" w:semiHidden="1" w:unhideWhenUsed="1"/>
-    <w:lsdException w:name="Outline List 2" w:semiHidden="1" w:unhideWhenUsed="1"/>
-    <w:lsdException w:name="Outline List 3" w:semiHidden="1" w:unhideWhenUsed="1"/>
-    <w:lsdException w:name="Table Simple 1" w:semiHidden="1" w:unhideWhenUsed="1"/>
-    <w:lsdException w:name="Table Simple 2" w:semiHidden="1" w:unhideWhenUsed="1"/>
-    <w:lsdException w:name="Table Simple 3" w:semiHidden="1" w:unhideWhenUsed="1"/>
-    <w:lsdException w:name="Table Classic 1" w:semiHidden="1" w:unhideWhenUsed="1"/>
-    <w:lsdException w:name="Table Classic 2" w:semiHidden="1" w:unhideWhenUsed="1"/>
-    <w:lsdException w:name="Table Classic 3" w:semiHidden="1" w:unhideWhenUsed="1"/>
-    <w:lsdException w:name="Table Classic 4" w:semiHidden="1" w:unhideWhenUsed="1"/>
-    <w:lsdException w:name="Table Colorful 1" w:semiHidden="1" w:unhideWhenUsed="1"/>
-    <w:lsdException w:name="Table Colorful 2" w:semiHidden="1" w:unhideWhenUsed="1"/>
-    <w:lsdException w:name="Table Colorful 3" w:semiHidden="1" w:unhideWhenUsed="1"/>
-    <w:lsdException w:name="Table Columns 1" w:semiHidden="1" w:unhideWhenUsed="1"/>
-    <w:lsdException w:name="Table Columns 2" w:semiHidden="1" w:unhideWhenUsed="1"/>
-    <w:lsdException w:name="Table Columns 3" w:semiHidden="1" w:unhideWhenUsed="1"/>
-    <w:lsdException w:name="Table Columns 4" w:semiHidden="1" w:unhideWhenUsed="1"/>
-    <w:lsdException w:name="Table Columns 5" w:semiHidden="1" w:unhideWhenUsed="1"/>
-    <w:lsdException w:name="Table Grid 1" w:semiHidden="1" w:unhideWhenUsed="1"/>
-    <w:lsdException w:name="Table Grid 2" w:semiHidden="1" w:unhideWhenUsed="1"/>
-    <w:lsdException w:name="Table Grid 3" w:semiHidden="1" w:unhideWhenUsed="1"/>
-    <w:lsdException w:name="Table Grid 4" w:semiHidden="1" w:unhideWhenUsed="1"/>
-    <w:lsdException w:name="Table Grid 5" w:semiHidden="1" w:unhideWhenUsed="1"/>
-    <w:lsdException w:name="Table Grid 6" w:semiHidden="1" w:unhideWhenUsed="1"/>
-    <w:lsdException w:name="Table Grid 7" w:semiHidden="1" w:unhideWhenUsed="1"/>
-    <w:lsdException w:name="Table Grid 8" w:semiHidden="1" w:unhideWhenUsed="1"/>
-    <w:lsdException w:name="Table List 1" w:semiHidden="1" w:unhideWhenUsed="1"/>
-    <w:lsdException w:name="Table List 2" w:semiHidden="1" w:unhideWhenUsed="1"/>
-    <w:lsdException w:name="Table List 3" w:semiHidden="1" w:unhideWhenUsed="1"/>
-    <w:lsdException w:name="Table List 4" w:semiHidden="1" w:unhideWhenUsed="1"/>
-    <w:lsdException w:name="Table List 5" w:semiHidden="1" w:unhideWhenUsed="1"/>
-    <w:lsdException w:name="Table List 6" w:semiHidden="1" w:unhideWhenUsed="1"/>
-    <w:lsdException w:name="Table List 7" w:semiHidden="1" w:unhideWhenUsed="1"/>
-    <w:lsdException w:name="Table List 8" w:semiHidden="1" w:unhideWhenUsed="1"/>
-    <w:lsdException w:name="Table 3D effects 1" w:semiHidden="1" w:unhideWhenUsed="1"/>
-    <w:lsdException w:name="Table 3D effects 2" w:semiHidden="1" w:unhideWhenUsed="1"/>
-    <w:lsdException w:name="Table 3D effects 3" w:semiHidden="1" w:unhideWhenUsed="1"/>
-    <w:lsdException w:name="Table Contemporary" w:semiHidden="1" w:unhideWhenUsed="1"/>
-    <w:lsdException w:name="Table Elegant" w:semiHidden="1" w:unhideWhenUsed="1"/>
-    <w:lsdException w:name="Table Professional" w:semiHidden="1" w:unhideWhenUsed="1"/>
-    <w:lsdException w:name="Table Subtle 1" w:semiHidden="1" w:unhideWhenUsed="1"/>
-    <w:lsdException w:name="Table Subtle 2" w:semiHidden="1" w:unhideWhenUsed="1"/>
-    <w:lsdException w:name="Table Web 1" w:semiHidden="1" w:unhideWhenUsed="1"/>
-    <w:lsdException w:name="Table Web 2" w:semiHidden="1" w:unhideWhenUsed="1"/>
-    <w:lsdException w:name="Table Web 3" w:semiHidden="1" w:unhideWhenUsed="1"/>
-    <w:lsdException w:name="Balloon Text" w:semiHidden="1" w:unhideWhenUsed="1"/>
-    <w:lsdException w:name="Table Grid" w:semiHidden="1" w:uiPriority="59" w:unhideWhenUsed="1"/>
-    <w:lsdException w:name="Table Theme" w:semiHidden="1" w:unhideWhenUsed="1"/>
-    <w:lsdException w:name="Placeholder Text" w:semiHidden="1"/>
-    <w:lsdException w:name="No Spacing" w:uiPriority="1" w:qFormat="1"/>
-    <w:lsdException w:name="Light Shading" w:uiPriority="60"/>
-    <w:lsdException w:name="Light List" w:uiPriority="61"/>
-    <w:lsdException w:name="Light Grid" w:uiPriority="62"/>
-    <w:lsdException w:name="Medium Shading 1" w:uiPriority="63"/>
-    <w:lsdException w:name="Medium Shading 2" w:uiPriority="64"/>
-    <w:lsdException w:name="Medium List 1" w:uiPriority="65"/>
-    <w:lsdException w:name="Medium List 2" w:uiPriority="66"/>
-    <w:lsdException w:name="Medium Grid 1" w:uiPriority="67"/>
-    <w:lsdException w:name="Medium Grid 2" w:uiPriority="68"/>
-    <w:lsdException w:name="Medium Grid 3" w:uiPriority="69"/>
-    <w:lsdException w:name="Dark List" w:uiPriority="70"/>
-    <w:lsdException w:name="Colorful Shading" w:uiPriority="71"/>
-    <w:lsdException w:name="Colorful List" w:uiPriority="72"/>
-    <w:lsdException w:name="Colorful Grid" w:uiPriority="73"/>
-    <w:lsdException w:name="Light Shading Accent 1" w:uiPriority="60"/>
-    <w:lsdException w:name="Light List Accent 1" w:uiPriority="61"/>
-    <w:lsdException w:name="Light Grid Accent 1" w:uiPriority="62"/>
-    <w:lsdException w:name="Medium Shading 1 Accent 1" w:uiPriority="63"/>
-    <w:lsdException w:name="Medium Shading 2 Accent 1" w:uiPriority="64"/>
-    <w:lsdException w:name="Medium List 1 Accent 1" w:uiPriority="65"/>
-    <w:lsdException w:name="Revision" w:semiHidden="1"/>
-    <w:lsdException w:name="List Paragraph" w:uiPriority="34" w:qFormat="1"/>
-    <w:lsdException w:name="Quote" w:uiPriority="29" w:qFormat="1"/>
-    <w:lsdException w:name="Intense Quote" w:uiPriority="30" w:qFormat="1"/>
-    <w:lsdException w:name="Medium List 2 Accent 1" w:uiPriority="66"/>
-    <w:lsdException w:name="Medium Grid 1 Accent 1" w:uiPriority="67"/>
-    <w:lsdException w:name="Medium Grid 2 Accent 1" w:uiPriority="68"/>
-    <w:lsdException w:name="Medium Grid 3 Accent 1" w:uiPriority="69"/>
-    <w:lsdException w:name="Dark List Accent 1" w:uiPriority="70"/>
-    <w:lsdException w:name="Colorful Shading Accent 1" w:uiPriority="71"/>
-    <w:lsdException w:name="Colorful List Accent 1" w:uiPriority="72"/>
-    <w:lsdException w:name="Colorful Grid Accent 1" w:uiPriority="73"/>
-    <w:lsdException w:name="Light Shading Accent 2" w:uiPriority="60"/>
-    <w:lsdException w:name="Light List Accent 2" w:uiPriority="61"/>
-    <w:lsdException w:name="Light Grid Accent 2" w:uiPriority="62"/>
-    <w:lsdException w:name="Medium Shading 1 Accent 2" w:uiPriority="63"/>
-    <w:lsdException w:name="Medium Shading 2 Accent 2" w:uiPriority="64"/>
-    <w:lsdException w:name="Medium List 1 Accent 2" w:uiPriority="65"/>
-    <w:lsdException w:name="Medium List 2 Accent 2" w:uiPriority="66"/>
-    <w:lsdException w:name="Medium Grid 1 Accent 2" w:uiPriority="67"/>
-    <w:lsdException w:name="Medium Grid 2 Accent 2" w:uiPriority="68"/>
-    <w:lsdException w:name="Medium Grid 3 Accent 2" w:uiPriority="69"/>
-    <w:lsdException w:name="Dark List Accent 2" w:uiPriority="70"/>
-    <w:lsdException w:name="Colorful Shading Accent 2" w:uiPriority="71"/>
-    <w:lsdException w:name="Colorful List Accent 2" w:uiPriority="72"/>
-    <w:lsdException w:name="Colorful Grid Accent 2" w:uiPriority="73"/>
-    <w:lsdException w:name="Light Shading Accent 3" w:uiPriority="60"/>
-    <w:lsdException w:name="Light List Accent 3" w:uiPriority="61"/>
-    <w:lsdException w:name="Light Grid Accent 3" w:uiPriority="62"/>
-    <w:lsdException w:name="Medium Shading 1 Accent 3" w:uiPriority="63"/>
-    <w:lsdException w:name="Medium Shading 2 Accent 3" w:uiPriority="64"/>
-    <w:lsdException w:name="Medium List 1 Accent 3" w:uiPriority="65"/>
-    <w:lsdException w:name="Medium List 2 Accent 3" w:uiPriority="66"/>
-    <w:lsdException w:name="Medium Grid 1 Accent 3" w:uiPriority="67"/>
-    <w:lsdException w:name="Medium Grid 2 Accent 3" w:uiPriority="68"/>
-    <w:lsdException w:name="Medium Grid 3 Accent 3" w:uiPriority="69"/>
-    <w:lsdException w:name="Dark List Accent 3" w:uiPriority="70"/>
-    <w:lsdException w:name="Colorful Shading Accent 3" w:uiPriority="71"/>
-    <w:lsdException w:name="Colorful List Accent 3" w:uiPriority="72"/>
-    <w:lsdException w:name="Colorful Grid Accent 3" w:uiPriority="73"/>
-    <w:lsdException w:name="Light Shading Accent 4" w:uiPriority="60"/>
-    <w:lsdException w:name="Light List Accent 4" w:uiPriority="61"/>
-    <w:lsdException w:name="Light Grid Accent 4" w:uiPriority="62"/>
-    <w:lsdException w:name="Medium Shading 1 Accent 4" w:uiPriority="63"/>
-    <w:lsdException w:name="Medium Shading 2 Accent 4" w:uiPriority="64"/>
-    <w:lsdException w:name="Medium List 1 Accent 4" w:uiPriority="65"/>
-    <w:lsdException w:name="Medium List 2 Accent 4" w:uiPriority="66"/>
-    <w:lsdException w:name="Medium Grid 1 Accent 4" w:uiPriority="67"/>
-    <w:lsdException w:name="Medium Grid 2 Accent 4" w:uiPriority="68"/>
-    <w:lsdException w:name="Medium Grid 3 Accent 4" w:uiPriority="69"/>
-    <w:lsdException w:name="Dark List Accent 4" w:uiPriority="70"/>
-    <w:lsdException w:name="Colorful Shading Accent 4" w:uiPriority="71"/>
-    <w:lsdException w:name="Colorful List Accent 4" w:uiPriority="72"/>
-    <w:lsdException w:name="Colorful Grid Accent 4" w:uiPriority="73"/>
-    <w:lsdException w:name="Light Shading Accent 5" w:uiPriority="60"/>
-    <w:lsdException w:name="Light List Accent 5" w:uiPriority="61"/>
-    <w:lsdException w:name="Light Grid Accent 5" w:uiPriority="62"/>
-    <w:lsdException w:name="Medium Shading 1 Accent 5" w:uiPriority="63"/>
-    <w:lsdException w:name="Medium Shading 2 Accent 5" w:uiPriority="64"/>
-    <w:lsdException w:name="Medium List 1 Accent 5" w:uiPriority="65"/>
-    <w:lsdException w:name="Medium List 2 Accent 5" w:uiPriority="66"/>
-    <w:lsdException w:name="Medium Grid 1 Accent 5" w:uiPriority="67"/>
-    <w:lsdException w:name="Medium Grid 2 Accent 5" w:uiPriority="68"/>
-    <w:lsdException w:name="Medium Grid 3 Accent 5" w:uiPriority="69"/>
-    <w:lsdException w:name="Dark List Accent 5" w:uiPriority="70"/>
-    <w:lsdException w:name="Colorful Shading Accent 5" w:uiPriority="71"/>
-    <w:lsdException w:name="Colorful List Accent 5" w:uiPriority="72"/>
-    <w:lsdException w:name="Colorful Grid Accent 5" w:uiPriority="73"/>
-    <w:lsdException w:name="Light Shading Accent 6" w:uiPriority="60"/>
-    <w:lsdException w:name="Light List Accent 6" w:uiPriority="61"/>
-    <w:lsdException w:name="Light Grid Accent 6" w:uiPriority="62"/>
-    <w:lsdException w:name="Medium Shading 1 Accent 6" w:uiPriority="63"/>
-    <w:lsdException w:name="Medium Shading 2 Accent 6" w:uiPriority="64"/>
-    <w:lsdException w:name="Medium List 1 Accent 6" w:uiPriority="65"/>
-    <w:lsdException w:name="Medium List 2 Accent 6" w:uiPriority="66"/>
-    <w:lsdException w:name="Medium Grid 1 Accent 6" w:uiPriority="67"/>
-    <w:lsdException w:name="Medium Grid 2 Accent 6" w:uiPriority="68"/>
-    <w:lsdException w:name="Medium Grid 3 Accent 6" w:uiPriority="69"/>
-    <w:lsdException w:name="Dark List Accent 6" w:uiPriority="70"/>
-    <w:lsdException w:name="Colorful Shading Accent 6" w:uiPriority="71"/>
-    <w:lsdException w:name="Colorful List Accent 6" w:uiPriority="72"/>
-    <w:lsdException w:name="Colorful Grid Accent 6" w:uiPriority="73"/>
-    <w:lsdException w:name="Subtle Emphasis" w:uiPriority="19" w:qFormat="1"/>
-    <w:lsdException w:name="Intense Emphasis" w:uiPriority="21" w:qFormat="1"/>
-    <w:lsdException w:name="Subtle Reference" w:uiPriority="31" w:qFormat="1"/>
-    <w:lsdException w:name="Intense Reference" w:uiPriority="32" w:qFormat="1"/>
-    <w:lsdException w:name="Book Title" w:uiPriority="33" w:qFormat="1"/>
-    <w:lsdException w:name="Bibliography" w:semiHidden="1" w:uiPriority="37" w:unhideWhenUsed="1"/>
-    <w:lsdException w:name="TOC Heading" w:semiHidden="1" w:uiPriority="39" w:unhideWhenUsed="1" w:qFormat="1"/>
-    <w:lsdException w:name="Plain Table 1" w:uiPriority="41"/>
-    <w:lsdException w:name="Plain Table 2" w:uiPriority="42"/>
-    <w:lsdException w:name="Plain Table 3" w:uiPriority="43"/>
-    <w:lsdException w:name="Plain Table 4" w:uiPriority="44"/>
-    <w:lsdException w:name="Plain Table 5" w:uiPriority="45"/>
-    <w:lsdException w:name="Grid Table Light" w:uiPriority="40"/>
-    <w:lsdException w:name="Grid Table 1 Light" w:uiPriority="46"/>
-    <w:lsdException w:name="Grid Table 2" w:uiPriority="47"/>
-    <w:lsdException w:name="Grid Table 3" w:uiPriority="48"/>
-    <w:lsdException w:name="Grid Table 4" w:uiPriority="49"/>
-    <w:lsdException w:name="Grid Table 5 Dark" w:uiPriority="50"/>
-    <w:lsdException w:name="Grid Table 6 Colorful" w:uiPriority="51"/>
-    <w:lsdException w:name="Grid Table 7 Colorful" w:uiPriority="52"/>
-    <w:lsdException w:name="Grid Table 1 Light Accent 1" w:uiPriority="46"/>
-    <w:lsdException w:name="Grid Table 2 Accent 1" w:uiPriority="47"/>
-    <w:lsdException w:name="Grid Table 3 Accent 1" w:uiPriority="48"/>
-    <w:lsdException w:name="Grid Table 4 Accent 1" w:uiPriority="49"/>
-    <w:lsdException w:name="Grid Table 5 Dark Accent 1" w:uiPriority="50"/>
-    <w:lsdException w:name="Grid Table 6 Colorful Accent 1" w:uiPriority="51"/>
-    <w:lsdException w:name="Grid Table 7 Colorful Accent 1" w:uiPriority="52"/>
-    <w:lsdException w:name="Grid Table 1 Light Accent 2" w:uiPriority="46"/>
-    <w:lsdException w:name="Grid Table 2 Accent 2" w:uiPriority="47"/>
-    <w:lsdException w:name="Grid Table 3 Accent 2" w:uiPriority="48"/>
-    <w:lsdException w:name="Grid Table 4 Accent 2" w:uiPriority="49"/>
-    <w:lsdException w:name="Grid Table 5 Dark Accent 2" w:uiPriority="50"/>
-    <w:lsdException w:name="Grid Table 6 Colorful Accent 2" w:uiPriority="51"/>
-    <w:lsdException w:name="Grid Table 7 Colorful Accent 2" w:uiPriority="52"/>
-    <w:lsdException w:name="Grid Table 1 Light Accent 3" w:uiPriority="46"/>
-    <w:lsdException w:name="Grid Table 2 Accent 3" w:uiPriority="47"/>
-    <w:lsdException w:name="Grid Table 3 Accent 3" w:uiPriority="48"/>
-    <w:lsdException w:name="Grid Table 4 Accent 3" w:uiPriority="49"/>
-    <w:lsdException w:name="Grid Table 5 Dark Accent 3" w:uiPriority="50"/>
-    <w:lsdException w:name="Grid Table 6 Colorful Accent 3" w:uiPriority="51"/>
-    <w:lsdException w:name="Grid Table 7 Colorful Accent 3" w:uiPriority="52"/>
-    <w:lsdException w:name="Grid Table 1 Light Accent 4" w:uiPriority="46"/>
-    <w:lsdException w:name="Grid Table 2 Accent 4" w:uiPriority="47"/>
-    <w:lsdException w:name="Grid Table 3 Accent 4" w:uiPriority="48"/>
-    <w:lsdException w:name="Grid Table 4 Accent 4" w:uiPriority="49"/>
-    <w:lsdException w:name="Grid Table 5 Dark Accent 4" w:uiPriority="50"/>
-    <w:lsdException w:name="Grid Table 6 Colorful Accent 4" w:uiPriority="51"/>
-    <w:lsdException w:name="Grid Table 7 Colorful Accent 4" w:uiPriority="52"/>
-    <w:lsdException w:name="Grid Table 1 Light Accent 5" w:uiPriority="46"/>
-    <w:lsdException w:name="Grid Table 2 Accent 5" w:uiPriority="47"/>
-    <w:lsdException w:name="Grid Table 3 Accent 5" w:uiPriority="48"/>
-    <w:lsdException w:name="Grid Table 4 Accent 5" w:uiPriority="49"/>
-    <w:lsdException w:name="Grid Table 5 Dark Accent 5" w:uiPriority="50"/>
-    <w:lsdException w:name="Grid Table 6 Colorful Accent 5" w:uiPriority="51"/>
-    <w:lsdException w:name="Grid Table 7 Colorful Accent 5" w:uiPriority="52"/>
-    <w:lsdException w:name="Grid Table 1 Light Accent 6" w:uiPriority="46"/>
-    <w:lsdException w:name="Grid Table 2 Accent 6" w:uiPriority="47"/>
-    <w:lsdException w:name="Grid Table 3 Accent 6" w:uiPriority="48"/>
-    <w:lsdException w:name="Grid Table 4 Accent 6" w:uiPriority="49"/>
-    <w:lsdException w:name="Grid Table 5 Dark Accent 6" w:uiPriority="50"/>
-    <w:lsdException w:name="Grid Table 6 Colorful Accent 6" w:uiPriority="51"/>
-    <w:lsdException w:name="Grid Table 7 Colorful Accent 6" w:uiPriority="52"/>
-    <w:lsdException w:name="List Table 1 Light" w:uiPriority="46"/>
-    <w:lsdException w:name="List Table 2" w:uiPriority="47"/>
-    <w:lsdException w:name="List Table 3" w:uiPriority="48"/>
-    <w:lsdException w:name="List Table 4" w:uiPriority="49"/>
-    <w:lsdException w:name="List Table 5 Dark" w:uiPriority="50"/>
-    <w:lsdException w:name="List Table 6 Colorful" w:uiPriority="51"/>
-    <w:lsdException w:name="List Table 7 Colorful" w:uiPriority="52"/>
-    <w:lsdException w:name="List Table 1 Light Accent 1" w:uiPriority="46"/>
-    <w:lsdException w:name="List Table 2 Accent 1" w:uiPriority="47"/>
-    <w:lsdException w:name="List Table 3 Accent 1" w:uiPriority="48"/>
-    <w:lsdException w:name="List Table 4 Accent 1" w:uiPriority="49"/>
-    <w:lsdException w:name="List Table 5 Dark Accent 1" w:uiPriority="50"/>
-    <w:lsdException w:name="List Table 6 Colorful Accent 1" w:uiPriority="51"/>
-    <w:lsdException w:name="List Table 7 Colorful Accent 1" w:uiPriority="52"/>
-    <w:lsdException w:name="List Table 1 Light Accent 2" w:uiPriority="46"/>
-    <w:lsdException w:name="List Table 2 Accent 2" w:uiPriority="47"/>
-    <w:lsdException w:name="List Table 3 Accent 2" w:uiPriority="48"/>
-    <w:lsdException w:name="List Table 4 Accent 2" w:uiPriority="49"/>
-    <w:lsdException w:name="List Table 5 Dark Accent 2" w:uiPriority="50"/>
-    <w:lsdException w:name="List Table 6 Colorful Accent 2" w:uiPriority="51"/>
-    <w:lsdException w:name="List Table 7 Colorful Accent 2" w:uiPriority="52"/>
-    <w:lsdException w:name="List Table 1 Light Accent 3" w:uiPriority="46"/>
-    <w:lsdException w:name="List Table 2 Accent 3" w:uiPriority="47"/>
-    <w:lsdException w:name="List Table 3 Accent 3" w:uiPriority="48"/>
-    <w:lsdException w:name="List Table 4 Accent 3" w:uiPriority="49"/>
-    <w:lsdException w:name="List Table 5 Dark Accent 3" w:uiPriority="50"/>
-    <w:lsdException w:name="List Table 6 Colorful Accent 3" w:uiPriority="51"/>
-    <w:lsdException w:name="List Table 7 Colorful Accent 3" w:uiPriority="52"/>
-    <w:lsdException w:name="List Table 1 Light Accent 4" w:uiPriority="46"/>
-    <w:lsdException w:name="List Table 2 Accent 4" w:uiPriority="47"/>
-    <w:lsdException w:name="List Table 3 Accent 4" w:uiPriority="48"/>
-    <w:lsdException w:name="List Table 4 Accent 4" w:uiPriority="49"/>
-    <w:lsdException w:name="List Table 5 Dark Accent 4" w:uiPriority="50"/>
-    <w:lsdException w:name="List Table 6 Colorful Accent 4" w:uiPriority="51"/>
-    <w:lsdException w:name="List Table 7 Colorful Accent 4" w:uiPriority="52"/>
-    <w:lsdException w:name="List Table 1 Light Accent 5" w:uiPriority="46"/>
-    <w:lsdException w:name="List Table 2 Accent 5" w:uiPriority="47"/>
-    <w:lsdException w:name="List Table 3 Accent 5" w:uiPriority="48"/>
-    <w:lsdException w:name="List Table 4 Accent 5" w:uiPriority="49"/>
-    <w:lsdException w:name="List Table 5 Dark Accent 5" w:uiPriority="50"/>
-    <w:lsdException w:name="List Table 6 Colorful Accent 5" w:uiPriority="51"/>
-    <w:lsdException w:name="List Table 7 Colorful Accent 5" w:uiPriority="52"/>
-    <w:lsdException w:name="List Table 1 Light Accent 6" w:uiPriority="46"/>
-    <w:lsdException w:name="List Table 2 Accent 6" w:uiPriority="47"/>
-    <w:lsdException w:name="List Table 3 Accent 6" w:uiPriority="48"/>
-    <w:lsdException w:name="List Table 4 Accent 6" w:uiPriority="49"/>
-    <w:lsdException w:name="List Table 5 Dark Accent 6" w:uiPriority="50"/>
-    <w:lsdException w:name="List Table 6 Colorful Accent 6" w:uiPriority="51"/>
-    <w:lsdException w:name="List Table 7 Colorful Accent 6" w:uiPriority="52"/>
-    <w:lsdException w:name="Mention" w:semiHidden="1" w:unhideWhenUsed="1"/>
-    <w:lsdException w:name="Smart Hyperlink" w:semiHidden="1" w:unhideWhenUsed="1"/>
-    <w:lsdException w:name="Hashtag" w:semiHidden="1" w:unhideWhenUsed="1"/>
-    <w:lsdException w:name="Unresolved Mention" w:semiHidden="1" w:unhideWhenUsed="1"/>
-    <w:lsdException w:name="Smart Link" w:semiHidden="1" w:unhideWhenUsed="1"/>
+  <w:latentStyles w:defLockedState="0" w:defUIPriority="99" w:defSemiHidden="1" w:defUnhideWhenUsed="1" w:defQFormat="0" w:count="267">
+    <w:lsdException w:name="Normal" w:semiHidden="0" w:uiPriority="0" w:unhideWhenUsed="0" w:qFormat="1"/>
+    <w:lsdException w:name="heading 1" w:semiHidden="0" w:uiPriority="9" w:unhideWhenUsed="0" w:qFormat="1"/>
+    <w:lsdException w:name="heading 2" w:semiHidden="0" w:uiPriority="9" w:unhideWhenUsed="0" w:qFormat="1"/>
+    <w:lsdException w:name="heading 3" w:semiHidden="0" w:uiPriority="9" w:unhideWhenUsed="0" w:qFormat="1"/>
+    <w:lsdException w:name="heading 4" w:semiHidden="0" w:uiPriority="9" w:unhideWhenUsed="0" w:qFormat="1"/>
+    <w:lsdException w:name="heading 5" w:semiHidden="0" w:uiPriority="9" w:unhideWhenUsed="0" w:qFormat="1"/>
+    <w:lsdException w:name="heading 6" w:semiHidden="0" w:uiPriority="9" w:unhideWhenUsed="0" w:qFormat="1"/>
+    <w:lsdException w:name="heading 7" w:semiHidden="0" w:uiPriority="9" w:unhideWhenUsed="0" w:qFormat="1"/>
+    <w:lsdException w:name="heading 8" w:semiHidden="0" w:uiPriority="9" w:unhideWhenUsed="0" w:qFormat="1"/>
+    <w:lsdException w:name="heading 9" w:semiHidden="0" w:uiPriority="9" w:unhideWhenUsed="0" w:qFormat="1"/>
+    <w:lsdException w:name="toc 1" w:uiPriority="39"/>
+    <w:lsdException w:name="toc 2" w:uiPriority="39"/>
+    <w:lsdException w:name="toc 3" w:uiPriority="39"/>
+    <w:lsdException w:name="toc 4" w:uiPriority="39"/>
+    <w:lsdException w:name="toc 5" w:uiPriority="39"/>
+    <w:lsdException w:name="toc 6" w:uiPriority="39"/>
+    <w:lsdException w:name="toc 7" w:uiPriority="39"/>
+    <w:lsdException w:name="toc 8" w:uiPriority="39"/>
+    <w:lsdException w:name="toc 9" w:uiPriority="39"/>
+    <w:lsdException w:name="caption" w:uiPriority="35" w:qFormat="1"/>
+    <w:lsdException w:name="Title" w:semiHidden="0" w:uiPriority="10" w:unhideWhenUsed="0" w:qFormat="1"/>
+    <w:lsdException w:name="Default Paragraph Font" w:uiPriority="1"/>
+    <w:lsdException w:name="Subtitle" w:semiHidden="0" w:uiPriority="11" w:unhideWhenUsed="0" w:qFormat="1"/>
+    <w:lsdException w:name="Strong" w:semiHidden="0" w:uiPriority="22" w:unhideWhenUsed="0" w:qFormat="1"/>
+    <w:lsdException w:name="Emphasis" w:semiHidden="0" w:uiPriority="20" w:unhideWhenUsed="0" w:qFormat="1"/>
+    <w:lsdException w:name="Table Grid" w:uiPriority="59"/>
+    <w:lsdException w:name="Placeholder Text" w:unhideWhenUsed="0"/>
+    <w:lsdException w:name="No Spacing" w:semiHidden="0" w:uiPriority="1" w:unhideWhenUsed="0" w:qFormat="1"/>
+    <w:lsdException w:name="Light Shading" w:semiHidden="0" w:uiPriority="60" w:unhideWhenUsed="0"/>
+    <w:lsdException w:name="Light List" w:semiHidden="0" w:uiPriority="61" w:unhideWhenUsed="0"/>
+    <w:lsdException w:name="Light Grid" w:semiHidden="0" w:uiPriority="62" w:unhideWhenUsed="0"/>
+    <w:lsdException w:name="Medium Shading 1" w:semiHidden="0" w:uiPriority="63" w:unhideWhenUsed="0"/>
+    <w:lsdException w:name="Medium Shading 2" w:semiHidden="0" w:uiPriority="64" w:unhideWhenUsed="0"/>
+    <w:lsdException w:name="Medium List 1" w:semiHidden="0" w:uiPriority="65" w:unhideWhenUsed="0"/>
+    <w:lsdException w:name="Medium List 2" w:semiHidden="0" w:uiPriority="66" w:unhideWhenUsed="0"/>
+    <w:lsdException w:name="Medium Grid 1" w:semiHidden="0" w:uiPriority="67" w:unhideWhenUsed="0"/>
+    <w:lsdException w:name="Medium Grid 2" w:semiHidden="0" w:uiPriority="68" w:unhideWhenUsed="0"/>
+    <w:lsdException w:name="Medium Grid 3" w:semiHidden="0" w:uiPriority="69" w:unhideWhenUsed="0"/>
+    <w:lsdException w:name="Dark List" w:semiHidden="0" w:uiPriority="70" w:unhideWhenUsed="0"/>
+    <w:lsdException w:name="Colorful Shading" w:semiHidden="0" w:uiPriority="71" w:unhideWhenUsed="0"/>
+    <w:lsdException w:name="Colorful List" w:semiHidden="0" w:uiPriority="72" w:unhideWhenUsed="0"/>
+    <w:lsdException w:name="Colorful Grid" w:semiHidden="0" w:uiPriority="73" w:unhideWhenUsed="0"/>
+    <w:lsdException w:name="Light Shading Accent 1" w:semiHidden="0" w:uiPriority="60" w:unhideWhenUsed="0"/>
+    <w:lsdException w:name="Light List Accent 1" w:semiHidden="0" w:uiPriority="61" w:unhideWhenUsed="0"/>
+    <w:lsdException w:name="Light Grid Accent 1" w:semiHidden="0" w:uiPriority="62" w:unhideWhenUsed="0"/>
+    <w:lsdException w:name="Medium Shading 1 Accent 1" w:semiHidden="0" w:uiPriority="63" w:unhideWhenUsed="0"/>
+    <w:lsdException w:name="Medium Shading 2 Accent 1" w:semiHidden="0" w:uiPriority="64" w:unhideWhenUsed="0"/>
+    <w:lsdException w:name="Medium List 1 Accent 1" w:semiHidden="0" w:uiPriority="65" w:unhideWhenUsed="0"/>
+    <w:lsdException w:name="Revision" w:unhideWhenUsed="0"/>
+    <w:lsdException w:name="List Paragraph" w:semiHidden="0" w:uiPriority="34" w:unhideWhenUsed="0" w:qFormat="1"/>
+    <w:lsdException w:name="Quote" w:semiHidden="0" w:uiPriority="29" w:unhideWhenUsed="0" w:qFormat="1"/>
+    <w:lsdException w:name="Intense Quote" w:semiHidden="0" w:uiPriority="30" w:unhideWhenUsed="0" w:qFormat="1"/>
+    <w:lsdException w:name="Medium List 2 Accent 1" w:semiHidden="0" w:uiPriority="66" w:unhideWhenUsed="0"/>
+    <w:lsdException w:name="Medium Grid 1 Accent 1" w:semiHidden="0" w:uiPriority="67" w:unhideWhenUsed="0"/>
+    <w:lsdException w:name="Medium Grid 2 Accent 1" w:semiHidden="0" w:uiPriority="68" w:unhideWhenUsed="0"/>
+    <w:lsdException w:name="Medium Grid 3 Accent 1" w:semiHidden="0" w:uiPriority="69" w:unhideWhenUsed="0"/>
+    <w:lsdException w:name="Dark List Accent 1" w:semiHidden="0" w:uiPriority="70" w:unhideWhenUsed="0"/>
+    <w:lsdException w:name="Colorful Shading Accent 1" w:semiHidden="0" w:uiPriority="71" w:unhideWhenUsed="0"/>
+    <w:lsdException w:name="Colorful List Accent 1" w:semiHidden="0" w:uiPriority="72" w:unhideWhenUsed="0"/>
+    <w:lsdException w:name="Colorful Grid Accent 1" w:semiHidden="0" w:uiPriority="73" w:unhideWhenUsed="0"/>
+    <w:lsdException w:name="Light Shading Accent 2" w:semiHidden="0" w:uiPriority="60" w:unhideWhenUsed="0"/>
+    <w:lsdException w:name="Light List Accent 2" w:semiHidden="0" w:uiPriority="61" w:unhideWhenUsed="0"/>
+    <w:lsdException w:name="Light Grid Accent 2" w:semiHidden="0" w:uiPriority="62" w:unhideWhenUsed="0"/>
+    <w:lsdException w:name="Medium Shading 1 Accent 2" w:semiHidden="0" w:uiPriority="63" w:unhideWhenUsed="0"/>
+    <w:lsdException w:name="Medium Shading 2 Accent 2" w:semiHidden="0" w:uiPriority="64" w:unhideWhenUsed="0"/>
+    <w:lsdException w:name="Medium List 1 Accent 2" w:semiHidden="0" w:uiPriority="65" w:unhideWhenUsed="0"/>
+    <w:lsdException w:name="Medium List 2 Accent 2" w:semiHidden="0" w:uiPriority="66" w:unhideWhenUsed="0"/>
+    <w:lsdException w:name="Medium Grid 1 Accent 2" w:semiHidden="0" w:uiPriority="67" w:unhideWhenUsed="0"/>
+    <w:lsdException w:name="Medium Grid 2 Accent 2" w:semiHidden="0" w:uiPriority="68" w:unhideWhenUsed="0"/>
+    <w:lsdException w:name="Medium Grid 3 Accent 2" w:semiHidden="0" w:uiPriority="69" w:unhideWhenUsed="0"/>
+    <w:lsdException w:name="Dark List Accent 2" w:semiHidden="0" w:uiPriority="70" w:unhideWhenUsed="0"/>
+    <w:lsdException w:name="Colorful Shading Accent 2" w:semiHidden="0" w:uiPriority="71" w:unhideWhenUsed="0"/>
+    <w:lsdException w:name="Colorful List Accent 2" w:semiHidden="0" w:uiPriority="72" w:unhideWhenUsed="0"/>
+    <w:lsdException w:name="Colorful Grid Accent 2" w:semiHidden="0" w:uiPriority="73" w:unhideWhenUsed="0"/>
+    <w:lsdException w:name="Light Shading Accent 3" w:semiHidden="0" w:uiPriority="60" w:unhideWhenUsed="0"/>
+    <w:lsdException w:name="Light List Accent 3" w:semiHidden="0" w:uiPriority="61" w:unhideWhenUsed="0"/>
+    <w:lsdException w:name="Light Grid Accent 3" w:semiHidden="0" w:uiPriority="62" w:unhideWhenUsed="0"/>
+    <w:lsdException w:name="Medium Shading 1 Accent 3" w:semiHidden="0" w:uiPriority="63" w:unhideWhenUsed="0"/>
+    <w:lsdException w:name="Medium Shading 2 Accent 3" w:semiHidden="0" w:uiPriority="64" w:unhideWhenUsed="0"/>
+    <w:lsdException w:name="Medium List 1 Accent 3" w:semiHidden="0" w:uiPriority="65" w:unhideWhenUsed="0"/>
+    <w:lsdException w:name="Medium List 2 Accent 3" w:semiHidden="0" w:uiPriority="66" w:unhideWhenUsed="0"/>
+    <w:lsdException w:name="Medium Grid 1 Accent 3" w:semiHidden="0" w:uiPriority="67" w:unhideWhenUsed="0"/>
+    <w:lsdException w:name="Medium Grid 2 Accent 3" w:semiHidden="0" w:uiPriority="68" w:unhideWhenUsed="0"/>
+    <w:lsdException w:name="Medium Grid 3 Accent 3" w:semiHidden="0" w:uiPriority="69" w:unhideWhenUsed="0"/>
+    <w:lsdException w:name="Dark List Accent 3" w:semiHidden="0" w:uiPriority="70" w:unhideWhenUsed="0"/>
+    <w:lsdException w:name="Colorful Shading Accent 3" w:semiHidden="0" w:uiPriority="71" w:unhideWhenUsed="0"/>
+    <w:lsdException w:name="Colorful List Accent 3" w:semiHidden="0" w:uiPriority="72" w:unhideWhenUsed="0"/>
+    <w:lsdException w:name="Colorful Grid Accent 3" w:semiHidden="0" w:uiPriority="73" w:unhideWhenUsed="0"/>
+    <w:lsdException w:name="Light Shading Accent 4" w:semiHidden="0" w:uiPriority="60" w:unhideWhenUsed="0"/>
+    <w:lsdException w:name="Light List Accent 4" w:semiHidden="0" w:uiPriority="61" w:unhideWhenUsed="0"/>
+    <w:lsdException w:name="Light Grid Accent 4" w:semiHidden="0" w:uiPriority="62" w:unhideWhenUsed="0"/>
+    <w:lsdException w:name="Medium Shading 1 Accent 4" w:semiHidden="0" w:uiPriority="63" w:unhideWhenUsed="0"/>
+    <w:lsdException w:name="Medium Shading 2 Accent 4" w:semiHidden="0" w:uiPriority="64" w:unhideWhenUsed="0"/>
+    <w:lsdException w:name="Medium List 1 Accent 4" w:semiHidden="0" w:uiPriority="65" w:unhideWhenUsed="0"/>
+    <w:lsdException w:name="Medium List 2 Accent 4" w:semiHidden="0" w:uiPriority="66" w:unhideWhenUsed="0"/>
+    <w:lsdException w:name="Medium Grid 1 Accent 4" w:semiHidden="0" w:uiPriority="67" w:unhideWhenUsed="0"/>
+    <w:lsdException w:name="Medium Grid 2 Accent 4" w:semiHidden="0" w:uiPriority="68" w:unhideWhenUsed="0"/>
+    <w:lsdException w:name="Medium Grid 3 Accent 4" w:semiHidden="0" w:uiPriority="69" w:unhideWhenUsed="0"/>
+    <w:lsdException w:name="Dark List Accent 4" w:semiHidden="0" w:uiPriority="70" w:unhideWhenUsed="0"/>
+    <w:lsdException w:name="Colorful Shading Accent 4" w:semiHidden="0" w:uiPriority="71" w:unhideWhenUsed="0"/>
+    <w:lsdException w:name="Colorful List Accent 4" w:semiHidden="0" w:uiPriority="72" w:unhideWhenUsed="0"/>
+    <w:lsdException w:name="Colorful Grid Accent 4" w:semiHidden="0" w:uiPriority="73" w:unhideWhenUsed="0"/>
+    <w:lsdException w:name="Light Shading Accent 5" w:semiHidden="0" w:uiPriority="60" w:unhideWhenUsed="0"/>
+    <w:lsdException w:name="Light List Accent 5" w:semiHidden="0" w:uiPriority="61" w:unhideWhenUsed="0"/>
+    <w:lsdException w:name="Light Grid Accent 5" w:semiHidden="0" w:uiPriority="62" w:unhideWhenUsed="0"/>
+    <w:lsdException w:name="Medium Shading 1 Accent 5" w:semiHidden="0" w:uiPriority="63" w:unhideWhenUsed="0"/>
+    <w:lsdException w:name="Medium Shading 2 Accent 5" w:semiHidden="0" w:uiPriority="64" w:unhideWhenUsed="0"/>
+    <w:lsdException w:name="Medium List 1 Accent 5" w:semiHidden="0" w:uiPriority="65" w:unhideWhenUsed="0"/>
+    <w:lsdException w:name="Medium List 2 Accent 5" w:semiHidden="0" w:uiPriority="66" w:unhideWhenUsed="0"/>
+    <w:lsdException w:name="Medium Grid 1 Accent 5" w:semiHidden="0" w:uiPriority="67" w:unhideWhenUsed="0"/>
+    <w:lsdException w:name="Medium Grid 2 Accent 5" w:semiHidden="0" w:uiPriority="68" w:unhideWhenUsed="0"/>
+    <w:lsdException w:name="Medium Grid 3 Accent 5" w:semiHidden="0" w:uiPriority="69" w:unhideWhenUsed="0"/>
+    <w:lsdException w:name="Dark List Accent 5" w:semiHidden="0" w:uiPriority="70" w:unhideWhenUsed="0"/>
+    <w:lsdException w:name="Colorful Shading Accent 5" w:semiHidden="0" w:uiPriority="71" w:unhideWhenUsed="0"/>
+    <w:lsdException w:name="Colorful List Accent 5" w:semiHidden="0" w:uiPriority="72" w:unhideWhenUsed="0"/>
+    <w:lsdException w:name="Colorful Grid Accent 5" w:semiHidden="0" w:uiPriority="73" w:unhideWhenUsed="0"/>
+    <w:lsdException w:name="Light Shading Accent 6" w:semiHidden="0" w:uiPriority="60" w:unhideWhenUsed="0"/>
+    <w:lsdException w:name="Light List Accent 6" w:semiHidden="0" w:uiPriority="61" w:unhideWhenUsed="0"/>
+    <w:lsdException w:name="Light Grid Accent 6" w:semiHidden="0" w:uiPriority="62" w:unhideWhenUsed="0"/>
+    <w:lsdException w:name="Medium Shading 1 Accent 6" w:semiHidden="0" w:uiPriority="63" w:unhideWhenUsed="0"/>
+    <w:lsdException w:name="Medium Shading 2 Accent 6" w:semiHidden="0" w:uiPriority="64" w:unhideWhenUsed="0"/>
+    <w:lsdException w:name="Medium List 1 Accent 6" w:semiHidden="0" w:uiPriority="65" w:unhideWhenUsed="0"/>
+    <w:lsdException w:name="Medium List 2 Accent 6" w:semiHidden="0" w:uiPriority="66" w:unhideWhenUsed="0"/>
+    <w:lsdException w:name="Medium Grid 1 Accent 6" w:semiHidden="0" w:uiPriority="67" w:unhideWhenUsed="0"/>
+    <w:lsdException w:name="Medium Grid 2 Accent 6" w:semiHidden="0" w:uiPriority="68" w:unhideWhenUsed="0"/>
+    <w:lsdException w:name="Medium Grid 3 Accent 6" w:semiHidden="0" w:uiPriority="69" w:unhideWhenUsed="0"/>
+    <w:lsdException w:name="Dark List Accent 6" w:semiHidden="0" w:uiPriority="70" w:unhideWhenUsed="0"/>
+    <w:lsdException w:name="Colorful Shading Accent 6" w:semiHidden="0" w:uiPriority="71" w:unhideWhenUsed="0"/>
+    <w:lsdException w:name="Colorful List Accent 6" w:semiHidden="0" w:uiPriority="72" w:unhideWhenUsed="0"/>
+    <w:lsdException w:name="Colorful Grid Accent 6" w:semiHidden="0" w:uiPriority="73" w:unhideWhenUsed="0"/>
+    <w:lsdException w:name="Subtle Emphasis" w:semiHidden="0" w:uiPriority="19" w:unhideWhenUsed="0" w:qFormat="1"/>
+    <w:lsdException w:name="Intense Emphasis" w:semiHidden="0" w:uiPriority="21" w:unhideWhenUsed="0" w:qFormat="1"/>
+    <w:lsdException w:name="Subtle Reference" w:semiHidden="0" w:uiPriority="31" w:unhideWhenUsed="0" w:qFormat="1"/>
+    <w:lsdException w:name="Intense Reference" w:semiHidden="0" w:uiPriority="32" w:unhideWhenUsed="0" w:qFormat="1"/>
+    <w:lsdException w:name="Book Title" w:semiHidden="0" w:uiPriority="33" w:unhideWhenUsed="0" w:qFormat="1"/>
+    <w:lsdException w:name="Bibliography" w:uiPriority="37"/>
+    <w:lsdException w:name="TOC Heading" w:uiPriority="39" w:qFormat="1"/>
   </w:latentStyles>
-  <w:style w:type="paragraph" w:default="1" w:styleId="Normal">
+  <w:style w:type="paragraph" w:default="1" w:styleId="a">
     <w:name w:val="Normal"/>
     <w:qFormat/>
     <w:rsid w:val="00C03511"/>
@@ -5406,10 +5378,10 @@
       <w:lang w:eastAsia="uk-UA"/>
     </w:rPr>
   </w:style>
-  <w:style w:type="paragraph" w:styleId="Heading1">
+  <w:style w:type="paragraph" w:styleId="1">
     <w:name w:val="heading 1"/>
-    <w:basedOn w:val="Normal"/>
-    <w:next w:val="Normal"/>
+    <w:basedOn w:val="a"/>
+    <w:next w:val="a"/>
     <w:qFormat/>
     <w:rsid w:val="00C03511"/>
     <w:pPr>
@@ -5422,10 +5394,10 @@
       <w:sz w:val="22"/>
     </w:rPr>
   </w:style>
-  <w:style w:type="paragraph" w:styleId="Heading2">
+  <w:style w:type="paragraph" w:styleId="2">
     <w:name w:val="heading 2"/>
-    <w:basedOn w:val="Normal"/>
-    <w:next w:val="Normal"/>
+    <w:basedOn w:val="a"/>
+    <w:next w:val="a"/>
     <w:qFormat/>
     <w:rsid w:val="00C03511"/>
     <w:pPr>
@@ -5443,10 +5415,10 @@
       <w:sz w:val="20"/>
     </w:rPr>
   </w:style>
-  <w:style w:type="paragraph" w:styleId="Heading3">
+  <w:style w:type="paragraph" w:styleId="3">
     <w:name w:val="heading 3"/>
-    <w:basedOn w:val="Normal"/>
-    <w:next w:val="Normal"/>
+    <w:basedOn w:val="a"/>
+    <w:next w:val="a"/>
     <w:qFormat/>
     <w:rsid w:val="00C03511"/>
     <w:pPr>
@@ -5460,10 +5432,10 @@
       <w:sz w:val="24"/>
     </w:rPr>
   </w:style>
-  <w:style w:type="paragraph" w:styleId="Heading4">
+  <w:style w:type="paragraph" w:styleId="4">
     <w:name w:val="heading 4"/>
-    <w:basedOn w:val="Normal"/>
-    <w:next w:val="Normal"/>
+    <w:basedOn w:val="a"/>
+    <w:next w:val="a"/>
     <w:qFormat/>
     <w:rsid w:val="00C03511"/>
     <w:pPr>
@@ -5477,10 +5449,10 @@
       <w:sz w:val="20"/>
     </w:rPr>
   </w:style>
-  <w:style w:type="paragraph" w:styleId="Heading5">
+  <w:style w:type="paragraph" w:styleId="5">
     <w:name w:val="heading 5"/>
-    <w:basedOn w:val="Normal"/>
-    <w:next w:val="Normal"/>
+    <w:basedOn w:val="a"/>
+    <w:next w:val="a"/>
     <w:qFormat/>
     <w:rsid w:val="00C03511"/>
     <w:pPr>
@@ -5492,10 +5464,10 @@
       <w:b/>
     </w:rPr>
   </w:style>
-  <w:style w:type="paragraph" w:styleId="Heading6">
+  <w:style w:type="paragraph" w:styleId="6">
     <w:name w:val="heading 6"/>
-    <w:basedOn w:val="Normal"/>
-    <w:next w:val="Normal"/>
+    <w:basedOn w:val="a"/>
+    <w:next w:val="a"/>
     <w:qFormat/>
     <w:rsid w:val="00C03511"/>
     <w:pPr>
@@ -5507,10 +5479,10 @@
       <w:lang w:val="uk-UA"/>
     </w:rPr>
   </w:style>
-  <w:style w:type="paragraph" w:styleId="Heading7">
+  <w:style w:type="paragraph" w:styleId="7">
     <w:name w:val="heading 7"/>
-    <w:basedOn w:val="Normal"/>
-    <w:next w:val="Normal"/>
+    <w:basedOn w:val="a"/>
+    <w:next w:val="a"/>
     <w:qFormat/>
     <w:rsid w:val="00C03511"/>
     <w:pPr>
@@ -5528,10 +5500,10 @@
       <w:lang w:val="uk-UA"/>
     </w:rPr>
   </w:style>
-  <w:style w:type="paragraph" w:styleId="Heading8">
+  <w:style w:type="paragraph" w:styleId="8">
     <w:name w:val="heading 8"/>
-    <w:basedOn w:val="Normal"/>
-    <w:next w:val="Normal"/>
+    <w:basedOn w:val="a"/>
+    <w:next w:val="a"/>
     <w:qFormat/>
     <w:rsid w:val="00C03511"/>
     <w:pPr>
@@ -5545,10 +5517,10 @@
       <w:sz w:val="60"/>
     </w:rPr>
   </w:style>
-  <w:style w:type="paragraph" w:styleId="Heading9">
+  <w:style w:type="paragraph" w:styleId="9">
     <w:name w:val="heading 9"/>
-    <w:basedOn w:val="Normal"/>
-    <w:next w:val="Normal"/>
+    <w:basedOn w:val="a"/>
+    <w:next w:val="a"/>
     <w:qFormat/>
     <w:rsid w:val="00C03511"/>
     <w:pPr>
@@ -5561,13 +5533,13 @@
       <w:sz w:val="24"/>
     </w:rPr>
   </w:style>
-  <w:style w:type="character" w:default="1" w:styleId="DefaultParagraphFont">
+  <w:style w:type="character" w:default="1" w:styleId="a0">
     <w:name w:val="Default Paragraph Font"/>
     <w:uiPriority w:val="1"/>
     <w:semiHidden/>
     <w:unhideWhenUsed/>
   </w:style>
-  <w:style w:type="table" w:default="1" w:styleId="TableNormal">
+  <w:style w:type="table" w:default="1" w:styleId="a1">
     <w:name w:val="Normal Table"/>
     <w:uiPriority w:val="99"/>
     <w:semiHidden/>
@@ -5582,7 +5554,7 @@
       </w:tblCellMar>
     </w:tblPr>
   </w:style>
-  <w:style w:type="numbering" w:default="1" w:styleId="NoList">
+  <w:style w:type="numbering" w:default="1" w:styleId="a2">
     <w:name w:val="No List"/>
     <w:uiPriority w:val="99"/>
     <w:semiHidden/>
@@ -5601,9 +5573,9 @@
       <w:lang w:val="uk-UA" w:eastAsia="uk-UA"/>
     </w:rPr>
   </w:style>
-  <w:style w:type="paragraph" w:styleId="BodyTextIndent">
+  <w:style w:type="paragraph" w:styleId="a3">
     <w:name w:val="Body Text Indent"/>
-    <w:basedOn w:val="Normal"/>
+    <w:basedOn w:val="a"/>
     <w:rsid w:val="00C03511"/>
     <w:pPr>
       <w:ind w:left="708"/>
@@ -5613,9 +5585,9 @@
       <w:b/>
     </w:rPr>
   </w:style>
-  <w:style w:type="paragraph" w:styleId="BodyTextIndent2">
+  <w:style w:type="paragraph" w:styleId="20">
     <w:name w:val="Body Text Indent 2"/>
-    <w:basedOn w:val="Normal"/>
+    <w:basedOn w:val="a"/>
     <w:rsid w:val="00C03511"/>
     <w:pPr>
       <w:ind w:firstLine="705"/>
@@ -5625,9 +5597,9 @@
       <w:b/>
     </w:rPr>
   </w:style>
-  <w:style w:type="paragraph" w:styleId="BodyTextIndent3">
+  <w:style w:type="paragraph" w:styleId="30">
     <w:name w:val="Body Text Indent 3"/>
-    <w:basedOn w:val="Normal"/>
+    <w:basedOn w:val="a"/>
     <w:rsid w:val="00C03511"/>
     <w:pPr>
       <w:widowControl w:val="0"/>
@@ -5635,9 +5607,9 @@
       <w:ind w:left="5680" w:firstLine="284"/>
     </w:pPr>
   </w:style>
-  <w:style w:type="paragraph" w:styleId="BodyText">
+  <w:style w:type="paragraph" w:styleId="a4">
     <w:name w:val="Body Text"/>
-    <w:basedOn w:val="Normal"/>
+    <w:basedOn w:val="a"/>
     <w:rsid w:val="00C03511"/>
     <w:pPr>
       <w:widowControl w:val="0"/>
@@ -5648,17 +5620,17 @@
       <w:lang w:val="uk-UA"/>
     </w:rPr>
   </w:style>
-  <w:style w:type="paragraph" w:styleId="BodyText2">
+  <w:style w:type="paragraph" w:styleId="21">
     <w:name w:val="Body Text 2"/>
-    <w:basedOn w:val="Normal"/>
+    <w:basedOn w:val="a"/>
     <w:rsid w:val="00C03511"/>
     <w:pPr>
       <w:jc w:val="center"/>
     </w:pPr>
   </w:style>
-  <w:style w:type="paragraph" w:styleId="Header">
+  <w:style w:type="paragraph" w:styleId="a5">
     <w:name w:val="header"/>
-    <w:basedOn w:val="Normal"/>
+    <w:basedOn w:val="a"/>
     <w:rsid w:val="00C03511"/>
     <w:pPr>
       <w:tabs>
@@ -5670,9 +5642,9 @@
       <w:sz w:val="20"/>
     </w:rPr>
   </w:style>
-  <w:style w:type="paragraph" w:styleId="BodyText3">
+  <w:style w:type="paragraph" w:styleId="31">
     <w:name w:val="Body Text 3"/>
-    <w:basedOn w:val="Normal"/>
+    <w:basedOn w:val="a"/>
     <w:rsid w:val="00C03511"/>
     <w:pPr>
       <w:jc w:val="center"/>
@@ -5681,9 +5653,9 @@
       <w:b/>
     </w:rPr>
   </w:style>
-  <w:style w:type="paragraph" w:styleId="Footer">
+  <w:style w:type="paragraph" w:styleId="a6">
     <w:name w:val="footer"/>
-    <w:basedOn w:val="Normal"/>
+    <w:basedOn w:val="a"/>
     <w:rsid w:val="00C03511"/>
     <w:pPr>
       <w:tabs>
@@ -5692,9 +5664,9 @@
       </w:tabs>
     </w:pPr>
   </w:style>
-  <w:style w:type="paragraph" w:styleId="PlainText">
+  <w:style w:type="paragraph" w:styleId="a7">
     <w:name w:val="Plain Text"/>
-    <w:basedOn w:val="Normal"/>
+    <w:basedOn w:val="a"/>
     <w:rsid w:val="009F652F"/>
     <w:rPr>
       <w:rFonts w:ascii="Courier New" w:hAnsi="Courier New" w:cs="Courier New"/>
@@ -5702,9 +5674,9 @@
       <w:lang w:eastAsia="ru-RU"/>
     </w:rPr>
   </w:style>
-  <w:style w:type="character" w:styleId="Hyperlink">
+  <w:style w:type="character" w:styleId="a8">
     <w:name w:val="Hyperlink"/>
-    <w:basedOn w:val="DefaultParagraphFont"/>
+    <w:basedOn w:val="a0"/>
     <w:uiPriority w:val="99"/>
     <w:unhideWhenUsed/>
     <w:rsid w:val="008C363A"/>
@@ -5713,9 +5685,9 @@
       <w:u w:val="single"/>
     </w:rPr>
   </w:style>
-  <w:style w:type="paragraph" w:styleId="ListParagraph">
+  <w:style w:type="paragraph" w:styleId="a9">
     <w:name w:val="List Paragraph"/>
-    <w:basedOn w:val="Normal"/>
+    <w:basedOn w:val="a"/>
     <w:uiPriority w:val="34"/>
     <w:qFormat/>
     <w:rsid w:val="00FB6A83"/>
@@ -5724,10 +5696,10 @@
       <w:contextualSpacing/>
     </w:pPr>
   </w:style>
-  <w:style w:type="paragraph" w:styleId="BalloonText">
+  <w:style w:type="paragraph" w:styleId="aa">
     <w:name w:val="Balloon Text"/>
-    <w:basedOn w:val="Normal"/>
-    <w:link w:val="BalloonTextChar"/>
+    <w:basedOn w:val="a"/>
+    <w:link w:val="ab"/>
     <w:uiPriority w:val="99"/>
     <w:semiHidden/>
     <w:unhideWhenUsed/>
@@ -5738,10 +5710,10 @@
       <w:szCs w:val="18"/>
     </w:rPr>
   </w:style>
-  <w:style w:type="character" w:customStyle="1" w:styleId="BalloonTextChar">
-    <w:name w:val="Balloon Text Char"/>
-    <w:basedOn w:val="DefaultParagraphFont"/>
-    <w:link w:val="BalloonText"/>
+  <w:style w:type="character" w:customStyle="1" w:styleId="ab">
+    <w:name w:val="Текст выноски Знак"/>
+    <w:basedOn w:val="a0"/>
+    <w:link w:val="aa"/>
     <w:uiPriority w:val="99"/>
     <w:semiHidden/>
     <w:rsid w:val="009F2D83"/>
@@ -5752,9 +5724,9 @@
       <w:lang w:eastAsia="uk-UA"/>
     </w:rPr>
   </w:style>
-  <w:style w:type="character" w:styleId="HTMLCode">
+  <w:style w:type="character" w:styleId="HTML">
     <w:name w:val="HTML Code"/>
-    <w:basedOn w:val="DefaultParagraphFont"/>
+    <w:basedOn w:val="a0"/>
     <w:uiPriority w:val="99"/>
     <w:semiHidden/>
     <w:unhideWhenUsed/>
@@ -5764,6 +5736,196 @@
       <w:sz w:val="20"/>
       <w:szCs w:val="20"/>
     </w:rPr>
+  </w:style>
+</w:styles>
+</file>
+
+<file path=word/stylesWithEffects.xml><?xml version="1.0" encoding="utf-8"?>
+<w:styles xmlns:wpc="http://schemas.microsoft.com/office/word/2010/wordprocessingCanvas" xmlns:mc="http://schemas.openxmlformats.org/markup-compatibility/2006" xmlns:o="urn:schemas-microsoft-com:office:office" xmlns:r="http://schemas.openxmlformats.org/officeDocument/2006/relationships" xmlns:m="http://schemas.openxmlformats.org/officeDocument/2006/math" xmlns:v="urn:schemas-microsoft-com:vml" xmlns:wp14="http://schemas.microsoft.com/office/word/2010/wordprocessingDrawing" xmlns:wp="http://schemas.openxmlformats.org/drawingml/2006/wordprocessingDrawing" xmlns:w10="urn:schemas-microsoft-com:office:word" xmlns:w="http://schemas.openxmlformats.org/wordprocessingml/2006/main" xmlns:w14="http://schemas.microsoft.com/office/word/2010/wordml" xmlns:wpg="http://schemas.microsoft.com/office/word/2010/wordprocessingGroup" xmlns:wpi="http://schemas.microsoft.com/office/word/2010/wordprocessingInk" xmlns:wne="http://schemas.microsoft.com/office/word/2006/wordml" xmlns:wps="http://schemas.microsoft.com/office/word/2010/wordprocessingShape" mc:Ignorable="w14 wp14">
+  <w:docDefaults>
+    <w:rPrDefault>
+      <w:rPr>
+        <w:rFonts w:asciiTheme="minorHAnsi" w:eastAsiaTheme="minorEastAsia" w:hAnsiTheme="minorHAnsi" w:cstheme="minorBidi"/>
+        <w:sz w:val="22"/>
+        <w:szCs w:val="22"/>
+        <w:lang w:val="ru-RU" w:eastAsia="ru-RU" w:bidi="ar-SA"/>
+      </w:rPr>
+    </w:rPrDefault>
+    <w:pPrDefault>
+      <w:pPr>
+        <w:spacing w:after="200" w:line="276" w:lineRule="auto"/>
+      </w:pPr>
+    </w:pPrDefault>
+  </w:docDefaults>
+  <w:latentStyles w:defLockedState="0" w:defUIPriority="99" w:defSemiHidden="1" w:defUnhideWhenUsed="1" w:defQFormat="0" w:count="267">
+    <w:lsdException w:name="Normal" w:semiHidden="0" w:uiPriority="0" w:unhideWhenUsed="0" w:qFormat="1"/>
+    <w:lsdException w:name="heading 1" w:semiHidden="0" w:uiPriority="9" w:unhideWhenUsed="0" w:qFormat="1"/>
+    <w:lsdException w:name="heading 2" w:uiPriority="9" w:qFormat="1"/>
+    <w:lsdException w:name="heading 3" w:uiPriority="9" w:qFormat="1"/>
+    <w:lsdException w:name="heading 4" w:uiPriority="9" w:qFormat="1"/>
+    <w:lsdException w:name="heading 5" w:uiPriority="9" w:qFormat="1"/>
+    <w:lsdException w:name="heading 6" w:uiPriority="9" w:qFormat="1"/>
+    <w:lsdException w:name="heading 7" w:uiPriority="9" w:qFormat="1"/>
+    <w:lsdException w:name="heading 8" w:uiPriority="9" w:qFormat="1"/>
+    <w:lsdException w:name="heading 9" w:uiPriority="9" w:qFormat="1"/>
+    <w:lsdException w:name="toc 1" w:uiPriority="39"/>
+    <w:lsdException w:name="toc 2" w:uiPriority="39"/>
+    <w:lsdException w:name="toc 3" w:uiPriority="39"/>
+    <w:lsdException w:name="toc 4" w:uiPriority="39"/>
+    <w:lsdException w:name="toc 5" w:uiPriority="39"/>
+    <w:lsdException w:name="toc 6" w:uiPriority="39"/>
+    <w:lsdException w:name="toc 7" w:uiPriority="39"/>
+    <w:lsdException w:name="toc 8" w:uiPriority="39"/>
+    <w:lsdException w:name="toc 9" w:uiPriority="39"/>
+    <w:lsdException w:name="caption" w:uiPriority="35" w:qFormat="1"/>
+    <w:lsdException w:name="Title" w:semiHidden="0" w:uiPriority="10" w:unhideWhenUsed="0" w:qFormat="1"/>
+    <w:lsdException w:name="Default Paragraph Font" w:uiPriority="1"/>
+    <w:lsdException w:name="Subtitle" w:semiHidden="0" w:uiPriority="11" w:unhideWhenUsed="0" w:qFormat="1"/>
+    <w:lsdException w:name="Strong" w:semiHidden="0" w:uiPriority="22" w:unhideWhenUsed="0" w:qFormat="1"/>
+    <w:lsdException w:name="Emphasis" w:semiHidden="0" w:uiPriority="20" w:unhideWhenUsed="0" w:qFormat="1"/>
+    <w:lsdException w:name="Table Grid" w:semiHidden="0" w:uiPriority="59" w:unhideWhenUsed="0"/>
+    <w:lsdException w:name="Placeholder Text" w:unhideWhenUsed="0"/>
+    <w:lsdException w:name="No Spacing" w:semiHidden="0" w:uiPriority="1" w:unhideWhenUsed="0" w:qFormat="1"/>
+    <w:lsdException w:name="Light Shading" w:semiHidden="0" w:uiPriority="60" w:unhideWhenUsed="0"/>
+    <w:lsdException w:name="Light List" w:semiHidden="0" w:uiPriority="61" w:unhideWhenUsed="0"/>
+    <w:lsdException w:name="Light Grid" w:semiHidden="0" w:uiPriority="62" w:unhideWhenUsed="0"/>
+    <w:lsdException w:name="Medium Shading 1" w:semiHidden="0" w:uiPriority="63" w:unhideWhenUsed="0"/>
+    <w:lsdException w:name="Medium Shading 2" w:semiHidden="0" w:uiPriority="64" w:unhideWhenUsed="0"/>
+    <w:lsdException w:name="Medium List 1" w:semiHidden="0" w:uiPriority="65" w:unhideWhenUsed="0"/>
+    <w:lsdException w:name="Medium List 2" w:semiHidden="0" w:uiPriority="66" w:unhideWhenUsed="0"/>
+    <w:lsdException w:name="Medium Grid 1" w:semiHidden="0" w:uiPriority="67" w:unhideWhenUsed="0"/>
+    <w:lsdException w:name="Medium Grid 2" w:semiHidden="0" w:uiPriority="68" w:unhideWhenUsed="0"/>
+    <w:lsdException w:name="Medium Grid 3" w:semiHidden="0" w:uiPriority="69" w:unhideWhenUsed="0"/>
+    <w:lsdException w:name="Dark List" w:semiHidden="0" w:uiPriority="70" w:unhideWhenUsed="0"/>
+    <w:lsdException w:name="Colorful Shading" w:semiHidden="0" w:uiPriority="71" w:unhideWhenUsed="0"/>
+    <w:lsdException w:name="Colorful List" w:semiHidden="0" w:uiPriority="72" w:unhideWhenUsed="0"/>
+    <w:lsdException w:name="Colorful Grid" w:semiHidden="0" w:uiPriority="73" w:unhideWhenUsed="0"/>
+    <w:lsdException w:name="Light Shading Accent 1" w:semiHidden="0" w:uiPriority="60" w:unhideWhenUsed="0"/>
+    <w:lsdException w:name="Light List Accent 1" w:semiHidden="0" w:uiPriority="61" w:unhideWhenUsed="0"/>
+    <w:lsdException w:name="Light Grid Accent 1" w:semiHidden="0" w:uiPriority="62" w:unhideWhenUsed="0"/>
+    <w:lsdException w:name="Medium Shading 1 Accent 1" w:semiHidden="0" w:uiPriority="63" w:unhideWhenUsed="0"/>
+    <w:lsdException w:name="Medium Shading 2 Accent 1" w:semiHidden="0" w:uiPriority="64" w:unhideWhenUsed="0"/>
+    <w:lsdException w:name="Medium List 1 Accent 1" w:semiHidden="0" w:uiPriority="65" w:unhideWhenUsed="0"/>
+    <w:lsdException w:name="Revision" w:unhideWhenUsed="0"/>
+    <w:lsdException w:name="List Paragraph" w:semiHidden="0" w:uiPriority="34" w:unhideWhenUsed="0" w:qFormat="1"/>
+    <w:lsdException w:name="Quote" w:semiHidden="0" w:uiPriority="29" w:unhideWhenUsed="0" w:qFormat="1"/>
+    <w:lsdException w:name="Intense Quote" w:semiHidden="0" w:uiPriority="30" w:unhideWhenUsed="0" w:qFormat="1"/>
+    <w:lsdException w:name="Medium List 2 Accent 1" w:semiHidden="0" w:uiPriority="66" w:unhideWhenUsed="0"/>
+    <w:lsdException w:name="Medium Grid 1 Accent 1" w:semiHidden="0" w:uiPriority="67" w:unhideWhenUsed="0"/>
+    <w:lsdException w:name="Medium Grid 2 Accent 1" w:semiHidden="0" w:uiPriority="68" w:unhideWhenUsed="0"/>
+    <w:lsdException w:name="Medium Grid 3 Accent 1" w:semiHidden="0" w:uiPriority="69" w:unhideWhenUsed="0"/>
+    <w:lsdException w:name="Dark List Accent 1" w:semiHidden="0" w:uiPriority="70" w:unhideWhenUsed="0"/>
+    <w:lsdException w:name="Colorful Shading Accent 1" w:semiHidden="0" w:uiPriority="71" w:unhideWhenUsed="0"/>
+    <w:lsdException w:name="Colorful List Accent 1" w:semiHidden="0" w:uiPriority="72" w:unhideWhenUsed="0"/>
+    <w:lsdException w:name="Colorful Grid Accent 1" w:semiHidden="0" w:uiPriority="73" w:unhideWhenUsed="0"/>
+    <w:lsdException w:name="Light Shading Accent 2" w:semiHidden="0" w:uiPriority="60" w:unhideWhenUsed="0"/>
+    <w:lsdException w:name="Light List Accent 2" w:semiHidden="0" w:uiPriority="61" w:unhideWhenUsed="0"/>
+    <w:lsdException w:name="Light Grid Accent 2" w:semiHidden="0" w:uiPriority="62" w:unhideWhenUsed="0"/>
+    <w:lsdException w:name="Medium Shading 1 Accent 2" w:semiHidden="0" w:uiPriority="63" w:unhideWhenUsed="0"/>
+    <w:lsdException w:name="Medium Shading 2 Accent 2" w:semiHidden="0" w:uiPriority="64" w:unhideWhenUsed="0"/>
+    <w:lsdException w:name="Medium List 1 Accent 2" w:semiHidden="0" w:uiPriority="65" w:unhideWhenUsed="0"/>
+    <w:lsdException w:name="Medium List 2 Accent 2" w:semiHidden="0" w:uiPriority="66" w:unhideWhenUsed="0"/>
+    <w:lsdException w:name="Medium Grid 1 Accent 2" w:semiHidden="0" w:uiPriority="67" w:unhideWhenUsed="0"/>
+    <w:lsdException w:name="Medium Grid 2 Accent 2" w:semiHidden="0" w:uiPriority="68" w:unhideWhenUsed="0"/>
+    <w:lsdException w:name="Medium Grid 3 Accent 2" w:semiHidden="0" w:uiPriority="69" w:unhideWhenUsed="0"/>
+    <w:lsdException w:name="Dark List Accent 2" w:semiHidden="0" w:uiPriority="70" w:unhideWhenUsed="0"/>
+    <w:lsdException w:name="Colorful Shading Accent 2" w:semiHidden="0" w:uiPriority="71" w:unhideWhenUsed="0"/>
+    <w:lsdException w:name="Colorful List Accent 2" w:semiHidden="0" w:uiPriority="72" w:unhideWhenUsed="0"/>
+    <w:lsdException w:name="Colorful Grid Accent 2" w:semiHidden="0" w:uiPriority="73" w:unhideWhenUsed="0"/>
+    <w:lsdException w:name="Light Shading Accent 3" w:semiHidden="0" w:uiPriority="60" w:unhideWhenUsed="0"/>
+    <w:lsdException w:name="Light List Accent 3" w:semiHidden="0" w:uiPriority="61" w:unhideWhenUsed="0"/>
+    <w:lsdException w:name="Light Grid Accent 3" w:semiHidden="0" w:uiPriority="62" w:unhideWhenUsed="0"/>
+    <w:lsdException w:name="Medium Shading 1 Accent 3" w:semiHidden="0" w:uiPriority="63" w:unhideWhenUsed="0"/>
+    <w:lsdException w:name="Medium Shading 2 Accent 3" w:semiHidden="0" w:uiPriority="64" w:unhideWhenUsed="0"/>
+    <w:lsdException w:name="Medium List 1 Accent 3" w:semiHidden="0" w:uiPriority="65" w:unhideWhenUsed="0"/>
+    <w:lsdException w:name="Medium List 2 Accent 3" w:semiHidden="0" w:uiPriority="66" w:unhideWhenUsed="0"/>
+    <w:lsdException w:name="Medium Grid 1 Accent 3" w:semiHidden="0" w:uiPriority="67" w:unhideWhenUsed="0"/>
+    <w:lsdException w:name="Medium Grid 2 Accent 3" w:semiHidden="0" w:uiPriority="68" w:unhideWhenUsed="0"/>
+    <w:lsdException w:name="Medium Grid 3 Accent 3" w:semiHidden="0" w:uiPriority="69" w:unhideWhenUsed="0"/>
+    <w:lsdException w:name="Dark List Accent 3" w:semiHidden="0" w:uiPriority="70" w:unhideWhenUsed="0"/>
+    <w:lsdException w:name="Colorful Shading Accent 3" w:semiHidden="0" w:uiPriority="71" w:unhideWhenUsed="0"/>
+    <w:lsdException w:name="Colorful List Accent 3" w:semiHidden="0" w:uiPriority="72" w:unhideWhenUsed="0"/>
+    <w:lsdException w:name="Colorful Grid Accent 3" w:semiHidden="0" w:uiPriority="73" w:unhideWhenUsed="0"/>
+    <w:lsdException w:name="Light Shading Accent 4" w:semiHidden="0" w:uiPriority="60" w:unhideWhenUsed="0"/>
+    <w:lsdException w:name="Light List Accent 4" w:semiHidden="0" w:uiPriority="61" w:unhideWhenUsed="0"/>
+    <w:lsdException w:name="Light Grid Accent 4" w:semiHidden="0" w:uiPriority="62" w:unhideWhenUsed="0"/>
+    <w:lsdException w:name="Medium Shading 1 Accent 4" w:semiHidden="0" w:uiPriority="63" w:unhideWhenUsed="0"/>
+    <w:lsdException w:name="Medium Shading 2 Accent 4" w:semiHidden="0" w:uiPriority="64" w:unhideWhenUsed="0"/>
+    <w:lsdException w:name="Medium List 1 Accent 4" w:semiHidden="0" w:uiPriority="65" w:unhideWhenUsed="0"/>
+    <w:lsdException w:name="Medium List 2 Accent 4" w:semiHidden="0" w:uiPriority="66" w:unhideWhenUsed="0"/>
+    <w:lsdException w:name="Medium Grid 1 Accent 4" w:semiHidden="0" w:uiPriority="67" w:unhideWhenUsed="0"/>
+    <w:lsdException w:name="Medium Grid 2 Accent 4" w:semiHidden="0" w:uiPriority="68" w:unhideWhenUsed="0"/>
+    <w:lsdException w:name="Medium Grid 3 Accent 4" w:semiHidden="0" w:uiPriority="69" w:unhideWhenUsed="0"/>
+    <w:lsdException w:name="Dark List Accent 4" w:semiHidden="0" w:uiPriority="70" w:unhideWhenUsed="0"/>
+    <w:lsdException w:name="Colorful Shading Accent 4" w:semiHidden="0" w:uiPriority="71" w:unhideWhenUsed="0"/>
+    <w:lsdException w:name="Colorful List Accent 4" w:semiHidden="0" w:uiPriority="72" w:unhideWhenUsed="0"/>
+    <w:lsdException w:name="Colorful Grid Accent 4" w:semiHidden="0" w:uiPriority="73" w:unhideWhenUsed="0"/>
+    <w:lsdException w:name="Light Shading Accent 5" w:semiHidden="0" w:uiPriority="60" w:unhideWhenUsed="0"/>
+    <w:lsdException w:name="Light List Accent 5" w:semiHidden="0" w:uiPriority="61" w:unhideWhenUsed="0"/>
+    <w:lsdException w:name="Light Grid Accent 5" w:semiHidden="0" w:uiPriority="62" w:unhideWhenUsed="0"/>
+    <w:lsdException w:name="Medium Shading 1 Accent 5" w:semiHidden="0" w:uiPriority="63" w:unhideWhenUsed="0"/>
+    <w:lsdException w:name="Medium Shading 2 Accent 5" w:semiHidden="0" w:uiPriority="64" w:unhideWhenUsed="0"/>
+    <w:lsdException w:name="Medium List 1 Accent 5" w:semiHidden="0" w:uiPriority="65" w:unhideWhenUsed="0"/>
+    <w:lsdException w:name="Medium List 2 Accent 5" w:semiHidden="0" w:uiPriority="66" w:unhideWhenUsed="0"/>
+    <w:lsdException w:name="Medium Grid 1 Accent 5" w:semiHidden="0" w:uiPriority="67" w:unhideWhenUsed="0"/>
+    <w:lsdException w:name="Medium Grid 2 Accent 5" w:semiHidden="0" w:uiPriority="68" w:unhideWhenUsed="0"/>
+    <w:lsdException w:name="Medium Grid 3 Accent 5" w:semiHidden="0" w:uiPriority="69" w:unhideWhenUsed="0"/>
+    <w:lsdException w:name="Dark List Accent 5" w:semiHidden="0" w:uiPriority="70" w:unhideWhenUsed="0"/>
+    <w:lsdException w:name="Colorful Shading Accent 5" w:semiHidden="0" w:uiPriority="71" w:unhideWhenUsed="0"/>
+    <w:lsdException w:name="Colorful List Accent 5" w:semiHidden="0" w:uiPriority="72" w:unhideWhenUsed="0"/>
+    <w:lsdException w:name="Colorful Grid Accent 5" w:semiHidden="0" w:uiPriority="73" w:unhideWhenUsed="0"/>
+    <w:lsdException w:name="Light Shading Accent 6" w:semiHidden="0" w:uiPriority="60" w:unhideWhenUsed="0"/>
+    <w:lsdException w:name="Light List Accent 6" w:semiHidden="0" w:uiPriority="61" w:unhideWhenUsed="0"/>
+    <w:lsdException w:name="Light Grid Accent 6" w:semiHidden="0" w:uiPriority="62" w:unhideWhenUsed="0"/>
+    <w:lsdException w:name="Medium Shading 1 Accent 6" w:semiHidden="0" w:uiPriority="63" w:unhideWhenUsed="0"/>
+    <w:lsdException w:name="Medium Shading 2 Accent 6" w:semiHidden="0" w:uiPriority="64" w:unhideWhenUsed="0"/>
+    <w:lsdException w:name="Medium List 1 Accent 6" w:semiHidden="0" w:uiPriority="65" w:unhideWhenUsed="0"/>
+    <w:lsdException w:name="Medium List 2 Accent 6" w:semiHidden="0" w:uiPriority="66" w:unhideWhenUsed="0"/>
+    <w:lsdException w:name="Medium Grid 1 Accent 6" w:semiHidden="0" w:uiPriority="67" w:unhideWhenUsed="0"/>
+    <w:lsdException w:name="Medium Grid 2 Accent 6" w:semiHidden="0" w:uiPriority="68" w:unhideWhenUsed="0"/>
+    <w:lsdException w:name="Medium Grid 3 Accent 6" w:semiHidden="0" w:uiPriority="69" w:unhideWhenUsed="0"/>
+    <w:lsdException w:name="Dark List Accent 6" w:semiHidden="0" w:uiPriority="70" w:unhideWhenUsed="0"/>
+    <w:lsdException w:name="Colorful Shading Accent 6" w:semiHidden="0" w:uiPriority="71" w:unhideWhenUsed="0"/>
+    <w:lsdException w:name="Colorful List Accent 6" w:semiHidden="0" w:uiPriority="72" w:unhideWhenUsed="0"/>
+    <w:lsdException w:name="Colorful Grid Accent 6" w:semiHidden="0" w:uiPriority="73" w:unhideWhenUsed="0"/>
+    <w:lsdException w:name="Subtle Emphasis" w:semiHidden="0" w:uiPriority="19" w:unhideWhenUsed="0" w:qFormat="1"/>
+    <w:lsdException w:name="Intense Emphasis" w:semiHidden="0" w:uiPriority="21" w:unhideWhenUsed="0" w:qFormat="1"/>
+    <w:lsdException w:name="Subtle Reference" w:semiHidden="0" w:uiPriority="31" w:unhideWhenUsed="0" w:qFormat="1"/>
+    <w:lsdException w:name="Intense Reference" w:semiHidden="0" w:uiPriority="32" w:unhideWhenUsed="0" w:qFormat="1"/>
+    <w:lsdException w:name="Book Title" w:semiHidden="0" w:uiPriority="33" w:unhideWhenUsed="0" w:qFormat="1"/>
+    <w:lsdException w:name="Bibliography" w:uiPriority="37"/>
+    <w:lsdException w:name="TOC Heading" w:uiPriority="39" w:qFormat="1"/>
+  </w:latentStyles>
+  <w:style w:type="paragraph" w:default="1" w:styleId="a">
+    <w:name w:val="Normal"/>
+    <w:qFormat/>
+  </w:style>
+  <w:style w:type="character" w:default="1" w:styleId="a0">
+    <w:name w:val="Default Paragraph Font"/>
+    <w:uiPriority w:val="1"/>
+    <w:semiHidden/>
+    <w:unhideWhenUsed/>
+  </w:style>
+  <w:style w:type="table" w:default="1" w:styleId="a1">
+    <w:name w:val="Normal Table"/>
+    <w:uiPriority w:val="99"/>
+    <w:semiHidden/>
+    <w:unhideWhenUsed/>
+    <w:tblPr>
+      <w:tblInd w:w="0" w:type="dxa"/>
+      <w:tblCellMar>
+        <w:top w:w="0" w:type="dxa"/>
+        <w:left w:w="108" w:type="dxa"/>
+        <w:bottom w:w="0" w:type="dxa"/>
+        <w:right w:w="108" w:type="dxa"/>
+      </w:tblCellMar>
+    </w:tblPr>
+  </w:style>
+  <w:style w:type="numbering" w:default="1" w:styleId="a2">
+    <w:name w:val="No List"/>
+    <w:uiPriority w:val="99"/>
+    <w:semiHidden/>
+    <w:unhideWhenUsed/>
   </w:style>
 </w:styles>
 </file>
@@ -6056,7 +6218,7 @@
 </file>
 
 <file path=customXml/itemProps1.xml><?xml version="1.0" encoding="utf-8"?>
-<ds:datastoreItem xmlns:ds="http://schemas.openxmlformats.org/officeDocument/2006/customXml" ds:itemID="{6C5758FC-8D31-4B83-8C55-B12042F20D51}">
+<ds:datastoreItem xmlns:ds="http://schemas.openxmlformats.org/officeDocument/2006/customXml" ds:itemID="{4775A569-9B7C-462A-A985-14ED1E1A307A}">
   <ds:schemaRefs>
     <ds:schemaRef ds:uri="http://schemas.openxmlformats.org/officeDocument/2006/bibliography"/>
   </ds:schemaRefs>

</xml_diff>

<commit_message>
Accomplished html markup and css styles
</commit_message>
<xml_diff>
--- a/public/orderTemplate.docx
+++ b/public/orderTemplate.docx
@@ -1,6 +1,6 @@
 
 <file path=word/document.xml><?xml version="1.0" encoding="utf-8"?>
-<w:document xmlns:wpc="http://schemas.microsoft.com/office/word/2010/wordprocessingCanvas" xmlns:mc="http://schemas.openxmlformats.org/markup-compatibility/2006" xmlns:o="urn:schemas-microsoft-com:office:office" xmlns:r="http://schemas.openxmlformats.org/officeDocument/2006/relationships" xmlns:m="http://schemas.openxmlformats.org/officeDocument/2006/math" xmlns:v="urn:schemas-microsoft-com:vml" xmlns:wp14="http://schemas.microsoft.com/office/word/2010/wordprocessingDrawing" xmlns:wp="http://schemas.openxmlformats.org/drawingml/2006/wordprocessingDrawing" xmlns:w10="urn:schemas-microsoft-com:office:word" xmlns:w="http://schemas.openxmlformats.org/wordprocessingml/2006/main" xmlns:w14="http://schemas.microsoft.com/office/word/2010/wordml" xmlns:wpg="http://schemas.microsoft.com/office/word/2010/wordprocessingGroup" xmlns:wpi="http://schemas.microsoft.com/office/word/2010/wordprocessingInk" xmlns:wne="http://schemas.microsoft.com/office/word/2006/wordml" xmlns:wps="http://schemas.microsoft.com/office/word/2010/wordprocessingShape" mc:Ignorable="w14 wp14">
+<w:document xmlns:wpc="http://schemas.microsoft.com/office/word/2010/wordprocessingCanvas" xmlns:cx="http://schemas.microsoft.com/office/drawing/2014/chartex" xmlns:cx1="http://schemas.microsoft.com/office/drawing/2015/9/8/chartex" xmlns:cx2="http://schemas.microsoft.com/office/drawing/2015/10/21/chartex" xmlns:cx3="http://schemas.microsoft.com/office/drawing/2016/5/9/chartex" xmlns:cx4="http://schemas.microsoft.com/office/drawing/2016/5/10/chartex" xmlns:cx5="http://schemas.microsoft.com/office/drawing/2016/5/11/chartex" xmlns:cx6="http://schemas.microsoft.com/office/drawing/2016/5/12/chartex" xmlns:cx7="http://schemas.microsoft.com/office/drawing/2016/5/13/chartex" xmlns:cx8="http://schemas.microsoft.com/office/drawing/2016/5/14/chartex" xmlns:mc="http://schemas.openxmlformats.org/markup-compatibility/2006" xmlns:aink="http://schemas.microsoft.com/office/drawing/2016/ink" xmlns:am3d="http://schemas.microsoft.com/office/drawing/2017/model3d" xmlns:o="urn:schemas-microsoft-com:office:office" xmlns:r="http://schemas.openxmlformats.org/officeDocument/2006/relationships" xmlns:m="http://schemas.openxmlformats.org/officeDocument/2006/math" xmlns:v="urn:schemas-microsoft-com:vml" xmlns:wp14="http://schemas.microsoft.com/office/word/2010/wordprocessingDrawing" xmlns:wp="http://schemas.openxmlformats.org/drawingml/2006/wordprocessingDrawing" xmlns:w10="urn:schemas-microsoft-com:office:word" xmlns:w="http://schemas.openxmlformats.org/wordprocessingml/2006/main" xmlns:w14="http://schemas.microsoft.com/office/word/2010/wordml" xmlns:w15="http://schemas.microsoft.com/office/word/2012/wordml" xmlns:w16cex="http://schemas.microsoft.com/office/word/2018/wordml/cex" xmlns:w16cid="http://schemas.microsoft.com/office/word/2016/wordml/cid" xmlns:w16="http://schemas.microsoft.com/office/word/2018/wordml" xmlns:w16sdtdh="http://schemas.microsoft.com/office/word/2020/wordml/sdtdatahash" xmlns:w16se="http://schemas.microsoft.com/office/word/2015/wordml/symex" xmlns:wpg="http://schemas.microsoft.com/office/word/2010/wordprocessingGroup" xmlns:wpi="http://schemas.microsoft.com/office/word/2010/wordprocessingInk" xmlns:wne="http://schemas.microsoft.com/office/word/2006/wordml" xmlns:wps="http://schemas.microsoft.com/office/word/2010/wordprocessingShape" mc:Ignorable="w14 w15 w16se w16cid w16 w16cex w16sdtdh wp14">
   <w:body>
     <w:tbl>
       <w:tblPr>
@@ -55,10 +55,10 @@
                   <v:path o:extrusionok="f" gradientshapeok="t" o:connecttype="rect"/>
                   <o:lock v:ext="edit" aspectratio="t"/>
                 </v:shapetype>
-                <v:shape id="_x0000_i1025" type="#_x0000_t75" style="width:62.5pt;height:74.05pt" o:ole="" fillcolor="window">
-                  <v:imagedata r:id="rId9" o:title=""/>
+                <v:shape id="_x0000_i1025" type="#_x0000_t75" style="width:62.25pt;height:74.25pt" o:ole="" fillcolor="window">
+                  <v:imagedata r:id="rId8" o:title=""/>
                 </v:shape>
-                <o:OLEObject Type="Embed" ProgID="Word.Picture.8" ShapeID="_x0000_i1025" DrawAspect="Content" ObjectID="_1715775998" r:id="rId10"/>
+                <o:OLEObject Type="Embed" ProgID="Word.Picture.8" ShapeID="_x0000_i1025" DrawAspect="Content" ObjectID="_1715970697" r:id="rId9"/>
               </w:object>
             </w:r>
           </w:p>
@@ -69,7 +69,7 @@
           </w:tcPr>
           <w:p>
             <w:pPr>
-              <w:pStyle w:val="8"/>
+              <w:pStyle w:val="Heading8"/>
               <w:rPr>
                 <w:i/>
                 <w:sz w:val="36"/>
@@ -79,7 +79,7 @@
           </w:p>
           <w:p>
             <w:pPr>
-              <w:pStyle w:val="8"/>
+              <w:pStyle w:val="Heading8"/>
               <w:rPr>
                 <w:lang w:val="en-US"/>
               </w:rPr>
@@ -315,7 +315,7 @@
           </w:tcPr>
           <w:p>
             <w:pPr>
-              <w:pStyle w:val="3"/>
+              <w:pStyle w:val="Heading3"/>
               <w:rPr>
                 <w:noProof w:val="0"/>
                 <w:szCs w:val="24"/>
@@ -376,7 +376,7 @@
           </w:tcPr>
           <w:p>
             <w:pPr>
-              <w:pStyle w:val="3"/>
+              <w:pStyle w:val="Heading3"/>
               <w:rPr>
                 <w:noProof w:val="0"/>
                 <w:szCs w:val="24"/>
@@ -393,7 +393,7 @@
           </w:tcPr>
           <w:p>
             <w:pPr>
-              <w:pStyle w:val="3"/>
+              <w:pStyle w:val="Heading3"/>
               <w:rPr>
                 <w:b w:val="0"/>
                 <w:noProof w:val="0"/>
@@ -413,7 +413,7 @@
           </w:tcPr>
           <w:p>
             <w:pPr>
-              <w:pStyle w:val="3"/>
+              <w:pStyle w:val="Heading3"/>
               <w:rPr>
                 <w:noProof w:val="0"/>
                 <w:szCs w:val="24"/>
@@ -430,7 +430,7 @@
           </w:tcPr>
           <w:p>
             <w:pPr>
-              <w:pStyle w:val="3"/>
+              <w:pStyle w:val="Heading3"/>
               <w:rPr>
                 <w:noProof w:val="0"/>
                 <w:szCs w:val="24"/>
@@ -444,7 +444,7 @@
           </w:tcPr>
           <w:p>
             <w:pPr>
-              <w:pStyle w:val="3"/>
+              <w:pStyle w:val="Heading3"/>
               <w:rPr>
                 <w:noProof w:val="0"/>
                 <w:szCs w:val="24"/>
@@ -458,7 +458,7 @@
           </w:tcPr>
           <w:p>
             <w:pPr>
-              <w:pStyle w:val="9"/>
+              <w:pStyle w:val="Heading9"/>
               <w:rPr>
                 <w:szCs w:val="24"/>
               </w:rPr>
@@ -535,7 +535,6 @@
           <w:lang w:val="en-US"/>
         </w:rPr>
       </w:pPr>
-      <w:bookmarkStart w:id="0" w:name="_GoBack"/>
       <w:r>
         <w:rPr>
           <w:sz w:val="22"/>
@@ -552,108 +551,95 @@
         </w:rPr>
         <w:t>#</w:t>
       </w:r>
-      <w:proofErr w:type="spellStart"/>
       <w:r>
         <w:rPr>
           <w:sz w:val="22"/>
           <w:szCs w:val="24"/>
           <w:lang w:val="en-US"/>
         </w:rPr>
-        <w:t>order_list</w:t>
-      </w:r>
-      <w:proofErr w:type="spellEnd"/>
-      <w:r>
+        <w:t>order_list}</w:t>
+      </w:r>
+    </w:p>
+    <w:p>
+      <w:pPr>
+        <w:ind w:left="851"/>
         <w:rPr>
           <w:sz w:val="22"/>
           <w:szCs w:val="24"/>
           <w:lang w:val="en-US"/>
         </w:rPr>
-        <w:t>}</w:t>
-      </w:r>
-    </w:p>
-    <w:p>
-      <w:pPr>
-        <w:ind w:left="851"/>
+      </w:pPr>
+      <w:r>
         <w:rPr>
           <w:sz w:val="22"/>
           <w:szCs w:val="24"/>
           <w:lang w:val="en-US"/>
         </w:rPr>
-      </w:pPr>
+        <w:t>{</w:t>
+      </w:r>
+      <w:proofErr w:type="spellStart"/>
       <w:r>
         <w:rPr>
           <w:sz w:val="22"/>
           <w:szCs w:val="24"/>
           <w:lang w:val="en-US"/>
         </w:rPr>
-        <w:t>{</w:t>
-      </w:r>
-      <w:proofErr w:type="spellStart"/>
-      <w:proofErr w:type="gramStart"/>
+        <w:t>employeTrip</w:t>
+      </w:r>
+      <w:proofErr w:type="spellEnd"/>
       <w:r>
         <w:rPr>
           <w:sz w:val="22"/>
           <w:szCs w:val="24"/>
           <w:lang w:val="en-US"/>
         </w:rPr>
-        <w:t>employeTrip</w:t>
-      </w:r>
-      <w:proofErr w:type="spellEnd"/>
-      <w:proofErr w:type="gramEnd"/>
-      <w:r>
+        <w:t>}</w:t>
+      </w:r>
+    </w:p>
+    <w:p>
+      <w:pPr>
+        <w:ind w:left="851"/>
         <w:rPr>
           <w:sz w:val="22"/>
           <w:szCs w:val="24"/>
           <w:lang w:val="en-US"/>
         </w:rPr>
-        <w:t>}</w:t>
-      </w:r>
-    </w:p>
-    <w:p>
-      <w:pPr>
-        <w:ind w:left="851"/>
+      </w:pPr>
+      <w:r>
         <w:rPr>
           <w:sz w:val="22"/>
           <w:szCs w:val="24"/>
           <w:lang w:val="en-US"/>
         </w:rPr>
-      </w:pPr>
+        <w:t>{</w:t>
+      </w:r>
       <w:r>
         <w:rPr>
           <w:sz w:val="22"/>
           <w:szCs w:val="24"/>
           <w:lang w:val="en-US"/>
         </w:rPr>
-        <w:t>{</w:t>
-      </w:r>
+        <w:t>/</w:t>
+      </w:r>
+      <w:proofErr w:type="spellStart"/>
       <w:r>
         <w:rPr>
           <w:sz w:val="22"/>
           <w:szCs w:val="24"/>
           <w:lang w:val="en-US"/>
         </w:rPr>
-        <w:t>/</w:t>
-      </w:r>
-      <w:proofErr w:type="spellStart"/>
+        <w:t>order_list</w:t>
+      </w:r>
+      <w:proofErr w:type="spellEnd"/>
       <w:r>
         <w:rPr>
           <w:sz w:val="22"/>
           <w:szCs w:val="24"/>
           <w:lang w:val="en-US"/>
         </w:rPr>
-        <w:t>order_list</w:t>
-      </w:r>
-      <w:proofErr w:type="spellEnd"/>
-      <w:r>
-        <w:rPr>
-          <w:sz w:val="22"/>
-          <w:szCs w:val="24"/>
-          <w:lang w:val="en-US"/>
-        </w:rPr>
         <w:t>}</w:t>
       </w:r>
     </w:p>
-    <w:bookmarkEnd w:id="0"/>
     <w:p>
       <w:pPr>
         <w:ind w:left="1418" w:hanging="567"/>
@@ -1072,25 +1058,7 @@
           <w:lang w:val="uk-UA"/>
         </w:rPr>
         <w:lastRenderedPageBreak/>
-        <w:t>{#</w:t>
-      </w:r>
-      <w:proofErr w:type="spellStart"/>
-      <w:r>
-        <w:rPr>
-          <w:sz w:val="24"/>
-          <w:szCs w:val="24"/>
-          <w:lang w:val="uk-UA"/>
-        </w:rPr>
-        <w:t>trips_arr</w:t>
-      </w:r>
-      <w:proofErr w:type="spellEnd"/>
-      <w:r>
-        <w:rPr>
-          <w:sz w:val="24"/>
-          <w:szCs w:val="24"/>
-          <w:lang w:val="uk-UA"/>
-        </w:rPr>
-        <w:t>}</w:t>
+        <w:t>{#trips_arr}</w:t>
       </w:r>
     </w:p>
     <w:p>
@@ -2053,8 +2021,8 @@
         <w:gridCol w:w="1418"/>
         <w:gridCol w:w="1590"/>
         <w:gridCol w:w="710"/>
-        <w:gridCol w:w="1309"/>
-        <w:gridCol w:w="383"/>
+        <w:gridCol w:w="1952"/>
+        <w:gridCol w:w="927"/>
       </w:tblGrid>
       <w:tr>
         <w:tc>
@@ -2091,7 +2059,7 @@
         </w:tc>
         <w:tc>
           <w:tcPr>
-            <w:tcW w:w="707" w:type="dxa"/>
+            <w:tcW w:w="1590" w:type="dxa"/>
             <w:tcBorders>
               <w:top w:val="nil"/>
               <w:left w:val="nil"/>
@@ -2172,7 +2140,7 @@
         </w:tc>
         <w:tc>
           <w:tcPr>
-            <w:tcW w:w="1176" w:type="dxa"/>
+            <w:tcW w:w="1952" w:type="dxa"/>
             <w:tcBorders>
               <w:top w:val="nil"/>
               <w:left w:val="nil"/>
@@ -2224,7 +2192,7 @@
         </w:tc>
         <w:tc>
           <w:tcPr>
-            <w:tcW w:w="383" w:type="dxa"/>
+            <w:tcW w:w="927" w:type="dxa"/>
             <w:tcBorders>
               <w:top w:val="nil"/>
               <w:left w:val="nil"/>
@@ -2516,17 +2484,9 @@
         <w:rPr>
           <w:sz w:val="24"/>
         </w:rPr>
-        <w:t>Желі</w:t>
-      </w:r>
-      <w:proofErr w:type="gramStart"/>
-      <w:r>
-        <w:rPr>
-          <w:sz w:val="24"/>
-        </w:rPr>
-        <w:t>ба</w:t>
+        <w:t>Желіба</w:t>
       </w:r>
       <w:proofErr w:type="spellEnd"/>
-      <w:proofErr w:type="gramEnd"/>
       <w:r>
         <w:rPr>
           <w:sz w:val="24"/>
@@ -3046,6 +3006,11 @@
         </w:rPr>
       </w:pPr>
     </w:p>
+    <w:p>
+      <w:r>
+        <w:br w:type="page"/>
+      </w:r>
+    </w:p>
     <w:tbl>
       <w:tblPr>
         <w:tblW w:w="0" w:type="auto"/>
@@ -3090,6 +3055,7 @@
               <w:rPr>
                 <w:noProof/>
               </w:rPr>
+              <w:lastRenderedPageBreak/>
               <w:pict w14:anchorId="15D3A0CF">
                 <v:shape id="AutoShape 18" o:spid="_x0000_s1044" type="#_x0000_t32" style="position:absolute;left:0;text-align:left;margin-left:-5.45pt;margin-top:39.7pt;width:494.6pt;height:0;z-index:251665408;visibility:visible;mso-wrap-style:square;mso-width-percent:0;mso-height-percent:0;mso-wrap-distance-left:9pt;mso-wrap-distance-top:0;mso-wrap-distance-right:9pt;mso-wrap-distance-bottom:0;mso-position-horizontal:absolute;mso-position-horizontal-relative:text;mso-position-vertical:absolute;mso-position-vertical-relative:text;mso-width-percent:0;mso-height-percent:0;mso-width-relative:page;mso-height-relative:page" o:gfxdata="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"/>
               </w:pict>
@@ -3132,6 +3098,7 @@
               </w:rPr>
               <w:t xml:space="preserve"> на </w:t>
             </w:r>
+            <w:proofErr w:type="gramStart"/>
             <w:r>
               <w:rPr>
                 <w:sz w:val="24"/>
@@ -3156,7 +3123,14 @@
               <w:rPr>
                 <w:sz w:val="24"/>
               </w:rPr>
-              <w:t xml:space="preserve">   </w:t>
+              <w:t xml:space="preserve">  </w:t>
+            </w:r>
+            <w:proofErr w:type="gramEnd"/>
+            <w:r>
+              <w:rPr>
+                <w:sz w:val="24"/>
+              </w:rPr>
+              <w:t xml:space="preserve"> </w:t>
             </w:r>
             <w:r>
               <w:rPr>
@@ -3457,23 +3431,13 @@
               </w:rPr>
               <w:t>(</w:t>
             </w:r>
-            <w:proofErr w:type="gramStart"/>
             <w:r>
               <w:rPr>
                 <w:sz w:val="24"/>
                 <w:vertAlign w:val="superscript"/>
                 <w:lang w:val="uk-UA"/>
               </w:rPr>
-              <w:t>П</w:t>
-            </w:r>
-            <w:proofErr w:type="gramEnd"/>
-            <w:r>
-              <w:rPr>
-                <w:sz w:val="24"/>
-                <w:vertAlign w:val="superscript"/>
-                <w:lang w:val="uk-UA"/>
-              </w:rPr>
-              <w:t>ІБ</w:t>
+              <w:t>ПІБ</w:t>
             </w:r>
             <w:r>
               <w:rPr>
@@ -4028,7 +3992,6 @@
               </w:rPr>
               <w:t>{</w:t>
             </w:r>
-            <w:proofErr w:type="spellStart"/>
             <w:r>
               <w:rPr>
                 <w:i/>
@@ -4038,7 +4001,6 @@
               </w:rPr>
               <w:t>tripDoneDate</w:t>
             </w:r>
-            <w:proofErr w:type="spellEnd"/>
             <w:r>
               <w:rPr>
                 <w:i/>
@@ -4402,7 +4364,7 @@
 </file>
 
 <file path=word/endnotes.xml><?xml version="1.0" encoding="utf-8"?>
-<w:endnotes xmlns:wpc="http://schemas.microsoft.com/office/word/2010/wordprocessingCanvas" xmlns:mc="http://schemas.openxmlformats.org/markup-compatibility/2006" xmlns:o="urn:schemas-microsoft-com:office:office" xmlns:r="http://schemas.openxmlformats.org/officeDocument/2006/relationships" xmlns:m="http://schemas.openxmlformats.org/officeDocument/2006/math" xmlns:v="urn:schemas-microsoft-com:vml" xmlns:wp14="http://schemas.microsoft.com/office/word/2010/wordprocessingDrawing" xmlns:wp="http://schemas.openxmlformats.org/drawingml/2006/wordprocessingDrawing" xmlns:w10="urn:schemas-microsoft-com:office:word" xmlns:w="http://schemas.openxmlformats.org/wordprocessingml/2006/main" xmlns:w14="http://schemas.microsoft.com/office/word/2010/wordml" xmlns:wpg="http://schemas.microsoft.com/office/word/2010/wordprocessingGroup" xmlns:wpi="http://schemas.microsoft.com/office/word/2010/wordprocessingInk" xmlns:wne="http://schemas.microsoft.com/office/word/2006/wordml" xmlns:wps="http://schemas.microsoft.com/office/word/2010/wordprocessingShape" mc:Ignorable="w14 wp14">
+<w:endnotes xmlns:wpc="http://schemas.microsoft.com/office/word/2010/wordprocessingCanvas" xmlns:cx="http://schemas.microsoft.com/office/drawing/2014/chartex" xmlns:cx1="http://schemas.microsoft.com/office/drawing/2015/9/8/chartex" xmlns:cx2="http://schemas.microsoft.com/office/drawing/2015/10/21/chartex" xmlns:cx3="http://schemas.microsoft.com/office/drawing/2016/5/9/chartex" xmlns:cx4="http://schemas.microsoft.com/office/drawing/2016/5/10/chartex" xmlns:cx5="http://schemas.microsoft.com/office/drawing/2016/5/11/chartex" xmlns:cx6="http://schemas.microsoft.com/office/drawing/2016/5/12/chartex" xmlns:cx7="http://schemas.microsoft.com/office/drawing/2016/5/13/chartex" xmlns:cx8="http://schemas.microsoft.com/office/drawing/2016/5/14/chartex" xmlns:mc="http://schemas.openxmlformats.org/markup-compatibility/2006" xmlns:aink="http://schemas.microsoft.com/office/drawing/2016/ink" xmlns:am3d="http://schemas.microsoft.com/office/drawing/2017/model3d" xmlns:o="urn:schemas-microsoft-com:office:office" xmlns:r="http://schemas.openxmlformats.org/officeDocument/2006/relationships" xmlns:m="http://schemas.openxmlformats.org/officeDocument/2006/math" xmlns:v="urn:schemas-microsoft-com:vml" xmlns:wp14="http://schemas.microsoft.com/office/word/2010/wordprocessingDrawing" xmlns:wp="http://schemas.openxmlformats.org/drawingml/2006/wordprocessingDrawing" xmlns:w10="urn:schemas-microsoft-com:office:word" xmlns:w="http://schemas.openxmlformats.org/wordprocessingml/2006/main" xmlns:w14="http://schemas.microsoft.com/office/word/2010/wordml" xmlns:w15="http://schemas.microsoft.com/office/word/2012/wordml" xmlns:w16cex="http://schemas.microsoft.com/office/word/2018/wordml/cex" xmlns:w16cid="http://schemas.microsoft.com/office/word/2016/wordml/cid" xmlns:w16="http://schemas.microsoft.com/office/word/2018/wordml" xmlns:w16sdtdh="http://schemas.microsoft.com/office/word/2020/wordml/sdtdatahash" xmlns:w16se="http://schemas.microsoft.com/office/word/2015/wordml/symex" xmlns:wpg="http://schemas.microsoft.com/office/word/2010/wordprocessingGroup" xmlns:wpi="http://schemas.microsoft.com/office/word/2010/wordprocessingInk" xmlns:wne="http://schemas.microsoft.com/office/word/2006/wordml" xmlns:wps="http://schemas.microsoft.com/office/word/2010/wordprocessingShape" mc:Ignorable="w14 w15 w16se w16cid w16 w16cex w16sdtdh wp14">
   <w:endnote w:type="separator" w:id="-1">
     <w:p>
       <w:r>
@@ -4421,7 +4383,7 @@
 </file>
 
 <file path=word/footnotes.xml><?xml version="1.0" encoding="utf-8"?>
-<w:footnotes xmlns:wpc="http://schemas.microsoft.com/office/word/2010/wordprocessingCanvas" xmlns:mc="http://schemas.openxmlformats.org/markup-compatibility/2006" xmlns:o="urn:schemas-microsoft-com:office:office" xmlns:r="http://schemas.openxmlformats.org/officeDocument/2006/relationships" xmlns:m="http://schemas.openxmlformats.org/officeDocument/2006/math" xmlns:v="urn:schemas-microsoft-com:vml" xmlns:wp14="http://schemas.microsoft.com/office/word/2010/wordprocessingDrawing" xmlns:wp="http://schemas.openxmlformats.org/drawingml/2006/wordprocessingDrawing" xmlns:w10="urn:schemas-microsoft-com:office:word" xmlns:w="http://schemas.openxmlformats.org/wordprocessingml/2006/main" xmlns:w14="http://schemas.microsoft.com/office/word/2010/wordml" xmlns:wpg="http://schemas.microsoft.com/office/word/2010/wordprocessingGroup" xmlns:wpi="http://schemas.microsoft.com/office/word/2010/wordprocessingInk" xmlns:wne="http://schemas.microsoft.com/office/word/2006/wordml" xmlns:wps="http://schemas.microsoft.com/office/word/2010/wordprocessingShape" mc:Ignorable="w14 wp14">
+<w:footnotes xmlns:wpc="http://schemas.microsoft.com/office/word/2010/wordprocessingCanvas" xmlns:cx="http://schemas.microsoft.com/office/drawing/2014/chartex" xmlns:cx1="http://schemas.microsoft.com/office/drawing/2015/9/8/chartex" xmlns:cx2="http://schemas.microsoft.com/office/drawing/2015/10/21/chartex" xmlns:cx3="http://schemas.microsoft.com/office/drawing/2016/5/9/chartex" xmlns:cx4="http://schemas.microsoft.com/office/drawing/2016/5/10/chartex" xmlns:cx5="http://schemas.microsoft.com/office/drawing/2016/5/11/chartex" xmlns:cx6="http://schemas.microsoft.com/office/drawing/2016/5/12/chartex" xmlns:cx7="http://schemas.microsoft.com/office/drawing/2016/5/13/chartex" xmlns:cx8="http://schemas.microsoft.com/office/drawing/2016/5/14/chartex" xmlns:mc="http://schemas.openxmlformats.org/markup-compatibility/2006" xmlns:aink="http://schemas.microsoft.com/office/drawing/2016/ink" xmlns:am3d="http://schemas.microsoft.com/office/drawing/2017/model3d" xmlns:o="urn:schemas-microsoft-com:office:office" xmlns:r="http://schemas.openxmlformats.org/officeDocument/2006/relationships" xmlns:m="http://schemas.openxmlformats.org/officeDocument/2006/math" xmlns:v="urn:schemas-microsoft-com:vml" xmlns:wp14="http://schemas.microsoft.com/office/word/2010/wordprocessingDrawing" xmlns:wp="http://schemas.openxmlformats.org/drawingml/2006/wordprocessingDrawing" xmlns:w10="urn:schemas-microsoft-com:office:word" xmlns:w="http://schemas.openxmlformats.org/wordprocessingml/2006/main" xmlns:w14="http://schemas.microsoft.com/office/word/2010/wordml" xmlns:w15="http://schemas.microsoft.com/office/word/2012/wordml" xmlns:w16cex="http://schemas.microsoft.com/office/word/2018/wordml/cex" xmlns:w16cid="http://schemas.microsoft.com/office/word/2016/wordml/cid" xmlns:w16="http://schemas.microsoft.com/office/word/2018/wordml" xmlns:w16sdtdh="http://schemas.microsoft.com/office/word/2020/wordml/sdtdatahash" xmlns:w16se="http://schemas.microsoft.com/office/word/2015/wordml/symex" xmlns:wpg="http://schemas.microsoft.com/office/word/2010/wordprocessingGroup" xmlns:wpi="http://schemas.microsoft.com/office/word/2010/wordprocessingInk" xmlns:wne="http://schemas.microsoft.com/office/word/2006/wordml" xmlns:wps="http://schemas.microsoft.com/office/word/2010/wordprocessingShape" mc:Ignorable="w14 w15 w16se w16cid w16 w16cex w16sdtdh wp14">
   <w:footnote w:type="separator" w:id="-1">
     <w:p>
       <w:r>
@@ -4440,8 +4402,8 @@
 </file>
 
 <file path=word/numbering.xml><?xml version="1.0" encoding="utf-8"?>
-<w:numbering xmlns:wpc="http://schemas.microsoft.com/office/word/2010/wordprocessingCanvas" xmlns:mc="http://schemas.openxmlformats.org/markup-compatibility/2006" xmlns:o="urn:schemas-microsoft-com:office:office" xmlns:r="http://schemas.openxmlformats.org/officeDocument/2006/relationships" xmlns:m="http://schemas.openxmlformats.org/officeDocument/2006/math" xmlns:v="urn:schemas-microsoft-com:vml" xmlns:wp14="http://schemas.microsoft.com/office/word/2010/wordprocessingDrawing" xmlns:wp="http://schemas.openxmlformats.org/drawingml/2006/wordprocessingDrawing" xmlns:w10="urn:schemas-microsoft-com:office:word" xmlns:w="http://schemas.openxmlformats.org/wordprocessingml/2006/main" xmlns:w14="http://schemas.microsoft.com/office/word/2010/wordml" xmlns:wpg="http://schemas.microsoft.com/office/word/2010/wordprocessingGroup" xmlns:wpi="http://schemas.microsoft.com/office/word/2010/wordprocessingInk" xmlns:wne="http://schemas.microsoft.com/office/word/2006/wordml" xmlns:wps="http://schemas.microsoft.com/office/word/2010/wordprocessingShape" mc:Ignorable="w14 wp14">
-  <w:abstractNum w:abstractNumId="0">
+<w:numbering xmlns:wpc="http://schemas.microsoft.com/office/word/2010/wordprocessingCanvas" xmlns:cx="http://schemas.microsoft.com/office/drawing/2014/chartex" xmlns:cx1="http://schemas.microsoft.com/office/drawing/2015/9/8/chartex" xmlns:cx2="http://schemas.microsoft.com/office/drawing/2015/10/21/chartex" xmlns:cx3="http://schemas.microsoft.com/office/drawing/2016/5/9/chartex" xmlns:cx4="http://schemas.microsoft.com/office/drawing/2016/5/10/chartex" xmlns:cx5="http://schemas.microsoft.com/office/drawing/2016/5/11/chartex" xmlns:cx6="http://schemas.microsoft.com/office/drawing/2016/5/12/chartex" xmlns:cx7="http://schemas.microsoft.com/office/drawing/2016/5/13/chartex" xmlns:cx8="http://schemas.microsoft.com/office/drawing/2016/5/14/chartex" xmlns:mc="http://schemas.openxmlformats.org/markup-compatibility/2006" xmlns:aink="http://schemas.microsoft.com/office/drawing/2016/ink" xmlns:am3d="http://schemas.microsoft.com/office/drawing/2017/model3d" xmlns:o="urn:schemas-microsoft-com:office:office" xmlns:r="http://schemas.openxmlformats.org/officeDocument/2006/relationships" xmlns:m="http://schemas.openxmlformats.org/officeDocument/2006/math" xmlns:v="urn:schemas-microsoft-com:vml" xmlns:wp14="http://schemas.microsoft.com/office/word/2010/wordprocessingDrawing" xmlns:wp="http://schemas.openxmlformats.org/drawingml/2006/wordprocessingDrawing" xmlns:w10="urn:schemas-microsoft-com:office:word" xmlns:w="http://schemas.openxmlformats.org/wordprocessingml/2006/main" xmlns:w14="http://schemas.microsoft.com/office/word/2010/wordml" xmlns:w15="http://schemas.microsoft.com/office/word/2012/wordml" xmlns:w16cex="http://schemas.microsoft.com/office/word/2018/wordml/cex" xmlns:w16cid="http://schemas.microsoft.com/office/word/2016/wordml/cid" xmlns:w16="http://schemas.microsoft.com/office/word/2018/wordml" xmlns:w16sdtdh="http://schemas.microsoft.com/office/word/2020/wordml/sdtdatahash" xmlns:w16se="http://schemas.microsoft.com/office/word/2015/wordml/symex" xmlns:wpg="http://schemas.microsoft.com/office/word/2010/wordprocessingGroup" xmlns:wpi="http://schemas.microsoft.com/office/word/2010/wordprocessingInk" xmlns:wne="http://schemas.microsoft.com/office/word/2006/wordml" xmlns:wps="http://schemas.microsoft.com/office/word/2010/wordprocessingShape" mc:Ignorable="w14 w15 w16se w16cid w16 w16cex w16sdtdh wp14">
+  <w:abstractNum w:abstractNumId="0" w15:restartNumberingAfterBreak="0">
     <w:nsid w:val="0271607F"/>
     <w:multiLevelType w:val="singleLevel"/>
     <w:tmpl w:val="1DB2AB02"/>
@@ -4460,7 +4422,7 @@
       </w:rPr>
     </w:lvl>
   </w:abstractNum>
-  <w:abstractNum w:abstractNumId="1">
+  <w:abstractNum w:abstractNumId="1" w15:restartNumberingAfterBreak="0">
     <w:nsid w:val="06DB2FDA"/>
     <w:multiLevelType w:val="hybridMultilevel"/>
     <w:tmpl w:val="1278E160"/>
@@ -4549,7 +4511,7 @@
       </w:pPr>
     </w:lvl>
   </w:abstractNum>
-  <w:abstractNum w:abstractNumId="2">
+  <w:abstractNum w:abstractNumId="2" w15:restartNumberingAfterBreak="0">
     <w:nsid w:val="0AB31DF9"/>
     <w:multiLevelType w:val="singleLevel"/>
     <w:tmpl w:val="4328CC6E"/>
@@ -4569,7 +4531,7 @@
       </w:rPr>
     </w:lvl>
   </w:abstractNum>
-  <w:abstractNum w:abstractNumId="3">
+  <w:abstractNum w:abstractNumId="3" w15:restartNumberingAfterBreak="0">
     <w:nsid w:val="0D0777A7"/>
     <w:multiLevelType w:val="singleLevel"/>
     <w:tmpl w:val="1DB2AB02"/>
@@ -4588,7 +4550,7 @@
       </w:rPr>
     </w:lvl>
   </w:abstractNum>
-  <w:abstractNum w:abstractNumId="4">
+  <w:abstractNum w:abstractNumId="4" w15:restartNumberingAfterBreak="0">
     <w:nsid w:val="0DB35002"/>
     <w:multiLevelType w:val="singleLevel"/>
     <w:tmpl w:val="52863DA2"/>
@@ -4607,7 +4569,7 @@
       </w:rPr>
     </w:lvl>
   </w:abstractNum>
-  <w:abstractNum w:abstractNumId="5">
+  <w:abstractNum w:abstractNumId="5" w15:restartNumberingAfterBreak="0">
     <w:nsid w:val="10F114C3"/>
     <w:multiLevelType w:val="hybridMultilevel"/>
     <w:tmpl w:val="FD50754E"/>
@@ -4696,7 +4658,7 @@
       </w:pPr>
     </w:lvl>
   </w:abstractNum>
-  <w:abstractNum w:abstractNumId="6">
+  <w:abstractNum w:abstractNumId="6" w15:restartNumberingAfterBreak="0">
     <w:nsid w:val="18B6269D"/>
     <w:multiLevelType w:val="hybridMultilevel"/>
     <w:tmpl w:val="18189862"/>
@@ -4782,7 +4744,7 @@
       </w:pPr>
     </w:lvl>
   </w:abstractNum>
-  <w:abstractNum w:abstractNumId="7">
+  <w:abstractNum w:abstractNumId="7" w15:restartNumberingAfterBreak="0">
     <w:nsid w:val="20A217A9"/>
     <w:multiLevelType w:val="singleLevel"/>
     <w:tmpl w:val="202C9DAA"/>
@@ -4802,7 +4764,7 @@
       </w:rPr>
     </w:lvl>
   </w:abstractNum>
-  <w:abstractNum w:abstractNumId="8">
+  <w:abstractNum w:abstractNumId="8" w15:restartNumberingAfterBreak="0">
     <w:nsid w:val="2B1B754E"/>
     <w:multiLevelType w:val="singleLevel"/>
     <w:tmpl w:val="0419000F"/>
@@ -4822,7 +4784,7 @@
       </w:rPr>
     </w:lvl>
   </w:abstractNum>
-  <w:abstractNum w:abstractNumId="9">
+  <w:abstractNum w:abstractNumId="9" w15:restartNumberingAfterBreak="0">
     <w:nsid w:val="3F820D27"/>
     <w:multiLevelType w:val="hybridMultilevel"/>
     <w:tmpl w:val="FD50754E"/>
@@ -4911,7 +4873,7 @@
       </w:pPr>
     </w:lvl>
   </w:abstractNum>
-  <w:abstractNum w:abstractNumId="10">
+  <w:abstractNum w:abstractNumId="10" w15:restartNumberingAfterBreak="0">
     <w:nsid w:val="468E733C"/>
     <w:multiLevelType w:val="singleLevel"/>
     <w:tmpl w:val="50C60BA2"/>
@@ -4931,7 +4893,7 @@
       </w:rPr>
     </w:lvl>
   </w:abstractNum>
-  <w:abstractNum w:abstractNumId="11">
+  <w:abstractNum w:abstractNumId="11" w15:restartNumberingAfterBreak="0">
     <w:nsid w:val="51A20B56"/>
     <w:multiLevelType w:val="singleLevel"/>
     <w:tmpl w:val="1DB2AB02"/>
@@ -4950,7 +4912,7 @@
       </w:rPr>
     </w:lvl>
   </w:abstractNum>
-  <w:abstractNum w:abstractNumId="12">
+  <w:abstractNum w:abstractNumId="12" w15:restartNumberingAfterBreak="0">
     <w:nsid w:val="62D96846"/>
     <w:multiLevelType w:val="hybridMultilevel"/>
     <w:tmpl w:val="FD50754E"/>
@@ -5039,7 +5001,7 @@
       </w:pPr>
     </w:lvl>
   </w:abstractNum>
-  <w:abstractNum w:abstractNumId="13">
+  <w:abstractNum w:abstractNumId="13" w15:restartNumberingAfterBreak="0">
     <w:nsid w:val="73F25F3A"/>
     <w:multiLevelType w:val="hybridMultilevel"/>
     <w:tmpl w:val="FD50754E"/>
@@ -5128,7 +5090,7 @@
       </w:pPr>
     </w:lvl>
   </w:abstractNum>
-  <w:abstractNum w:abstractNumId="14">
+  <w:abstractNum w:abstractNumId="14" w15:restartNumberingAfterBreak="0">
     <w:nsid w:val="75627DD4"/>
     <w:multiLevelType w:val="singleLevel"/>
     <w:tmpl w:val="EE280B2C"/>
@@ -5148,7 +5110,7 @@
       </w:rPr>
     </w:lvl>
   </w:abstractNum>
-  <w:abstractNum w:abstractNumId="15">
+  <w:abstractNum w:abstractNumId="15" w15:restartNumberingAfterBreak="0">
     <w:nsid w:val="7D0D28A1"/>
     <w:multiLevelType w:val="singleLevel"/>
     <w:tmpl w:val="B74C5034"/>
@@ -5220,7 +5182,7 @@
 </file>
 
 <file path=word/styles.xml><?xml version="1.0" encoding="utf-8"?>
-<w:styles xmlns:mc="http://schemas.openxmlformats.org/markup-compatibility/2006" xmlns:r="http://schemas.openxmlformats.org/officeDocument/2006/relationships" xmlns:w="http://schemas.openxmlformats.org/wordprocessingml/2006/main" xmlns:w14="http://schemas.microsoft.com/office/word/2010/wordml" mc:Ignorable="w14">
+<w:styles xmlns:mc="http://schemas.openxmlformats.org/markup-compatibility/2006" xmlns:r="http://schemas.openxmlformats.org/officeDocument/2006/relationships" xmlns:w="http://schemas.openxmlformats.org/wordprocessingml/2006/main" xmlns:w14="http://schemas.microsoft.com/office/word/2010/wordml" xmlns:w15="http://schemas.microsoft.com/office/word/2012/wordml" xmlns:w16cex="http://schemas.microsoft.com/office/word/2018/wordml/cex" xmlns:w16cid="http://schemas.microsoft.com/office/word/2016/wordml/cid" xmlns:w16="http://schemas.microsoft.com/office/word/2018/wordml" xmlns:w16sdtdh="http://schemas.microsoft.com/office/word/2020/wordml/sdtdatahash" xmlns:w16se="http://schemas.microsoft.com/office/word/2015/wordml/symex" mc:Ignorable="w14 w15 w16se w16cid w16 w16cex w16sdtdh">
   <w:docDefaults>
     <w:rPrDefault>
       <w:rPr>
@@ -5230,146 +5192,385 @@
     </w:rPrDefault>
     <w:pPrDefault/>
   </w:docDefaults>
-  <w:latentStyles w:defLockedState="0" w:defUIPriority="99" w:defSemiHidden="1" w:defUnhideWhenUsed="1" w:defQFormat="0" w:count="267">
-    <w:lsdException w:name="Normal" w:semiHidden="0" w:uiPriority="0" w:unhideWhenUsed="0" w:qFormat="1"/>
-    <w:lsdException w:name="heading 1" w:semiHidden="0" w:uiPriority="9" w:unhideWhenUsed="0" w:qFormat="1"/>
-    <w:lsdException w:name="heading 2" w:semiHidden="0" w:uiPriority="9" w:unhideWhenUsed="0" w:qFormat="1"/>
-    <w:lsdException w:name="heading 3" w:semiHidden="0" w:uiPriority="9" w:unhideWhenUsed="0" w:qFormat="1"/>
-    <w:lsdException w:name="heading 4" w:semiHidden="0" w:uiPriority="9" w:unhideWhenUsed="0" w:qFormat="1"/>
-    <w:lsdException w:name="heading 5" w:semiHidden="0" w:uiPriority="9" w:unhideWhenUsed="0" w:qFormat="1"/>
-    <w:lsdException w:name="heading 6" w:semiHidden="0" w:uiPriority="9" w:unhideWhenUsed="0" w:qFormat="1"/>
-    <w:lsdException w:name="heading 7" w:semiHidden="0" w:uiPriority="9" w:unhideWhenUsed="0" w:qFormat="1"/>
-    <w:lsdException w:name="heading 8" w:semiHidden="0" w:uiPriority="9" w:unhideWhenUsed="0" w:qFormat="1"/>
-    <w:lsdException w:name="heading 9" w:semiHidden="0" w:uiPriority="9" w:unhideWhenUsed="0" w:qFormat="1"/>
-    <w:lsdException w:name="toc 1" w:uiPriority="39"/>
-    <w:lsdException w:name="toc 2" w:uiPriority="39"/>
-    <w:lsdException w:name="toc 3" w:uiPriority="39"/>
-    <w:lsdException w:name="toc 4" w:uiPriority="39"/>
-    <w:lsdException w:name="toc 5" w:uiPriority="39"/>
-    <w:lsdException w:name="toc 6" w:uiPriority="39"/>
-    <w:lsdException w:name="toc 7" w:uiPriority="39"/>
-    <w:lsdException w:name="toc 8" w:uiPriority="39"/>
-    <w:lsdException w:name="toc 9" w:uiPriority="39"/>
-    <w:lsdException w:name="caption" w:uiPriority="35" w:qFormat="1"/>
-    <w:lsdException w:name="Title" w:semiHidden="0" w:uiPriority="10" w:unhideWhenUsed="0" w:qFormat="1"/>
-    <w:lsdException w:name="Default Paragraph Font" w:uiPriority="1"/>
-    <w:lsdException w:name="Subtitle" w:semiHidden="0" w:uiPriority="11" w:unhideWhenUsed="0" w:qFormat="1"/>
-    <w:lsdException w:name="Strong" w:semiHidden="0" w:uiPriority="22" w:unhideWhenUsed="0" w:qFormat="1"/>
-    <w:lsdException w:name="Emphasis" w:semiHidden="0" w:uiPriority="20" w:unhideWhenUsed="0" w:qFormat="1"/>
-    <w:lsdException w:name="Table Grid" w:uiPriority="59"/>
-    <w:lsdException w:name="Placeholder Text" w:unhideWhenUsed="0"/>
-    <w:lsdException w:name="No Spacing" w:semiHidden="0" w:uiPriority="1" w:unhideWhenUsed="0" w:qFormat="1"/>
-    <w:lsdException w:name="Light Shading" w:semiHidden="0" w:uiPriority="60" w:unhideWhenUsed="0"/>
-    <w:lsdException w:name="Light List" w:semiHidden="0" w:uiPriority="61" w:unhideWhenUsed="0"/>
-    <w:lsdException w:name="Light Grid" w:semiHidden="0" w:uiPriority="62" w:unhideWhenUsed="0"/>
-    <w:lsdException w:name="Medium Shading 1" w:semiHidden="0" w:uiPriority="63" w:unhideWhenUsed="0"/>
-    <w:lsdException w:name="Medium Shading 2" w:semiHidden="0" w:uiPriority="64" w:unhideWhenUsed="0"/>
-    <w:lsdException w:name="Medium List 1" w:semiHidden="0" w:uiPriority="65" w:unhideWhenUsed="0"/>
-    <w:lsdException w:name="Medium List 2" w:semiHidden="0" w:uiPriority="66" w:unhideWhenUsed="0"/>
-    <w:lsdException w:name="Medium Grid 1" w:semiHidden="0" w:uiPriority="67" w:unhideWhenUsed="0"/>
-    <w:lsdException w:name="Medium Grid 2" w:semiHidden="0" w:uiPriority="68" w:unhideWhenUsed="0"/>
-    <w:lsdException w:name="Medium Grid 3" w:semiHidden="0" w:uiPriority="69" w:unhideWhenUsed="0"/>
-    <w:lsdException w:name="Dark List" w:semiHidden="0" w:uiPriority="70" w:unhideWhenUsed="0"/>
-    <w:lsdException w:name="Colorful Shading" w:semiHidden="0" w:uiPriority="71" w:unhideWhenUsed="0"/>
-    <w:lsdException w:name="Colorful List" w:semiHidden="0" w:uiPriority="72" w:unhideWhenUsed="0"/>
-    <w:lsdException w:name="Colorful Grid" w:semiHidden="0" w:uiPriority="73" w:unhideWhenUsed="0"/>
-    <w:lsdException w:name="Light Shading Accent 1" w:semiHidden="0" w:uiPriority="60" w:unhideWhenUsed="0"/>
-    <w:lsdException w:name="Light List Accent 1" w:semiHidden="0" w:uiPriority="61" w:unhideWhenUsed="0"/>
-    <w:lsdException w:name="Light Grid Accent 1" w:semiHidden="0" w:uiPriority="62" w:unhideWhenUsed="0"/>
-    <w:lsdException w:name="Medium Shading 1 Accent 1" w:semiHidden="0" w:uiPriority="63" w:unhideWhenUsed="0"/>
-    <w:lsdException w:name="Medium Shading 2 Accent 1" w:semiHidden="0" w:uiPriority="64" w:unhideWhenUsed="0"/>
-    <w:lsdException w:name="Medium List 1 Accent 1" w:semiHidden="0" w:uiPriority="65" w:unhideWhenUsed="0"/>
-    <w:lsdException w:name="Revision" w:unhideWhenUsed="0"/>
-    <w:lsdException w:name="List Paragraph" w:semiHidden="0" w:uiPriority="34" w:unhideWhenUsed="0" w:qFormat="1"/>
-    <w:lsdException w:name="Quote" w:semiHidden="0" w:uiPriority="29" w:unhideWhenUsed="0" w:qFormat="1"/>
-    <w:lsdException w:name="Intense Quote" w:semiHidden="0" w:uiPriority="30" w:unhideWhenUsed="0" w:qFormat="1"/>
-    <w:lsdException w:name="Medium List 2 Accent 1" w:semiHidden="0" w:uiPriority="66" w:unhideWhenUsed="0"/>
-    <w:lsdException w:name="Medium Grid 1 Accent 1" w:semiHidden="0" w:uiPriority="67" w:unhideWhenUsed="0"/>
-    <w:lsdException w:name="Medium Grid 2 Accent 1" w:semiHidden="0" w:uiPriority="68" w:unhideWhenUsed="0"/>
-    <w:lsdException w:name="Medium Grid 3 Accent 1" w:semiHidden="0" w:uiPriority="69" w:unhideWhenUsed="0"/>
-    <w:lsdException w:name="Dark List Accent 1" w:semiHidden="0" w:uiPriority="70" w:unhideWhenUsed="0"/>
-    <w:lsdException w:name="Colorful Shading Accent 1" w:semiHidden="0" w:uiPriority="71" w:unhideWhenUsed="0"/>
-    <w:lsdException w:name="Colorful List Accent 1" w:semiHidden="0" w:uiPriority="72" w:unhideWhenUsed="0"/>
-    <w:lsdException w:name="Colorful Grid Accent 1" w:semiHidden="0" w:uiPriority="73" w:unhideWhenUsed="0"/>
-    <w:lsdException w:name="Light Shading Accent 2" w:semiHidden="0" w:uiPriority="60" w:unhideWhenUsed="0"/>
-    <w:lsdException w:name="Light List Accent 2" w:semiHidden="0" w:uiPriority="61" w:unhideWhenUsed="0"/>
-    <w:lsdException w:name="Light Grid Accent 2" w:semiHidden="0" w:uiPriority="62" w:unhideWhenUsed="0"/>
-    <w:lsdException w:name="Medium Shading 1 Accent 2" w:semiHidden="0" w:uiPriority="63" w:unhideWhenUsed="0"/>
-    <w:lsdException w:name="Medium Shading 2 Accent 2" w:semiHidden="0" w:uiPriority="64" w:unhideWhenUsed="0"/>
-    <w:lsdException w:name="Medium List 1 Accent 2" w:semiHidden="0" w:uiPriority="65" w:unhideWhenUsed="0"/>
-    <w:lsdException w:name="Medium List 2 Accent 2" w:semiHidden="0" w:uiPriority="66" w:unhideWhenUsed="0"/>
-    <w:lsdException w:name="Medium Grid 1 Accent 2" w:semiHidden="0" w:uiPriority="67" w:unhideWhenUsed="0"/>
-    <w:lsdException w:name="Medium Grid 2 Accent 2" w:semiHidden="0" w:uiPriority="68" w:unhideWhenUsed="0"/>
-    <w:lsdException w:name="Medium Grid 3 Accent 2" w:semiHidden="0" w:uiPriority="69" w:unhideWhenUsed="0"/>
-    <w:lsdException w:name="Dark List Accent 2" w:semiHidden="0" w:uiPriority="70" w:unhideWhenUsed="0"/>
-    <w:lsdException w:name="Colorful Shading Accent 2" w:semiHidden="0" w:uiPriority="71" w:unhideWhenUsed="0"/>
-    <w:lsdException w:name="Colorful List Accent 2" w:semiHidden="0" w:uiPriority="72" w:unhideWhenUsed="0"/>
-    <w:lsdException w:name="Colorful Grid Accent 2" w:semiHidden="0" w:uiPriority="73" w:unhideWhenUsed="0"/>
-    <w:lsdException w:name="Light Shading Accent 3" w:semiHidden="0" w:uiPriority="60" w:unhideWhenUsed="0"/>
-    <w:lsdException w:name="Light List Accent 3" w:semiHidden="0" w:uiPriority="61" w:unhideWhenUsed="0"/>
-    <w:lsdException w:name="Light Grid Accent 3" w:semiHidden="0" w:uiPriority="62" w:unhideWhenUsed="0"/>
-    <w:lsdException w:name="Medium Shading 1 Accent 3" w:semiHidden="0" w:uiPriority="63" w:unhideWhenUsed="0"/>
-    <w:lsdException w:name="Medium Shading 2 Accent 3" w:semiHidden="0" w:uiPriority="64" w:unhideWhenUsed="0"/>
-    <w:lsdException w:name="Medium List 1 Accent 3" w:semiHidden="0" w:uiPriority="65" w:unhideWhenUsed="0"/>
-    <w:lsdException w:name="Medium List 2 Accent 3" w:semiHidden="0" w:uiPriority="66" w:unhideWhenUsed="0"/>
-    <w:lsdException w:name="Medium Grid 1 Accent 3" w:semiHidden="0" w:uiPriority="67" w:unhideWhenUsed="0"/>
-    <w:lsdException w:name="Medium Grid 2 Accent 3" w:semiHidden="0" w:uiPriority="68" w:unhideWhenUsed="0"/>
-    <w:lsdException w:name="Medium Grid 3 Accent 3" w:semiHidden="0" w:uiPriority="69" w:unhideWhenUsed="0"/>
-    <w:lsdException w:name="Dark List Accent 3" w:semiHidden="0" w:uiPriority="70" w:unhideWhenUsed="0"/>
-    <w:lsdException w:name="Colorful Shading Accent 3" w:semiHidden="0" w:uiPriority="71" w:unhideWhenUsed="0"/>
-    <w:lsdException w:name="Colorful List Accent 3" w:semiHidden="0" w:uiPriority="72" w:unhideWhenUsed="0"/>
-    <w:lsdException w:name="Colorful Grid Accent 3" w:semiHidden="0" w:uiPriority="73" w:unhideWhenUsed="0"/>
-    <w:lsdException w:name="Light Shading Accent 4" w:semiHidden="0" w:uiPriority="60" w:unhideWhenUsed="0"/>
-    <w:lsdException w:name="Light List Accent 4" w:semiHidden="0" w:uiPriority="61" w:unhideWhenUsed="0"/>
-    <w:lsdException w:name="Light Grid Accent 4" w:semiHidden="0" w:uiPriority="62" w:unhideWhenUsed="0"/>
-    <w:lsdException w:name="Medium Shading 1 Accent 4" w:semiHidden="0" w:uiPriority="63" w:unhideWhenUsed="0"/>
-    <w:lsdException w:name="Medium Shading 2 Accent 4" w:semiHidden="0" w:uiPriority="64" w:unhideWhenUsed="0"/>
-    <w:lsdException w:name="Medium List 1 Accent 4" w:semiHidden="0" w:uiPriority="65" w:unhideWhenUsed="0"/>
-    <w:lsdException w:name="Medium List 2 Accent 4" w:semiHidden="0" w:uiPriority="66" w:unhideWhenUsed="0"/>
-    <w:lsdException w:name="Medium Grid 1 Accent 4" w:semiHidden="0" w:uiPriority="67" w:unhideWhenUsed="0"/>
-    <w:lsdException w:name="Medium Grid 2 Accent 4" w:semiHidden="0" w:uiPriority="68" w:unhideWhenUsed="0"/>
-    <w:lsdException w:name="Medium Grid 3 Accent 4" w:semiHidden="0" w:uiPriority="69" w:unhideWhenUsed="0"/>
-    <w:lsdException w:name="Dark List Accent 4" w:semiHidden="0" w:uiPriority="70" w:unhideWhenUsed="0"/>
-    <w:lsdException w:name="Colorful Shading Accent 4" w:semiHidden="0" w:uiPriority="71" w:unhideWhenUsed="0"/>
-    <w:lsdException w:name="Colorful List Accent 4" w:semiHidden="0" w:uiPriority="72" w:unhideWhenUsed="0"/>
-    <w:lsdException w:name="Colorful Grid Accent 4" w:semiHidden="0" w:uiPriority="73" w:unhideWhenUsed="0"/>
-    <w:lsdException w:name="Light Shading Accent 5" w:semiHidden="0" w:uiPriority="60" w:unhideWhenUsed="0"/>
-    <w:lsdException w:name="Light List Accent 5" w:semiHidden="0" w:uiPriority="61" w:unhideWhenUsed="0"/>
-    <w:lsdException w:name="Light Grid Accent 5" w:semiHidden="0" w:uiPriority="62" w:unhideWhenUsed="0"/>
-    <w:lsdException w:name="Medium Shading 1 Accent 5" w:semiHidden="0" w:uiPriority="63" w:unhideWhenUsed="0"/>
-    <w:lsdException w:name="Medium Shading 2 Accent 5" w:semiHidden="0" w:uiPriority="64" w:unhideWhenUsed="0"/>
-    <w:lsdException w:name="Medium List 1 Accent 5" w:semiHidden="0" w:uiPriority="65" w:unhideWhenUsed="0"/>
-    <w:lsdException w:name="Medium List 2 Accent 5" w:semiHidden="0" w:uiPriority="66" w:unhideWhenUsed="0"/>
-    <w:lsdException w:name="Medium Grid 1 Accent 5" w:semiHidden="0" w:uiPriority="67" w:unhideWhenUsed="0"/>
-    <w:lsdException w:name="Medium Grid 2 Accent 5" w:semiHidden="0" w:uiPriority="68" w:unhideWhenUsed="0"/>
-    <w:lsdException w:name="Medium Grid 3 Accent 5" w:semiHidden="0" w:uiPriority="69" w:unhideWhenUsed="0"/>
-    <w:lsdException w:name="Dark List Accent 5" w:semiHidden="0" w:uiPriority="70" w:unhideWhenUsed="0"/>
-    <w:lsdException w:name="Colorful Shading Accent 5" w:semiHidden="0" w:uiPriority="71" w:unhideWhenUsed="0"/>
-    <w:lsdException w:name="Colorful List Accent 5" w:semiHidden="0" w:uiPriority="72" w:unhideWhenUsed="0"/>
-    <w:lsdException w:name="Colorful Grid Accent 5" w:semiHidden="0" w:uiPriority="73" w:unhideWhenUsed="0"/>
-    <w:lsdException w:name="Light Shading Accent 6" w:semiHidden="0" w:uiPriority="60" w:unhideWhenUsed="0"/>
-    <w:lsdException w:name="Light List Accent 6" w:semiHidden="0" w:uiPriority="61" w:unhideWhenUsed="0"/>
-    <w:lsdException w:name="Light Grid Accent 6" w:semiHidden="0" w:uiPriority="62" w:unhideWhenUsed="0"/>
-    <w:lsdException w:name="Medium Shading 1 Accent 6" w:semiHidden="0" w:uiPriority="63" w:unhideWhenUsed="0"/>
-    <w:lsdException w:name="Medium Shading 2 Accent 6" w:semiHidden="0" w:uiPriority="64" w:unhideWhenUsed="0"/>
-    <w:lsdException w:name="Medium List 1 Accent 6" w:semiHidden="0" w:uiPriority="65" w:unhideWhenUsed="0"/>
-    <w:lsdException w:name="Medium List 2 Accent 6" w:semiHidden="0" w:uiPriority="66" w:unhideWhenUsed="0"/>
-    <w:lsdException w:name="Medium Grid 1 Accent 6" w:semiHidden="0" w:uiPriority="67" w:unhideWhenUsed="0"/>
-    <w:lsdException w:name="Medium Grid 2 Accent 6" w:semiHidden="0" w:uiPriority="68" w:unhideWhenUsed="0"/>
-    <w:lsdException w:name="Medium Grid 3 Accent 6" w:semiHidden="0" w:uiPriority="69" w:unhideWhenUsed="0"/>
-    <w:lsdException w:name="Dark List Accent 6" w:semiHidden="0" w:uiPriority="70" w:unhideWhenUsed="0"/>
-    <w:lsdException w:name="Colorful Shading Accent 6" w:semiHidden="0" w:uiPriority="71" w:unhideWhenUsed="0"/>
-    <w:lsdException w:name="Colorful List Accent 6" w:semiHidden="0" w:uiPriority="72" w:unhideWhenUsed="0"/>
-    <w:lsdException w:name="Colorful Grid Accent 6" w:semiHidden="0" w:uiPriority="73" w:unhideWhenUsed="0"/>
-    <w:lsdException w:name="Subtle Emphasis" w:semiHidden="0" w:uiPriority="19" w:unhideWhenUsed="0" w:qFormat="1"/>
-    <w:lsdException w:name="Intense Emphasis" w:semiHidden="0" w:uiPriority="21" w:unhideWhenUsed="0" w:qFormat="1"/>
-    <w:lsdException w:name="Subtle Reference" w:semiHidden="0" w:uiPriority="31" w:unhideWhenUsed="0" w:qFormat="1"/>
-    <w:lsdException w:name="Intense Reference" w:semiHidden="0" w:uiPriority="32" w:unhideWhenUsed="0" w:qFormat="1"/>
-    <w:lsdException w:name="Book Title" w:semiHidden="0" w:uiPriority="33" w:unhideWhenUsed="0" w:qFormat="1"/>
-    <w:lsdException w:name="Bibliography" w:uiPriority="37"/>
-    <w:lsdException w:name="TOC Heading" w:uiPriority="39" w:qFormat="1"/>
+  <w:latentStyles w:defLockedState="0" w:defUIPriority="99" w:defSemiHidden="0" w:defUnhideWhenUsed="0" w:defQFormat="0" w:count="376">
+    <w:lsdException w:name="Normal" w:uiPriority="0" w:qFormat="1"/>
+    <w:lsdException w:name="heading 1" w:uiPriority="9" w:qFormat="1"/>
+    <w:lsdException w:name="heading 2" w:uiPriority="9" w:qFormat="1"/>
+    <w:lsdException w:name="heading 3" w:uiPriority="9" w:qFormat="1"/>
+    <w:lsdException w:name="heading 4" w:uiPriority="9" w:qFormat="1"/>
+    <w:lsdException w:name="heading 5" w:uiPriority="9" w:qFormat="1"/>
+    <w:lsdException w:name="heading 6" w:uiPriority="9" w:qFormat="1"/>
+    <w:lsdException w:name="heading 7" w:uiPriority="9" w:qFormat="1"/>
+    <w:lsdException w:name="heading 8" w:uiPriority="9" w:qFormat="1"/>
+    <w:lsdException w:name="heading 9" w:uiPriority="9" w:qFormat="1"/>
+    <w:lsdException w:name="index 1" w:semiHidden="1" w:unhideWhenUsed="1"/>
+    <w:lsdException w:name="index 2" w:semiHidden="1" w:unhideWhenUsed="1"/>
+    <w:lsdException w:name="index 3" w:semiHidden="1" w:unhideWhenUsed="1"/>
+    <w:lsdException w:name="index 4" w:semiHidden="1" w:unhideWhenUsed="1"/>
+    <w:lsdException w:name="index 5" w:semiHidden="1" w:unhideWhenUsed="1"/>
+    <w:lsdException w:name="index 6" w:semiHidden="1" w:unhideWhenUsed="1"/>
+    <w:lsdException w:name="index 7" w:semiHidden="1" w:unhideWhenUsed="1"/>
+    <w:lsdException w:name="index 8" w:semiHidden="1" w:unhideWhenUsed="1"/>
+    <w:lsdException w:name="index 9" w:semiHidden="1" w:unhideWhenUsed="1"/>
+    <w:lsdException w:name="toc 1" w:semiHidden="1" w:uiPriority="39" w:unhideWhenUsed="1"/>
+    <w:lsdException w:name="toc 2" w:semiHidden="1" w:uiPriority="39" w:unhideWhenUsed="1"/>
+    <w:lsdException w:name="toc 3" w:semiHidden="1" w:uiPriority="39" w:unhideWhenUsed="1"/>
+    <w:lsdException w:name="toc 4" w:semiHidden="1" w:uiPriority="39" w:unhideWhenUsed="1"/>
+    <w:lsdException w:name="toc 5" w:semiHidden="1" w:uiPriority="39" w:unhideWhenUsed="1"/>
+    <w:lsdException w:name="toc 6" w:semiHidden="1" w:uiPriority="39" w:unhideWhenUsed="1"/>
+    <w:lsdException w:name="toc 7" w:semiHidden="1" w:uiPriority="39" w:unhideWhenUsed="1"/>
+    <w:lsdException w:name="toc 8" w:semiHidden="1" w:uiPriority="39" w:unhideWhenUsed="1"/>
+    <w:lsdException w:name="toc 9" w:semiHidden="1" w:uiPriority="39" w:unhideWhenUsed="1"/>
+    <w:lsdException w:name="Normal Indent" w:semiHidden="1" w:unhideWhenUsed="1"/>
+    <w:lsdException w:name="footnote text" w:semiHidden="1" w:unhideWhenUsed="1"/>
+    <w:lsdException w:name="annotation text" w:semiHidden="1" w:unhideWhenUsed="1"/>
+    <w:lsdException w:name="header" w:semiHidden="1" w:unhideWhenUsed="1"/>
+    <w:lsdException w:name="footer" w:semiHidden="1" w:unhideWhenUsed="1"/>
+    <w:lsdException w:name="index heading" w:semiHidden="1" w:unhideWhenUsed="1"/>
+    <w:lsdException w:name="caption" w:semiHidden="1" w:uiPriority="35" w:unhideWhenUsed="1" w:qFormat="1"/>
+    <w:lsdException w:name="table of figures" w:semiHidden="1" w:unhideWhenUsed="1"/>
+    <w:lsdException w:name="envelope address" w:semiHidden="1" w:unhideWhenUsed="1"/>
+    <w:lsdException w:name="envelope return" w:semiHidden="1" w:unhideWhenUsed="1"/>
+    <w:lsdException w:name="footnote reference" w:semiHidden="1" w:unhideWhenUsed="1"/>
+    <w:lsdException w:name="annotation reference" w:semiHidden="1" w:unhideWhenUsed="1"/>
+    <w:lsdException w:name="line number" w:semiHidden="1" w:unhideWhenUsed="1"/>
+    <w:lsdException w:name="page number" w:semiHidden="1" w:unhideWhenUsed="1"/>
+    <w:lsdException w:name="endnote reference" w:semiHidden="1" w:unhideWhenUsed="1"/>
+    <w:lsdException w:name="endnote text" w:semiHidden="1" w:unhideWhenUsed="1"/>
+    <w:lsdException w:name="table of authorities" w:semiHidden="1" w:unhideWhenUsed="1"/>
+    <w:lsdException w:name="macro" w:semiHidden="1" w:unhideWhenUsed="1"/>
+    <w:lsdException w:name="toa heading" w:semiHidden="1" w:unhideWhenUsed="1"/>
+    <w:lsdException w:name="List" w:semiHidden="1" w:unhideWhenUsed="1"/>
+    <w:lsdException w:name="List Bullet" w:semiHidden="1" w:unhideWhenUsed="1"/>
+    <w:lsdException w:name="List Number" w:semiHidden="1" w:unhideWhenUsed="1"/>
+    <w:lsdException w:name="List 2" w:semiHidden="1" w:unhideWhenUsed="1"/>
+    <w:lsdException w:name="List 3" w:semiHidden="1" w:unhideWhenUsed="1"/>
+    <w:lsdException w:name="List 4" w:semiHidden="1" w:unhideWhenUsed="1"/>
+    <w:lsdException w:name="List 5" w:semiHidden="1" w:unhideWhenUsed="1"/>
+    <w:lsdException w:name="List Bullet 2" w:semiHidden="1" w:unhideWhenUsed="1"/>
+    <w:lsdException w:name="List Bullet 3" w:semiHidden="1" w:unhideWhenUsed="1"/>
+    <w:lsdException w:name="List Bullet 4" w:semiHidden="1" w:unhideWhenUsed="1"/>
+    <w:lsdException w:name="List Bullet 5" w:semiHidden="1" w:unhideWhenUsed="1"/>
+    <w:lsdException w:name="List Number 2" w:semiHidden="1" w:unhideWhenUsed="1"/>
+    <w:lsdException w:name="List Number 3" w:semiHidden="1" w:unhideWhenUsed="1"/>
+    <w:lsdException w:name="List Number 4" w:semiHidden="1" w:unhideWhenUsed="1"/>
+    <w:lsdException w:name="List Number 5" w:semiHidden="1" w:unhideWhenUsed="1"/>
+    <w:lsdException w:name="Title" w:uiPriority="10" w:qFormat="1"/>
+    <w:lsdException w:name="Closing" w:semiHidden="1" w:unhideWhenUsed="1"/>
+    <w:lsdException w:name="Signature" w:semiHidden="1" w:unhideWhenUsed="1"/>
+    <w:lsdException w:name="Default Paragraph Font" w:semiHidden="1" w:uiPriority="1" w:unhideWhenUsed="1"/>
+    <w:lsdException w:name="Body Text" w:semiHidden="1" w:unhideWhenUsed="1"/>
+    <w:lsdException w:name="Body Text Indent" w:semiHidden="1" w:unhideWhenUsed="1"/>
+    <w:lsdException w:name="List Continue" w:semiHidden="1" w:unhideWhenUsed="1"/>
+    <w:lsdException w:name="List Continue 2" w:semiHidden="1" w:unhideWhenUsed="1"/>
+    <w:lsdException w:name="List Continue 3" w:semiHidden="1" w:unhideWhenUsed="1"/>
+    <w:lsdException w:name="List Continue 4" w:semiHidden="1" w:unhideWhenUsed="1"/>
+    <w:lsdException w:name="List Continue 5" w:semiHidden="1" w:unhideWhenUsed="1"/>
+    <w:lsdException w:name="Message Header" w:semiHidden="1" w:unhideWhenUsed="1"/>
+    <w:lsdException w:name="Subtitle" w:uiPriority="11" w:qFormat="1"/>
+    <w:lsdException w:name="Salutation" w:semiHidden="1" w:unhideWhenUsed="1"/>
+    <w:lsdException w:name="Date" w:semiHidden="1" w:unhideWhenUsed="1"/>
+    <w:lsdException w:name="Body Text First Indent" w:semiHidden="1" w:unhideWhenUsed="1"/>
+    <w:lsdException w:name="Body Text First Indent 2" w:semiHidden="1" w:unhideWhenUsed="1"/>
+    <w:lsdException w:name="Note Heading" w:semiHidden="1" w:unhideWhenUsed="1"/>
+    <w:lsdException w:name="Body Text 2" w:semiHidden="1" w:unhideWhenUsed="1"/>
+    <w:lsdException w:name="Body Text 3" w:semiHidden="1" w:unhideWhenUsed="1"/>
+    <w:lsdException w:name="Body Text Indent 2" w:semiHidden="1" w:unhideWhenUsed="1"/>
+    <w:lsdException w:name="Body Text Indent 3" w:semiHidden="1" w:unhideWhenUsed="1"/>
+    <w:lsdException w:name="Block Text" w:semiHidden="1" w:unhideWhenUsed="1"/>
+    <w:lsdException w:name="Hyperlink" w:semiHidden="1" w:unhideWhenUsed="1"/>
+    <w:lsdException w:name="FollowedHyperlink" w:semiHidden="1" w:unhideWhenUsed="1"/>
+    <w:lsdException w:name="Strong" w:uiPriority="22" w:qFormat="1"/>
+    <w:lsdException w:name="Emphasis" w:uiPriority="20" w:qFormat="1"/>
+    <w:lsdException w:name="Document Map" w:semiHidden="1" w:unhideWhenUsed="1"/>
+    <w:lsdException w:name="Plain Text" w:semiHidden="1" w:unhideWhenUsed="1"/>
+    <w:lsdException w:name="E-mail Signature" w:semiHidden="1" w:unhideWhenUsed="1"/>
+    <w:lsdException w:name="HTML Top of Form" w:semiHidden="1" w:unhideWhenUsed="1"/>
+    <w:lsdException w:name="HTML Bottom of Form" w:semiHidden="1" w:unhideWhenUsed="1"/>
+    <w:lsdException w:name="Normal (Web)" w:semiHidden="1" w:unhideWhenUsed="1"/>
+    <w:lsdException w:name="HTML Acronym" w:semiHidden="1" w:unhideWhenUsed="1"/>
+    <w:lsdException w:name="HTML Address" w:semiHidden="1" w:unhideWhenUsed="1"/>
+    <w:lsdException w:name="HTML Cite" w:semiHidden="1" w:unhideWhenUsed="1"/>
+    <w:lsdException w:name="HTML Code" w:semiHidden="1" w:unhideWhenUsed="1"/>
+    <w:lsdException w:name="HTML Definition" w:semiHidden="1" w:unhideWhenUsed="1"/>
+    <w:lsdException w:name="HTML Keyboard" w:semiHidden="1" w:unhideWhenUsed="1"/>
+    <w:lsdException w:name="HTML Preformatted" w:semiHidden="1" w:unhideWhenUsed="1"/>
+    <w:lsdException w:name="HTML Sample" w:semiHidden="1" w:unhideWhenUsed="1"/>
+    <w:lsdException w:name="HTML Typewriter" w:semiHidden="1" w:unhideWhenUsed="1"/>
+    <w:lsdException w:name="HTML Variable" w:semiHidden="1" w:unhideWhenUsed="1"/>
+    <w:lsdException w:name="Normal Table" w:semiHidden="1" w:unhideWhenUsed="1"/>
+    <w:lsdException w:name="annotation subject" w:semiHidden="1" w:unhideWhenUsed="1"/>
+    <w:lsdException w:name="No List" w:semiHidden="1" w:unhideWhenUsed="1"/>
+    <w:lsdException w:name="Outline List 1" w:semiHidden="1" w:unhideWhenUsed="1"/>
+    <w:lsdException w:name="Outline List 2" w:semiHidden="1" w:unhideWhenUsed="1"/>
+    <w:lsdException w:name="Outline List 3" w:semiHidden="1" w:unhideWhenUsed="1"/>
+    <w:lsdException w:name="Table Simple 1" w:semiHidden="1" w:unhideWhenUsed="1"/>
+    <w:lsdException w:name="Table Simple 2" w:semiHidden="1" w:unhideWhenUsed="1"/>
+    <w:lsdException w:name="Table Simple 3" w:semiHidden="1" w:unhideWhenUsed="1"/>
+    <w:lsdException w:name="Table Classic 1" w:semiHidden="1" w:unhideWhenUsed="1"/>
+    <w:lsdException w:name="Table Classic 2" w:semiHidden="1" w:unhideWhenUsed="1"/>
+    <w:lsdException w:name="Table Classic 3" w:semiHidden="1" w:unhideWhenUsed="1"/>
+    <w:lsdException w:name="Table Classic 4" w:semiHidden="1" w:unhideWhenUsed="1"/>
+    <w:lsdException w:name="Table Colorful 1" w:semiHidden="1" w:unhideWhenUsed="1"/>
+    <w:lsdException w:name="Table Colorful 2" w:semiHidden="1" w:unhideWhenUsed="1"/>
+    <w:lsdException w:name="Table Colorful 3" w:semiHidden="1" w:unhideWhenUsed="1"/>
+    <w:lsdException w:name="Table Columns 1" w:semiHidden="1" w:unhideWhenUsed="1"/>
+    <w:lsdException w:name="Table Columns 2" w:semiHidden="1" w:unhideWhenUsed="1"/>
+    <w:lsdException w:name="Table Columns 3" w:semiHidden="1" w:unhideWhenUsed="1"/>
+    <w:lsdException w:name="Table Columns 4" w:semiHidden="1" w:unhideWhenUsed="1"/>
+    <w:lsdException w:name="Table Columns 5" w:semiHidden="1" w:unhideWhenUsed="1"/>
+    <w:lsdException w:name="Table Grid 1" w:semiHidden="1" w:unhideWhenUsed="1"/>
+    <w:lsdException w:name="Table Grid 2" w:semiHidden="1" w:unhideWhenUsed="1"/>
+    <w:lsdException w:name="Table Grid 3" w:semiHidden="1" w:unhideWhenUsed="1"/>
+    <w:lsdException w:name="Table Grid 4" w:semiHidden="1" w:unhideWhenUsed="1"/>
+    <w:lsdException w:name="Table Grid 5" w:semiHidden="1" w:unhideWhenUsed="1"/>
+    <w:lsdException w:name="Table Grid 6" w:semiHidden="1" w:unhideWhenUsed="1"/>
+    <w:lsdException w:name="Table Grid 7" w:semiHidden="1" w:unhideWhenUsed="1"/>
+    <w:lsdException w:name="Table Grid 8" w:semiHidden="1" w:unhideWhenUsed="1"/>
+    <w:lsdException w:name="Table List 1" w:semiHidden="1" w:unhideWhenUsed="1"/>
+    <w:lsdException w:name="Table List 2" w:semiHidden="1" w:unhideWhenUsed="1"/>
+    <w:lsdException w:name="Table List 3" w:semiHidden="1" w:unhideWhenUsed="1"/>
+    <w:lsdException w:name="Table List 4" w:semiHidden="1" w:unhideWhenUsed="1"/>
+    <w:lsdException w:name="Table List 5" w:semiHidden="1" w:unhideWhenUsed="1"/>
+    <w:lsdException w:name="Table List 6" w:semiHidden="1" w:unhideWhenUsed="1"/>
+    <w:lsdException w:name="Table List 7" w:semiHidden="1" w:unhideWhenUsed="1"/>
+    <w:lsdException w:name="Table List 8" w:semiHidden="1" w:unhideWhenUsed="1"/>
+    <w:lsdException w:name="Table 3D effects 1" w:semiHidden="1" w:unhideWhenUsed="1"/>
+    <w:lsdException w:name="Table 3D effects 2" w:semiHidden="1" w:unhideWhenUsed="1"/>
+    <w:lsdException w:name="Table 3D effects 3" w:semiHidden="1" w:unhideWhenUsed="1"/>
+    <w:lsdException w:name="Table Contemporary" w:semiHidden="1" w:unhideWhenUsed="1"/>
+    <w:lsdException w:name="Table Elegant" w:semiHidden="1" w:unhideWhenUsed="1"/>
+    <w:lsdException w:name="Table Professional" w:semiHidden="1" w:unhideWhenUsed="1"/>
+    <w:lsdException w:name="Table Subtle 1" w:semiHidden="1" w:unhideWhenUsed="1"/>
+    <w:lsdException w:name="Table Subtle 2" w:semiHidden="1" w:unhideWhenUsed="1"/>
+    <w:lsdException w:name="Table Web 1" w:semiHidden="1" w:unhideWhenUsed="1"/>
+    <w:lsdException w:name="Table Web 2" w:semiHidden="1" w:unhideWhenUsed="1"/>
+    <w:lsdException w:name="Table Web 3" w:semiHidden="1" w:unhideWhenUsed="1"/>
+    <w:lsdException w:name="Balloon Text" w:semiHidden="1" w:unhideWhenUsed="1"/>
+    <w:lsdException w:name="Table Grid" w:semiHidden="1" w:uiPriority="59" w:unhideWhenUsed="1"/>
+    <w:lsdException w:name="Table Theme" w:semiHidden="1" w:unhideWhenUsed="1"/>
+    <w:lsdException w:name="Placeholder Text" w:semiHidden="1"/>
+    <w:lsdException w:name="No Spacing" w:uiPriority="1" w:qFormat="1"/>
+    <w:lsdException w:name="Light Shading" w:uiPriority="60"/>
+    <w:lsdException w:name="Light List" w:uiPriority="61"/>
+    <w:lsdException w:name="Light Grid" w:uiPriority="62"/>
+    <w:lsdException w:name="Medium Shading 1" w:uiPriority="63"/>
+    <w:lsdException w:name="Medium Shading 2" w:uiPriority="64"/>
+    <w:lsdException w:name="Medium List 1" w:uiPriority="65"/>
+    <w:lsdException w:name="Medium List 2" w:uiPriority="66"/>
+    <w:lsdException w:name="Medium Grid 1" w:uiPriority="67"/>
+    <w:lsdException w:name="Medium Grid 2" w:uiPriority="68"/>
+    <w:lsdException w:name="Medium Grid 3" w:uiPriority="69"/>
+    <w:lsdException w:name="Dark List" w:uiPriority="70"/>
+    <w:lsdException w:name="Colorful Shading" w:uiPriority="71"/>
+    <w:lsdException w:name="Colorful List" w:uiPriority="72"/>
+    <w:lsdException w:name="Colorful Grid" w:uiPriority="73"/>
+    <w:lsdException w:name="Light Shading Accent 1" w:uiPriority="60"/>
+    <w:lsdException w:name="Light List Accent 1" w:uiPriority="61"/>
+    <w:lsdException w:name="Light Grid Accent 1" w:uiPriority="62"/>
+    <w:lsdException w:name="Medium Shading 1 Accent 1" w:uiPriority="63"/>
+    <w:lsdException w:name="Medium Shading 2 Accent 1" w:uiPriority="64"/>
+    <w:lsdException w:name="Medium List 1 Accent 1" w:uiPriority="65"/>
+    <w:lsdException w:name="Revision" w:semiHidden="1"/>
+    <w:lsdException w:name="List Paragraph" w:uiPriority="34" w:qFormat="1"/>
+    <w:lsdException w:name="Quote" w:uiPriority="29" w:qFormat="1"/>
+    <w:lsdException w:name="Intense Quote" w:uiPriority="30" w:qFormat="1"/>
+    <w:lsdException w:name="Medium List 2 Accent 1" w:uiPriority="66"/>
+    <w:lsdException w:name="Medium Grid 1 Accent 1" w:uiPriority="67"/>
+    <w:lsdException w:name="Medium Grid 2 Accent 1" w:uiPriority="68"/>
+    <w:lsdException w:name="Medium Grid 3 Accent 1" w:uiPriority="69"/>
+    <w:lsdException w:name="Dark List Accent 1" w:uiPriority="70"/>
+    <w:lsdException w:name="Colorful Shading Accent 1" w:uiPriority="71"/>
+    <w:lsdException w:name="Colorful List Accent 1" w:uiPriority="72"/>
+    <w:lsdException w:name="Colorful Grid Accent 1" w:uiPriority="73"/>
+    <w:lsdException w:name="Light Shading Accent 2" w:uiPriority="60"/>
+    <w:lsdException w:name="Light List Accent 2" w:uiPriority="61"/>
+    <w:lsdException w:name="Light Grid Accent 2" w:uiPriority="62"/>
+    <w:lsdException w:name="Medium Shading 1 Accent 2" w:uiPriority="63"/>
+    <w:lsdException w:name="Medium Shading 2 Accent 2" w:uiPriority="64"/>
+    <w:lsdException w:name="Medium List 1 Accent 2" w:uiPriority="65"/>
+    <w:lsdException w:name="Medium List 2 Accent 2" w:uiPriority="66"/>
+    <w:lsdException w:name="Medium Grid 1 Accent 2" w:uiPriority="67"/>
+    <w:lsdException w:name="Medium Grid 2 Accent 2" w:uiPriority="68"/>
+    <w:lsdException w:name="Medium Grid 3 Accent 2" w:uiPriority="69"/>
+    <w:lsdException w:name="Dark List Accent 2" w:uiPriority="70"/>
+    <w:lsdException w:name="Colorful Shading Accent 2" w:uiPriority="71"/>
+    <w:lsdException w:name="Colorful List Accent 2" w:uiPriority="72"/>
+    <w:lsdException w:name="Colorful Grid Accent 2" w:uiPriority="73"/>
+    <w:lsdException w:name="Light Shading Accent 3" w:uiPriority="60"/>
+    <w:lsdException w:name="Light List Accent 3" w:uiPriority="61"/>
+    <w:lsdException w:name="Light Grid Accent 3" w:uiPriority="62"/>
+    <w:lsdException w:name="Medium Shading 1 Accent 3" w:uiPriority="63"/>
+    <w:lsdException w:name="Medium Shading 2 Accent 3" w:uiPriority="64"/>
+    <w:lsdException w:name="Medium List 1 Accent 3" w:uiPriority="65"/>
+    <w:lsdException w:name="Medium List 2 Accent 3" w:uiPriority="66"/>
+    <w:lsdException w:name="Medium Grid 1 Accent 3" w:uiPriority="67"/>
+    <w:lsdException w:name="Medium Grid 2 Accent 3" w:uiPriority="68"/>
+    <w:lsdException w:name="Medium Grid 3 Accent 3" w:uiPriority="69"/>
+    <w:lsdException w:name="Dark List Accent 3" w:uiPriority="70"/>
+    <w:lsdException w:name="Colorful Shading Accent 3" w:uiPriority="71"/>
+    <w:lsdException w:name="Colorful List Accent 3" w:uiPriority="72"/>
+    <w:lsdException w:name="Colorful Grid Accent 3" w:uiPriority="73"/>
+    <w:lsdException w:name="Light Shading Accent 4" w:uiPriority="60"/>
+    <w:lsdException w:name="Light List Accent 4" w:uiPriority="61"/>
+    <w:lsdException w:name="Light Grid Accent 4" w:uiPriority="62"/>
+    <w:lsdException w:name="Medium Shading 1 Accent 4" w:uiPriority="63"/>
+    <w:lsdException w:name="Medium Shading 2 Accent 4" w:uiPriority="64"/>
+    <w:lsdException w:name="Medium List 1 Accent 4" w:uiPriority="65"/>
+    <w:lsdException w:name="Medium List 2 Accent 4" w:uiPriority="66"/>
+    <w:lsdException w:name="Medium Grid 1 Accent 4" w:uiPriority="67"/>
+    <w:lsdException w:name="Medium Grid 2 Accent 4" w:uiPriority="68"/>
+    <w:lsdException w:name="Medium Grid 3 Accent 4" w:uiPriority="69"/>
+    <w:lsdException w:name="Dark List Accent 4" w:uiPriority="70"/>
+    <w:lsdException w:name="Colorful Shading Accent 4" w:uiPriority="71"/>
+    <w:lsdException w:name="Colorful List Accent 4" w:uiPriority="72"/>
+    <w:lsdException w:name="Colorful Grid Accent 4" w:uiPriority="73"/>
+    <w:lsdException w:name="Light Shading Accent 5" w:uiPriority="60"/>
+    <w:lsdException w:name="Light List Accent 5" w:uiPriority="61"/>
+    <w:lsdException w:name="Light Grid Accent 5" w:uiPriority="62"/>
+    <w:lsdException w:name="Medium Shading 1 Accent 5" w:uiPriority="63"/>
+    <w:lsdException w:name="Medium Shading 2 Accent 5" w:uiPriority="64"/>
+    <w:lsdException w:name="Medium List 1 Accent 5" w:uiPriority="65"/>
+    <w:lsdException w:name="Medium List 2 Accent 5" w:uiPriority="66"/>
+    <w:lsdException w:name="Medium Grid 1 Accent 5" w:uiPriority="67"/>
+    <w:lsdException w:name="Medium Grid 2 Accent 5" w:uiPriority="68"/>
+    <w:lsdException w:name="Medium Grid 3 Accent 5" w:uiPriority="69"/>
+    <w:lsdException w:name="Dark List Accent 5" w:uiPriority="70"/>
+    <w:lsdException w:name="Colorful Shading Accent 5" w:uiPriority="71"/>
+    <w:lsdException w:name="Colorful List Accent 5" w:uiPriority="72"/>
+    <w:lsdException w:name="Colorful Grid Accent 5" w:uiPriority="73"/>
+    <w:lsdException w:name="Light Shading Accent 6" w:uiPriority="60"/>
+    <w:lsdException w:name="Light List Accent 6" w:uiPriority="61"/>
+    <w:lsdException w:name="Light Grid Accent 6" w:uiPriority="62"/>
+    <w:lsdException w:name="Medium Shading 1 Accent 6" w:uiPriority="63"/>
+    <w:lsdException w:name="Medium Shading 2 Accent 6" w:uiPriority="64"/>
+    <w:lsdException w:name="Medium List 1 Accent 6" w:uiPriority="65"/>
+    <w:lsdException w:name="Medium List 2 Accent 6" w:uiPriority="66"/>
+    <w:lsdException w:name="Medium Grid 1 Accent 6" w:uiPriority="67"/>
+    <w:lsdException w:name="Medium Grid 2 Accent 6" w:uiPriority="68"/>
+    <w:lsdException w:name="Medium Grid 3 Accent 6" w:uiPriority="69"/>
+    <w:lsdException w:name="Dark List Accent 6" w:uiPriority="70"/>
+    <w:lsdException w:name="Colorful Shading Accent 6" w:uiPriority="71"/>
+    <w:lsdException w:name="Colorful List Accent 6" w:uiPriority="72"/>
+    <w:lsdException w:name="Colorful Grid Accent 6" w:uiPriority="73"/>
+    <w:lsdException w:name="Subtle Emphasis" w:uiPriority="19" w:qFormat="1"/>
+    <w:lsdException w:name="Intense Emphasis" w:uiPriority="21" w:qFormat="1"/>
+    <w:lsdException w:name="Subtle Reference" w:uiPriority="31" w:qFormat="1"/>
+    <w:lsdException w:name="Intense Reference" w:uiPriority="32" w:qFormat="1"/>
+    <w:lsdException w:name="Book Title" w:uiPriority="33" w:qFormat="1"/>
+    <w:lsdException w:name="Bibliography" w:semiHidden="1" w:uiPriority="37" w:unhideWhenUsed="1"/>
+    <w:lsdException w:name="TOC Heading" w:semiHidden="1" w:uiPriority="39" w:unhideWhenUsed="1" w:qFormat="1"/>
+    <w:lsdException w:name="Plain Table 1" w:uiPriority="41"/>
+    <w:lsdException w:name="Plain Table 2" w:uiPriority="42"/>
+    <w:lsdException w:name="Plain Table 3" w:uiPriority="43"/>
+    <w:lsdException w:name="Plain Table 4" w:uiPriority="44"/>
+    <w:lsdException w:name="Plain Table 5" w:uiPriority="45"/>
+    <w:lsdException w:name="Grid Table Light" w:uiPriority="40"/>
+    <w:lsdException w:name="Grid Table 1 Light" w:uiPriority="46"/>
+    <w:lsdException w:name="Grid Table 2" w:uiPriority="47"/>
+    <w:lsdException w:name="Grid Table 3" w:uiPriority="48"/>
+    <w:lsdException w:name="Grid Table 4" w:uiPriority="49"/>
+    <w:lsdException w:name="Grid Table 5 Dark" w:uiPriority="50"/>
+    <w:lsdException w:name="Grid Table 6 Colorful" w:uiPriority="51"/>
+    <w:lsdException w:name="Grid Table 7 Colorful" w:uiPriority="52"/>
+    <w:lsdException w:name="Grid Table 1 Light Accent 1" w:uiPriority="46"/>
+    <w:lsdException w:name="Grid Table 2 Accent 1" w:uiPriority="47"/>
+    <w:lsdException w:name="Grid Table 3 Accent 1" w:uiPriority="48"/>
+    <w:lsdException w:name="Grid Table 4 Accent 1" w:uiPriority="49"/>
+    <w:lsdException w:name="Grid Table 5 Dark Accent 1" w:uiPriority="50"/>
+    <w:lsdException w:name="Grid Table 6 Colorful Accent 1" w:uiPriority="51"/>
+    <w:lsdException w:name="Grid Table 7 Colorful Accent 1" w:uiPriority="52"/>
+    <w:lsdException w:name="Grid Table 1 Light Accent 2" w:uiPriority="46"/>
+    <w:lsdException w:name="Grid Table 2 Accent 2" w:uiPriority="47"/>
+    <w:lsdException w:name="Grid Table 3 Accent 2" w:uiPriority="48"/>
+    <w:lsdException w:name="Grid Table 4 Accent 2" w:uiPriority="49"/>
+    <w:lsdException w:name="Grid Table 5 Dark Accent 2" w:uiPriority="50"/>
+    <w:lsdException w:name="Grid Table 6 Colorful Accent 2" w:uiPriority="51"/>
+    <w:lsdException w:name="Grid Table 7 Colorful Accent 2" w:uiPriority="52"/>
+    <w:lsdException w:name="Grid Table 1 Light Accent 3" w:uiPriority="46"/>
+    <w:lsdException w:name="Grid Table 2 Accent 3" w:uiPriority="47"/>
+    <w:lsdException w:name="Grid Table 3 Accent 3" w:uiPriority="48"/>
+    <w:lsdException w:name="Grid Table 4 Accent 3" w:uiPriority="49"/>
+    <w:lsdException w:name="Grid Table 5 Dark Accent 3" w:uiPriority="50"/>
+    <w:lsdException w:name="Grid Table 6 Colorful Accent 3" w:uiPriority="51"/>
+    <w:lsdException w:name="Grid Table 7 Colorful Accent 3" w:uiPriority="52"/>
+    <w:lsdException w:name="Grid Table 1 Light Accent 4" w:uiPriority="46"/>
+    <w:lsdException w:name="Grid Table 2 Accent 4" w:uiPriority="47"/>
+    <w:lsdException w:name="Grid Table 3 Accent 4" w:uiPriority="48"/>
+    <w:lsdException w:name="Grid Table 4 Accent 4" w:uiPriority="49"/>
+    <w:lsdException w:name="Grid Table 5 Dark Accent 4" w:uiPriority="50"/>
+    <w:lsdException w:name="Grid Table 6 Colorful Accent 4" w:uiPriority="51"/>
+    <w:lsdException w:name="Grid Table 7 Colorful Accent 4" w:uiPriority="52"/>
+    <w:lsdException w:name="Grid Table 1 Light Accent 5" w:uiPriority="46"/>
+    <w:lsdException w:name="Grid Table 2 Accent 5" w:uiPriority="47"/>
+    <w:lsdException w:name="Grid Table 3 Accent 5" w:uiPriority="48"/>
+    <w:lsdException w:name="Grid Table 4 Accent 5" w:uiPriority="49"/>
+    <w:lsdException w:name="Grid Table 5 Dark Accent 5" w:uiPriority="50"/>
+    <w:lsdException w:name="Grid Table 6 Colorful Accent 5" w:uiPriority="51"/>
+    <w:lsdException w:name="Grid Table 7 Colorful Accent 5" w:uiPriority="52"/>
+    <w:lsdException w:name="Grid Table 1 Light Accent 6" w:uiPriority="46"/>
+    <w:lsdException w:name="Grid Table 2 Accent 6" w:uiPriority="47"/>
+    <w:lsdException w:name="Grid Table 3 Accent 6" w:uiPriority="48"/>
+    <w:lsdException w:name="Grid Table 4 Accent 6" w:uiPriority="49"/>
+    <w:lsdException w:name="Grid Table 5 Dark Accent 6" w:uiPriority="50"/>
+    <w:lsdException w:name="Grid Table 6 Colorful Accent 6" w:uiPriority="51"/>
+    <w:lsdException w:name="Grid Table 7 Colorful Accent 6" w:uiPriority="52"/>
+    <w:lsdException w:name="List Table 1 Light" w:uiPriority="46"/>
+    <w:lsdException w:name="List Table 2" w:uiPriority="47"/>
+    <w:lsdException w:name="List Table 3" w:uiPriority="48"/>
+    <w:lsdException w:name="List Table 4" w:uiPriority="49"/>
+    <w:lsdException w:name="List Table 5 Dark" w:uiPriority="50"/>
+    <w:lsdException w:name="List Table 6 Colorful" w:uiPriority="51"/>
+    <w:lsdException w:name="List Table 7 Colorful" w:uiPriority="52"/>
+    <w:lsdException w:name="List Table 1 Light Accent 1" w:uiPriority="46"/>
+    <w:lsdException w:name="List Table 2 Accent 1" w:uiPriority="47"/>
+    <w:lsdException w:name="List Table 3 Accent 1" w:uiPriority="48"/>
+    <w:lsdException w:name="List Table 4 Accent 1" w:uiPriority="49"/>
+    <w:lsdException w:name="List Table 5 Dark Accent 1" w:uiPriority="50"/>
+    <w:lsdException w:name="List Table 6 Colorful Accent 1" w:uiPriority="51"/>
+    <w:lsdException w:name="List Table 7 Colorful Accent 1" w:uiPriority="52"/>
+    <w:lsdException w:name="List Table 1 Light Accent 2" w:uiPriority="46"/>
+    <w:lsdException w:name="List Table 2 Accent 2" w:uiPriority="47"/>
+    <w:lsdException w:name="List Table 3 Accent 2" w:uiPriority="48"/>
+    <w:lsdException w:name="List Table 4 Accent 2" w:uiPriority="49"/>
+    <w:lsdException w:name="List Table 5 Dark Accent 2" w:uiPriority="50"/>
+    <w:lsdException w:name="List Table 6 Colorful Accent 2" w:uiPriority="51"/>
+    <w:lsdException w:name="List Table 7 Colorful Accent 2" w:uiPriority="52"/>
+    <w:lsdException w:name="List Table 1 Light Accent 3" w:uiPriority="46"/>
+    <w:lsdException w:name="List Table 2 Accent 3" w:uiPriority="47"/>
+    <w:lsdException w:name="List Table 3 Accent 3" w:uiPriority="48"/>
+    <w:lsdException w:name="List Table 4 Accent 3" w:uiPriority="49"/>
+    <w:lsdException w:name="List Table 5 Dark Accent 3" w:uiPriority="50"/>
+    <w:lsdException w:name="List Table 6 Colorful Accent 3" w:uiPriority="51"/>
+    <w:lsdException w:name="List Table 7 Colorful Accent 3" w:uiPriority="52"/>
+    <w:lsdException w:name="List Table 1 Light Accent 4" w:uiPriority="46"/>
+    <w:lsdException w:name="List Table 2 Accent 4" w:uiPriority="47"/>
+    <w:lsdException w:name="List Table 3 Accent 4" w:uiPriority="48"/>
+    <w:lsdException w:name="List Table 4 Accent 4" w:uiPriority="49"/>
+    <w:lsdException w:name="List Table 5 Dark Accent 4" w:uiPriority="50"/>
+    <w:lsdException w:name="List Table 6 Colorful Accent 4" w:uiPriority="51"/>
+    <w:lsdException w:name="List Table 7 Colorful Accent 4" w:uiPriority="52"/>
+    <w:lsdException w:name="List Table 1 Light Accent 5" w:uiPriority="46"/>
+    <w:lsdException w:name="List Table 2 Accent 5" w:uiPriority="47"/>
+    <w:lsdException w:name="List Table 3 Accent 5" w:uiPriority="48"/>
+    <w:lsdException w:name="List Table 4 Accent 5" w:uiPriority="49"/>
+    <w:lsdException w:name="List Table 5 Dark Accent 5" w:uiPriority="50"/>
+    <w:lsdException w:name="List Table 6 Colorful Accent 5" w:uiPriority="51"/>
+    <w:lsdException w:name="List Table 7 Colorful Accent 5" w:uiPriority="52"/>
+    <w:lsdException w:name="List Table 1 Light Accent 6" w:uiPriority="46"/>
+    <w:lsdException w:name="List Table 2 Accent 6" w:uiPriority="47"/>
+    <w:lsdException w:name="List Table 3 Accent 6" w:uiPriority="48"/>
+    <w:lsdException w:name="List Table 4 Accent 6" w:uiPriority="49"/>
+    <w:lsdException w:name="List Table 5 Dark Accent 6" w:uiPriority="50"/>
+    <w:lsdException w:name="List Table 6 Colorful Accent 6" w:uiPriority="51"/>
+    <w:lsdException w:name="List Table 7 Colorful Accent 6" w:uiPriority="52"/>
+    <w:lsdException w:name="Mention" w:semiHidden="1" w:unhideWhenUsed="1"/>
+    <w:lsdException w:name="Smart Hyperlink" w:semiHidden="1" w:unhideWhenUsed="1"/>
+    <w:lsdException w:name="Hashtag" w:semiHidden="1" w:unhideWhenUsed="1"/>
+    <w:lsdException w:name="Unresolved Mention" w:semiHidden="1" w:unhideWhenUsed="1"/>
+    <w:lsdException w:name="Smart Link" w:semiHidden="1" w:unhideWhenUsed="1"/>
   </w:latentStyles>
-  <w:style w:type="paragraph" w:default="1" w:styleId="a">
+  <w:style w:type="paragraph" w:default="1" w:styleId="Normal">
     <w:name w:val="Normal"/>
     <w:qFormat/>
     <w:rsid w:val="00C03511"/>
@@ -5378,10 +5579,10 @@
       <w:lang w:eastAsia="uk-UA"/>
     </w:rPr>
   </w:style>
-  <w:style w:type="paragraph" w:styleId="1">
+  <w:style w:type="paragraph" w:styleId="Heading1">
     <w:name w:val="heading 1"/>
-    <w:basedOn w:val="a"/>
-    <w:next w:val="a"/>
+    <w:basedOn w:val="Normal"/>
+    <w:next w:val="Normal"/>
     <w:qFormat/>
     <w:rsid w:val="00C03511"/>
     <w:pPr>
@@ -5394,10 +5595,10 @@
       <w:sz w:val="22"/>
     </w:rPr>
   </w:style>
-  <w:style w:type="paragraph" w:styleId="2">
+  <w:style w:type="paragraph" w:styleId="Heading2">
     <w:name w:val="heading 2"/>
-    <w:basedOn w:val="a"/>
-    <w:next w:val="a"/>
+    <w:basedOn w:val="Normal"/>
+    <w:next w:val="Normal"/>
     <w:qFormat/>
     <w:rsid w:val="00C03511"/>
     <w:pPr>
@@ -5415,10 +5616,10 @@
       <w:sz w:val="20"/>
     </w:rPr>
   </w:style>
-  <w:style w:type="paragraph" w:styleId="3">
+  <w:style w:type="paragraph" w:styleId="Heading3">
     <w:name w:val="heading 3"/>
-    <w:basedOn w:val="a"/>
-    <w:next w:val="a"/>
+    <w:basedOn w:val="Normal"/>
+    <w:next w:val="Normal"/>
     <w:qFormat/>
     <w:rsid w:val="00C03511"/>
     <w:pPr>
@@ -5432,10 +5633,10 @@
       <w:sz w:val="24"/>
     </w:rPr>
   </w:style>
-  <w:style w:type="paragraph" w:styleId="4">
+  <w:style w:type="paragraph" w:styleId="Heading4">
     <w:name w:val="heading 4"/>
-    <w:basedOn w:val="a"/>
-    <w:next w:val="a"/>
+    <w:basedOn w:val="Normal"/>
+    <w:next w:val="Normal"/>
     <w:qFormat/>
     <w:rsid w:val="00C03511"/>
     <w:pPr>
@@ -5449,10 +5650,10 @@
       <w:sz w:val="20"/>
     </w:rPr>
   </w:style>
-  <w:style w:type="paragraph" w:styleId="5">
+  <w:style w:type="paragraph" w:styleId="Heading5">
     <w:name w:val="heading 5"/>
-    <w:basedOn w:val="a"/>
-    <w:next w:val="a"/>
+    <w:basedOn w:val="Normal"/>
+    <w:next w:val="Normal"/>
     <w:qFormat/>
     <w:rsid w:val="00C03511"/>
     <w:pPr>
@@ -5464,10 +5665,10 @@
       <w:b/>
     </w:rPr>
   </w:style>
-  <w:style w:type="paragraph" w:styleId="6">
+  <w:style w:type="paragraph" w:styleId="Heading6">
     <w:name w:val="heading 6"/>
-    <w:basedOn w:val="a"/>
-    <w:next w:val="a"/>
+    <w:basedOn w:val="Normal"/>
+    <w:next w:val="Normal"/>
     <w:qFormat/>
     <w:rsid w:val="00C03511"/>
     <w:pPr>
@@ -5479,10 +5680,10 @@
       <w:lang w:val="uk-UA"/>
     </w:rPr>
   </w:style>
-  <w:style w:type="paragraph" w:styleId="7">
+  <w:style w:type="paragraph" w:styleId="Heading7">
     <w:name w:val="heading 7"/>
-    <w:basedOn w:val="a"/>
-    <w:next w:val="a"/>
+    <w:basedOn w:val="Normal"/>
+    <w:next w:val="Normal"/>
     <w:qFormat/>
     <w:rsid w:val="00C03511"/>
     <w:pPr>
@@ -5500,10 +5701,10 @@
       <w:lang w:val="uk-UA"/>
     </w:rPr>
   </w:style>
-  <w:style w:type="paragraph" w:styleId="8">
+  <w:style w:type="paragraph" w:styleId="Heading8">
     <w:name w:val="heading 8"/>
-    <w:basedOn w:val="a"/>
-    <w:next w:val="a"/>
+    <w:basedOn w:val="Normal"/>
+    <w:next w:val="Normal"/>
     <w:qFormat/>
     <w:rsid w:val="00C03511"/>
     <w:pPr>
@@ -5517,10 +5718,10 @@
       <w:sz w:val="60"/>
     </w:rPr>
   </w:style>
-  <w:style w:type="paragraph" w:styleId="9">
+  <w:style w:type="paragraph" w:styleId="Heading9">
     <w:name w:val="heading 9"/>
-    <w:basedOn w:val="a"/>
-    <w:next w:val="a"/>
+    <w:basedOn w:val="Normal"/>
+    <w:next w:val="Normal"/>
     <w:qFormat/>
     <w:rsid w:val="00C03511"/>
     <w:pPr>
@@ -5533,13 +5734,13 @@
       <w:sz w:val="24"/>
     </w:rPr>
   </w:style>
-  <w:style w:type="character" w:default="1" w:styleId="a0">
+  <w:style w:type="character" w:default="1" w:styleId="DefaultParagraphFont">
     <w:name w:val="Default Paragraph Font"/>
     <w:uiPriority w:val="1"/>
     <w:semiHidden/>
     <w:unhideWhenUsed/>
   </w:style>
-  <w:style w:type="table" w:default="1" w:styleId="a1">
+  <w:style w:type="table" w:default="1" w:styleId="TableNormal">
     <w:name w:val="Normal Table"/>
     <w:uiPriority w:val="99"/>
     <w:semiHidden/>
@@ -5554,7 +5755,7 @@
       </w:tblCellMar>
     </w:tblPr>
   </w:style>
-  <w:style w:type="numbering" w:default="1" w:styleId="a2">
+  <w:style w:type="numbering" w:default="1" w:styleId="NoList">
     <w:name w:val="No List"/>
     <w:uiPriority w:val="99"/>
     <w:semiHidden/>
@@ -5573,9 +5774,9 @@
       <w:lang w:val="uk-UA" w:eastAsia="uk-UA"/>
     </w:rPr>
   </w:style>
-  <w:style w:type="paragraph" w:styleId="a3">
+  <w:style w:type="paragraph" w:styleId="BodyTextIndent">
     <w:name w:val="Body Text Indent"/>
-    <w:basedOn w:val="a"/>
+    <w:basedOn w:val="Normal"/>
     <w:rsid w:val="00C03511"/>
     <w:pPr>
       <w:ind w:left="708"/>
@@ -5585,9 +5786,9 @@
       <w:b/>
     </w:rPr>
   </w:style>
-  <w:style w:type="paragraph" w:styleId="20">
+  <w:style w:type="paragraph" w:styleId="BodyTextIndent2">
     <w:name w:val="Body Text Indent 2"/>
-    <w:basedOn w:val="a"/>
+    <w:basedOn w:val="Normal"/>
     <w:rsid w:val="00C03511"/>
     <w:pPr>
       <w:ind w:firstLine="705"/>
@@ -5597,9 +5798,9 @@
       <w:b/>
     </w:rPr>
   </w:style>
-  <w:style w:type="paragraph" w:styleId="30">
+  <w:style w:type="paragraph" w:styleId="BodyTextIndent3">
     <w:name w:val="Body Text Indent 3"/>
-    <w:basedOn w:val="a"/>
+    <w:basedOn w:val="Normal"/>
     <w:rsid w:val="00C03511"/>
     <w:pPr>
       <w:widowControl w:val="0"/>
@@ -5607,9 +5808,9 @@
       <w:ind w:left="5680" w:firstLine="284"/>
     </w:pPr>
   </w:style>
-  <w:style w:type="paragraph" w:styleId="a4">
+  <w:style w:type="paragraph" w:styleId="BodyText">
     <w:name w:val="Body Text"/>
-    <w:basedOn w:val="a"/>
+    <w:basedOn w:val="Normal"/>
     <w:rsid w:val="00C03511"/>
     <w:pPr>
       <w:widowControl w:val="0"/>
@@ -5620,17 +5821,17 @@
       <w:lang w:val="uk-UA"/>
     </w:rPr>
   </w:style>
-  <w:style w:type="paragraph" w:styleId="21">
+  <w:style w:type="paragraph" w:styleId="BodyText2">
     <w:name w:val="Body Text 2"/>
-    <w:basedOn w:val="a"/>
+    <w:basedOn w:val="Normal"/>
     <w:rsid w:val="00C03511"/>
     <w:pPr>
       <w:jc w:val="center"/>
     </w:pPr>
   </w:style>
-  <w:style w:type="paragraph" w:styleId="a5">
+  <w:style w:type="paragraph" w:styleId="Header">
     <w:name w:val="header"/>
-    <w:basedOn w:val="a"/>
+    <w:basedOn w:val="Normal"/>
     <w:rsid w:val="00C03511"/>
     <w:pPr>
       <w:tabs>
@@ -5642,9 +5843,9 @@
       <w:sz w:val="20"/>
     </w:rPr>
   </w:style>
-  <w:style w:type="paragraph" w:styleId="31">
+  <w:style w:type="paragraph" w:styleId="BodyText3">
     <w:name w:val="Body Text 3"/>
-    <w:basedOn w:val="a"/>
+    <w:basedOn w:val="Normal"/>
     <w:rsid w:val="00C03511"/>
     <w:pPr>
       <w:jc w:val="center"/>
@@ -5653,9 +5854,9 @@
       <w:b/>
     </w:rPr>
   </w:style>
-  <w:style w:type="paragraph" w:styleId="a6">
+  <w:style w:type="paragraph" w:styleId="Footer">
     <w:name w:val="footer"/>
-    <w:basedOn w:val="a"/>
+    <w:basedOn w:val="Normal"/>
     <w:rsid w:val="00C03511"/>
     <w:pPr>
       <w:tabs>
@@ -5664,9 +5865,9 @@
       </w:tabs>
     </w:pPr>
   </w:style>
-  <w:style w:type="paragraph" w:styleId="a7">
+  <w:style w:type="paragraph" w:styleId="PlainText">
     <w:name w:val="Plain Text"/>
-    <w:basedOn w:val="a"/>
+    <w:basedOn w:val="Normal"/>
     <w:rsid w:val="009F652F"/>
     <w:rPr>
       <w:rFonts w:ascii="Courier New" w:hAnsi="Courier New" w:cs="Courier New"/>
@@ -5674,9 +5875,9 @@
       <w:lang w:eastAsia="ru-RU"/>
     </w:rPr>
   </w:style>
-  <w:style w:type="character" w:styleId="a8">
+  <w:style w:type="character" w:styleId="Hyperlink">
     <w:name w:val="Hyperlink"/>
-    <w:basedOn w:val="a0"/>
+    <w:basedOn w:val="DefaultParagraphFont"/>
     <w:uiPriority w:val="99"/>
     <w:unhideWhenUsed/>
     <w:rsid w:val="008C363A"/>
@@ -5685,9 +5886,9 @@
       <w:u w:val="single"/>
     </w:rPr>
   </w:style>
-  <w:style w:type="paragraph" w:styleId="a9">
+  <w:style w:type="paragraph" w:styleId="ListParagraph">
     <w:name w:val="List Paragraph"/>
-    <w:basedOn w:val="a"/>
+    <w:basedOn w:val="Normal"/>
     <w:uiPriority w:val="34"/>
     <w:qFormat/>
     <w:rsid w:val="00FB6A83"/>
@@ -5696,10 +5897,10 @@
       <w:contextualSpacing/>
     </w:pPr>
   </w:style>
-  <w:style w:type="paragraph" w:styleId="aa">
+  <w:style w:type="paragraph" w:styleId="BalloonText">
     <w:name w:val="Balloon Text"/>
-    <w:basedOn w:val="a"/>
-    <w:link w:val="ab"/>
+    <w:basedOn w:val="Normal"/>
+    <w:link w:val="BalloonTextChar"/>
     <w:uiPriority w:val="99"/>
     <w:semiHidden/>
     <w:unhideWhenUsed/>
@@ -5710,10 +5911,10 @@
       <w:szCs w:val="18"/>
     </w:rPr>
   </w:style>
-  <w:style w:type="character" w:customStyle="1" w:styleId="ab">
-    <w:name w:val="Текст выноски Знак"/>
-    <w:basedOn w:val="a0"/>
-    <w:link w:val="aa"/>
+  <w:style w:type="character" w:customStyle="1" w:styleId="BalloonTextChar">
+    <w:name w:val="Balloon Text Char"/>
+    <w:basedOn w:val="DefaultParagraphFont"/>
+    <w:link w:val="BalloonText"/>
     <w:uiPriority w:val="99"/>
     <w:semiHidden/>
     <w:rsid w:val="009F2D83"/>
@@ -5724,9 +5925,9 @@
       <w:lang w:eastAsia="uk-UA"/>
     </w:rPr>
   </w:style>
-  <w:style w:type="character" w:styleId="HTML">
+  <w:style w:type="character" w:styleId="HTMLCode">
     <w:name w:val="HTML Code"/>
-    <w:basedOn w:val="a0"/>
+    <w:basedOn w:val="DefaultParagraphFont"/>
     <w:uiPriority w:val="99"/>
     <w:semiHidden/>
     <w:unhideWhenUsed/>
@@ -5736,196 +5937,6 @@
       <w:sz w:val="20"/>
       <w:szCs w:val="20"/>
     </w:rPr>
-  </w:style>
-</w:styles>
-</file>
-
-<file path=word/stylesWithEffects.xml><?xml version="1.0" encoding="utf-8"?>
-<w:styles xmlns:wpc="http://schemas.microsoft.com/office/word/2010/wordprocessingCanvas" xmlns:mc="http://schemas.openxmlformats.org/markup-compatibility/2006" xmlns:o="urn:schemas-microsoft-com:office:office" xmlns:r="http://schemas.openxmlformats.org/officeDocument/2006/relationships" xmlns:m="http://schemas.openxmlformats.org/officeDocument/2006/math" xmlns:v="urn:schemas-microsoft-com:vml" xmlns:wp14="http://schemas.microsoft.com/office/word/2010/wordprocessingDrawing" xmlns:wp="http://schemas.openxmlformats.org/drawingml/2006/wordprocessingDrawing" xmlns:w10="urn:schemas-microsoft-com:office:word" xmlns:w="http://schemas.openxmlformats.org/wordprocessingml/2006/main" xmlns:w14="http://schemas.microsoft.com/office/word/2010/wordml" xmlns:wpg="http://schemas.microsoft.com/office/word/2010/wordprocessingGroup" xmlns:wpi="http://schemas.microsoft.com/office/word/2010/wordprocessingInk" xmlns:wne="http://schemas.microsoft.com/office/word/2006/wordml" xmlns:wps="http://schemas.microsoft.com/office/word/2010/wordprocessingShape" mc:Ignorable="w14 wp14">
-  <w:docDefaults>
-    <w:rPrDefault>
-      <w:rPr>
-        <w:rFonts w:asciiTheme="minorHAnsi" w:eastAsiaTheme="minorEastAsia" w:hAnsiTheme="minorHAnsi" w:cstheme="minorBidi"/>
-        <w:sz w:val="22"/>
-        <w:szCs w:val="22"/>
-        <w:lang w:val="ru-RU" w:eastAsia="ru-RU" w:bidi="ar-SA"/>
-      </w:rPr>
-    </w:rPrDefault>
-    <w:pPrDefault>
-      <w:pPr>
-        <w:spacing w:after="200" w:line="276" w:lineRule="auto"/>
-      </w:pPr>
-    </w:pPrDefault>
-  </w:docDefaults>
-  <w:latentStyles w:defLockedState="0" w:defUIPriority="99" w:defSemiHidden="1" w:defUnhideWhenUsed="1" w:defQFormat="0" w:count="267">
-    <w:lsdException w:name="Normal" w:semiHidden="0" w:uiPriority="0" w:unhideWhenUsed="0" w:qFormat="1"/>
-    <w:lsdException w:name="heading 1" w:semiHidden="0" w:uiPriority="9" w:unhideWhenUsed="0" w:qFormat="1"/>
-    <w:lsdException w:name="heading 2" w:uiPriority="9" w:qFormat="1"/>
-    <w:lsdException w:name="heading 3" w:uiPriority="9" w:qFormat="1"/>
-    <w:lsdException w:name="heading 4" w:uiPriority="9" w:qFormat="1"/>
-    <w:lsdException w:name="heading 5" w:uiPriority="9" w:qFormat="1"/>
-    <w:lsdException w:name="heading 6" w:uiPriority="9" w:qFormat="1"/>
-    <w:lsdException w:name="heading 7" w:uiPriority="9" w:qFormat="1"/>
-    <w:lsdException w:name="heading 8" w:uiPriority="9" w:qFormat="1"/>
-    <w:lsdException w:name="heading 9" w:uiPriority="9" w:qFormat="1"/>
-    <w:lsdException w:name="toc 1" w:uiPriority="39"/>
-    <w:lsdException w:name="toc 2" w:uiPriority="39"/>
-    <w:lsdException w:name="toc 3" w:uiPriority="39"/>
-    <w:lsdException w:name="toc 4" w:uiPriority="39"/>
-    <w:lsdException w:name="toc 5" w:uiPriority="39"/>
-    <w:lsdException w:name="toc 6" w:uiPriority="39"/>
-    <w:lsdException w:name="toc 7" w:uiPriority="39"/>
-    <w:lsdException w:name="toc 8" w:uiPriority="39"/>
-    <w:lsdException w:name="toc 9" w:uiPriority="39"/>
-    <w:lsdException w:name="caption" w:uiPriority="35" w:qFormat="1"/>
-    <w:lsdException w:name="Title" w:semiHidden="0" w:uiPriority="10" w:unhideWhenUsed="0" w:qFormat="1"/>
-    <w:lsdException w:name="Default Paragraph Font" w:uiPriority="1"/>
-    <w:lsdException w:name="Subtitle" w:semiHidden="0" w:uiPriority="11" w:unhideWhenUsed="0" w:qFormat="1"/>
-    <w:lsdException w:name="Strong" w:semiHidden="0" w:uiPriority="22" w:unhideWhenUsed="0" w:qFormat="1"/>
-    <w:lsdException w:name="Emphasis" w:semiHidden="0" w:uiPriority="20" w:unhideWhenUsed="0" w:qFormat="1"/>
-    <w:lsdException w:name="Table Grid" w:semiHidden="0" w:uiPriority="59" w:unhideWhenUsed="0"/>
-    <w:lsdException w:name="Placeholder Text" w:unhideWhenUsed="0"/>
-    <w:lsdException w:name="No Spacing" w:semiHidden="0" w:uiPriority="1" w:unhideWhenUsed="0" w:qFormat="1"/>
-    <w:lsdException w:name="Light Shading" w:semiHidden="0" w:uiPriority="60" w:unhideWhenUsed="0"/>
-    <w:lsdException w:name="Light List" w:semiHidden="0" w:uiPriority="61" w:unhideWhenUsed="0"/>
-    <w:lsdException w:name="Light Grid" w:semiHidden="0" w:uiPriority="62" w:unhideWhenUsed="0"/>
-    <w:lsdException w:name="Medium Shading 1" w:semiHidden="0" w:uiPriority="63" w:unhideWhenUsed="0"/>
-    <w:lsdException w:name="Medium Shading 2" w:semiHidden="0" w:uiPriority="64" w:unhideWhenUsed="0"/>
-    <w:lsdException w:name="Medium List 1" w:semiHidden="0" w:uiPriority="65" w:unhideWhenUsed="0"/>
-    <w:lsdException w:name="Medium List 2" w:semiHidden="0" w:uiPriority="66" w:unhideWhenUsed="0"/>
-    <w:lsdException w:name="Medium Grid 1" w:semiHidden="0" w:uiPriority="67" w:unhideWhenUsed="0"/>
-    <w:lsdException w:name="Medium Grid 2" w:semiHidden="0" w:uiPriority="68" w:unhideWhenUsed="0"/>
-    <w:lsdException w:name="Medium Grid 3" w:semiHidden="0" w:uiPriority="69" w:unhideWhenUsed="0"/>
-    <w:lsdException w:name="Dark List" w:semiHidden="0" w:uiPriority="70" w:unhideWhenUsed="0"/>
-    <w:lsdException w:name="Colorful Shading" w:semiHidden="0" w:uiPriority="71" w:unhideWhenUsed="0"/>
-    <w:lsdException w:name="Colorful List" w:semiHidden="0" w:uiPriority="72" w:unhideWhenUsed="0"/>
-    <w:lsdException w:name="Colorful Grid" w:semiHidden="0" w:uiPriority="73" w:unhideWhenUsed="0"/>
-    <w:lsdException w:name="Light Shading Accent 1" w:semiHidden="0" w:uiPriority="60" w:unhideWhenUsed="0"/>
-    <w:lsdException w:name="Light List Accent 1" w:semiHidden="0" w:uiPriority="61" w:unhideWhenUsed="0"/>
-    <w:lsdException w:name="Light Grid Accent 1" w:semiHidden="0" w:uiPriority="62" w:unhideWhenUsed="0"/>
-    <w:lsdException w:name="Medium Shading 1 Accent 1" w:semiHidden="0" w:uiPriority="63" w:unhideWhenUsed="0"/>
-    <w:lsdException w:name="Medium Shading 2 Accent 1" w:semiHidden="0" w:uiPriority="64" w:unhideWhenUsed="0"/>
-    <w:lsdException w:name="Medium List 1 Accent 1" w:semiHidden="0" w:uiPriority="65" w:unhideWhenUsed="0"/>
-    <w:lsdException w:name="Revision" w:unhideWhenUsed="0"/>
-    <w:lsdException w:name="List Paragraph" w:semiHidden="0" w:uiPriority="34" w:unhideWhenUsed="0" w:qFormat="1"/>
-    <w:lsdException w:name="Quote" w:semiHidden="0" w:uiPriority="29" w:unhideWhenUsed="0" w:qFormat="1"/>
-    <w:lsdException w:name="Intense Quote" w:semiHidden="0" w:uiPriority="30" w:unhideWhenUsed="0" w:qFormat="1"/>
-    <w:lsdException w:name="Medium List 2 Accent 1" w:semiHidden="0" w:uiPriority="66" w:unhideWhenUsed="0"/>
-    <w:lsdException w:name="Medium Grid 1 Accent 1" w:semiHidden="0" w:uiPriority="67" w:unhideWhenUsed="0"/>
-    <w:lsdException w:name="Medium Grid 2 Accent 1" w:semiHidden="0" w:uiPriority="68" w:unhideWhenUsed="0"/>
-    <w:lsdException w:name="Medium Grid 3 Accent 1" w:semiHidden="0" w:uiPriority="69" w:unhideWhenUsed="0"/>
-    <w:lsdException w:name="Dark List Accent 1" w:semiHidden="0" w:uiPriority="70" w:unhideWhenUsed="0"/>
-    <w:lsdException w:name="Colorful Shading Accent 1" w:semiHidden="0" w:uiPriority="71" w:unhideWhenUsed="0"/>
-    <w:lsdException w:name="Colorful List Accent 1" w:semiHidden="0" w:uiPriority="72" w:unhideWhenUsed="0"/>
-    <w:lsdException w:name="Colorful Grid Accent 1" w:semiHidden="0" w:uiPriority="73" w:unhideWhenUsed="0"/>
-    <w:lsdException w:name="Light Shading Accent 2" w:semiHidden="0" w:uiPriority="60" w:unhideWhenUsed="0"/>
-    <w:lsdException w:name="Light List Accent 2" w:semiHidden="0" w:uiPriority="61" w:unhideWhenUsed="0"/>
-    <w:lsdException w:name="Light Grid Accent 2" w:semiHidden="0" w:uiPriority="62" w:unhideWhenUsed="0"/>
-    <w:lsdException w:name="Medium Shading 1 Accent 2" w:semiHidden="0" w:uiPriority="63" w:unhideWhenUsed="0"/>
-    <w:lsdException w:name="Medium Shading 2 Accent 2" w:semiHidden="0" w:uiPriority="64" w:unhideWhenUsed="0"/>
-    <w:lsdException w:name="Medium List 1 Accent 2" w:semiHidden="0" w:uiPriority="65" w:unhideWhenUsed="0"/>
-    <w:lsdException w:name="Medium List 2 Accent 2" w:semiHidden="0" w:uiPriority="66" w:unhideWhenUsed="0"/>
-    <w:lsdException w:name="Medium Grid 1 Accent 2" w:semiHidden="0" w:uiPriority="67" w:unhideWhenUsed="0"/>
-    <w:lsdException w:name="Medium Grid 2 Accent 2" w:semiHidden="0" w:uiPriority="68" w:unhideWhenUsed="0"/>
-    <w:lsdException w:name="Medium Grid 3 Accent 2" w:semiHidden="0" w:uiPriority="69" w:unhideWhenUsed="0"/>
-    <w:lsdException w:name="Dark List Accent 2" w:semiHidden="0" w:uiPriority="70" w:unhideWhenUsed="0"/>
-    <w:lsdException w:name="Colorful Shading Accent 2" w:semiHidden="0" w:uiPriority="71" w:unhideWhenUsed="0"/>
-    <w:lsdException w:name="Colorful List Accent 2" w:semiHidden="0" w:uiPriority="72" w:unhideWhenUsed="0"/>
-    <w:lsdException w:name="Colorful Grid Accent 2" w:semiHidden="0" w:uiPriority="73" w:unhideWhenUsed="0"/>
-    <w:lsdException w:name="Light Shading Accent 3" w:semiHidden="0" w:uiPriority="60" w:unhideWhenUsed="0"/>
-    <w:lsdException w:name="Light List Accent 3" w:semiHidden="0" w:uiPriority="61" w:unhideWhenUsed="0"/>
-    <w:lsdException w:name="Light Grid Accent 3" w:semiHidden="0" w:uiPriority="62" w:unhideWhenUsed="0"/>
-    <w:lsdException w:name="Medium Shading 1 Accent 3" w:semiHidden="0" w:uiPriority="63" w:unhideWhenUsed="0"/>
-    <w:lsdException w:name="Medium Shading 2 Accent 3" w:semiHidden="0" w:uiPriority="64" w:unhideWhenUsed="0"/>
-    <w:lsdException w:name="Medium List 1 Accent 3" w:semiHidden="0" w:uiPriority="65" w:unhideWhenUsed="0"/>
-    <w:lsdException w:name="Medium List 2 Accent 3" w:semiHidden="0" w:uiPriority="66" w:unhideWhenUsed="0"/>
-    <w:lsdException w:name="Medium Grid 1 Accent 3" w:semiHidden="0" w:uiPriority="67" w:unhideWhenUsed="0"/>
-    <w:lsdException w:name="Medium Grid 2 Accent 3" w:semiHidden="0" w:uiPriority="68" w:unhideWhenUsed="0"/>
-    <w:lsdException w:name="Medium Grid 3 Accent 3" w:semiHidden="0" w:uiPriority="69" w:unhideWhenUsed="0"/>
-    <w:lsdException w:name="Dark List Accent 3" w:semiHidden="0" w:uiPriority="70" w:unhideWhenUsed="0"/>
-    <w:lsdException w:name="Colorful Shading Accent 3" w:semiHidden="0" w:uiPriority="71" w:unhideWhenUsed="0"/>
-    <w:lsdException w:name="Colorful List Accent 3" w:semiHidden="0" w:uiPriority="72" w:unhideWhenUsed="0"/>
-    <w:lsdException w:name="Colorful Grid Accent 3" w:semiHidden="0" w:uiPriority="73" w:unhideWhenUsed="0"/>
-    <w:lsdException w:name="Light Shading Accent 4" w:semiHidden="0" w:uiPriority="60" w:unhideWhenUsed="0"/>
-    <w:lsdException w:name="Light List Accent 4" w:semiHidden="0" w:uiPriority="61" w:unhideWhenUsed="0"/>
-    <w:lsdException w:name="Light Grid Accent 4" w:semiHidden="0" w:uiPriority="62" w:unhideWhenUsed="0"/>
-    <w:lsdException w:name="Medium Shading 1 Accent 4" w:semiHidden="0" w:uiPriority="63" w:unhideWhenUsed="0"/>
-    <w:lsdException w:name="Medium Shading 2 Accent 4" w:semiHidden="0" w:uiPriority="64" w:unhideWhenUsed="0"/>
-    <w:lsdException w:name="Medium List 1 Accent 4" w:semiHidden="0" w:uiPriority="65" w:unhideWhenUsed="0"/>
-    <w:lsdException w:name="Medium List 2 Accent 4" w:semiHidden="0" w:uiPriority="66" w:unhideWhenUsed="0"/>
-    <w:lsdException w:name="Medium Grid 1 Accent 4" w:semiHidden="0" w:uiPriority="67" w:unhideWhenUsed="0"/>
-    <w:lsdException w:name="Medium Grid 2 Accent 4" w:semiHidden="0" w:uiPriority="68" w:unhideWhenUsed="0"/>
-    <w:lsdException w:name="Medium Grid 3 Accent 4" w:semiHidden="0" w:uiPriority="69" w:unhideWhenUsed="0"/>
-    <w:lsdException w:name="Dark List Accent 4" w:semiHidden="0" w:uiPriority="70" w:unhideWhenUsed="0"/>
-    <w:lsdException w:name="Colorful Shading Accent 4" w:semiHidden="0" w:uiPriority="71" w:unhideWhenUsed="0"/>
-    <w:lsdException w:name="Colorful List Accent 4" w:semiHidden="0" w:uiPriority="72" w:unhideWhenUsed="0"/>
-    <w:lsdException w:name="Colorful Grid Accent 4" w:semiHidden="0" w:uiPriority="73" w:unhideWhenUsed="0"/>
-    <w:lsdException w:name="Light Shading Accent 5" w:semiHidden="0" w:uiPriority="60" w:unhideWhenUsed="0"/>
-    <w:lsdException w:name="Light List Accent 5" w:semiHidden="0" w:uiPriority="61" w:unhideWhenUsed="0"/>
-    <w:lsdException w:name="Light Grid Accent 5" w:semiHidden="0" w:uiPriority="62" w:unhideWhenUsed="0"/>
-    <w:lsdException w:name="Medium Shading 1 Accent 5" w:semiHidden="0" w:uiPriority="63" w:unhideWhenUsed="0"/>
-    <w:lsdException w:name="Medium Shading 2 Accent 5" w:semiHidden="0" w:uiPriority="64" w:unhideWhenUsed="0"/>
-    <w:lsdException w:name="Medium List 1 Accent 5" w:semiHidden="0" w:uiPriority="65" w:unhideWhenUsed="0"/>
-    <w:lsdException w:name="Medium List 2 Accent 5" w:semiHidden="0" w:uiPriority="66" w:unhideWhenUsed="0"/>
-    <w:lsdException w:name="Medium Grid 1 Accent 5" w:semiHidden="0" w:uiPriority="67" w:unhideWhenUsed="0"/>
-    <w:lsdException w:name="Medium Grid 2 Accent 5" w:semiHidden="0" w:uiPriority="68" w:unhideWhenUsed="0"/>
-    <w:lsdException w:name="Medium Grid 3 Accent 5" w:semiHidden="0" w:uiPriority="69" w:unhideWhenUsed="0"/>
-    <w:lsdException w:name="Dark List Accent 5" w:semiHidden="0" w:uiPriority="70" w:unhideWhenUsed="0"/>
-    <w:lsdException w:name="Colorful Shading Accent 5" w:semiHidden="0" w:uiPriority="71" w:unhideWhenUsed="0"/>
-    <w:lsdException w:name="Colorful List Accent 5" w:semiHidden="0" w:uiPriority="72" w:unhideWhenUsed="0"/>
-    <w:lsdException w:name="Colorful Grid Accent 5" w:semiHidden="0" w:uiPriority="73" w:unhideWhenUsed="0"/>
-    <w:lsdException w:name="Light Shading Accent 6" w:semiHidden="0" w:uiPriority="60" w:unhideWhenUsed="0"/>
-    <w:lsdException w:name="Light List Accent 6" w:semiHidden="0" w:uiPriority="61" w:unhideWhenUsed="0"/>
-    <w:lsdException w:name="Light Grid Accent 6" w:semiHidden="0" w:uiPriority="62" w:unhideWhenUsed="0"/>
-    <w:lsdException w:name="Medium Shading 1 Accent 6" w:semiHidden="0" w:uiPriority="63" w:unhideWhenUsed="0"/>
-    <w:lsdException w:name="Medium Shading 2 Accent 6" w:semiHidden="0" w:uiPriority="64" w:unhideWhenUsed="0"/>
-    <w:lsdException w:name="Medium List 1 Accent 6" w:semiHidden="0" w:uiPriority="65" w:unhideWhenUsed="0"/>
-    <w:lsdException w:name="Medium List 2 Accent 6" w:semiHidden="0" w:uiPriority="66" w:unhideWhenUsed="0"/>
-    <w:lsdException w:name="Medium Grid 1 Accent 6" w:semiHidden="0" w:uiPriority="67" w:unhideWhenUsed="0"/>
-    <w:lsdException w:name="Medium Grid 2 Accent 6" w:semiHidden="0" w:uiPriority="68" w:unhideWhenUsed="0"/>
-    <w:lsdException w:name="Medium Grid 3 Accent 6" w:semiHidden="0" w:uiPriority="69" w:unhideWhenUsed="0"/>
-    <w:lsdException w:name="Dark List Accent 6" w:semiHidden="0" w:uiPriority="70" w:unhideWhenUsed="0"/>
-    <w:lsdException w:name="Colorful Shading Accent 6" w:semiHidden="0" w:uiPriority="71" w:unhideWhenUsed="0"/>
-    <w:lsdException w:name="Colorful List Accent 6" w:semiHidden="0" w:uiPriority="72" w:unhideWhenUsed="0"/>
-    <w:lsdException w:name="Colorful Grid Accent 6" w:semiHidden="0" w:uiPriority="73" w:unhideWhenUsed="0"/>
-    <w:lsdException w:name="Subtle Emphasis" w:semiHidden="0" w:uiPriority="19" w:unhideWhenUsed="0" w:qFormat="1"/>
-    <w:lsdException w:name="Intense Emphasis" w:semiHidden="0" w:uiPriority="21" w:unhideWhenUsed="0" w:qFormat="1"/>
-    <w:lsdException w:name="Subtle Reference" w:semiHidden="0" w:uiPriority="31" w:unhideWhenUsed="0" w:qFormat="1"/>
-    <w:lsdException w:name="Intense Reference" w:semiHidden="0" w:uiPriority="32" w:unhideWhenUsed="0" w:qFormat="1"/>
-    <w:lsdException w:name="Book Title" w:semiHidden="0" w:uiPriority="33" w:unhideWhenUsed="0" w:qFormat="1"/>
-    <w:lsdException w:name="Bibliography" w:uiPriority="37"/>
-    <w:lsdException w:name="TOC Heading" w:uiPriority="39" w:qFormat="1"/>
-  </w:latentStyles>
-  <w:style w:type="paragraph" w:default="1" w:styleId="a">
-    <w:name w:val="Normal"/>
-    <w:qFormat/>
-  </w:style>
-  <w:style w:type="character" w:default="1" w:styleId="a0">
-    <w:name w:val="Default Paragraph Font"/>
-    <w:uiPriority w:val="1"/>
-    <w:semiHidden/>
-    <w:unhideWhenUsed/>
-  </w:style>
-  <w:style w:type="table" w:default="1" w:styleId="a1">
-    <w:name w:val="Normal Table"/>
-    <w:uiPriority w:val="99"/>
-    <w:semiHidden/>
-    <w:unhideWhenUsed/>
-    <w:tblPr>
-      <w:tblInd w:w="0" w:type="dxa"/>
-      <w:tblCellMar>
-        <w:top w:w="0" w:type="dxa"/>
-        <w:left w:w="108" w:type="dxa"/>
-        <w:bottom w:w="0" w:type="dxa"/>
-        <w:right w:w="108" w:type="dxa"/>
-      </w:tblCellMar>
-    </w:tblPr>
-  </w:style>
-  <w:style w:type="numbering" w:default="1" w:styleId="a2">
-    <w:name w:val="No List"/>
-    <w:uiPriority w:val="99"/>
-    <w:semiHidden/>
-    <w:unhideWhenUsed/>
   </w:style>
 </w:styles>
 </file>

</xml_diff>

<commit_message>
Fixed bug in inputPurpuse text area
</commit_message>
<xml_diff>
--- a/public/orderTemplate.docx
+++ b/public/orderTemplate.docx
@@ -1,6 +1,6 @@
 
 <file path=word/document.xml><?xml version="1.0" encoding="utf-8"?>
-<w:document xmlns:wpc="http://schemas.microsoft.com/office/word/2010/wordprocessingCanvas" xmlns:cx="http://schemas.microsoft.com/office/drawing/2014/chartex" xmlns:cx1="http://schemas.microsoft.com/office/drawing/2015/9/8/chartex" xmlns:cx2="http://schemas.microsoft.com/office/drawing/2015/10/21/chartex" xmlns:cx3="http://schemas.microsoft.com/office/drawing/2016/5/9/chartex" xmlns:cx4="http://schemas.microsoft.com/office/drawing/2016/5/10/chartex" xmlns:cx5="http://schemas.microsoft.com/office/drawing/2016/5/11/chartex" xmlns:cx6="http://schemas.microsoft.com/office/drawing/2016/5/12/chartex" xmlns:cx7="http://schemas.microsoft.com/office/drawing/2016/5/13/chartex" xmlns:cx8="http://schemas.microsoft.com/office/drawing/2016/5/14/chartex" xmlns:mc="http://schemas.openxmlformats.org/markup-compatibility/2006" xmlns:aink="http://schemas.microsoft.com/office/drawing/2016/ink" xmlns:am3d="http://schemas.microsoft.com/office/drawing/2017/model3d" xmlns:o="urn:schemas-microsoft-com:office:office" xmlns:r="http://schemas.openxmlformats.org/officeDocument/2006/relationships" xmlns:m="http://schemas.openxmlformats.org/officeDocument/2006/math" xmlns:v="urn:schemas-microsoft-com:vml" xmlns:wp14="http://schemas.microsoft.com/office/word/2010/wordprocessingDrawing" xmlns:wp="http://schemas.openxmlformats.org/drawingml/2006/wordprocessingDrawing" xmlns:w10="urn:schemas-microsoft-com:office:word" xmlns:w="http://schemas.openxmlformats.org/wordprocessingml/2006/main" xmlns:w14="http://schemas.microsoft.com/office/word/2010/wordml" xmlns:w15="http://schemas.microsoft.com/office/word/2012/wordml" xmlns:w16cex="http://schemas.microsoft.com/office/word/2018/wordml/cex" xmlns:w16cid="http://schemas.microsoft.com/office/word/2016/wordml/cid" xmlns:w16="http://schemas.microsoft.com/office/word/2018/wordml" xmlns:w16sdtdh="http://schemas.microsoft.com/office/word/2020/wordml/sdtdatahash" xmlns:w16se="http://schemas.microsoft.com/office/word/2015/wordml/symex" xmlns:wpg="http://schemas.microsoft.com/office/word/2010/wordprocessingGroup" xmlns:wpi="http://schemas.microsoft.com/office/word/2010/wordprocessingInk" xmlns:wne="http://schemas.microsoft.com/office/word/2006/wordml" xmlns:wps="http://schemas.microsoft.com/office/word/2010/wordprocessingShape" mc:Ignorable="w14 w15 w16se w16cid w16 w16cex w16sdtdh wp14">
+<w:document xmlns:wpc="http://schemas.microsoft.com/office/word/2010/wordprocessingCanvas" xmlns:mc="http://schemas.openxmlformats.org/markup-compatibility/2006" xmlns:o="urn:schemas-microsoft-com:office:office" xmlns:r="http://schemas.openxmlformats.org/officeDocument/2006/relationships" xmlns:m="http://schemas.openxmlformats.org/officeDocument/2006/math" xmlns:v="urn:schemas-microsoft-com:vml" xmlns:wp14="http://schemas.microsoft.com/office/word/2010/wordprocessingDrawing" xmlns:wp="http://schemas.openxmlformats.org/drawingml/2006/wordprocessingDrawing" xmlns:w10="urn:schemas-microsoft-com:office:word" xmlns:w="http://schemas.openxmlformats.org/wordprocessingml/2006/main" xmlns:w14="http://schemas.microsoft.com/office/word/2010/wordml" xmlns:wpg="http://schemas.microsoft.com/office/word/2010/wordprocessingGroup" xmlns:wpi="http://schemas.microsoft.com/office/word/2010/wordprocessingInk" xmlns:wne="http://schemas.microsoft.com/office/word/2006/wordml" xmlns:wps="http://schemas.microsoft.com/office/word/2010/wordprocessingShape" mc:Ignorable="w14 wp14">
   <w:body>
     <w:tbl>
       <w:tblPr>
@@ -55,10 +55,10 @@
                   <v:path o:extrusionok="f" gradientshapeok="t" o:connecttype="rect"/>
                   <o:lock v:ext="edit" aspectratio="t"/>
                 </v:shapetype>
-                <v:shape id="_x0000_i1025" type="#_x0000_t75" style="width:62.25pt;height:74.25pt" o:ole="" fillcolor="window">
-                  <v:imagedata r:id="rId8" o:title=""/>
+                <v:shape id="_x0000_i1025" type="#_x0000_t75" style="width:62.5pt;height:74.05pt" o:ole="" fillcolor="window">
+                  <v:imagedata r:id="rId9" o:title=""/>
                 </v:shape>
-                <o:OLEObject Type="Embed" ProgID="Word.Picture.8" ShapeID="_x0000_i1025" DrawAspect="Content" ObjectID="_1715970697" r:id="rId9"/>
+                <o:OLEObject Type="Embed" ProgID="Word.Picture.8" ShapeID="_x0000_i1025" DrawAspect="Content" ObjectID="_1716032512" r:id="rId10"/>
               </w:object>
             </w:r>
           </w:p>
@@ -69,7 +69,7 @@
           </w:tcPr>
           <w:p>
             <w:pPr>
-              <w:pStyle w:val="Heading8"/>
+              <w:pStyle w:val="8"/>
               <w:rPr>
                 <w:i/>
                 <w:sz w:val="36"/>
@@ -79,7 +79,7 @@
           </w:p>
           <w:p>
             <w:pPr>
-              <w:pStyle w:val="Heading8"/>
+              <w:pStyle w:val="8"/>
               <w:rPr>
                 <w:lang w:val="en-US"/>
               </w:rPr>
@@ -315,7 +315,7 @@
           </w:tcPr>
           <w:p>
             <w:pPr>
-              <w:pStyle w:val="Heading3"/>
+              <w:pStyle w:val="3"/>
               <w:rPr>
                 <w:noProof w:val="0"/>
                 <w:szCs w:val="24"/>
@@ -376,7 +376,7 @@
           </w:tcPr>
           <w:p>
             <w:pPr>
-              <w:pStyle w:val="Heading3"/>
+              <w:pStyle w:val="3"/>
               <w:rPr>
                 <w:noProof w:val="0"/>
                 <w:szCs w:val="24"/>
@@ -393,7 +393,7 @@
           </w:tcPr>
           <w:p>
             <w:pPr>
-              <w:pStyle w:val="Heading3"/>
+              <w:pStyle w:val="3"/>
               <w:rPr>
                 <w:b w:val="0"/>
                 <w:noProof w:val="0"/>
@@ -413,7 +413,7 @@
           </w:tcPr>
           <w:p>
             <w:pPr>
-              <w:pStyle w:val="Heading3"/>
+              <w:pStyle w:val="3"/>
               <w:rPr>
                 <w:noProof w:val="0"/>
                 <w:szCs w:val="24"/>
@@ -430,7 +430,7 @@
           </w:tcPr>
           <w:p>
             <w:pPr>
-              <w:pStyle w:val="Heading3"/>
+              <w:pStyle w:val="3"/>
               <w:rPr>
                 <w:noProof w:val="0"/>
                 <w:szCs w:val="24"/>
@@ -444,7 +444,7 @@
           </w:tcPr>
           <w:p>
             <w:pPr>
-              <w:pStyle w:val="Heading3"/>
+              <w:pStyle w:val="3"/>
               <w:rPr>
                 <w:noProof w:val="0"/>
                 <w:szCs w:val="24"/>
@@ -458,7 +458,7 @@
           </w:tcPr>
           <w:p>
             <w:pPr>
-              <w:pStyle w:val="Heading9"/>
+              <w:pStyle w:val="9"/>
               <w:rPr>
                 <w:szCs w:val="24"/>
               </w:rPr>
@@ -3098,7 +3098,6 @@
               </w:rPr>
               <w:t xml:space="preserve"> на </w:t>
             </w:r>
-            <w:proofErr w:type="gramStart"/>
             <w:r>
               <w:rPr>
                 <w:sz w:val="24"/>
@@ -3123,14 +3122,7 @@
               <w:rPr>
                 <w:sz w:val="24"/>
               </w:rPr>
-              <w:t xml:space="preserve">  </w:t>
-            </w:r>
-            <w:proofErr w:type="gramEnd"/>
-            <w:r>
-              <w:rPr>
-                <w:sz w:val="24"/>
-              </w:rPr>
-              <w:t xml:space="preserve"> </w:t>
+              <w:t xml:space="preserve">   </w:t>
             </w:r>
             <w:r>
               <w:rPr>
@@ -3667,7 +3659,6 @@
           </w:tcPr>
           <w:p>
             <w:pPr>
-              <w:ind w:firstLine="720"/>
               <w:jc w:val="center"/>
               <w:rPr>
                 <w:rFonts w:ascii="Kobzar KS" w:hAnsi="Kobzar KS"/>
@@ -4314,6 +4305,8 @@
           <w:noEndnote/>
         </w:sectPr>
       </w:pPr>
+      <w:bookmarkStart w:id="0" w:name="_GoBack"/>
+      <w:bookmarkEnd w:id="0"/>
     </w:p>
     <w:p>
       <w:pPr>
@@ -4364,7 +4357,7 @@
 </file>
 
 <file path=word/endnotes.xml><?xml version="1.0" encoding="utf-8"?>
-<w:endnotes xmlns:wpc="http://schemas.microsoft.com/office/word/2010/wordprocessingCanvas" xmlns:cx="http://schemas.microsoft.com/office/drawing/2014/chartex" xmlns:cx1="http://schemas.microsoft.com/office/drawing/2015/9/8/chartex" xmlns:cx2="http://schemas.microsoft.com/office/drawing/2015/10/21/chartex" xmlns:cx3="http://schemas.microsoft.com/office/drawing/2016/5/9/chartex" xmlns:cx4="http://schemas.microsoft.com/office/drawing/2016/5/10/chartex" xmlns:cx5="http://schemas.microsoft.com/office/drawing/2016/5/11/chartex" xmlns:cx6="http://schemas.microsoft.com/office/drawing/2016/5/12/chartex" xmlns:cx7="http://schemas.microsoft.com/office/drawing/2016/5/13/chartex" xmlns:cx8="http://schemas.microsoft.com/office/drawing/2016/5/14/chartex" xmlns:mc="http://schemas.openxmlformats.org/markup-compatibility/2006" xmlns:aink="http://schemas.microsoft.com/office/drawing/2016/ink" xmlns:am3d="http://schemas.microsoft.com/office/drawing/2017/model3d" xmlns:o="urn:schemas-microsoft-com:office:office" xmlns:r="http://schemas.openxmlformats.org/officeDocument/2006/relationships" xmlns:m="http://schemas.openxmlformats.org/officeDocument/2006/math" xmlns:v="urn:schemas-microsoft-com:vml" xmlns:wp14="http://schemas.microsoft.com/office/word/2010/wordprocessingDrawing" xmlns:wp="http://schemas.openxmlformats.org/drawingml/2006/wordprocessingDrawing" xmlns:w10="urn:schemas-microsoft-com:office:word" xmlns:w="http://schemas.openxmlformats.org/wordprocessingml/2006/main" xmlns:w14="http://schemas.microsoft.com/office/word/2010/wordml" xmlns:w15="http://schemas.microsoft.com/office/word/2012/wordml" xmlns:w16cex="http://schemas.microsoft.com/office/word/2018/wordml/cex" xmlns:w16cid="http://schemas.microsoft.com/office/word/2016/wordml/cid" xmlns:w16="http://schemas.microsoft.com/office/word/2018/wordml" xmlns:w16sdtdh="http://schemas.microsoft.com/office/word/2020/wordml/sdtdatahash" xmlns:w16se="http://schemas.microsoft.com/office/word/2015/wordml/symex" xmlns:wpg="http://schemas.microsoft.com/office/word/2010/wordprocessingGroup" xmlns:wpi="http://schemas.microsoft.com/office/word/2010/wordprocessingInk" xmlns:wne="http://schemas.microsoft.com/office/word/2006/wordml" xmlns:wps="http://schemas.microsoft.com/office/word/2010/wordprocessingShape" mc:Ignorable="w14 w15 w16se w16cid w16 w16cex w16sdtdh wp14">
+<w:endnotes xmlns:wpc="http://schemas.microsoft.com/office/word/2010/wordprocessingCanvas" xmlns:mc="http://schemas.openxmlformats.org/markup-compatibility/2006" xmlns:o="urn:schemas-microsoft-com:office:office" xmlns:r="http://schemas.openxmlformats.org/officeDocument/2006/relationships" xmlns:m="http://schemas.openxmlformats.org/officeDocument/2006/math" xmlns:v="urn:schemas-microsoft-com:vml" xmlns:wp14="http://schemas.microsoft.com/office/word/2010/wordprocessingDrawing" xmlns:wp="http://schemas.openxmlformats.org/drawingml/2006/wordprocessingDrawing" xmlns:w10="urn:schemas-microsoft-com:office:word" xmlns:w="http://schemas.openxmlformats.org/wordprocessingml/2006/main" xmlns:w14="http://schemas.microsoft.com/office/word/2010/wordml" xmlns:wpg="http://schemas.microsoft.com/office/word/2010/wordprocessingGroup" xmlns:wpi="http://schemas.microsoft.com/office/word/2010/wordprocessingInk" xmlns:wne="http://schemas.microsoft.com/office/word/2006/wordml" xmlns:wps="http://schemas.microsoft.com/office/word/2010/wordprocessingShape" mc:Ignorable="w14 wp14">
   <w:endnote w:type="separator" w:id="-1">
     <w:p>
       <w:r>
@@ -4383,7 +4376,7 @@
 </file>
 
 <file path=word/footnotes.xml><?xml version="1.0" encoding="utf-8"?>
-<w:footnotes xmlns:wpc="http://schemas.microsoft.com/office/word/2010/wordprocessingCanvas" xmlns:cx="http://schemas.microsoft.com/office/drawing/2014/chartex" xmlns:cx1="http://schemas.microsoft.com/office/drawing/2015/9/8/chartex" xmlns:cx2="http://schemas.microsoft.com/office/drawing/2015/10/21/chartex" xmlns:cx3="http://schemas.microsoft.com/office/drawing/2016/5/9/chartex" xmlns:cx4="http://schemas.microsoft.com/office/drawing/2016/5/10/chartex" xmlns:cx5="http://schemas.microsoft.com/office/drawing/2016/5/11/chartex" xmlns:cx6="http://schemas.microsoft.com/office/drawing/2016/5/12/chartex" xmlns:cx7="http://schemas.microsoft.com/office/drawing/2016/5/13/chartex" xmlns:cx8="http://schemas.microsoft.com/office/drawing/2016/5/14/chartex" xmlns:mc="http://schemas.openxmlformats.org/markup-compatibility/2006" xmlns:aink="http://schemas.microsoft.com/office/drawing/2016/ink" xmlns:am3d="http://schemas.microsoft.com/office/drawing/2017/model3d" xmlns:o="urn:schemas-microsoft-com:office:office" xmlns:r="http://schemas.openxmlformats.org/officeDocument/2006/relationships" xmlns:m="http://schemas.openxmlformats.org/officeDocument/2006/math" xmlns:v="urn:schemas-microsoft-com:vml" xmlns:wp14="http://schemas.microsoft.com/office/word/2010/wordprocessingDrawing" xmlns:wp="http://schemas.openxmlformats.org/drawingml/2006/wordprocessingDrawing" xmlns:w10="urn:schemas-microsoft-com:office:word" xmlns:w="http://schemas.openxmlformats.org/wordprocessingml/2006/main" xmlns:w14="http://schemas.microsoft.com/office/word/2010/wordml" xmlns:w15="http://schemas.microsoft.com/office/word/2012/wordml" xmlns:w16cex="http://schemas.microsoft.com/office/word/2018/wordml/cex" xmlns:w16cid="http://schemas.microsoft.com/office/word/2016/wordml/cid" xmlns:w16="http://schemas.microsoft.com/office/word/2018/wordml" xmlns:w16sdtdh="http://schemas.microsoft.com/office/word/2020/wordml/sdtdatahash" xmlns:w16se="http://schemas.microsoft.com/office/word/2015/wordml/symex" xmlns:wpg="http://schemas.microsoft.com/office/word/2010/wordprocessingGroup" xmlns:wpi="http://schemas.microsoft.com/office/word/2010/wordprocessingInk" xmlns:wne="http://schemas.microsoft.com/office/word/2006/wordml" xmlns:wps="http://schemas.microsoft.com/office/word/2010/wordprocessingShape" mc:Ignorable="w14 w15 w16se w16cid w16 w16cex w16sdtdh wp14">
+<w:footnotes xmlns:wpc="http://schemas.microsoft.com/office/word/2010/wordprocessingCanvas" xmlns:mc="http://schemas.openxmlformats.org/markup-compatibility/2006" xmlns:o="urn:schemas-microsoft-com:office:office" xmlns:r="http://schemas.openxmlformats.org/officeDocument/2006/relationships" xmlns:m="http://schemas.openxmlformats.org/officeDocument/2006/math" xmlns:v="urn:schemas-microsoft-com:vml" xmlns:wp14="http://schemas.microsoft.com/office/word/2010/wordprocessingDrawing" xmlns:wp="http://schemas.openxmlformats.org/drawingml/2006/wordprocessingDrawing" xmlns:w10="urn:schemas-microsoft-com:office:word" xmlns:w="http://schemas.openxmlformats.org/wordprocessingml/2006/main" xmlns:w14="http://schemas.microsoft.com/office/word/2010/wordml" xmlns:wpg="http://schemas.microsoft.com/office/word/2010/wordprocessingGroup" xmlns:wpi="http://schemas.microsoft.com/office/word/2010/wordprocessingInk" xmlns:wne="http://schemas.microsoft.com/office/word/2006/wordml" xmlns:wps="http://schemas.microsoft.com/office/word/2010/wordprocessingShape" mc:Ignorable="w14 wp14">
   <w:footnote w:type="separator" w:id="-1">
     <w:p>
       <w:r>
@@ -4402,8 +4395,8 @@
 </file>
 
 <file path=word/numbering.xml><?xml version="1.0" encoding="utf-8"?>
-<w:numbering xmlns:wpc="http://schemas.microsoft.com/office/word/2010/wordprocessingCanvas" xmlns:cx="http://schemas.microsoft.com/office/drawing/2014/chartex" xmlns:cx1="http://schemas.microsoft.com/office/drawing/2015/9/8/chartex" xmlns:cx2="http://schemas.microsoft.com/office/drawing/2015/10/21/chartex" xmlns:cx3="http://schemas.microsoft.com/office/drawing/2016/5/9/chartex" xmlns:cx4="http://schemas.microsoft.com/office/drawing/2016/5/10/chartex" xmlns:cx5="http://schemas.microsoft.com/office/drawing/2016/5/11/chartex" xmlns:cx6="http://schemas.microsoft.com/office/drawing/2016/5/12/chartex" xmlns:cx7="http://schemas.microsoft.com/office/drawing/2016/5/13/chartex" xmlns:cx8="http://schemas.microsoft.com/office/drawing/2016/5/14/chartex" xmlns:mc="http://schemas.openxmlformats.org/markup-compatibility/2006" xmlns:aink="http://schemas.microsoft.com/office/drawing/2016/ink" xmlns:am3d="http://schemas.microsoft.com/office/drawing/2017/model3d" xmlns:o="urn:schemas-microsoft-com:office:office" xmlns:r="http://schemas.openxmlformats.org/officeDocument/2006/relationships" xmlns:m="http://schemas.openxmlformats.org/officeDocument/2006/math" xmlns:v="urn:schemas-microsoft-com:vml" xmlns:wp14="http://schemas.microsoft.com/office/word/2010/wordprocessingDrawing" xmlns:wp="http://schemas.openxmlformats.org/drawingml/2006/wordprocessingDrawing" xmlns:w10="urn:schemas-microsoft-com:office:word" xmlns:w="http://schemas.openxmlformats.org/wordprocessingml/2006/main" xmlns:w14="http://schemas.microsoft.com/office/word/2010/wordml" xmlns:w15="http://schemas.microsoft.com/office/word/2012/wordml" xmlns:w16cex="http://schemas.microsoft.com/office/word/2018/wordml/cex" xmlns:w16cid="http://schemas.microsoft.com/office/word/2016/wordml/cid" xmlns:w16="http://schemas.microsoft.com/office/word/2018/wordml" xmlns:w16sdtdh="http://schemas.microsoft.com/office/word/2020/wordml/sdtdatahash" xmlns:w16se="http://schemas.microsoft.com/office/word/2015/wordml/symex" xmlns:wpg="http://schemas.microsoft.com/office/word/2010/wordprocessingGroup" xmlns:wpi="http://schemas.microsoft.com/office/word/2010/wordprocessingInk" xmlns:wne="http://schemas.microsoft.com/office/word/2006/wordml" xmlns:wps="http://schemas.microsoft.com/office/word/2010/wordprocessingShape" mc:Ignorable="w14 w15 w16se w16cid w16 w16cex w16sdtdh wp14">
-  <w:abstractNum w:abstractNumId="0" w15:restartNumberingAfterBreak="0">
+<w:numbering xmlns:wpc="http://schemas.microsoft.com/office/word/2010/wordprocessingCanvas" xmlns:mc="http://schemas.openxmlformats.org/markup-compatibility/2006" xmlns:o="urn:schemas-microsoft-com:office:office" xmlns:r="http://schemas.openxmlformats.org/officeDocument/2006/relationships" xmlns:m="http://schemas.openxmlformats.org/officeDocument/2006/math" xmlns:v="urn:schemas-microsoft-com:vml" xmlns:wp14="http://schemas.microsoft.com/office/word/2010/wordprocessingDrawing" xmlns:wp="http://schemas.openxmlformats.org/drawingml/2006/wordprocessingDrawing" xmlns:w10="urn:schemas-microsoft-com:office:word" xmlns:w="http://schemas.openxmlformats.org/wordprocessingml/2006/main" xmlns:w14="http://schemas.microsoft.com/office/word/2010/wordml" xmlns:wpg="http://schemas.microsoft.com/office/word/2010/wordprocessingGroup" xmlns:wpi="http://schemas.microsoft.com/office/word/2010/wordprocessingInk" xmlns:wne="http://schemas.microsoft.com/office/word/2006/wordml" xmlns:wps="http://schemas.microsoft.com/office/word/2010/wordprocessingShape" mc:Ignorable="w14 wp14">
+  <w:abstractNum w:abstractNumId="0">
     <w:nsid w:val="0271607F"/>
     <w:multiLevelType w:val="singleLevel"/>
     <w:tmpl w:val="1DB2AB02"/>
@@ -4422,7 +4415,7 @@
       </w:rPr>
     </w:lvl>
   </w:abstractNum>
-  <w:abstractNum w:abstractNumId="1" w15:restartNumberingAfterBreak="0">
+  <w:abstractNum w:abstractNumId="1">
     <w:nsid w:val="06DB2FDA"/>
     <w:multiLevelType w:val="hybridMultilevel"/>
     <w:tmpl w:val="1278E160"/>
@@ -4511,7 +4504,7 @@
       </w:pPr>
     </w:lvl>
   </w:abstractNum>
-  <w:abstractNum w:abstractNumId="2" w15:restartNumberingAfterBreak="0">
+  <w:abstractNum w:abstractNumId="2">
     <w:nsid w:val="0AB31DF9"/>
     <w:multiLevelType w:val="singleLevel"/>
     <w:tmpl w:val="4328CC6E"/>
@@ -4531,7 +4524,7 @@
       </w:rPr>
     </w:lvl>
   </w:abstractNum>
-  <w:abstractNum w:abstractNumId="3" w15:restartNumberingAfterBreak="0">
+  <w:abstractNum w:abstractNumId="3">
     <w:nsid w:val="0D0777A7"/>
     <w:multiLevelType w:val="singleLevel"/>
     <w:tmpl w:val="1DB2AB02"/>
@@ -4550,7 +4543,7 @@
       </w:rPr>
     </w:lvl>
   </w:abstractNum>
-  <w:abstractNum w:abstractNumId="4" w15:restartNumberingAfterBreak="0">
+  <w:abstractNum w:abstractNumId="4">
     <w:nsid w:val="0DB35002"/>
     <w:multiLevelType w:val="singleLevel"/>
     <w:tmpl w:val="52863DA2"/>
@@ -4569,7 +4562,7 @@
       </w:rPr>
     </w:lvl>
   </w:abstractNum>
-  <w:abstractNum w:abstractNumId="5" w15:restartNumberingAfterBreak="0">
+  <w:abstractNum w:abstractNumId="5">
     <w:nsid w:val="10F114C3"/>
     <w:multiLevelType w:val="hybridMultilevel"/>
     <w:tmpl w:val="FD50754E"/>
@@ -4658,7 +4651,7 @@
       </w:pPr>
     </w:lvl>
   </w:abstractNum>
-  <w:abstractNum w:abstractNumId="6" w15:restartNumberingAfterBreak="0">
+  <w:abstractNum w:abstractNumId="6">
     <w:nsid w:val="18B6269D"/>
     <w:multiLevelType w:val="hybridMultilevel"/>
     <w:tmpl w:val="18189862"/>
@@ -4744,7 +4737,7 @@
       </w:pPr>
     </w:lvl>
   </w:abstractNum>
-  <w:abstractNum w:abstractNumId="7" w15:restartNumberingAfterBreak="0">
+  <w:abstractNum w:abstractNumId="7">
     <w:nsid w:val="20A217A9"/>
     <w:multiLevelType w:val="singleLevel"/>
     <w:tmpl w:val="202C9DAA"/>
@@ -4764,7 +4757,7 @@
       </w:rPr>
     </w:lvl>
   </w:abstractNum>
-  <w:abstractNum w:abstractNumId="8" w15:restartNumberingAfterBreak="0">
+  <w:abstractNum w:abstractNumId="8">
     <w:nsid w:val="2B1B754E"/>
     <w:multiLevelType w:val="singleLevel"/>
     <w:tmpl w:val="0419000F"/>
@@ -4784,7 +4777,7 @@
       </w:rPr>
     </w:lvl>
   </w:abstractNum>
-  <w:abstractNum w:abstractNumId="9" w15:restartNumberingAfterBreak="0">
+  <w:abstractNum w:abstractNumId="9">
     <w:nsid w:val="3F820D27"/>
     <w:multiLevelType w:val="hybridMultilevel"/>
     <w:tmpl w:val="FD50754E"/>
@@ -4873,7 +4866,7 @@
       </w:pPr>
     </w:lvl>
   </w:abstractNum>
-  <w:abstractNum w:abstractNumId="10" w15:restartNumberingAfterBreak="0">
+  <w:abstractNum w:abstractNumId="10">
     <w:nsid w:val="468E733C"/>
     <w:multiLevelType w:val="singleLevel"/>
     <w:tmpl w:val="50C60BA2"/>
@@ -4893,7 +4886,7 @@
       </w:rPr>
     </w:lvl>
   </w:abstractNum>
-  <w:abstractNum w:abstractNumId="11" w15:restartNumberingAfterBreak="0">
+  <w:abstractNum w:abstractNumId="11">
     <w:nsid w:val="51A20B56"/>
     <w:multiLevelType w:val="singleLevel"/>
     <w:tmpl w:val="1DB2AB02"/>
@@ -4912,7 +4905,7 @@
       </w:rPr>
     </w:lvl>
   </w:abstractNum>
-  <w:abstractNum w:abstractNumId="12" w15:restartNumberingAfterBreak="0">
+  <w:abstractNum w:abstractNumId="12">
     <w:nsid w:val="62D96846"/>
     <w:multiLevelType w:val="hybridMultilevel"/>
     <w:tmpl w:val="FD50754E"/>
@@ -5001,7 +4994,7 @@
       </w:pPr>
     </w:lvl>
   </w:abstractNum>
-  <w:abstractNum w:abstractNumId="13" w15:restartNumberingAfterBreak="0">
+  <w:abstractNum w:abstractNumId="13">
     <w:nsid w:val="73F25F3A"/>
     <w:multiLevelType w:val="hybridMultilevel"/>
     <w:tmpl w:val="FD50754E"/>
@@ -5090,7 +5083,7 @@
       </w:pPr>
     </w:lvl>
   </w:abstractNum>
-  <w:abstractNum w:abstractNumId="14" w15:restartNumberingAfterBreak="0">
+  <w:abstractNum w:abstractNumId="14">
     <w:nsid w:val="75627DD4"/>
     <w:multiLevelType w:val="singleLevel"/>
     <w:tmpl w:val="EE280B2C"/>
@@ -5110,7 +5103,7 @@
       </w:rPr>
     </w:lvl>
   </w:abstractNum>
-  <w:abstractNum w:abstractNumId="15" w15:restartNumberingAfterBreak="0">
+  <w:abstractNum w:abstractNumId="15">
     <w:nsid w:val="7D0D28A1"/>
     <w:multiLevelType w:val="singleLevel"/>
     <w:tmpl w:val="B74C5034"/>
@@ -5182,7 +5175,7 @@
 </file>
 
 <file path=word/styles.xml><?xml version="1.0" encoding="utf-8"?>
-<w:styles xmlns:mc="http://schemas.openxmlformats.org/markup-compatibility/2006" xmlns:r="http://schemas.openxmlformats.org/officeDocument/2006/relationships" xmlns:w="http://schemas.openxmlformats.org/wordprocessingml/2006/main" xmlns:w14="http://schemas.microsoft.com/office/word/2010/wordml" xmlns:w15="http://schemas.microsoft.com/office/word/2012/wordml" xmlns:w16cex="http://schemas.microsoft.com/office/word/2018/wordml/cex" xmlns:w16cid="http://schemas.microsoft.com/office/word/2016/wordml/cid" xmlns:w16="http://schemas.microsoft.com/office/word/2018/wordml" xmlns:w16sdtdh="http://schemas.microsoft.com/office/word/2020/wordml/sdtdatahash" xmlns:w16se="http://schemas.microsoft.com/office/word/2015/wordml/symex" mc:Ignorable="w14 w15 w16se w16cid w16 w16cex w16sdtdh">
+<w:styles xmlns:mc="http://schemas.openxmlformats.org/markup-compatibility/2006" xmlns:r="http://schemas.openxmlformats.org/officeDocument/2006/relationships" xmlns:w="http://schemas.openxmlformats.org/wordprocessingml/2006/main" xmlns:w14="http://schemas.microsoft.com/office/word/2010/wordml" mc:Ignorable="w14">
   <w:docDefaults>
     <w:rPrDefault>
       <w:rPr>
@@ -5192,385 +5185,146 @@
     </w:rPrDefault>
     <w:pPrDefault/>
   </w:docDefaults>
-  <w:latentStyles w:defLockedState="0" w:defUIPriority="99" w:defSemiHidden="0" w:defUnhideWhenUsed="0" w:defQFormat="0" w:count="376">
-    <w:lsdException w:name="Normal" w:uiPriority="0" w:qFormat="1"/>
-    <w:lsdException w:name="heading 1" w:uiPriority="9" w:qFormat="1"/>
-    <w:lsdException w:name="heading 2" w:uiPriority="9" w:qFormat="1"/>
-    <w:lsdException w:name="heading 3" w:uiPriority="9" w:qFormat="1"/>
-    <w:lsdException w:name="heading 4" w:uiPriority="9" w:qFormat="1"/>
-    <w:lsdException w:name="heading 5" w:uiPriority="9" w:qFormat="1"/>
-    <w:lsdException w:name="heading 6" w:uiPriority="9" w:qFormat="1"/>
-    <w:lsdException w:name="heading 7" w:uiPriority="9" w:qFormat="1"/>
-    <w:lsdException w:name="heading 8" w:uiPriority="9" w:qFormat="1"/>
-    <w:lsdException w:name="heading 9" w:uiPriority="9" w:qFormat="1"/>
-    <w:lsdException w:name="index 1" w:semiHidden="1" w:unhideWhenUsed="1"/>
-    <w:lsdException w:name="index 2" w:semiHidden="1" w:unhideWhenUsed="1"/>
-    <w:lsdException w:name="index 3" w:semiHidden="1" w:unhideWhenUsed="1"/>
-    <w:lsdException w:name="index 4" w:semiHidden="1" w:unhideWhenUsed="1"/>
-    <w:lsdException w:name="index 5" w:semiHidden="1" w:unhideWhenUsed="1"/>
-    <w:lsdException w:name="index 6" w:semiHidden="1" w:unhideWhenUsed="1"/>
-    <w:lsdException w:name="index 7" w:semiHidden="1" w:unhideWhenUsed="1"/>
-    <w:lsdException w:name="index 8" w:semiHidden="1" w:unhideWhenUsed="1"/>
-    <w:lsdException w:name="index 9" w:semiHidden="1" w:unhideWhenUsed="1"/>
-    <w:lsdException w:name="toc 1" w:semiHidden="1" w:uiPriority="39" w:unhideWhenUsed="1"/>
-    <w:lsdException w:name="toc 2" w:semiHidden="1" w:uiPriority="39" w:unhideWhenUsed="1"/>
-    <w:lsdException w:name="toc 3" w:semiHidden="1" w:uiPriority="39" w:unhideWhenUsed="1"/>
-    <w:lsdException w:name="toc 4" w:semiHidden="1" w:uiPriority="39" w:unhideWhenUsed="1"/>
-    <w:lsdException w:name="toc 5" w:semiHidden="1" w:uiPriority="39" w:unhideWhenUsed="1"/>
-    <w:lsdException w:name="toc 6" w:semiHidden="1" w:uiPriority="39" w:unhideWhenUsed="1"/>
-    <w:lsdException w:name="toc 7" w:semiHidden="1" w:uiPriority="39" w:unhideWhenUsed="1"/>
-    <w:lsdException w:name="toc 8" w:semiHidden="1" w:uiPriority="39" w:unhideWhenUsed="1"/>
-    <w:lsdException w:name="toc 9" w:semiHidden="1" w:uiPriority="39" w:unhideWhenUsed="1"/>
-    <w:lsdException w:name="Normal Indent" w:semiHidden="1" w:unhideWhenUsed="1"/>
-    <w:lsdException w:name="footnote text" w:semiHidden="1" w:unhideWhenUsed="1"/>
-    <w:lsdException w:name="annotation text" w:semiHidden="1" w:unhideWhenUsed="1"/>
-    <w:lsdException w:name="header" w:semiHidden="1" w:unhideWhenUsed="1"/>
-    <w:lsdException w:name="footer" w:semiHidden="1" w:unhideWhenUsed="1"/>
-    <w:lsdException w:name="index heading" w:semiHidden="1" w:unhideWhenUsed="1"/>
-    <w:lsdException w:name="caption" w:semiHidden="1" w:uiPriority="35" w:unhideWhenUsed="1" w:qFormat="1"/>
-    <w:lsdException w:name="table of figures" w:semiHidden="1" w:unhideWhenUsed="1"/>
-    <w:lsdException w:name="envelope address" w:semiHidden="1" w:unhideWhenUsed="1"/>
-    <w:lsdException w:name="envelope return" w:semiHidden="1" w:unhideWhenUsed="1"/>
-    <w:lsdException w:name="footnote reference" w:semiHidden="1" w:unhideWhenUsed="1"/>
-    <w:lsdException w:name="annotation reference" w:semiHidden="1" w:unhideWhenUsed="1"/>
-    <w:lsdException w:name="line number" w:semiHidden="1" w:unhideWhenUsed="1"/>
-    <w:lsdException w:name="page number" w:semiHidden="1" w:unhideWhenUsed="1"/>
-    <w:lsdException w:name="endnote reference" w:semiHidden="1" w:unhideWhenUsed="1"/>
-    <w:lsdException w:name="endnote text" w:semiHidden="1" w:unhideWhenUsed="1"/>
-    <w:lsdException w:name="table of authorities" w:semiHidden="1" w:unhideWhenUsed="1"/>
-    <w:lsdException w:name="macro" w:semiHidden="1" w:unhideWhenUsed="1"/>
-    <w:lsdException w:name="toa heading" w:semiHidden="1" w:unhideWhenUsed="1"/>
-    <w:lsdException w:name="List" w:semiHidden="1" w:unhideWhenUsed="1"/>
-    <w:lsdException w:name="List Bullet" w:semiHidden="1" w:unhideWhenUsed="1"/>
-    <w:lsdException w:name="List Number" w:semiHidden="1" w:unhideWhenUsed="1"/>
-    <w:lsdException w:name="List 2" w:semiHidden="1" w:unhideWhenUsed="1"/>
-    <w:lsdException w:name="List 3" w:semiHidden="1" w:unhideWhenUsed="1"/>
-    <w:lsdException w:name="List 4" w:semiHidden="1" w:unhideWhenUsed="1"/>
-    <w:lsdException w:name="List 5" w:semiHidden="1" w:unhideWhenUsed="1"/>
-    <w:lsdException w:name="List Bullet 2" w:semiHidden="1" w:unhideWhenUsed="1"/>
-    <w:lsdException w:name="List Bullet 3" w:semiHidden="1" w:unhideWhenUsed="1"/>
-    <w:lsdException w:name="List Bullet 4" w:semiHidden="1" w:unhideWhenUsed="1"/>
-    <w:lsdException w:name="List Bullet 5" w:semiHidden="1" w:unhideWhenUsed="1"/>
-    <w:lsdException w:name="List Number 2" w:semiHidden="1" w:unhideWhenUsed="1"/>
-    <w:lsdException w:name="List Number 3" w:semiHidden="1" w:unhideWhenUsed="1"/>
-    <w:lsdException w:name="List Number 4" w:semiHidden="1" w:unhideWhenUsed="1"/>
-    <w:lsdException w:name="List Number 5" w:semiHidden="1" w:unhideWhenUsed="1"/>
-    <w:lsdException w:name="Title" w:uiPriority="10" w:qFormat="1"/>
-    <w:lsdException w:name="Closing" w:semiHidden="1" w:unhideWhenUsed="1"/>
-    <w:lsdException w:name="Signature" w:semiHidden="1" w:unhideWhenUsed="1"/>
-    <w:lsdException w:name="Default Paragraph Font" w:semiHidden="1" w:uiPriority="1" w:unhideWhenUsed="1"/>
-    <w:lsdException w:name="Body Text" w:semiHidden="1" w:unhideWhenUsed="1"/>
-    <w:lsdException w:name="Body Text Indent" w:semiHidden="1" w:unhideWhenUsed="1"/>
-    <w:lsdException w:name="List Continue" w:semiHidden="1" w:unhideWhenUsed="1"/>
-    <w:lsdException w:name="List Continue 2" w:semiHidden="1" w:unhideWhenUsed="1"/>
-    <w:lsdException w:name="List Continue 3" w:semiHidden="1" w:unhideWhenUsed="1"/>
-    <w:lsdException w:name="List Continue 4" w:semiHidden="1" w:unhideWhenUsed="1"/>
-    <w:lsdException w:name="List Continue 5" w:semiHidden="1" w:unhideWhenUsed="1"/>
-    <w:lsdException w:name="Message Header" w:semiHidden="1" w:unhideWhenUsed="1"/>
-    <w:lsdException w:name="Subtitle" w:uiPriority="11" w:qFormat="1"/>
-    <w:lsdException w:name="Salutation" w:semiHidden="1" w:unhideWhenUsed="1"/>
-    <w:lsdException w:name="Date" w:semiHidden="1" w:unhideWhenUsed="1"/>
-    <w:lsdException w:name="Body Text First Indent" w:semiHidden="1" w:unhideWhenUsed="1"/>
-    <w:lsdException w:name="Body Text First Indent 2" w:semiHidden="1" w:unhideWhenUsed="1"/>
-    <w:lsdException w:name="Note Heading" w:semiHidden="1" w:unhideWhenUsed="1"/>
-    <w:lsdException w:name="Body Text 2" w:semiHidden="1" w:unhideWhenUsed="1"/>
-    <w:lsdException w:name="Body Text 3" w:semiHidden="1" w:unhideWhenUsed="1"/>
-    <w:lsdException w:name="Body Text Indent 2" w:semiHidden="1" w:unhideWhenUsed="1"/>
-    <w:lsdException w:name="Body Text Indent 3" w:semiHidden="1" w:unhideWhenUsed="1"/>
-    <w:lsdException w:name="Block Text" w:semiHidden="1" w:unhideWhenUsed="1"/>
-    <w:lsdException w:name="Hyperlink" w:semiHidden="1" w:unhideWhenUsed="1"/>
-    <w:lsdException w:name="FollowedHyperlink" w:semiHidden="1" w:unhideWhenUsed="1"/>
-    <w:lsdException w:name="Strong" w:uiPriority="22" w:qFormat="1"/>
-    <w:lsdException w:name="Emphasis" w:uiPriority="20" w:qFormat="1"/>
-    <w:lsdException w:name="Document Map" w:semiHidden="1" w:unhideWhenUsed="1"/>
-    <w:lsdException w:name="Plain Text" w:semiHidden="1" w:unhideWhenUsed="1"/>
-    <w:lsdException w:name="E-mail Signature" w:semiHidden="1" w:unhideWhenUsed="1"/>
-    <w:lsdException w:name="HTML Top of Form" w:semiHidden="1" w:unhideWhenUsed="1"/>
-    <w:lsdException w:name="HTML Bottom of Form" w:semiHidden="1" w:unhideWhenUsed="1"/>
-    <w:lsdException w:name="Normal (Web)" w:semiHidden="1" w:unhideWhenUsed="1"/>
-    <w:lsdException w:name="HTML Acronym" w:semiHidden="1" w:unhideWhenUsed="1"/>
-    <w:lsdException w:name="HTML Address" w:semiHidden="1" w:unhideWhenUsed="1"/>
-    <w:lsdException w:name="HTML Cite" w:semiHidden="1" w:unhideWhenUsed="1"/>
-    <w:lsdException w:name="HTML Code" w:semiHidden="1" w:unhideWhenUsed="1"/>
-    <w:lsdException w:name="HTML Definition" w:semiHidden="1" w:unhideWhenUsed="1"/>
-    <w:lsdException w:name="HTML Keyboard" w:semiHidden="1" w:unhideWhenUsed="1"/>
-    <w:lsdException w:name="HTML Preformatted" w:semiHidden="1" w:unhideWhenUsed="1"/>
-    <w:lsdException w:name="HTML Sample" w:semiHidden="1" w:unhideWhenUsed="1"/>
-    <w:lsdException w:name="HTML Typewriter" w:semiHidden="1" w:unhideWhenUsed="1"/>
-    <w:lsdException w:name="HTML Variable" w:semiHidden="1" w:unhideWhenUsed="1"/>
-    <w:lsdException w:name="Normal Table" w:semiHidden="1" w:unhideWhenUsed="1"/>
-    <w:lsdException w:name="annotation subject" w:semiHidden="1" w:unhideWhenUsed="1"/>
-    <w:lsdException w:name="No List" w:semiHidden="1" w:unhideWhenUsed="1"/>
-    <w:lsdException w:name="Outline List 1" w:semiHidden="1" w:unhideWhenUsed="1"/>
-    <w:lsdException w:name="Outline List 2" w:semiHidden="1" w:unhideWhenUsed="1"/>
-    <w:lsdException w:name="Outline List 3" w:semiHidden="1" w:unhideWhenUsed="1"/>
-    <w:lsdException w:name="Table Simple 1" w:semiHidden="1" w:unhideWhenUsed="1"/>
-    <w:lsdException w:name="Table Simple 2" w:semiHidden="1" w:unhideWhenUsed="1"/>
-    <w:lsdException w:name="Table Simple 3" w:semiHidden="1" w:unhideWhenUsed="1"/>
-    <w:lsdException w:name="Table Classic 1" w:semiHidden="1" w:unhideWhenUsed="1"/>
-    <w:lsdException w:name="Table Classic 2" w:semiHidden="1" w:unhideWhenUsed="1"/>
-    <w:lsdException w:name="Table Classic 3" w:semiHidden="1" w:unhideWhenUsed="1"/>
-    <w:lsdException w:name="Table Classic 4" w:semiHidden="1" w:unhideWhenUsed="1"/>
-    <w:lsdException w:name="Table Colorful 1" w:semiHidden="1" w:unhideWhenUsed="1"/>
-    <w:lsdException w:name="Table Colorful 2" w:semiHidden="1" w:unhideWhenUsed="1"/>
-    <w:lsdException w:name="Table Colorful 3" w:semiHidden="1" w:unhideWhenUsed="1"/>
-    <w:lsdException w:name="Table Columns 1" w:semiHidden="1" w:unhideWhenUsed="1"/>
-    <w:lsdException w:name="Table Columns 2" w:semiHidden="1" w:unhideWhenUsed="1"/>
-    <w:lsdException w:name="Table Columns 3" w:semiHidden="1" w:unhideWhenUsed="1"/>
-    <w:lsdException w:name="Table Columns 4" w:semiHidden="1" w:unhideWhenUsed="1"/>
-    <w:lsdException w:name="Table Columns 5" w:semiHidden="1" w:unhideWhenUsed="1"/>
-    <w:lsdException w:name="Table Grid 1" w:semiHidden="1" w:unhideWhenUsed="1"/>
-    <w:lsdException w:name="Table Grid 2" w:semiHidden="1" w:unhideWhenUsed="1"/>
-    <w:lsdException w:name="Table Grid 3" w:semiHidden="1" w:unhideWhenUsed="1"/>
-    <w:lsdException w:name="Table Grid 4" w:semiHidden="1" w:unhideWhenUsed="1"/>
-    <w:lsdException w:name="Table Grid 5" w:semiHidden="1" w:unhideWhenUsed="1"/>
-    <w:lsdException w:name="Table Grid 6" w:semiHidden="1" w:unhideWhenUsed="1"/>
-    <w:lsdException w:name="Table Grid 7" w:semiHidden="1" w:unhideWhenUsed="1"/>
-    <w:lsdException w:name="Table Grid 8" w:semiHidden="1" w:unhideWhenUsed="1"/>
-    <w:lsdException w:name="Table List 1" w:semiHidden="1" w:unhideWhenUsed="1"/>
-    <w:lsdException w:name="Table List 2" w:semiHidden="1" w:unhideWhenUsed="1"/>
-    <w:lsdException w:name="Table List 3" w:semiHidden="1" w:unhideWhenUsed="1"/>
-    <w:lsdException w:name="Table List 4" w:semiHidden="1" w:unhideWhenUsed="1"/>
-    <w:lsdException w:name="Table List 5" w:semiHidden="1" w:unhideWhenUsed="1"/>
-    <w:lsdException w:name="Table List 6" w:semiHidden="1" w:unhideWhenUsed="1"/>
-    <w:lsdException w:name="Table List 7" w:semiHidden="1" w:unhideWhenUsed="1"/>
-    <w:lsdException w:name="Table List 8" w:semiHidden="1" w:unhideWhenUsed="1"/>
-    <w:lsdException w:name="Table 3D effects 1" w:semiHidden="1" w:unhideWhenUsed="1"/>
-    <w:lsdException w:name="Table 3D effects 2" w:semiHidden="1" w:unhideWhenUsed="1"/>
-    <w:lsdException w:name="Table 3D effects 3" w:semiHidden="1" w:unhideWhenUsed="1"/>
-    <w:lsdException w:name="Table Contemporary" w:semiHidden="1" w:unhideWhenUsed="1"/>
-    <w:lsdException w:name="Table Elegant" w:semiHidden="1" w:unhideWhenUsed="1"/>
-    <w:lsdException w:name="Table Professional" w:semiHidden="1" w:unhideWhenUsed="1"/>
-    <w:lsdException w:name="Table Subtle 1" w:semiHidden="1" w:unhideWhenUsed="1"/>
-    <w:lsdException w:name="Table Subtle 2" w:semiHidden="1" w:unhideWhenUsed="1"/>
-    <w:lsdException w:name="Table Web 1" w:semiHidden="1" w:unhideWhenUsed="1"/>
-    <w:lsdException w:name="Table Web 2" w:semiHidden="1" w:unhideWhenUsed="1"/>
-    <w:lsdException w:name="Table Web 3" w:semiHidden="1" w:unhideWhenUsed="1"/>
-    <w:lsdException w:name="Balloon Text" w:semiHidden="1" w:unhideWhenUsed="1"/>
-    <w:lsdException w:name="Table Grid" w:semiHidden="1" w:uiPriority="59" w:unhideWhenUsed="1"/>
-    <w:lsdException w:name="Table Theme" w:semiHidden="1" w:unhideWhenUsed="1"/>
-    <w:lsdException w:name="Placeholder Text" w:semiHidden="1"/>
-    <w:lsdException w:name="No Spacing" w:uiPriority="1" w:qFormat="1"/>
-    <w:lsdException w:name="Light Shading" w:uiPriority="60"/>
-    <w:lsdException w:name="Light List" w:uiPriority="61"/>
-    <w:lsdException w:name="Light Grid" w:uiPriority="62"/>
-    <w:lsdException w:name="Medium Shading 1" w:uiPriority="63"/>
-    <w:lsdException w:name="Medium Shading 2" w:uiPriority="64"/>
-    <w:lsdException w:name="Medium List 1" w:uiPriority="65"/>
-    <w:lsdException w:name="Medium List 2" w:uiPriority="66"/>
-    <w:lsdException w:name="Medium Grid 1" w:uiPriority="67"/>
-    <w:lsdException w:name="Medium Grid 2" w:uiPriority="68"/>
-    <w:lsdException w:name="Medium Grid 3" w:uiPriority="69"/>
-    <w:lsdException w:name="Dark List" w:uiPriority="70"/>
-    <w:lsdException w:name="Colorful Shading" w:uiPriority="71"/>
-    <w:lsdException w:name="Colorful List" w:uiPriority="72"/>
-    <w:lsdException w:name="Colorful Grid" w:uiPriority="73"/>
-    <w:lsdException w:name="Light Shading Accent 1" w:uiPriority="60"/>
-    <w:lsdException w:name="Light List Accent 1" w:uiPriority="61"/>
-    <w:lsdException w:name="Light Grid Accent 1" w:uiPriority="62"/>
-    <w:lsdException w:name="Medium Shading 1 Accent 1" w:uiPriority="63"/>
-    <w:lsdException w:name="Medium Shading 2 Accent 1" w:uiPriority="64"/>
-    <w:lsdException w:name="Medium List 1 Accent 1" w:uiPriority="65"/>
-    <w:lsdException w:name="Revision" w:semiHidden="1"/>
-    <w:lsdException w:name="List Paragraph" w:uiPriority="34" w:qFormat="1"/>
-    <w:lsdException w:name="Quote" w:uiPriority="29" w:qFormat="1"/>
-    <w:lsdException w:name="Intense Quote" w:uiPriority="30" w:qFormat="1"/>
-    <w:lsdException w:name="Medium List 2 Accent 1" w:uiPriority="66"/>
-    <w:lsdException w:name="Medium Grid 1 Accent 1" w:uiPriority="67"/>
-    <w:lsdException w:name="Medium Grid 2 Accent 1" w:uiPriority="68"/>
-    <w:lsdException w:name="Medium Grid 3 Accent 1" w:uiPriority="69"/>
-    <w:lsdException w:name="Dark List Accent 1" w:uiPriority="70"/>
-    <w:lsdException w:name="Colorful Shading Accent 1" w:uiPriority="71"/>
-    <w:lsdException w:name="Colorful List Accent 1" w:uiPriority="72"/>
-    <w:lsdException w:name="Colorful Grid Accent 1" w:uiPriority="73"/>
-    <w:lsdException w:name="Light Shading Accent 2" w:uiPriority="60"/>
-    <w:lsdException w:name="Light List Accent 2" w:uiPriority="61"/>
-    <w:lsdException w:name="Light Grid Accent 2" w:uiPriority="62"/>
-    <w:lsdException w:name="Medium Shading 1 Accent 2" w:uiPriority="63"/>
-    <w:lsdException w:name="Medium Shading 2 Accent 2" w:uiPriority="64"/>
-    <w:lsdException w:name="Medium List 1 Accent 2" w:uiPriority="65"/>
-    <w:lsdException w:name="Medium List 2 Accent 2" w:uiPriority="66"/>
-    <w:lsdException w:name="Medium Grid 1 Accent 2" w:uiPriority="67"/>
-    <w:lsdException w:name="Medium Grid 2 Accent 2" w:uiPriority="68"/>
-    <w:lsdException w:name="Medium Grid 3 Accent 2" w:uiPriority="69"/>
-    <w:lsdException w:name="Dark List Accent 2" w:uiPriority="70"/>
-    <w:lsdException w:name="Colorful Shading Accent 2" w:uiPriority="71"/>
-    <w:lsdException w:name="Colorful List Accent 2" w:uiPriority="72"/>
-    <w:lsdException w:name="Colorful Grid Accent 2" w:uiPriority="73"/>
-    <w:lsdException w:name="Light Shading Accent 3" w:uiPriority="60"/>
-    <w:lsdException w:name="Light List Accent 3" w:uiPriority="61"/>
-    <w:lsdException w:name="Light Grid Accent 3" w:uiPriority="62"/>
-    <w:lsdException w:name="Medium Shading 1 Accent 3" w:uiPriority="63"/>
-    <w:lsdException w:name="Medium Shading 2 Accent 3" w:uiPriority="64"/>
-    <w:lsdException w:name="Medium List 1 Accent 3" w:uiPriority="65"/>
-    <w:lsdException w:name="Medium List 2 Accent 3" w:uiPriority="66"/>
-    <w:lsdException w:name="Medium Grid 1 Accent 3" w:uiPriority="67"/>
-    <w:lsdException w:name="Medium Grid 2 Accent 3" w:uiPriority="68"/>
-    <w:lsdException w:name="Medium Grid 3 Accent 3" w:uiPriority="69"/>
-    <w:lsdException w:name="Dark List Accent 3" w:uiPriority="70"/>
-    <w:lsdException w:name="Colorful Shading Accent 3" w:uiPriority="71"/>
-    <w:lsdException w:name="Colorful List Accent 3" w:uiPriority="72"/>
-    <w:lsdException w:name="Colorful Grid Accent 3" w:uiPriority="73"/>
-    <w:lsdException w:name="Light Shading Accent 4" w:uiPriority="60"/>
-    <w:lsdException w:name="Light List Accent 4" w:uiPriority="61"/>
-    <w:lsdException w:name="Light Grid Accent 4" w:uiPriority="62"/>
-    <w:lsdException w:name="Medium Shading 1 Accent 4" w:uiPriority="63"/>
-    <w:lsdException w:name="Medium Shading 2 Accent 4" w:uiPriority="64"/>
-    <w:lsdException w:name="Medium List 1 Accent 4" w:uiPriority="65"/>
-    <w:lsdException w:name="Medium List 2 Accent 4" w:uiPriority="66"/>
-    <w:lsdException w:name="Medium Grid 1 Accent 4" w:uiPriority="67"/>
-    <w:lsdException w:name="Medium Grid 2 Accent 4" w:uiPriority="68"/>
-    <w:lsdException w:name="Medium Grid 3 Accent 4" w:uiPriority="69"/>
-    <w:lsdException w:name="Dark List Accent 4" w:uiPriority="70"/>
-    <w:lsdException w:name="Colorful Shading Accent 4" w:uiPriority="71"/>
-    <w:lsdException w:name="Colorful List Accent 4" w:uiPriority="72"/>
-    <w:lsdException w:name="Colorful Grid Accent 4" w:uiPriority="73"/>
-    <w:lsdException w:name="Light Shading Accent 5" w:uiPriority="60"/>
-    <w:lsdException w:name="Light List Accent 5" w:uiPriority="61"/>
-    <w:lsdException w:name="Light Grid Accent 5" w:uiPriority="62"/>
-    <w:lsdException w:name="Medium Shading 1 Accent 5" w:uiPriority="63"/>
-    <w:lsdException w:name="Medium Shading 2 Accent 5" w:uiPriority="64"/>
-    <w:lsdException w:name="Medium List 1 Accent 5" w:uiPriority="65"/>
-    <w:lsdException w:name="Medium List 2 Accent 5" w:uiPriority="66"/>
-    <w:lsdException w:name="Medium Grid 1 Accent 5" w:uiPriority="67"/>
-    <w:lsdException w:name="Medium Grid 2 Accent 5" w:uiPriority="68"/>
-    <w:lsdException w:name="Medium Grid 3 Accent 5" w:uiPriority="69"/>
-    <w:lsdException w:name="Dark List Accent 5" w:uiPriority="70"/>
-    <w:lsdException w:name="Colorful Shading Accent 5" w:uiPriority="71"/>
-    <w:lsdException w:name="Colorful List Accent 5" w:uiPriority="72"/>
-    <w:lsdException w:name="Colorful Grid Accent 5" w:uiPriority="73"/>
-    <w:lsdException w:name="Light Shading Accent 6" w:uiPriority="60"/>
-    <w:lsdException w:name="Light List Accent 6" w:uiPriority="61"/>
-    <w:lsdException w:name="Light Grid Accent 6" w:uiPriority="62"/>
-    <w:lsdException w:name="Medium Shading 1 Accent 6" w:uiPriority="63"/>
-    <w:lsdException w:name="Medium Shading 2 Accent 6" w:uiPriority="64"/>
-    <w:lsdException w:name="Medium List 1 Accent 6" w:uiPriority="65"/>
-    <w:lsdException w:name="Medium List 2 Accent 6" w:uiPriority="66"/>
-    <w:lsdException w:name="Medium Grid 1 Accent 6" w:uiPriority="67"/>
-    <w:lsdException w:name="Medium Grid 2 Accent 6" w:uiPriority="68"/>
-    <w:lsdException w:name="Medium Grid 3 Accent 6" w:uiPriority="69"/>
-    <w:lsdException w:name="Dark List Accent 6" w:uiPriority="70"/>
-    <w:lsdException w:name="Colorful Shading Accent 6" w:uiPriority="71"/>
-    <w:lsdException w:name="Colorful List Accent 6" w:uiPriority="72"/>
-    <w:lsdException w:name="Colorful Grid Accent 6" w:uiPriority="73"/>
-    <w:lsdException w:name="Subtle Emphasis" w:uiPriority="19" w:qFormat="1"/>
-    <w:lsdException w:name="Intense Emphasis" w:uiPriority="21" w:qFormat="1"/>
-    <w:lsdException w:name="Subtle Reference" w:uiPriority="31" w:qFormat="1"/>
-    <w:lsdException w:name="Intense Reference" w:uiPriority="32" w:qFormat="1"/>
-    <w:lsdException w:name="Book Title" w:uiPriority="33" w:qFormat="1"/>
-    <w:lsdException w:name="Bibliography" w:semiHidden="1" w:uiPriority="37" w:unhideWhenUsed="1"/>
-    <w:lsdException w:name="TOC Heading" w:semiHidden="1" w:uiPriority="39" w:unhideWhenUsed="1" w:qFormat="1"/>
-    <w:lsdException w:name="Plain Table 1" w:uiPriority="41"/>
-    <w:lsdException w:name="Plain Table 2" w:uiPriority="42"/>
-    <w:lsdException w:name="Plain Table 3" w:uiPriority="43"/>
-    <w:lsdException w:name="Plain Table 4" w:uiPriority="44"/>
-    <w:lsdException w:name="Plain Table 5" w:uiPriority="45"/>
-    <w:lsdException w:name="Grid Table Light" w:uiPriority="40"/>
-    <w:lsdException w:name="Grid Table 1 Light" w:uiPriority="46"/>
-    <w:lsdException w:name="Grid Table 2" w:uiPriority="47"/>
-    <w:lsdException w:name="Grid Table 3" w:uiPriority="48"/>
-    <w:lsdException w:name="Grid Table 4" w:uiPriority="49"/>
-    <w:lsdException w:name="Grid Table 5 Dark" w:uiPriority="50"/>
-    <w:lsdException w:name="Grid Table 6 Colorful" w:uiPriority="51"/>
-    <w:lsdException w:name="Grid Table 7 Colorful" w:uiPriority="52"/>
-    <w:lsdException w:name="Grid Table 1 Light Accent 1" w:uiPriority="46"/>
-    <w:lsdException w:name="Grid Table 2 Accent 1" w:uiPriority="47"/>
-    <w:lsdException w:name="Grid Table 3 Accent 1" w:uiPriority="48"/>
-    <w:lsdException w:name="Grid Table 4 Accent 1" w:uiPriority="49"/>
-    <w:lsdException w:name="Grid Table 5 Dark Accent 1" w:uiPriority="50"/>
-    <w:lsdException w:name="Grid Table 6 Colorful Accent 1" w:uiPriority="51"/>
-    <w:lsdException w:name="Grid Table 7 Colorful Accent 1" w:uiPriority="52"/>
-    <w:lsdException w:name="Grid Table 1 Light Accent 2" w:uiPriority="46"/>
-    <w:lsdException w:name="Grid Table 2 Accent 2" w:uiPriority="47"/>
-    <w:lsdException w:name="Grid Table 3 Accent 2" w:uiPriority="48"/>
-    <w:lsdException w:name="Grid Table 4 Accent 2" w:uiPriority="49"/>
-    <w:lsdException w:name="Grid Table 5 Dark Accent 2" w:uiPriority="50"/>
-    <w:lsdException w:name="Grid Table 6 Colorful Accent 2" w:uiPriority="51"/>
-    <w:lsdException w:name="Grid Table 7 Colorful Accent 2" w:uiPriority="52"/>
-    <w:lsdException w:name="Grid Table 1 Light Accent 3" w:uiPriority="46"/>
-    <w:lsdException w:name="Grid Table 2 Accent 3" w:uiPriority="47"/>
-    <w:lsdException w:name="Grid Table 3 Accent 3" w:uiPriority="48"/>
-    <w:lsdException w:name="Grid Table 4 Accent 3" w:uiPriority="49"/>
-    <w:lsdException w:name="Grid Table 5 Dark Accent 3" w:uiPriority="50"/>
-    <w:lsdException w:name="Grid Table 6 Colorful Accent 3" w:uiPriority="51"/>
-    <w:lsdException w:name="Grid Table 7 Colorful Accent 3" w:uiPriority="52"/>
-    <w:lsdException w:name="Grid Table 1 Light Accent 4" w:uiPriority="46"/>
-    <w:lsdException w:name="Grid Table 2 Accent 4" w:uiPriority="47"/>
-    <w:lsdException w:name="Grid Table 3 Accent 4" w:uiPriority="48"/>
-    <w:lsdException w:name="Grid Table 4 Accent 4" w:uiPriority="49"/>
-    <w:lsdException w:name="Grid Table 5 Dark Accent 4" w:uiPriority="50"/>
-    <w:lsdException w:name="Grid Table 6 Colorful Accent 4" w:uiPriority="51"/>
-    <w:lsdException w:name="Grid Table 7 Colorful Accent 4" w:uiPriority="52"/>
-    <w:lsdException w:name="Grid Table 1 Light Accent 5" w:uiPriority="46"/>
-    <w:lsdException w:name="Grid Table 2 Accent 5" w:uiPriority="47"/>
-    <w:lsdException w:name="Grid Table 3 Accent 5" w:uiPriority="48"/>
-    <w:lsdException w:name="Grid Table 4 Accent 5" w:uiPriority="49"/>
-    <w:lsdException w:name="Grid Table 5 Dark Accent 5" w:uiPriority="50"/>
-    <w:lsdException w:name="Grid Table 6 Colorful Accent 5" w:uiPriority="51"/>
-    <w:lsdException w:name="Grid Table 7 Colorful Accent 5" w:uiPriority="52"/>
-    <w:lsdException w:name="Grid Table 1 Light Accent 6" w:uiPriority="46"/>
-    <w:lsdException w:name="Grid Table 2 Accent 6" w:uiPriority="47"/>
-    <w:lsdException w:name="Grid Table 3 Accent 6" w:uiPriority="48"/>
-    <w:lsdException w:name="Grid Table 4 Accent 6" w:uiPriority="49"/>
-    <w:lsdException w:name="Grid Table 5 Dark Accent 6" w:uiPriority="50"/>
-    <w:lsdException w:name="Grid Table 6 Colorful Accent 6" w:uiPriority="51"/>
-    <w:lsdException w:name="Grid Table 7 Colorful Accent 6" w:uiPriority="52"/>
-    <w:lsdException w:name="List Table 1 Light" w:uiPriority="46"/>
-    <w:lsdException w:name="List Table 2" w:uiPriority="47"/>
-    <w:lsdException w:name="List Table 3" w:uiPriority="48"/>
-    <w:lsdException w:name="List Table 4" w:uiPriority="49"/>
-    <w:lsdException w:name="List Table 5 Dark" w:uiPriority="50"/>
-    <w:lsdException w:name="List Table 6 Colorful" w:uiPriority="51"/>
-    <w:lsdException w:name="List Table 7 Colorful" w:uiPriority="52"/>
-    <w:lsdException w:name="List Table 1 Light Accent 1" w:uiPriority="46"/>
-    <w:lsdException w:name="List Table 2 Accent 1" w:uiPriority="47"/>
-    <w:lsdException w:name="List Table 3 Accent 1" w:uiPriority="48"/>
-    <w:lsdException w:name="List Table 4 Accent 1" w:uiPriority="49"/>
-    <w:lsdException w:name="List Table 5 Dark Accent 1" w:uiPriority="50"/>
-    <w:lsdException w:name="List Table 6 Colorful Accent 1" w:uiPriority="51"/>
-    <w:lsdException w:name="List Table 7 Colorful Accent 1" w:uiPriority="52"/>
-    <w:lsdException w:name="List Table 1 Light Accent 2" w:uiPriority="46"/>
-    <w:lsdException w:name="List Table 2 Accent 2" w:uiPriority="47"/>
-    <w:lsdException w:name="List Table 3 Accent 2" w:uiPriority="48"/>
-    <w:lsdException w:name="List Table 4 Accent 2" w:uiPriority="49"/>
-    <w:lsdException w:name="List Table 5 Dark Accent 2" w:uiPriority="50"/>
-    <w:lsdException w:name="List Table 6 Colorful Accent 2" w:uiPriority="51"/>
-    <w:lsdException w:name="List Table 7 Colorful Accent 2" w:uiPriority="52"/>
-    <w:lsdException w:name="List Table 1 Light Accent 3" w:uiPriority="46"/>
-    <w:lsdException w:name="List Table 2 Accent 3" w:uiPriority="47"/>
-    <w:lsdException w:name="List Table 3 Accent 3" w:uiPriority="48"/>
-    <w:lsdException w:name="List Table 4 Accent 3" w:uiPriority="49"/>
-    <w:lsdException w:name="List Table 5 Dark Accent 3" w:uiPriority="50"/>
-    <w:lsdException w:name="List Table 6 Colorful Accent 3" w:uiPriority="51"/>
-    <w:lsdException w:name="List Table 7 Colorful Accent 3" w:uiPriority="52"/>
-    <w:lsdException w:name="List Table 1 Light Accent 4" w:uiPriority="46"/>
-    <w:lsdException w:name="List Table 2 Accent 4" w:uiPriority="47"/>
-    <w:lsdException w:name="List Table 3 Accent 4" w:uiPriority="48"/>
-    <w:lsdException w:name="List Table 4 Accent 4" w:uiPriority="49"/>
-    <w:lsdException w:name="List Table 5 Dark Accent 4" w:uiPriority="50"/>
-    <w:lsdException w:name="List Table 6 Colorful Accent 4" w:uiPriority="51"/>
-    <w:lsdException w:name="List Table 7 Colorful Accent 4" w:uiPriority="52"/>
-    <w:lsdException w:name="List Table 1 Light Accent 5" w:uiPriority="46"/>
-    <w:lsdException w:name="List Table 2 Accent 5" w:uiPriority="47"/>
-    <w:lsdException w:name="List Table 3 Accent 5" w:uiPriority="48"/>
-    <w:lsdException w:name="List Table 4 Accent 5" w:uiPriority="49"/>
-    <w:lsdException w:name="List Table 5 Dark Accent 5" w:uiPriority="50"/>
-    <w:lsdException w:name="List Table 6 Colorful Accent 5" w:uiPriority="51"/>
-    <w:lsdException w:name="List Table 7 Colorful Accent 5" w:uiPriority="52"/>
-    <w:lsdException w:name="List Table 1 Light Accent 6" w:uiPriority="46"/>
-    <w:lsdException w:name="List Table 2 Accent 6" w:uiPriority="47"/>
-    <w:lsdException w:name="List Table 3 Accent 6" w:uiPriority="48"/>
-    <w:lsdException w:name="List Table 4 Accent 6" w:uiPriority="49"/>
-    <w:lsdException w:name="List Table 5 Dark Accent 6" w:uiPriority="50"/>
-    <w:lsdException w:name="List Table 6 Colorful Accent 6" w:uiPriority="51"/>
-    <w:lsdException w:name="List Table 7 Colorful Accent 6" w:uiPriority="52"/>
-    <w:lsdException w:name="Mention" w:semiHidden="1" w:unhideWhenUsed="1"/>
-    <w:lsdException w:name="Smart Hyperlink" w:semiHidden="1" w:unhideWhenUsed="1"/>
-    <w:lsdException w:name="Hashtag" w:semiHidden="1" w:unhideWhenUsed="1"/>
-    <w:lsdException w:name="Unresolved Mention" w:semiHidden="1" w:unhideWhenUsed="1"/>
-    <w:lsdException w:name="Smart Link" w:semiHidden="1" w:unhideWhenUsed="1"/>
+  <w:latentStyles w:defLockedState="0" w:defUIPriority="99" w:defSemiHidden="1" w:defUnhideWhenUsed="1" w:defQFormat="0" w:count="267">
+    <w:lsdException w:name="Normal" w:semiHidden="0" w:uiPriority="0" w:unhideWhenUsed="0" w:qFormat="1"/>
+    <w:lsdException w:name="heading 1" w:semiHidden="0" w:uiPriority="9" w:unhideWhenUsed="0" w:qFormat="1"/>
+    <w:lsdException w:name="heading 2" w:semiHidden="0" w:uiPriority="9" w:unhideWhenUsed="0" w:qFormat="1"/>
+    <w:lsdException w:name="heading 3" w:semiHidden="0" w:uiPriority="9" w:unhideWhenUsed="0" w:qFormat="1"/>
+    <w:lsdException w:name="heading 4" w:semiHidden="0" w:uiPriority="9" w:unhideWhenUsed="0" w:qFormat="1"/>
+    <w:lsdException w:name="heading 5" w:semiHidden="0" w:uiPriority="9" w:unhideWhenUsed="0" w:qFormat="1"/>
+    <w:lsdException w:name="heading 6" w:semiHidden="0" w:uiPriority="9" w:unhideWhenUsed="0" w:qFormat="1"/>
+    <w:lsdException w:name="heading 7" w:semiHidden="0" w:uiPriority="9" w:unhideWhenUsed="0" w:qFormat="1"/>
+    <w:lsdException w:name="heading 8" w:semiHidden="0" w:uiPriority="9" w:unhideWhenUsed="0" w:qFormat="1"/>
+    <w:lsdException w:name="heading 9" w:semiHidden="0" w:uiPriority="9" w:unhideWhenUsed="0" w:qFormat="1"/>
+    <w:lsdException w:name="toc 1" w:uiPriority="39"/>
+    <w:lsdException w:name="toc 2" w:uiPriority="39"/>
+    <w:lsdException w:name="toc 3" w:uiPriority="39"/>
+    <w:lsdException w:name="toc 4" w:uiPriority="39"/>
+    <w:lsdException w:name="toc 5" w:uiPriority="39"/>
+    <w:lsdException w:name="toc 6" w:uiPriority="39"/>
+    <w:lsdException w:name="toc 7" w:uiPriority="39"/>
+    <w:lsdException w:name="toc 8" w:uiPriority="39"/>
+    <w:lsdException w:name="toc 9" w:uiPriority="39"/>
+    <w:lsdException w:name="caption" w:uiPriority="35" w:qFormat="1"/>
+    <w:lsdException w:name="Title" w:semiHidden="0" w:uiPriority="10" w:unhideWhenUsed="0" w:qFormat="1"/>
+    <w:lsdException w:name="Default Paragraph Font" w:uiPriority="1"/>
+    <w:lsdException w:name="Subtitle" w:semiHidden="0" w:uiPriority="11" w:unhideWhenUsed="0" w:qFormat="1"/>
+    <w:lsdException w:name="Strong" w:semiHidden="0" w:uiPriority="22" w:unhideWhenUsed="0" w:qFormat="1"/>
+    <w:lsdException w:name="Emphasis" w:semiHidden="0" w:uiPriority="20" w:unhideWhenUsed="0" w:qFormat="1"/>
+    <w:lsdException w:name="Table Grid" w:uiPriority="59"/>
+    <w:lsdException w:name="Placeholder Text" w:unhideWhenUsed="0"/>
+    <w:lsdException w:name="No Spacing" w:semiHidden="0" w:uiPriority="1" w:unhideWhenUsed="0" w:qFormat="1"/>
+    <w:lsdException w:name="Light Shading" w:semiHidden="0" w:uiPriority="60" w:unhideWhenUsed="0"/>
+    <w:lsdException w:name="Light List" w:semiHidden="0" w:uiPriority="61" w:unhideWhenUsed="0"/>
+    <w:lsdException w:name="Light Grid" w:semiHidden="0" w:uiPriority="62" w:unhideWhenUsed="0"/>
+    <w:lsdException w:name="Medium Shading 1" w:semiHidden="0" w:uiPriority="63" w:unhideWhenUsed="0"/>
+    <w:lsdException w:name="Medium Shading 2" w:semiHidden="0" w:uiPriority="64" w:unhideWhenUsed="0"/>
+    <w:lsdException w:name="Medium List 1" w:semiHidden="0" w:uiPriority="65" w:unhideWhenUsed="0"/>
+    <w:lsdException w:name="Medium List 2" w:semiHidden="0" w:uiPriority="66" w:unhideWhenUsed="0"/>
+    <w:lsdException w:name="Medium Grid 1" w:semiHidden="0" w:uiPriority="67" w:unhideWhenUsed="0"/>
+    <w:lsdException w:name="Medium Grid 2" w:semiHidden="0" w:uiPriority="68" w:unhideWhenUsed="0"/>
+    <w:lsdException w:name="Medium Grid 3" w:semiHidden="0" w:uiPriority="69" w:unhideWhenUsed="0"/>
+    <w:lsdException w:name="Dark List" w:semiHidden="0" w:uiPriority="70" w:unhideWhenUsed="0"/>
+    <w:lsdException w:name="Colorful Shading" w:semiHidden="0" w:uiPriority="71" w:unhideWhenUsed="0"/>
+    <w:lsdException w:name="Colorful List" w:semiHidden="0" w:uiPriority="72" w:unhideWhenUsed="0"/>
+    <w:lsdException w:name="Colorful Grid" w:semiHidden="0" w:uiPriority="73" w:unhideWhenUsed="0"/>
+    <w:lsdException w:name="Light Shading Accent 1" w:semiHidden="0" w:uiPriority="60" w:unhideWhenUsed="0"/>
+    <w:lsdException w:name="Light List Accent 1" w:semiHidden="0" w:uiPriority="61" w:unhideWhenUsed="0"/>
+    <w:lsdException w:name="Light Grid Accent 1" w:semiHidden="0" w:uiPriority="62" w:unhideWhenUsed="0"/>
+    <w:lsdException w:name="Medium Shading 1 Accent 1" w:semiHidden="0" w:uiPriority="63" w:unhideWhenUsed="0"/>
+    <w:lsdException w:name="Medium Shading 2 Accent 1" w:semiHidden="0" w:uiPriority="64" w:unhideWhenUsed="0"/>
+    <w:lsdException w:name="Medium List 1 Accent 1" w:semiHidden="0" w:uiPriority="65" w:unhideWhenUsed="0"/>
+    <w:lsdException w:name="Revision" w:unhideWhenUsed="0"/>
+    <w:lsdException w:name="List Paragraph" w:semiHidden="0" w:uiPriority="34" w:unhideWhenUsed="0" w:qFormat="1"/>
+    <w:lsdException w:name="Quote" w:semiHidden="0" w:uiPriority="29" w:unhideWhenUsed="0" w:qFormat="1"/>
+    <w:lsdException w:name="Intense Quote" w:semiHidden="0" w:uiPriority="30" w:unhideWhenUsed="0" w:qFormat="1"/>
+    <w:lsdException w:name="Medium List 2 Accent 1" w:semiHidden="0" w:uiPriority="66" w:unhideWhenUsed="0"/>
+    <w:lsdException w:name="Medium Grid 1 Accent 1" w:semiHidden="0" w:uiPriority="67" w:unhideWhenUsed="0"/>
+    <w:lsdException w:name="Medium Grid 2 Accent 1" w:semiHidden="0" w:uiPriority="68" w:unhideWhenUsed="0"/>
+    <w:lsdException w:name="Medium Grid 3 Accent 1" w:semiHidden="0" w:uiPriority="69" w:unhideWhenUsed="0"/>
+    <w:lsdException w:name="Dark List Accent 1" w:semiHidden="0" w:uiPriority="70" w:unhideWhenUsed="0"/>
+    <w:lsdException w:name="Colorful Shading Accent 1" w:semiHidden="0" w:uiPriority="71" w:unhideWhenUsed="0"/>
+    <w:lsdException w:name="Colorful List Accent 1" w:semiHidden="0" w:uiPriority="72" w:unhideWhenUsed="0"/>
+    <w:lsdException w:name="Colorful Grid Accent 1" w:semiHidden="0" w:uiPriority="73" w:unhideWhenUsed="0"/>
+    <w:lsdException w:name="Light Shading Accent 2" w:semiHidden="0" w:uiPriority="60" w:unhideWhenUsed="0"/>
+    <w:lsdException w:name="Light List Accent 2" w:semiHidden="0" w:uiPriority="61" w:unhideWhenUsed="0"/>
+    <w:lsdException w:name="Light Grid Accent 2" w:semiHidden="0" w:uiPriority="62" w:unhideWhenUsed="0"/>
+    <w:lsdException w:name="Medium Shading 1 Accent 2" w:semiHidden="0" w:uiPriority="63" w:unhideWhenUsed="0"/>
+    <w:lsdException w:name="Medium Shading 2 Accent 2" w:semiHidden="0" w:uiPriority="64" w:unhideWhenUsed="0"/>
+    <w:lsdException w:name="Medium List 1 Accent 2" w:semiHidden="0" w:uiPriority="65" w:unhideWhenUsed="0"/>
+    <w:lsdException w:name="Medium List 2 Accent 2" w:semiHidden="0" w:uiPriority="66" w:unhideWhenUsed="0"/>
+    <w:lsdException w:name="Medium Grid 1 Accent 2" w:semiHidden="0" w:uiPriority="67" w:unhideWhenUsed="0"/>
+    <w:lsdException w:name="Medium Grid 2 Accent 2" w:semiHidden="0" w:uiPriority="68" w:unhideWhenUsed="0"/>
+    <w:lsdException w:name="Medium Grid 3 Accent 2" w:semiHidden="0" w:uiPriority="69" w:unhideWhenUsed="0"/>
+    <w:lsdException w:name="Dark List Accent 2" w:semiHidden="0" w:uiPriority="70" w:unhideWhenUsed="0"/>
+    <w:lsdException w:name="Colorful Shading Accent 2" w:semiHidden="0" w:uiPriority="71" w:unhideWhenUsed="0"/>
+    <w:lsdException w:name="Colorful List Accent 2" w:semiHidden="0" w:uiPriority="72" w:unhideWhenUsed="0"/>
+    <w:lsdException w:name="Colorful Grid Accent 2" w:semiHidden="0" w:uiPriority="73" w:unhideWhenUsed="0"/>
+    <w:lsdException w:name="Light Shading Accent 3" w:semiHidden="0" w:uiPriority="60" w:unhideWhenUsed="0"/>
+    <w:lsdException w:name="Light List Accent 3" w:semiHidden="0" w:uiPriority="61" w:unhideWhenUsed="0"/>
+    <w:lsdException w:name="Light Grid Accent 3" w:semiHidden="0" w:uiPriority="62" w:unhideWhenUsed="0"/>
+    <w:lsdException w:name="Medium Shading 1 Accent 3" w:semiHidden="0" w:uiPriority="63" w:unhideWhenUsed="0"/>
+    <w:lsdException w:name="Medium Shading 2 Accent 3" w:semiHidden="0" w:uiPriority="64" w:unhideWhenUsed="0"/>
+    <w:lsdException w:name="Medium List 1 Accent 3" w:semiHidden="0" w:uiPriority="65" w:unhideWhenUsed="0"/>
+    <w:lsdException w:name="Medium List 2 Accent 3" w:semiHidden="0" w:uiPriority="66" w:unhideWhenUsed="0"/>
+    <w:lsdException w:name="Medium Grid 1 Accent 3" w:semiHidden="0" w:uiPriority="67" w:unhideWhenUsed="0"/>
+    <w:lsdException w:name="Medium Grid 2 Accent 3" w:semiHidden="0" w:uiPriority="68" w:unhideWhenUsed="0"/>
+    <w:lsdException w:name="Medium Grid 3 Accent 3" w:semiHidden="0" w:uiPriority="69" w:unhideWhenUsed="0"/>
+    <w:lsdException w:name="Dark List Accent 3" w:semiHidden="0" w:uiPriority="70" w:unhideWhenUsed="0"/>
+    <w:lsdException w:name="Colorful Shading Accent 3" w:semiHidden="0" w:uiPriority="71" w:unhideWhenUsed="0"/>
+    <w:lsdException w:name="Colorful List Accent 3" w:semiHidden="0" w:uiPriority="72" w:unhideWhenUsed="0"/>
+    <w:lsdException w:name="Colorful Grid Accent 3" w:semiHidden="0" w:uiPriority="73" w:unhideWhenUsed="0"/>
+    <w:lsdException w:name="Light Shading Accent 4" w:semiHidden="0" w:uiPriority="60" w:unhideWhenUsed="0"/>
+    <w:lsdException w:name="Light List Accent 4" w:semiHidden="0" w:uiPriority="61" w:unhideWhenUsed="0"/>
+    <w:lsdException w:name="Light Grid Accent 4" w:semiHidden="0" w:uiPriority="62" w:unhideWhenUsed="0"/>
+    <w:lsdException w:name="Medium Shading 1 Accent 4" w:semiHidden="0" w:uiPriority="63" w:unhideWhenUsed="0"/>
+    <w:lsdException w:name="Medium Shading 2 Accent 4" w:semiHidden="0" w:uiPriority="64" w:unhideWhenUsed="0"/>
+    <w:lsdException w:name="Medium List 1 Accent 4" w:semiHidden="0" w:uiPriority="65" w:unhideWhenUsed="0"/>
+    <w:lsdException w:name="Medium List 2 Accent 4" w:semiHidden="0" w:uiPriority="66" w:unhideWhenUsed="0"/>
+    <w:lsdException w:name="Medium Grid 1 Accent 4" w:semiHidden="0" w:uiPriority="67" w:unhideWhenUsed="0"/>
+    <w:lsdException w:name="Medium Grid 2 Accent 4" w:semiHidden="0" w:uiPriority="68" w:unhideWhenUsed="0"/>
+    <w:lsdException w:name="Medium Grid 3 Accent 4" w:semiHidden="0" w:uiPriority="69" w:unhideWhenUsed="0"/>
+    <w:lsdException w:name="Dark List Accent 4" w:semiHidden="0" w:uiPriority="70" w:unhideWhenUsed="0"/>
+    <w:lsdException w:name="Colorful Shading Accent 4" w:semiHidden="0" w:uiPriority="71" w:unhideWhenUsed="0"/>
+    <w:lsdException w:name="Colorful List Accent 4" w:semiHidden="0" w:uiPriority="72" w:unhideWhenUsed="0"/>
+    <w:lsdException w:name="Colorful Grid Accent 4" w:semiHidden="0" w:uiPriority="73" w:unhideWhenUsed="0"/>
+    <w:lsdException w:name="Light Shading Accent 5" w:semiHidden="0" w:uiPriority="60" w:unhideWhenUsed="0"/>
+    <w:lsdException w:name="Light List Accent 5" w:semiHidden="0" w:uiPriority="61" w:unhideWhenUsed="0"/>
+    <w:lsdException w:name="Light Grid Accent 5" w:semiHidden="0" w:uiPriority="62" w:unhideWhenUsed="0"/>
+    <w:lsdException w:name="Medium Shading 1 Accent 5" w:semiHidden="0" w:uiPriority="63" w:unhideWhenUsed="0"/>
+    <w:lsdException w:name="Medium Shading 2 Accent 5" w:semiHidden="0" w:uiPriority="64" w:unhideWhenUsed="0"/>
+    <w:lsdException w:name="Medium List 1 Accent 5" w:semiHidden="0" w:uiPriority="65" w:unhideWhenUsed="0"/>
+    <w:lsdException w:name="Medium List 2 Accent 5" w:semiHidden="0" w:uiPriority="66" w:unhideWhenUsed="0"/>
+    <w:lsdException w:name="Medium Grid 1 Accent 5" w:semiHidden="0" w:uiPriority="67" w:unhideWhenUsed="0"/>
+    <w:lsdException w:name="Medium Grid 2 Accent 5" w:semiHidden="0" w:uiPriority="68" w:unhideWhenUsed="0"/>
+    <w:lsdException w:name="Medium Grid 3 Accent 5" w:semiHidden="0" w:uiPriority="69" w:unhideWhenUsed="0"/>
+    <w:lsdException w:name="Dark List Accent 5" w:semiHidden="0" w:uiPriority="70" w:unhideWhenUsed="0"/>
+    <w:lsdException w:name="Colorful Shading Accent 5" w:semiHidden="0" w:uiPriority="71" w:unhideWhenUsed="0"/>
+    <w:lsdException w:name="Colorful List Accent 5" w:semiHidden="0" w:uiPriority="72" w:unhideWhenUsed="0"/>
+    <w:lsdException w:name="Colorful Grid Accent 5" w:semiHidden="0" w:uiPriority="73" w:unhideWhenUsed="0"/>
+    <w:lsdException w:name="Light Shading Accent 6" w:semiHidden="0" w:uiPriority="60" w:unhideWhenUsed="0"/>
+    <w:lsdException w:name="Light List Accent 6" w:semiHidden="0" w:uiPriority="61" w:unhideWhenUsed="0"/>
+    <w:lsdException w:name="Light Grid Accent 6" w:semiHidden="0" w:uiPriority="62" w:unhideWhenUsed="0"/>
+    <w:lsdException w:name="Medium Shading 1 Accent 6" w:semiHidden="0" w:uiPriority="63" w:unhideWhenUsed="0"/>
+    <w:lsdException w:name="Medium Shading 2 Accent 6" w:semiHidden="0" w:uiPriority="64" w:unhideWhenUsed="0"/>
+    <w:lsdException w:name="Medium List 1 Accent 6" w:semiHidden="0" w:uiPriority="65" w:unhideWhenUsed="0"/>
+    <w:lsdException w:name="Medium List 2 Accent 6" w:semiHidden="0" w:uiPriority="66" w:unhideWhenUsed="0"/>
+    <w:lsdException w:name="Medium Grid 1 Accent 6" w:semiHidden="0" w:uiPriority="67" w:unhideWhenUsed="0"/>
+    <w:lsdException w:name="Medium Grid 2 Accent 6" w:semiHidden="0" w:uiPriority="68" w:unhideWhenUsed="0"/>
+    <w:lsdException w:name="Medium Grid 3 Accent 6" w:semiHidden="0" w:uiPriority="69" w:unhideWhenUsed="0"/>
+    <w:lsdException w:name="Dark List Accent 6" w:semiHidden="0" w:uiPriority="70" w:unhideWhenUsed="0"/>
+    <w:lsdException w:name="Colorful Shading Accent 6" w:semiHidden="0" w:uiPriority="71" w:unhideWhenUsed="0"/>
+    <w:lsdException w:name="Colorful List Accent 6" w:semiHidden="0" w:uiPriority="72" w:unhideWhenUsed="0"/>
+    <w:lsdException w:name="Colorful Grid Accent 6" w:semiHidden="0" w:uiPriority="73" w:unhideWhenUsed="0"/>
+    <w:lsdException w:name="Subtle Emphasis" w:semiHidden="0" w:uiPriority="19" w:unhideWhenUsed="0" w:qFormat="1"/>
+    <w:lsdException w:name="Intense Emphasis" w:semiHidden="0" w:uiPriority="21" w:unhideWhenUsed="0" w:qFormat="1"/>
+    <w:lsdException w:name="Subtle Reference" w:semiHidden="0" w:uiPriority="31" w:unhideWhenUsed="0" w:qFormat="1"/>
+    <w:lsdException w:name="Intense Reference" w:semiHidden="0" w:uiPriority="32" w:unhideWhenUsed="0" w:qFormat="1"/>
+    <w:lsdException w:name="Book Title" w:semiHidden="0" w:uiPriority="33" w:unhideWhenUsed="0" w:qFormat="1"/>
+    <w:lsdException w:name="Bibliography" w:uiPriority="37"/>
+    <w:lsdException w:name="TOC Heading" w:uiPriority="39" w:qFormat="1"/>
   </w:latentStyles>
-  <w:style w:type="paragraph" w:default="1" w:styleId="Normal">
+  <w:style w:type="paragraph" w:default="1" w:styleId="a">
     <w:name w:val="Normal"/>
     <w:qFormat/>
     <w:rsid w:val="00C03511"/>
@@ -5579,10 +5333,10 @@
       <w:lang w:eastAsia="uk-UA"/>
     </w:rPr>
   </w:style>
-  <w:style w:type="paragraph" w:styleId="Heading1">
+  <w:style w:type="paragraph" w:styleId="1">
     <w:name w:val="heading 1"/>
-    <w:basedOn w:val="Normal"/>
-    <w:next w:val="Normal"/>
+    <w:basedOn w:val="a"/>
+    <w:next w:val="a"/>
     <w:qFormat/>
     <w:rsid w:val="00C03511"/>
     <w:pPr>
@@ -5595,10 +5349,10 @@
       <w:sz w:val="22"/>
     </w:rPr>
   </w:style>
-  <w:style w:type="paragraph" w:styleId="Heading2">
+  <w:style w:type="paragraph" w:styleId="2">
     <w:name w:val="heading 2"/>
-    <w:basedOn w:val="Normal"/>
-    <w:next w:val="Normal"/>
+    <w:basedOn w:val="a"/>
+    <w:next w:val="a"/>
     <w:qFormat/>
     <w:rsid w:val="00C03511"/>
     <w:pPr>
@@ -5616,10 +5370,10 @@
       <w:sz w:val="20"/>
     </w:rPr>
   </w:style>
-  <w:style w:type="paragraph" w:styleId="Heading3">
+  <w:style w:type="paragraph" w:styleId="3">
     <w:name w:val="heading 3"/>
-    <w:basedOn w:val="Normal"/>
-    <w:next w:val="Normal"/>
+    <w:basedOn w:val="a"/>
+    <w:next w:val="a"/>
     <w:qFormat/>
     <w:rsid w:val="00C03511"/>
     <w:pPr>
@@ -5633,10 +5387,10 @@
       <w:sz w:val="24"/>
     </w:rPr>
   </w:style>
-  <w:style w:type="paragraph" w:styleId="Heading4">
+  <w:style w:type="paragraph" w:styleId="4">
     <w:name w:val="heading 4"/>
-    <w:basedOn w:val="Normal"/>
-    <w:next w:val="Normal"/>
+    <w:basedOn w:val="a"/>
+    <w:next w:val="a"/>
     <w:qFormat/>
     <w:rsid w:val="00C03511"/>
     <w:pPr>
@@ -5650,10 +5404,10 @@
       <w:sz w:val="20"/>
     </w:rPr>
   </w:style>
-  <w:style w:type="paragraph" w:styleId="Heading5">
+  <w:style w:type="paragraph" w:styleId="5">
     <w:name w:val="heading 5"/>
-    <w:basedOn w:val="Normal"/>
-    <w:next w:val="Normal"/>
+    <w:basedOn w:val="a"/>
+    <w:next w:val="a"/>
     <w:qFormat/>
     <w:rsid w:val="00C03511"/>
     <w:pPr>
@@ -5665,10 +5419,10 @@
       <w:b/>
     </w:rPr>
   </w:style>
-  <w:style w:type="paragraph" w:styleId="Heading6">
+  <w:style w:type="paragraph" w:styleId="6">
     <w:name w:val="heading 6"/>
-    <w:basedOn w:val="Normal"/>
-    <w:next w:val="Normal"/>
+    <w:basedOn w:val="a"/>
+    <w:next w:val="a"/>
     <w:qFormat/>
     <w:rsid w:val="00C03511"/>
     <w:pPr>
@@ -5680,10 +5434,10 @@
       <w:lang w:val="uk-UA"/>
     </w:rPr>
   </w:style>
-  <w:style w:type="paragraph" w:styleId="Heading7">
+  <w:style w:type="paragraph" w:styleId="7">
     <w:name w:val="heading 7"/>
-    <w:basedOn w:val="Normal"/>
-    <w:next w:val="Normal"/>
+    <w:basedOn w:val="a"/>
+    <w:next w:val="a"/>
     <w:qFormat/>
     <w:rsid w:val="00C03511"/>
     <w:pPr>
@@ -5701,10 +5455,10 @@
       <w:lang w:val="uk-UA"/>
     </w:rPr>
   </w:style>
-  <w:style w:type="paragraph" w:styleId="Heading8">
+  <w:style w:type="paragraph" w:styleId="8">
     <w:name w:val="heading 8"/>
-    <w:basedOn w:val="Normal"/>
-    <w:next w:val="Normal"/>
+    <w:basedOn w:val="a"/>
+    <w:next w:val="a"/>
     <w:qFormat/>
     <w:rsid w:val="00C03511"/>
     <w:pPr>
@@ -5718,10 +5472,10 @@
       <w:sz w:val="60"/>
     </w:rPr>
   </w:style>
-  <w:style w:type="paragraph" w:styleId="Heading9">
+  <w:style w:type="paragraph" w:styleId="9">
     <w:name w:val="heading 9"/>
-    <w:basedOn w:val="Normal"/>
-    <w:next w:val="Normal"/>
+    <w:basedOn w:val="a"/>
+    <w:next w:val="a"/>
     <w:qFormat/>
     <w:rsid w:val="00C03511"/>
     <w:pPr>
@@ -5734,13 +5488,13 @@
       <w:sz w:val="24"/>
     </w:rPr>
   </w:style>
-  <w:style w:type="character" w:default="1" w:styleId="DefaultParagraphFont">
+  <w:style w:type="character" w:default="1" w:styleId="a0">
     <w:name w:val="Default Paragraph Font"/>
     <w:uiPriority w:val="1"/>
     <w:semiHidden/>
     <w:unhideWhenUsed/>
   </w:style>
-  <w:style w:type="table" w:default="1" w:styleId="TableNormal">
+  <w:style w:type="table" w:default="1" w:styleId="a1">
     <w:name w:val="Normal Table"/>
     <w:uiPriority w:val="99"/>
     <w:semiHidden/>
@@ -5755,7 +5509,7 @@
       </w:tblCellMar>
     </w:tblPr>
   </w:style>
-  <w:style w:type="numbering" w:default="1" w:styleId="NoList">
+  <w:style w:type="numbering" w:default="1" w:styleId="a2">
     <w:name w:val="No List"/>
     <w:uiPriority w:val="99"/>
     <w:semiHidden/>
@@ -5774,9 +5528,9 @@
       <w:lang w:val="uk-UA" w:eastAsia="uk-UA"/>
     </w:rPr>
   </w:style>
-  <w:style w:type="paragraph" w:styleId="BodyTextIndent">
+  <w:style w:type="paragraph" w:styleId="a3">
     <w:name w:val="Body Text Indent"/>
-    <w:basedOn w:val="Normal"/>
+    <w:basedOn w:val="a"/>
     <w:rsid w:val="00C03511"/>
     <w:pPr>
       <w:ind w:left="708"/>
@@ -5786,9 +5540,9 @@
       <w:b/>
     </w:rPr>
   </w:style>
-  <w:style w:type="paragraph" w:styleId="BodyTextIndent2">
+  <w:style w:type="paragraph" w:styleId="20">
     <w:name w:val="Body Text Indent 2"/>
-    <w:basedOn w:val="Normal"/>
+    <w:basedOn w:val="a"/>
     <w:rsid w:val="00C03511"/>
     <w:pPr>
       <w:ind w:firstLine="705"/>
@@ -5798,9 +5552,9 @@
       <w:b/>
     </w:rPr>
   </w:style>
-  <w:style w:type="paragraph" w:styleId="BodyTextIndent3">
+  <w:style w:type="paragraph" w:styleId="30">
     <w:name w:val="Body Text Indent 3"/>
-    <w:basedOn w:val="Normal"/>
+    <w:basedOn w:val="a"/>
     <w:rsid w:val="00C03511"/>
     <w:pPr>
       <w:widowControl w:val="0"/>
@@ -5808,9 +5562,9 @@
       <w:ind w:left="5680" w:firstLine="284"/>
     </w:pPr>
   </w:style>
-  <w:style w:type="paragraph" w:styleId="BodyText">
+  <w:style w:type="paragraph" w:styleId="a4">
     <w:name w:val="Body Text"/>
-    <w:basedOn w:val="Normal"/>
+    <w:basedOn w:val="a"/>
     <w:rsid w:val="00C03511"/>
     <w:pPr>
       <w:widowControl w:val="0"/>
@@ -5821,17 +5575,17 @@
       <w:lang w:val="uk-UA"/>
     </w:rPr>
   </w:style>
-  <w:style w:type="paragraph" w:styleId="BodyText2">
+  <w:style w:type="paragraph" w:styleId="21">
     <w:name w:val="Body Text 2"/>
-    <w:basedOn w:val="Normal"/>
+    <w:basedOn w:val="a"/>
     <w:rsid w:val="00C03511"/>
     <w:pPr>
       <w:jc w:val="center"/>
     </w:pPr>
   </w:style>
-  <w:style w:type="paragraph" w:styleId="Header">
+  <w:style w:type="paragraph" w:styleId="a5">
     <w:name w:val="header"/>
-    <w:basedOn w:val="Normal"/>
+    <w:basedOn w:val="a"/>
     <w:rsid w:val="00C03511"/>
     <w:pPr>
       <w:tabs>
@@ -5843,9 +5597,9 @@
       <w:sz w:val="20"/>
     </w:rPr>
   </w:style>
-  <w:style w:type="paragraph" w:styleId="BodyText3">
+  <w:style w:type="paragraph" w:styleId="31">
     <w:name w:val="Body Text 3"/>
-    <w:basedOn w:val="Normal"/>
+    <w:basedOn w:val="a"/>
     <w:rsid w:val="00C03511"/>
     <w:pPr>
       <w:jc w:val="center"/>
@@ -5854,9 +5608,9 @@
       <w:b/>
     </w:rPr>
   </w:style>
-  <w:style w:type="paragraph" w:styleId="Footer">
+  <w:style w:type="paragraph" w:styleId="a6">
     <w:name w:val="footer"/>
-    <w:basedOn w:val="Normal"/>
+    <w:basedOn w:val="a"/>
     <w:rsid w:val="00C03511"/>
     <w:pPr>
       <w:tabs>
@@ -5865,9 +5619,9 @@
       </w:tabs>
     </w:pPr>
   </w:style>
-  <w:style w:type="paragraph" w:styleId="PlainText">
+  <w:style w:type="paragraph" w:styleId="a7">
     <w:name w:val="Plain Text"/>
-    <w:basedOn w:val="Normal"/>
+    <w:basedOn w:val="a"/>
     <w:rsid w:val="009F652F"/>
     <w:rPr>
       <w:rFonts w:ascii="Courier New" w:hAnsi="Courier New" w:cs="Courier New"/>
@@ -5875,9 +5629,9 @@
       <w:lang w:eastAsia="ru-RU"/>
     </w:rPr>
   </w:style>
-  <w:style w:type="character" w:styleId="Hyperlink">
+  <w:style w:type="character" w:styleId="a8">
     <w:name w:val="Hyperlink"/>
-    <w:basedOn w:val="DefaultParagraphFont"/>
+    <w:basedOn w:val="a0"/>
     <w:uiPriority w:val="99"/>
     <w:unhideWhenUsed/>
     <w:rsid w:val="008C363A"/>
@@ -5886,9 +5640,9 @@
       <w:u w:val="single"/>
     </w:rPr>
   </w:style>
-  <w:style w:type="paragraph" w:styleId="ListParagraph">
+  <w:style w:type="paragraph" w:styleId="a9">
     <w:name w:val="List Paragraph"/>
-    <w:basedOn w:val="Normal"/>
+    <w:basedOn w:val="a"/>
     <w:uiPriority w:val="34"/>
     <w:qFormat/>
     <w:rsid w:val="00FB6A83"/>
@@ -5897,10 +5651,10 @@
       <w:contextualSpacing/>
     </w:pPr>
   </w:style>
-  <w:style w:type="paragraph" w:styleId="BalloonText">
+  <w:style w:type="paragraph" w:styleId="aa">
     <w:name w:val="Balloon Text"/>
-    <w:basedOn w:val="Normal"/>
-    <w:link w:val="BalloonTextChar"/>
+    <w:basedOn w:val="a"/>
+    <w:link w:val="ab"/>
     <w:uiPriority w:val="99"/>
     <w:semiHidden/>
     <w:unhideWhenUsed/>
@@ -5911,10 +5665,10 @@
       <w:szCs w:val="18"/>
     </w:rPr>
   </w:style>
-  <w:style w:type="character" w:customStyle="1" w:styleId="BalloonTextChar">
-    <w:name w:val="Balloon Text Char"/>
-    <w:basedOn w:val="DefaultParagraphFont"/>
-    <w:link w:val="BalloonText"/>
+  <w:style w:type="character" w:customStyle="1" w:styleId="ab">
+    <w:name w:val="Текст выноски Знак"/>
+    <w:basedOn w:val="a0"/>
+    <w:link w:val="aa"/>
     <w:uiPriority w:val="99"/>
     <w:semiHidden/>
     <w:rsid w:val="009F2D83"/>
@@ -5925,9 +5679,9 @@
       <w:lang w:eastAsia="uk-UA"/>
     </w:rPr>
   </w:style>
-  <w:style w:type="character" w:styleId="HTMLCode">
+  <w:style w:type="character" w:styleId="HTML">
     <w:name w:val="HTML Code"/>
-    <w:basedOn w:val="DefaultParagraphFont"/>
+    <w:basedOn w:val="a0"/>
     <w:uiPriority w:val="99"/>
     <w:semiHidden/>
     <w:unhideWhenUsed/>
@@ -5937,6 +5691,196 @@
       <w:sz w:val="20"/>
       <w:szCs w:val="20"/>
     </w:rPr>
+  </w:style>
+</w:styles>
+</file>
+
+<file path=word/stylesWithEffects.xml><?xml version="1.0" encoding="utf-8"?>
+<w:styles xmlns:wpc="http://schemas.microsoft.com/office/word/2010/wordprocessingCanvas" xmlns:mc="http://schemas.openxmlformats.org/markup-compatibility/2006" xmlns:o="urn:schemas-microsoft-com:office:office" xmlns:r="http://schemas.openxmlformats.org/officeDocument/2006/relationships" xmlns:m="http://schemas.openxmlformats.org/officeDocument/2006/math" xmlns:v="urn:schemas-microsoft-com:vml" xmlns:wp14="http://schemas.microsoft.com/office/word/2010/wordprocessingDrawing" xmlns:wp="http://schemas.openxmlformats.org/drawingml/2006/wordprocessingDrawing" xmlns:w10="urn:schemas-microsoft-com:office:word" xmlns:w="http://schemas.openxmlformats.org/wordprocessingml/2006/main" xmlns:w14="http://schemas.microsoft.com/office/word/2010/wordml" xmlns:wpg="http://schemas.microsoft.com/office/word/2010/wordprocessingGroup" xmlns:wpi="http://schemas.microsoft.com/office/word/2010/wordprocessingInk" xmlns:wne="http://schemas.microsoft.com/office/word/2006/wordml" xmlns:wps="http://schemas.microsoft.com/office/word/2010/wordprocessingShape" mc:Ignorable="w14 wp14">
+  <w:docDefaults>
+    <w:rPrDefault>
+      <w:rPr>
+        <w:rFonts w:asciiTheme="minorHAnsi" w:eastAsiaTheme="minorEastAsia" w:hAnsiTheme="minorHAnsi" w:cstheme="minorBidi"/>
+        <w:sz w:val="22"/>
+        <w:szCs w:val="22"/>
+        <w:lang w:val="ru-RU" w:eastAsia="ru-RU" w:bidi="ar-SA"/>
+      </w:rPr>
+    </w:rPrDefault>
+    <w:pPrDefault>
+      <w:pPr>
+        <w:spacing w:after="200" w:line="276" w:lineRule="auto"/>
+      </w:pPr>
+    </w:pPrDefault>
+  </w:docDefaults>
+  <w:latentStyles w:defLockedState="0" w:defUIPriority="99" w:defSemiHidden="1" w:defUnhideWhenUsed="1" w:defQFormat="0" w:count="267">
+    <w:lsdException w:name="Normal" w:semiHidden="0" w:uiPriority="0" w:unhideWhenUsed="0" w:qFormat="1"/>
+    <w:lsdException w:name="heading 1" w:semiHidden="0" w:uiPriority="9" w:unhideWhenUsed="0" w:qFormat="1"/>
+    <w:lsdException w:name="heading 2" w:uiPriority="9" w:qFormat="1"/>
+    <w:lsdException w:name="heading 3" w:uiPriority="9" w:qFormat="1"/>
+    <w:lsdException w:name="heading 4" w:uiPriority="9" w:qFormat="1"/>
+    <w:lsdException w:name="heading 5" w:uiPriority="9" w:qFormat="1"/>
+    <w:lsdException w:name="heading 6" w:uiPriority="9" w:qFormat="1"/>
+    <w:lsdException w:name="heading 7" w:uiPriority="9" w:qFormat="1"/>
+    <w:lsdException w:name="heading 8" w:uiPriority="9" w:qFormat="1"/>
+    <w:lsdException w:name="heading 9" w:uiPriority="9" w:qFormat="1"/>
+    <w:lsdException w:name="toc 1" w:uiPriority="39"/>
+    <w:lsdException w:name="toc 2" w:uiPriority="39"/>
+    <w:lsdException w:name="toc 3" w:uiPriority="39"/>
+    <w:lsdException w:name="toc 4" w:uiPriority="39"/>
+    <w:lsdException w:name="toc 5" w:uiPriority="39"/>
+    <w:lsdException w:name="toc 6" w:uiPriority="39"/>
+    <w:lsdException w:name="toc 7" w:uiPriority="39"/>
+    <w:lsdException w:name="toc 8" w:uiPriority="39"/>
+    <w:lsdException w:name="toc 9" w:uiPriority="39"/>
+    <w:lsdException w:name="caption" w:uiPriority="35" w:qFormat="1"/>
+    <w:lsdException w:name="Title" w:semiHidden="0" w:uiPriority="10" w:unhideWhenUsed="0" w:qFormat="1"/>
+    <w:lsdException w:name="Default Paragraph Font" w:uiPriority="1"/>
+    <w:lsdException w:name="Subtitle" w:semiHidden="0" w:uiPriority="11" w:unhideWhenUsed="0" w:qFormat="1"/>
+    <w:lsdException w:name="Strong" w:semiHidden="0" w:uiPriority="22" w:unhideWhenUsed="0" w:qFormat="1"/>
+    <w:lsdException w:name="Emphasis" w:semiHidden="0" w:uiPriority="20" w:unhideWhenUsed="0" w:qFormat="1"/>
+    <w:lsdException w:name="Table Grid" w:semiHidden="0" w:uiPriority="59" w:unhideWhenUsed="0"/>
+    <w:lsdException w:name="Placeholder Text" w:unhideWhenUsed="0"/>
+    <w:lsdException w:name="No Spacing" w:semiHidden="0" w:uiPriority="1" w:unhideWhenUsed="0" w:qFormat="1"/>
+    <w:lsdException w:name="Light Shading" w:semiHidden="0" w:uiPriority="60" w:unhideWhenUsed="0"/>
+    <w:lsdException w:name="Light List" w:semiHidden="0" w:uiPriority="61" w:unhideWhenUsed="0"/>
+    <w:lsdException w:name="Light Grid" w:semiHidden="0" w:uiPriority="62" w:unhideWhenUsed="0"/>
+    <w:lsdException w:name="Medium Shading 1" w:semiHidden="0" w:uiPriority="63" w:unhideWhenUsed="0"/>
+    <w:lsdException w:name="Medium Shading 2" w:semiHidden="0" w:uiPriority="64" w:unhideWhenUsed="0"/>
+    <w:lsdException w:name="Medium List 1" w:semiHidden="0" w:uiPriority="65" w:unhideWhenUsed="0"/>
+    <w:lsdException w:name="Medium List 2" w:semiHidden="0" w:uiPriority="66" w:unhideWhenUsed="0"/>
+    <w:lsdException w:name="Medium Grid 1" w:semiHidden="0" w:uiPriority="67" w:unhideWhenUsed="0"/>
+    <w:lsdException w:name="Medium Grid 2" w:semiHidden="0" w:uiPriority="68" w:unhideWhenUsed="0"/>
+    <w:lsdException w:name="Medium Grid 3" w:semiHidden="0" w:uiPriority="69" w:unhideWhenUsed="0"/>
+    <w:lsdException w:name="Dark List" w:semiHidden="0" w:uiPriority="70" w:unhideWhenUsed="0"/>
+    <w:lsdException w:name="Colorful Shading" w:semiHidden="0" w:uiPriority="71" w:unhideWhenUsed="0"/>
+    <w:lsdException w:name="Colorful List" w:semiHidden="0" w:uiPriority="72" w:unhideWhenUsed="0"/>
+    <w:lsdException w:name="Colorful Grid" w:semiHidden="0" w:uiPriority="73" w:unhideWhenUsed="0"/>
+    <w:lsdException w:name="Light Shading Accent 1" w:semiHidden="0" w:uiPriority="60" w:unhideWhenUsed="0"/>
+    <w:lsdException w:name="Light List Accent 1" w:semiHidden="0" w:uiPriority="61" w:unhideWhenUsed="0"/>
+    <w:lsdException w:name="Light Grid Accent 1" w:semiHidden="0" w:uiPriority="62" w:unhideWhenUsed="0"/>
+    <w:lsdException w:name="Medium Shading 1 Accent 1" w:semiHidden="0" w:uiPriority="63" w:unhideWhenUsed="0"/>
+    <w:lsdException w:name="Medium Shading 2 Accent 1" w:semiHidden="0" w:uiPriority="64" w:unhideWhenUsed="0"/>
+    <w:lsdException w:name="Medium List 1 Accent 1" w:semiHidden="0" w:uiPriority="65" w:unhideWhenUsed="0"/>
+    <w:lsdException w:name="Revision" w:unhideWhenUsed="0"/>
+    <w:lsdException w:name="List Paragraph" w:semiHidden="0" w:uiPriority="34" w:unhideWhenUsed="0" w:qFormat="1"/>
+    <w:lsdException w:name="Quote" w:semiHidden="0" w:uiPriority="29" w:unhideWhenUsed="0" w:qFormat="1"/>
+    <w:lsdException w:name="Intense Quote" w:semiHidden="0" w:uiPriority="30" w:unhideWhenUsed="0" w:qFormat="1"/>
+    <w:lsdException w:name="Medium List 2 Accent 1" w:semiHidden="0" w:uiPriority="66" w:unhideWhenUsed="0"/>
+    <w:lsdException w:name="Medium Grid 1 Accent 1" w:semiHidden="0" w:uiPriority="67" w:unhideWhenUsed="0"/>
+    <w:lsdException w:name="Medium Grid 2 Accent 1" w:semiHidden="0" w:uiPriority="68" w:unhideWhenUsed="0"/>
+    <w:lsdException w:name="Medium Grid 3 Accent 1" w:semiHidden="0" w:uiPriority="69" w:unhideWhenUsed="0"/>
+    <w:lsdException w:name="Dark List Accent 1" w:semiHidden="0" w:uiPriority="70" w:unhideWhenUsed="0"/>
+    <w:lsdException w:name="Colorful Shading Accent 1" w:semiHidden="0" w:uiPriority="71" w:unhideWhenUsed="0"/>
+    <w:lsdException w:name="Colorful List Accent 1" w:semiHidden="0" w:uiPriority="72" w:unhideWhenUsed="0"/>
+    <w:lsdException w:name="Colorful Grid Accent 1" w:semiHidden="0" w:uiPriority="73" w:unhideWhenUsed="0"/>
+    <w:lsdException w:name="Light Shading Accent 2" w:semiHidden="0" w:uiPriority="60" w:unhideWhenUsed="0"/>
+    <w:lsdException w:name="Light List Accent 2" w:semiHidden="0" w:uiPriority="61" w:unhideWhenUsed="0"/>
+    <w:lsdException w:name="Light Grid Accent 2" w:semiHidden="0" w:uiPriority="62" w:unhideWhenUsed="0"/>
+    <w:lsdException w:name="Medium Shading 1 Accent 2" w:semiHidden="0" w:uiPriority="63" w:unhideWhenUsed="0"/>
+    <w:lsdException w:name="Medium Shading 2 Accent 2" w:semiHidden="0" w:uiPriority="64" w:unhideWhenUsed="0"/>
+    <w:lsdException w:name="Medium List 1 Accent 2" w:semiHidden="0" w:uiPriority="65" w:unhideWhenUsed="0"/>
+    <w:lsdException w:name="Medium List 2 Accent 2" w:semiHidden="0" w:uiPriority="66" w:unhideWhenUsed="0"/>
+    <w:lsdException w:name="Medium Grid 1 Accent 2" w:semiHidden="0" w:uiPriority="67" w:unhideWhenUsed="0"/>
+    <w:lsdException w:name="Medium Grid 2 Accent 2" w:semiHidden="0" w:uiPriority="68" w:unhideWhenUsed="0"/>
+    <w:lsdException w:name="Medium Grid 3 Accent 2" w:semiHidden="0" w:uiPriority="69" w:unhideWhenUsed="0"/>
+    <w:lsdException w:name="Dark List Accent 2" w:semiHidden="0" w:uiPriority="70" w:unhideWhenUsed="0"/>
+    <w:lsdException w:name="Colorful Shading Accent 2" w:semiHidden="0" w:uiPriority="71" w:unhideWhenUsed="0"/>
+    <w:lsdException w:name="Colorful List Accent 2" w:semiHidden="0" w:uiPriority="72" w:unhideWhenUsed="0"/>
+    <w:lsdException w:name="Colorful Grid Accent 2" w:semiHidden="0" w:uiPriority="73" w:unhideWhenUsed="0"/>
+    <w:lsdException w:name="Light Shading Accent 3" w:semiHidden="0" w:uiPriority="60" w:unhideWhenUsed="0"/>
+    <w:lsdException w:name="Light List Accent 3" w:semiHidden="0" w:uiPriority="61" w:unhideWhenUsed="0"/>
+    <w:lsdException w:name="Light Grid Accent 3" w:semiHidden="0" w:uiPriority="62" w:unhideWhenUsed="0"/>
+    <w:lsdException w:name="Medium Shading 1 Accent 3" w:semiHidden="0" w:uiPriority="63" w:unhideWhenUsed="0"/>
+    <w:lsdException w:name="Medium Shading 2 Accent 3" w:semiHidden="0" w:uiPriority="64" w:unhideWhenUsed="0"/>
+    <w:lsdException w:name="Medium List 1 Accent 3" w:semiHidden="0" w:uiPriority="65" w:unhideWhenUsed="0"/>
+    <w:lsdException w:name="Medium List 2 Accent 3" w:semiHidden="0" w:uiPriority="66" w:unhideWhenUsed="0"/>
+    <w:lsdException w:name="Medium Grid 1 Accent 3" w:semiHidden="0" w:uiPriority="67" w:unhideWhenUsed="0"/>
+    <w:lsdException w:name="Medium Grid 2 Accent 3" w:semiHidden="0" w:uiPriority="68" w:unhideWhenUsed="0"/>
+    <w:lsdException w:name="Medium Grid 3 Accent 3" w:semiHidden="0" w:uiPriority="69" w:unhideWhenUsed="0"/>
+    <w:lsdException w:name="Dark List Accent 3" w:semiHidden="0" w:uiPriority="70" w:unhideWhenUsed="0"/>
+    <w:lsdException w:name="Colorful Shading Accent 3" w:semiHidden="0" w:uiPriority="71" w:unhideWhenUsed="0"/>
+    <w:lsdException w:name="Colorful List Accent 3" w:semiHidden="0" w:uiPriority="72" w:unhideWhenUsed="0"/>
+    <w:lsdException w:name="Colorful Grid Accent 3" w:semiHidden="0" w:uiPriority="73" w:unhideWhenUsed="0"/>
+    <w:lsdException w:name="Light Shading Accent 4" w:semiHidden="0" w:uiPriority="60" w:unhideWhenUsed="0"/>
+    <w:lsdException w:name="Light List Accent 4" w:semiHidden="0" w:uiPriority="61" w:unhideWhenUsed="0"/>
+    <w:lsdException w:name="Light Grid Accent 4" w:semiHidden="0" w:uiPriority="62" w:unhideWhenUsed="0"/>
+    <w:lsdException w:name="Medium Shading 1 Accent 4" w:semiHidden="0" w:uiPriority="63" w:unhideWhenUsed="0"/>
+    <w:lsdException w:name="Medium Shading 2 Accent 4" w:semiHidden="0" w:uiPriority="64" w:unhideWhenUsed="0"/>
+    <w:lsdException w:name="Medium List 1 Accent 4" w:semiHidden="0" w:uiPriority="65" w:unhideWhenUsed="0"/>
+    <w:lsdException w:name="Medium List 2 Accent 4" w:semiHidden="0" w:uiPriority="66" w:unhideWhenUsed="0"/>
+    <w:lsdException w:name="Medium Grid 1 Accent 4" w:semiHidden="0" w:uiPriority="67" w:unhideWhenUsed="0"/>
+    <w:lsdException w:name="Medium Grid 2 Accent 4" w:semiHidden="0" w:uiPriority="68" w:unhideWhenUsed="0"/>
+    <w:lsdException w:name="Medium Grid 3 Accent 4" w:semiHidden="0" w:uiPriority="69" w:unhideWhenUsed="0"/>
+    <w:lsdException w:name="Dark List Accent 4" w:semiHidden="0" w:uiPriority="70" w:unhideWhenUsed="0"/>
+    <w:lsdException w:name="Colorful Shading Accent 4" w:semiHidden="0" w:uiPriority="71" w:unhideWhenUsed="0"/>
+    <w:lsdException w:name="Colorful List Accent 4" w:semiHidden="0" w:uiPriority="72" w:unhideWhenUsed="0"/>
+    <w:lsdException w:name="Colorful Grid Accent 4" w:semiHidden="0" w:uiPriority="73" w:unhideWhenUsed="0"/>
+    <w:lsdException w:name="Light Shading Accent 5" w:semiHidden="0" w:uiPriority="60" w:unhideWhenUsed="0"/>
+    <w:lsdException w:name="Light List Accent 5" w:semiHidden="0" w:uiPriority="61" w:unhideWhenUsed="0"/>
+    <w:lsdException w:name="Light Grid Accent 5" w:semiHidden="0" w:uiPriority="62" w:unhideWhenUsed="0"/>
+    <w:lsdException w:name="Medium Shading 1 Accent 5" w:semiHidden="0" w:uiPriority="63" w:unhideWhenUsed="0"/>
+    <w:lsdException w:name="Medium Shading 2 Accent 5" w:semiHidden="0" w:uiPriority="64" w:unhideWhenUsed="0"/>
+    <w:lsdException w:name="Medium List 1 Accent 5" w:semiHidden="0" w:uiPriority="65" w:unhideWhenUsed="0"/>
+    <w:lsdException w:name="Medium List 2 Accent 5" w:semiHidden="0" w:uiPriority="66" w:unhideWhenUsed="0"/>
+    <w:lsdException w:name="Medium Grid 1 Accent 5" w:semiHidden="0" w:uiPriority="67" w:unhideWhenUsed="0"/>
+    <w:lsdException w:name="Medium Grid 2 Accent 5" w:semiHidden="0" w:uiPriority="68" w:unhideWhenUsed="0"/>
+    <w:lsdException w:name="Medium Grid 3 Accent 5" w:semiHidden="0" w:uiPriority="69" w:unhideWhenUsed="0"/>
+    <w:lsdException w:name="Dark List Accent 5" w:semiHidden="0" w:uiPriority="70" w:unhideWhenUsed="0"/>
+    <w:lsdException w:name="Colorful Shading Accent 5" w:semiHidden="0" w:uiPriority="71" w:unhideWhenUsed="0"/>
+    <w:lsdException w:name="Colorful List Accent 5" w:semiHidden="0" w:uiPriority="72" w:unhideWhenUsed="0"/>
+    <w:lsdException w:name="Colorful Grid Accent 5" w:semiHidden="0" w:uiPriority="73" w:unhideWhenUsed="0"/>
+    <w:lsdException w:name="Light Shading Accent 6" w:semiHidden="0" w:uiPriority="60" w:unhideWhenUsed="0"/>
+    <w:lsdException w:name="Light List Accent 6" w:semiHidden="0" w:uiPriority="61" w:unhideWhenUsed="0"/>
+    <w:lsdException w:name="Light Grid Accent 6" w:semiHidden="0" w:uiPriority="62" w:unhideWhenUsed="0"/>
+    <w:lsdException w:name="Medium Shading 1 Accent 6" w:semiHidden="0" w:uiPriority="63" w:unhideWhenUsed="0"/>
+    <w:lsdException w:name="Medium Shading 2 Accent 6" w:semiHidden="0" w:uiPriority="64" w:unhideWhenUsed="0"/>
+    <w:lsdException w:name="Medium List 1 Accent 6" w:semiHidden="0" w:uiPriority="65" w:unhideWhenUsed="0"/>
+    <w:lsdException w:name="Medium List 2 Accent 6" w:semiHidden="0" w:uiPriority="66" w:unhideWhenUsed="0"/>
+    <w:lsdException w:name="Medium Grid 1 Accent 6" w:semiHidden="0" w:uiPriority="67" w:unhideWhenUsed="0"/>
+    <w:lsdException w:name="Medium Grid 2 Accent 6" w:semiHidden="0" w:uiPriority="68" w:unhideWhenUsed="0"/>
+    <w:lsdException w:name="Medium Grid 3 Accent 6" w:semiHidden="0" w:uiPriority="69" w:unhideWhenUsed="0"/>
+    <w:lsdException w:name="Dark List Accent 6" w:semiHidden="0" w:uiPriority="70" w:unhideWhenUsed="0"/>
+    <w:lsdException w:name="Colorful Shading Accent 6" w:semiHidden="0" w:uiPriority="71" w:unhideWhenUsed="0"/>
+    <w:lsdException w:name="Colorful List Accent 6" w:semiHidden="0" w:uiPriority="72" w:unhideWhenUsed="0"/>
+    <w:lsdException w:name="Colorful Grid Accent 6" w:semiHidden="0" w:uiPriority="73" w:unhideWhenUsed="0"/>
+    <w:lsdException w:name="Subtle Emphasis" w:semiHidden="0" w:uiPriority="19" w:unhideWhenUsed="0" w:qFormat="1"/>
+    <w:lsdException w:name="Intense Emphasis" w:semiHidden="0" w:uiPriority="21" w:unhideWhenUsed="0" w:qFormat="1"/>
+    <w:lsdException w:name="Subtle Reference" w:semiHidden="0" w:uiPriority="31" w:unhideWhenUsed="0" w:qFormat="1"/>
+    <w:lsdException w:name="Intense Reference" w:semiHidden="0" w:uiPriority="32" w:unhideWhenUsed="0" w:qFormat="1"/>
+    <w:lsdException w:name="Book Title" w:semiHidden="0" w:uiPriority="33" w:unhideWhenUsed="0" w:qFormat="1"/>
+    <w:lsdException w:name="Bibliography" w:uiPriority="37"/>
+    <w:lsdException w:name="TOC Heading" w:uiPriority="39" w:qFormat="1"/>
+  </w:latentStyles>
+  <w:style w:type="paragraph" w:default="1" w:styleId="a">
+    <w:name w:val="Normal"/>
+    <w:qFormat/>
+  </w:style>
+  <w:style w:type="character" w:default="1" w:styleId="a0">
+    <w:name w:val="Default Paragraph Font"/>
+    <w:uiPriority w:val="1"/>
+    <w:semiHidden/>
+    <w:unhideWhenUsed/>
+  </w:style>
+  <w:style w:type="table" w:default="1" w:styleId="a1">
+    <w:name w:val="Normal Table"/>
+    <w:uiPriority w:val="99"/>
+    <w:semiHidden/>
+    <w:unhideWhenUsed/>
+    <w:tblPr>
+      <w:tblInd w:w="0" w:type="dxa"/>
+      <w:tblCellMar>
+        <w:top w:w="0" w:type="dxa"/>
+        <w:left w:w="108" w:type="dxa"/>
+        <w:bottom w:w="0" w:type="dxa"/>
+        <w:right w:w="108" w:type="dxa"/>
+      </w:tblCellMar>
+    </w:tblPr>
+  </w:style>
+  <w:style w:type="numbering" w:default="1" w:styleId="a2">
+    <w:name w:val="No List"/>
+    <w:uiPriority w:val="99"/>
+    <w:semiHidden/>
+    <w:unhideWhenUsed/>
   </w:style>
 </w:styles>
 </file>
@@ -6229,7 +6173,7 @@
 </file>
 
 <file path=customXml/itemProps1.xml><?xml version="1.0" encoding="utf-8"?>
-<ds:datastoreItem xmlns:ds="http://schemas.openxmlformats.org/officeDocument/2006/customXml" ds:itemID="{4775A569-9B7C-462A-A985-14ED1E1A307A}">
+<ds:datastoreItem xmlns:ds="http://schemas.openxmlformats.org/officeDocument/2006/customXml" ds:itemID="{15045EF7-F585-462E-9332-FD658751310C}">
   <ds:schemaRefs>
     <ds:schemaRef ds:uri="http://schemas.openxmlformats.org/officeDocument/2006/bibliography"/>
   </ds:schemaRefs>

</xml_diff>